<commit_message>
Against audit observation 31 : typo corrected.
</commit_message>
<xml_diff>
--- a/Support/Configuration Management/PRCD_CONFIG.docx
+++ b/Support/Configuration Management/PRCD_CONFIG.docx
@@ -2,7 +2,6 @@
 <file path=word/document.xml><?xml version="1.0" encoding="utf-8"?>
 <w:document xmlns:wpc="http://schemas.microsoft.com/office/word/2010/wordprocessingCanvas" xmlns:mc="http://schemas.openxmlformats.org/markup-compatibility/2006" xmlns:o="urn:schemas-microsoft-com:office:office" xmlns:r="http://schemas.openxmlformats.org/officeDocument/2006/relationships" xmlns:m="http://schemas.openxmlformats.org/officeDocument/2006/math" xmlns:v="urn:schemas-microsoft-com:vml" xmlns:wp14="http://schemas.microsoft.com/office/word/2010/wordprocessingDrawing" xmlns:wp="http://schemas.openxmlformats.org/drawingml/2006/wordprocessingDrawing" xmlns:w10="urn:schemas-microsoft-com:office:word" xmlns:w="http://schemas.openxmlformats.org/wordprocessingml/2006/main" xmlns:w14="http://schemas.microsoft.com/office/word/2010/wordml" xmlns:wpg="http://schemas.microsoft.com/office/word/2010/wordprocessingGroup" xmlns:wpi="http://schemas.microsoft.com/office/word/2010/wordprocessingInk" xmlns:wne="http://schemas.microsoft.com/office/word/2006/wordml" xmlns:wps="http://schemas.microsoft.com/office/word/2010/wordprocessingShape" mc:Ignorable="w14 wp14">
   <w:body>
-    <w:bookmarkStart w:id="0" w:name="_GoBack" w:displacedByCustomXml="next"/>
     <w:sdt>
       <w:sdtPr>
         <w:rPr>
@@ -47,6 +46,7 @@
                 <w:dataBinding w:prefixMappings="xmlns:ns0='http://schemas.openxmlformats.org/officeDocument/2006/extended-properties'" w:xpath="/ns0:Properties[1]/ns0:Company[1]" w:storeItemID="{6668398D-A668-4E3E-A5EB-62B293D839F1}"/>
                 <w:text/>
               </w:sdtPr>
+              <w:sdtEndPr/>
               <w:sdtContent>
                 <w:tc>
                   <w:tcPr>
@@ -90,6 +90,7 @@
                 <w:dataBinding w:prefixMappings="xmlns:ns0='http://schemas.openxmlformats.org/package/2006/metadata/core-properties' xmlns:ns1='http://purl.org/dc/elements/1.1/'" w:xpath="/ns0:coreProperties[1]/ns1:title[1]" w:storeItemID="{6C3C8BC8-F283-45AE-878A-BAB7291924A1}"/>
                 <w:text/>
               </w:sdtPr>
+              <w:sdtEndPr/>
               <w:sdtContent>
                 <w:tc>
                   <w:tcPr>
@@ -143,15 +144,29 @@
                     <w:rFonts w:asciiTheme="majorHAnsi" w:eastAsiaTheme="majorEastAsia" w:hAnsiTheme="majorHAnsi" w:cstheme="majorBidi"/>
                   </w:rPr>
                 </w:pPr>
-                <w:fldSimple w:instr=" FILENAME   \* MERGEFORMAT ">
-                  <w:r>
-                    <w:rPr>
-                      <w:rFonts w:asciiTheme="majorHAnsi" w:eastAsiaTheme="majorEastAsia" w:hAnsiTheme="majorHAnsi" w:cstheme="majorBidi"/>
-                      <w:noProof/>
-                    </w:rPr>
-                    <w:t>PRCD_CONFIG.docx</w:t>
-                  </w:r>
-                </w:fldSimple>
+                <w:r>
+                  <w:fldChar w:fldCharType="begin"/>
+                </w:r>
+                <w:r>
+                  <w:instrText xml:space="preserve"> FILENAME   \* MERGEFORMAT </w:instrText>
+                </w:r>
+                <w:r>
+                  <w:fldChar w:fldCharType="separate"/>
+                </w:r>
+                <w:r>
+                  <w:rPr>
+                    <w:rFonts w:asciiTheme="majorHAnsi" w:eastAsiaTheme="majorEastAsia" w:hAnsiTheme="majorHAnsi" w:cstheme="majorBidi"/>
+                    <w:noProof/>
+                  </w:rPr>
+                  <w:t>PRCD_CONFIG.docx</w:t>
+                </w:r>
+                <w:r>
+                  <w:rPr>
+                    <w:rFonts w:asciiTheme="majorHAnsi" w:eastAsiaTheme="majorEastAsia" w:hAnsiTheme="majorHAnsi" w:cstheme="majorBidi"/>
+                    <w:noProof/>
+                  </w:rPr>
+                  <w:fldChar w:fldCharType="end"/>
+                </w:r>
               </w:p>
             </w:tc>
           </w:tr>
@@ -189,6 +204,7 @@
                 <w:dataBinding w:prefixMappings="xmlns:ns0='http://schemas.openxmlformats.org/package/2006/metadata/core-properties' xmlns:ns1='http://purl.org/dc/elements/1.1/'" w:xpath="/ns0:coreProperties[1]/ns1:creator[1]" w:storeItemID="{6C3C8BC8-F283-45AE-878A-BAB7291924A1}"/>
                 <w:text/>
               </w:sdtPr>
+              <w:sdtEndPr/>
               <w:sdtContent>
                 <w:tc>
                   <w:tcPr>
@@ -3487,117 +3503,117 @@
       <w:pPr>
         <w:pStyle w:val="Heading1"/>
       </w:pPr>
-      <w:bookmarkStart w:id="1" w:name="_Toc102743675"/>
+      <w:bookmarkStart w:id="0" w:name="_Toc102743675"/>
       <w:r>
         <w:lastRenderedPageBreak/>
         <w:t>Overview</w:t>
+      </w:r>
+      <w:bookmarkEnd w:id="0"/>
+    </w:p>
+    <w:p>
+      <w:pPr>
+        <w:spacing w:before="100" w:beforeAutospacing="1" w:after="100" w:afterAutospacing="1" w:line="240" w:lineRule="auto"/>
+      </w:pPr>
+      <w:r>
+        <w:t xml:space="preserve">Configuration Management is to establish and maintain integrity of the product and product components throughout the Project Lifecycle. This involves identifying the configurations of configurable items throughout the </w:t>
+      </w:r>
+      <w:r>
+        <w:t xml:space="preserve">product </w:t>
+      </w:r>
+      <w:r>
+        <w:t xml:space="preserve">development life cycle, systematically control the changes, and maintain the configurable items integrity and traceability throughout the </w:t>
+      </w:r>
+      <w:r>
+        <w:t xml:space="preserve">Product </w:t>
+      </w:r>
+      <w:r>
+        <w:t>Development Life Cycle</w:t>
+      </w:r>
+      <w:r>
+        <w:t>.</w:t>
+      </w:r>
+    </w:p>
+    <w:p>
+      <w:pPr>
+        <w:pStyle w:val="Heading1"/>
+      </w:pPr>
+      <w:bookmarkStart w:id="1" w:name="_Toc102743676"/>
+      <w:r>
+        <w:t>Objective</w:t>
       </w:r>
       <w:bookmarkEnd w:id="1"/>
     </w:p>
     <w:p>
-      <w:pPr>
-        <w:spacing w:before="100" w:beforeAutospacing="1" w:after="100" w:afterAutospacing="1" w:line="240" w:lineRule="auto"/>
-      </w:pPr>
-      <w:r>
-        <w:t xml:space="preserve">Configuration Management is to establish and maintain integrity of the product and product components throughout the Project Lifecycle. This involves identifying the configurations of configurable items throughout the </w:t>
-      </w:r>
-      <w:r>
-        <w:t xml:space="preserve">product </w:t>
-      </w:r>
-      <w:r>
-        <w:t xml:space="preserve">development life cycle, systematically control the changes, and maintain the configurable items integrity and traceability throughout the </w:t>
-      </w:r>
-      <w:r>
-        <w:t xml:space="preserve">Product </w:t>
-      </w:r>
-      <w:r>
-        <w:t>Development Life Cycle</w:t>
-      </w:r>
-      <w:r>
-        <w:t>.</w:t>
+      <w:r>
+        <w:t xml:space="preserve">To identify and control the set of work </w:t>
+      </w:r>
+      <w:r>
+        <w:t>products (</w:t>
+      </w:r>
+      <w:r>
+        <w:t>Configurable I</w:t>
+      </w:r>
+      <w:r>
+        <w:t>tems)</w:t>
+      </w:r>
+      <w:r>
+        <w:t xml:space="preserve"> </w:t>
+      </w:r>
+      <w:r>
+        <w:t>those constitute</w:t>
+      </w:r>
+      <w:r>
+        <w:t xml:space="preserve"> the pro</w:t>
+      </w:r>
+      <w:r>
+        <w:t>duct</w:t>
+      </w:r>
+      <w:r>
+        <w:t xml:space="preserve"> during the complete life cycle of the project.</w:t>
       </w:r>
     </w:p>
     <w:p>
       <w:pPr>
         <w:pStyle w:val="Heading1"/>
       </w:pPr>
-      <w:bookmarkStart w:id="2" w:name="_Toc102743676"/>
-      <w:r>
-        <w:t>Objective</w:t>
+      <w:bookmarkStart w:id="2" w:name="_Toc102743677"/>
+      <w:r>
+        <w:t>Scope</w:t>
       </w:r>
       <w:bookmarkEnd w:id="2"/>
     </w:p>
     <w:p>
       <w:r>
-        <w:t xml:space="preserve">To identify and control the set of work </w:t>
-      </w:r>
-      <w:r>
-        <w:t>products (</w:t>
-      </w:r>
-      <w:r>
-        <w:t>Configurable I</w:t>
-      </w:r>
-      <w:r>
-        <w:t>tems)</w:t>
-      </w:r>
-      <w:r>
-        <w:t xml:space="preserve"> </w:t>
-      </w:r>
-      <w:r>
-        <w:t>those constitute</w:t>
-      </w:r>
-      <w:r>
-        <w:t xml:space="preserve"> the pro</w:t>
-      </w:r>
-      <w:r>
-        <w:t>duct</w:t>
-      </w:r>
-      <w:r>
-        <w:t xml:space="preserve"> during the complete life cycle of the project.</w:t>
+        <w:t>This procedure</w:t>
+      </w:r>
+      <w:r>
+        <w:t xml:space="preserve"> applies to all work product</w:t>
+      </w:r>
+      <w:r>
+        <w:t>s</w:t>
+      </w:r>
+      <w:r>
+        <w:t xml:space="preserve"> and </w:t>
+      </w:r>
+      <w:r>
+        <w:t xml:space="preserve">development </w:t>
+      </w:r>
+      <w:r>
+        <w:t>projects</w:t>
+      </w:r>
+      <w:r>
+        <w:t>.</w:t>
       </w:r>
     </w:p>
     <w:p>
       <w:pPr>
         <w:pStyle w:val="Heading1"/>
       </w:pPr>
-      <w:bookmarkStart w:id="3" w:name="_Toc102743677"/>
-      <w:r>
-        <w:t>Scope</w:t>
+      <w:bookmarkStart w:id="3" w:name="_Toc102743678"/>
+      <w:r>
+        <w:t>Inputs</w:t>
       </w:r>
       <w:bookmarkEnd w:id="3"/>
-    </w:p>
-    <w:p>
-      <w:r>
-        <w:t>This procedure</w:t>
-      </w:r>
-      <w:r>
-        <w:t xml:space="preserve"> applies to all work product</w:t>
-      </w:r>
-      <w:r>
-        <w:t>s</w:t>
-      </w:r>
-      <w:r>
-        <w:t xml:space="preserve"> and </w:t>
-      </w:r>
-      <w:r>
-        <w:t xml:space="preserve">development </w:t>
-      </w:r>
-      <w:r>
-        <w:t>projects</w:t>
-      </w:r>
-      <w:r>
-        <w:t>.</w:t>
-      </w:r>
-    </w:p>
-    <w:p>
-      <w:pPr>
-        <w:pStyle w:val="Heading1"/>
-      </w:pPr>
-      <w:bookmarkStart w:id="4" w:name="_Toc102743678"/>
-      <w:r>
-        <w:t>Inputs</w:t>
-      </w:r>
-      <w:bookmarkEnd w:id="4"/>
       <w:r>
         <w:t xml:space="preserve"> </w:t>
       </w:r>
@@ -3639,14 +3655,14 @@
       <w:pPr>
         <w:pStyle w:val="Heading1"/>
       </w:pPr>
-      <w:bookmarkStart w:id="5" w:name="_Toc102743679"/>
+      <w:bookmarkStart w:id="4" w:name="_Toc102743679"/>
       <w:r>
         <w:t>Entry Criteria/</w:t>
       </w:r>
       <w:r>
         <w:t>Triggers</w:t>
       </w:r>
-      <w:bookmarkEnd w:id="5"/>
+      <w:bookmarkEnd w:id="4"/>
     </w:p>
     <w:p>
       <w:pPr>
@@ -3757,11 +3773,11 @@
       <w:pPr>
         <w:pStyle w:val="Heading1"/>
       </w:pPr>
-      <w:bookmarkStart w:id="6" w:name="_Toc102743680"/>
+      <w:bookmarkStart w:id="5" w:name="_Toc102743680"/>
       <w:r>
         <w:t>Tasks</w:t>
       </w:r>
-      <w:bookmarkEnd w:id="6"/>
+      <w:bookmarkEnd w:id="5"/>
     </w:p>
     <w:tbl>
       <w:tblPr>
@@ -6676,33 +6692,10 @@
               <w:cnfStyle w:val="000000000000" w:firstRow="0" w:lastRow="0" w:firstColumn="0" w:lastColumn="0" w:oddVBand="0" w:evenVBand="0" w:oddHBand="0" w:evenHBand="0" w:firstRowFirstColumn="0" w:firstRowLastColumn="0" w:lastRowFirstColumn="0" w:lastRowLastColumn="0"/>
             </w:pPr>
             <w:r>
-              <w:t xml:space="preserve">Identify Internal Auditor from the pool of Auditors in the Organization </w:t>
-            </w:r>
-          </w:p>
-          <w:p>
-            <w:pPr>
-              <w:pStyle w:val="Bullet"/>
-              <w:numPr>
-                <w:ilvl w:val="0"/>
-                <w:numId w:val="17"/>
-              </w:numPr>
-              <w:cnfStyle w:val="000000000000" w:firstRow="0" w:lastRow="0" w:firstColumn="0" w:lastColumn="0" w:oddVBand="0" w:evenVBand="0" w:oddHBand="0" w:evenHBand="0" w:firstRowFirstColumn="0" w:firstRowLastColumn="0" w:lastRowFirstColumn="0" w:lastRowLastColumn="0"/>
-            </w:pPr>
-            <w:r>
-              <w:t xml:space="preserve">Refer to the </w:t>
-            </w:r>
-            <w:r>
-              <w:t>“</w:t>
-            </w:r>
-            <w:r>
-              <w:t>Personnel Database</w:t>
-            </w:r>
-            <w:r>
-              <w:t>”</w:t>
-            </w:r>
-            <w:r>
-              <w:t>.</w:t>
-            </w:r>
+              <w:t>Identify Internal Auditor.</w:t>
+            </w:r>
+            <w:bookmarkStart w:id="6" w:name="_GoBack"/>
+            <w:bookmarkEnd w:id="6"/>
           </w:p>
         </w:tc>
         <w:tc>
@@ -12018,7 +12011,6 @@
       <w:r>
         <w:t>ackage</w:t>
       </w:r>
-      <w:bookmarkEnd w:id="0"/>
     </w:p>
     <w:sectPr>
       <w:headerReference w:type="default" r:id="rId28"/>
@@ -12109,22 +12101,45 @@
 <file path=word/header1.xml><?xml version="1.0" encoding="utf-8"?>
 <w:hdr xmlns:wpc="http://schemas.microsoft.com/office/word/2010/wordprocessingCanvas" xmlns:mc="http://schemas.openxmlformats.org/markup-compatibility/2006" xmlns:o="urn:schemas-microsoft-com:office:office" xmlns:r="http://schemas.openxmlformats.org/officeDocument/2006/relationships" xmlns:m="http://schemas.openxmlformats.org/officeDocument/2006/math" xmlns:v="urn:schemas-microsoft-com:vml" xmlns:wp14="http://schemas.microsoft.com/office/word/2010/wordprocessingDrawing" xmlns:wp="http://schemas.openxmlformats.org/drawingml/2006/wordprocessingDrawing" xmlns:w10="urn:schemas-microsoft-com:office:word" xmlns:w="http://schemas.openxmlformats.org/wordprocessingml/2006/main" xmlns:w14="http://schemas.microsoft.com/office/word/2010/wordml" xmlns:wpg="http://schemas.microsoft.com/office/word/2010/wordprocessingGroup" xmlns:wpi="http://schemas.microsoft.com/office/word/2010/wordprocessingInk" xmlns:wne="http://schemas.microsoft.com/office/word/2006/wordml" xmlns:wps="http://schemas.microsoft.com/office/word/2010/wordprocessingShape" mc:Ignorable="w14 wp14">
   <w:p>
-    <w:fldSimple w:instr=" TITLE   \* MERGEFORMAT ">
-      <w:r>
-        <w:t>Configuration Management and Release Procedure</w:t>
-      </w:r>
-    </w:fldSimple>
+    <w:r>
+      <w:fldChar w:fldCharType="begin"/>
+    </w:r>
+    <w:r>
+      <w:instrText xml:space="preserve"> TITLE   \* MERGEFORMAT </w:instrText>
+    </w:r>
+    <w:r>
+      <w:fldChar w:fldCharType="separate"/>
+    </w:r>
+    <w:r>
+      <w:t>Configuration Management and Release Procedure</w:t>
+    </w:r>
+    <w:r>
+      <w:fldChar w:fldCharType="end"/>
+    </w:r>
     <w:r>
       <w:br/>
     </w:r>
-    <w:fldSimple w:instr=" FILENAME   \* MERGEFORMAT ">
-      <w:r>
-        <w:rPr>
-          <w:noProof/>
-        </w:rPr>
-        <w:t>PRCD_CONFIG.docx</w:t>
-      </w:r>
-    </w:fldSimple>
+    <w:r>
+      <w:fldChar w:fldCharType="begin"/>
+    </w:r>
+    <w:r>
+      <w:instrText xml:space="preserve"> FILENAME   \* MERGEFORMAT </w:instrText>
+    </w:r>
+    <w:r>
+      <w:fldChar w:fldCharType="separate"/>
+    </w:r>
+    <w:r>
+      <w:rPr>
+        <w:noProof/>
+      </w:rPr>
+      <w:t>PRCD_CONFIG.docx</w:t>
+    </w:r>
+    <w:r>
+      <w:rPr>
+        <w:noProof/>
+      </w:rPr>
+      <w:fldChar w:fldCharType="end"/>
+    </w:r>
     <w:r>
       <w:t xml:space="preserve"> </w:t>
     </w:r>
@@ -19245,187 +19260,187 @@
     </dgm:pt>
   </dgm:ptLst>
   <dgm:cxnLst>
-    <dgm:cxn modelId="{CD6DBF2E-7F67-481F-AC83-30DBB372FE0F}" type="presOf" srcId="{08695400-0CDB-412E-A653-9C850D3C6AB8}" destId="{D29AC0AC-6490-4D9A-92A7-404F127C5780}" srcOrd="0" destOrd="0" presId="urn:microsoft.com/office/officeart/2008/layout/HalfCircleOrganizationChart"/>
+    <dgm:cxn modelId="{ABA61608-D9C8-485E-B9E1-358D9793DEE3}" type="presOf" srcId="{4DC4B611-C4B3-41D1-AAFF-C5D19E0C48B0}" destId="{D83EE5B1-8BED-497C-96B3-A6ACE6DD7E82}" srcOrd="0" destOrd="0" presId="urn:microsoft.com/office/officeart/2008/layout/HalfCircleOrganizationChart"/>
+    <dgm:cxn modelId="{DCFD7059-199B-457E-90C8-D9ABE1D65EE0}" type="presOf" srcId="{8CA9B94D-5D74-4FB0-9ABD-1A7DC1FF4BDE}" destId="{C59F37AB-D26B-4005-A99C-6793EC0B22E6}" srcOrd="0" destOrd="0" presId="urn:microsoft.com/office/officeart/2008/layout/HalfCircleOrganizationChart"/>
+    <dgm:cxn modelId="{0FE7AA73-896F-430B-9A15-D091AE426C62}" type="presOf" srcId="{8C6F235F-B28B-4DC8-94B7-560CDDDED61C}" destId="{EE01E743-250D-4114-A0F3-755996D6016F}" srcOrd="0" destOrd="0" presId="urn:microsoft.com/office/officeart/2008/layout/HalfCircleOrganizationChart"/>
     <dgm:cxn modelId="{44582A9E-ED07-4CA6-B60B-0EB92A859249}" srcId="{8CD4E9A1-634F-4BCD-94A0-7652BDA60240}" destId="{4D82C17D-62E0-4CD3-B2C9-58A7F103D9E9}" srcOrd="2" destOrd="0" parTransId="{08695400-0CDB-412E-A653-9C850D3C6AB8}" sibTransId="{306BB16B-AAAF-48E4-89A6-2622067D042C}"/>
     <dgm:cxn modelId="{D46B96E1-6751-4D7F-AAD9-0D9425F24E46}" srcId="{C5D7A61E-9D80-44DA-ADED-B7778A661163}" destId="{8B003A02-415B-4AF2-88A9-0C6525BFECE7}" srcOrd="0" destOrd="0" parTransId="{448674E2-B2BD-4141-B246-81BD07B1752E}" sibTransId="{E633820A-FC17-4032-BFFF-95ED72130C59}"/>
-    <dgm:cxn modelId="{BDF05BA8-FD0B-42C9-9B0C-71B09E19486A}" type="presOf" srcId="{FE093258-1ECB-4B49-B904-662BA3189A4C}" destId="{561CBAAC-D1B5-4BE0-A781-74063373C247}" srcOrd="0" destOrd="0" presId="urn:microsoft.com/office/officeart/2008/layout/HalfCircleOrganizationChart"/>
-    <dgm:cxn modelId="{B60AE665-F620-4686-9FF5-1F2C10D719E9}" type="presOf" srcId="{5C3F8A8E-A977-4807-8557-3D7493008C9C}" destId="{D2B58606-D988-475C-8018-11CB8E6618B2}" srcOrd="0" destOrd="0" presId="urn:microsoft.com/office/officeart/2008/layout/HalfCircleOrganizationChart"/>
+    <dgm:cxn modelId="{7107CD49-40A6-476F-902B-A4101F5612BE}" type="presOf" srcId="{8C923B1C-146D-48CD-8E1A-F747A9030DE3}" destId="{109E2261-AC72-4F72-A16A-CB1A16092092}" srcOrd="1" destOrd="0" presId="urn:microsoft.com/office/officeart/2008/layout/HalfCircleOrganizationChart"/>
+    <dgm:cxn modelId="{059BA956-2658-42BE-BE55-316481125936}" type="presOf" srcId="{C5D7A61E-9D80-44DA-ADED-B7778A661163}" destId="{148606E6-52EA-446C-B433-D31E2C90911D}" srcOrd="1" destOrd="0" presId="urn:microsoft.com/office/officeart/2008/layout/HalfCircleOrganizationChart"/>
+    <dgm:cxn modelId="{B15DE7A9-ED0D-4811-AF3A-367871B7963F}" type="presOf" srcId="{8CD4E9A1-634F-4BCD-94A0-7652BDA60240}" destId="{E2607339-7DD3-4C62-AD85-41AEC8FAC50D}" srcOrd="1" destOrd="0" presId="urn:microsoft.com/office/officeart/2008/layout/HalfCircleOrganizationChart"/>
     <dgm:cxn modelId="{11BF607E-0413-455B-8CF4-411AC9DF45F2}" srcId="{4D82C17D-62E0-4CD3-B2C9-58A7F103D9E9}" destId="{70CF65B6-2D5A-47FE-82FE-F2CD456824DE}" srcOrd="1" destOrd="0" parTransId="{8CA9B94D-5D74-4FB0-9ABD-1A7DC1FF4BDE}" sibTransId="{428E5773-04FB-470D-B313-A789E502566B}"/>
+    <dgm:cxn modelId="{36D40CB5-E473-4E9A-A7D6-6E6D94C18B38}" type="presOf" srcId="{EC0B1E3E-118D-4F38-BDD2-724E791C85E5}" destId="{4E01D137-E984-459C-AD22-AD667C3FA9F2}" srcOrd="1" destOrd="0" presId="urn:microsoft.com/office/officeart/2008/layout/HalfCircleOrganizationChart"/>
     <dgm:cxn modelId="{232B2DFA-D82A-4BB6-B8CE-A5E6B3D73807}" srcId="{8B003A02-415B-4AF2-88A9-0C6525BFECE7}" destId="{8CD4E9A1-634F-4BCD-94A0-7652BDA60240}" srcOrd="0" destOrd="0" parTransId="{47DDBF3B-5292-4AED-AD79-9308C0499C19}" sibTransId="{764007CC-06CC-4F15-A669-5AA3B9DCB45A}"/>
-    <dgm:cxn modelId="{8630E109-6D81-4F33-A053-8D5955E4950B}" type="presOf" srcId="{8CA9B94D-5D74-4FB0-9ABD-1A7DC1FF4BDE}" destId="{C59F37AB-D26B-4005-A99C-6793EC0B22E6}" srcOrd="0" destOrd="0" presId="urn:microsoft.com/office/officeart/2008/layout/HalfCircleOrganizationChart"/>
-    <dgm:cxn modelId="{BA304FA5-186B-49D3-A2B2-7546F3FE1850}" type="presOf" srcId="{FE093258-1ECB-4B49-B904-662BA3189A4C}" destId="{991068A6-BC17-4442-A5AB-B0A467C8C981}" srcOrd="1" destOrd="0" presId="urn:microsoft.com/office/officeart/2008/layout/HalfCircleOrganizationChart"/>
+    <dgm:cxn modelId="{829E13D7-E076-4817-92BB-412FD3CA7561}" type="presOf" srcId="{EC0B1E3E-118D-4F38-BDD2-724E791C85E5}" destId="{6A14AC55-BCE3-463C-8334-DA59CC30D160}" srcOrd="0" destOrd="0" presId="urn:microsoft.com/office/officeart/2008/layout/HalfCircleOrganizationChart"/>
     <dgm:cxn modelId="{D232F847-68DA-4A99-9301-2ADEADE56EEC}" srcId="{4D82C17D-62E0-4CD3-B2C9-58A7F103D9E9}" destId="{8C923B1C-146D-48CD-8E1A-F747A9030DE3}" srcOrd="3" destOrd="0" parTransId="{5C3F8A8E-A977-4807-8557-3D7493008C9C}" sibTransId="{7407CE18-D05F-41AD-89AD-EE34EB41641C}"/>
-    <dgm:cxn modelId="{2C5BC798-18C1-4BA7-83E1-04A4BF2A83CA}" type="presOf" srcId="{47DDBF3B-5292-4AED-AD79-9308C0499C19}" destId="{BA180C7F-84CE-48FC-BF55-0ED4DF582F3D}" srcOrd="0" destOrd="0" presId="urn:microsoft.com/office/officeart/2008/layout/HalfCircleOrganizationChart"/>
+    <dgm:cxn modelId="{7EE15BAC-DC98-48E9-9EA5-E56E6D614DF3}" type="presOf" srcId="{D767E590-690B-45F8-B73C-2F95D0F1CDD7}" destId="{38746084-40FB-40D5-B5CF-7D41555F937D}" srcOrd="0" destOrd="0" presId="urn:microsoft.com/office/officeart/2008/layout/HalfCircleOrganizationChart"/>
+    <dgm:cxn modelId="{68025E9F-CA62-47B7-BB48-F5AEF237E6CA}" type="presOf" srcId="{87F3EE62-E4A3-417B-8048-AC5E11247897}" destId="{0E9850E6-1718-4425-8CDC-8FE19D4DB2AC}" srcOrd="0" destOrd="0" presId="urn:microsoft.com/office/officeart/2008/layout/HalfCircleOrganizationChart"/>
     <dgm:cxn modelId="{EAECC86D-8C33-4E82-BABA-9CCB8F4341A0}" srcId="{8CD4E9A1-634F-4BCD-94A0-7652BDA60240}" destId="{FE093258-1ECB-4B49-B904-662BA3189A4C}" srcOrd="0" destOrd="0" parTransId="{D767E590-690B-45F8-B73C-2F95D0F1CDD7}" sibTransId="{CD8A3E32-4D7B-48F3-BFAE-D8CC963517BB}"/>
-    <dgm:cxn modelId="{580AF4CD-034A-4FFF-AB4A-9CC2A6D79BFE}" type="presOf" srcId="{A7B8DA5C-79D1-40CC-96B8-6768F4A831E9}" destId="{0FA4EADE-EBDC-4D77-87DB-215B165C7D5B}" srcOrd="1" destOrd="0" presId="urn:microsoft.com/office/officeart/2008/layout/HalfCircleOrganizationChart"/>
-    <dgm:cxn modelId="{190E7BC8-41AF-4B4E-8286-6BF265E87EA3}" type="presOf" srcId="{C5D7A61E-9D80-44DA-ADED-B7778A661163}" destId="{148606E6-52EA-446C-B433-D31E2C90911D}" srcOrd="1" destOrd="0" presId="urn:microsoft.com/office/officeart/2008/layout/HalfCircleOrganizationChart"/>
+    <dgm:cxn modelId="{3D29F3B1-7A5E-47D0-9228-02FC055F28A5}" type="presOf" srcId="{05BFEA29-C206-40A4-B314-65CCE8932509}" destId="{CFF0182C-5E71-448D-A96D-BC0838D18EAB}" srcOrd="0" destOrd="0" presId="urn:microsoft.com/office/officeart/2008/layout/HalfCircleOrganizationChart"/>
+    <dgm:cxn modelId="{C6D884A7-D184-4BB1-A551-4A3998F63A69}" type="presOf" srcId="{C5D7A61E-9D80-44DA-ADED-B7778A661163}" destId="{2E4A6BE1-6BF8-4A2D-AE7E-56254EEF6077}" srcOrd="0" destOrd="0" presId="urn:microsoft.com/office/officeart/2008/layout/HalfCircleOrganizationChart"/>
     <dgm:cxn modelId="{5A1B6769-EC7B-4A51-AFB5-C08E6E93F6A0}" srcId="{8CD4E9A1-634F-4BCD-94A0-7652BDA60240}" destId="{EC0B1E3E-118D-4F38-BDD2-724E791C85E5}" srcOrd="3" destOrd="0" parTransId="{A4CF1766-F0A7-43BC-B545-9D086907D2F2}" sibTransId="{538B62F4-D517-4079-BE40-63F76E3DF786}"/>
     <dgm:cxn modelId="{258F32CE-93FD-4BC9-8045-4ED2D12F71EC}" srcId="{4D82C17D-62E0-4CD3-B2C9-58A7F103D9E9}" destId="{05BFEA29-C206-40A4-B314-65CCE8932509}" srcOrd="0" destOrd="0" parTransId="{85C7162F-F2B5-4E4D-BD82-5FA22E34B866}" sibTransId="{0C096F99-A7C3-443E-8F63-DD6CF2105404}"/>
-    <dgm:cxn modelId="{BAAE936C-7317-43C7-8B8C-FCF513086469}" type="presOf" srcId="{EC0B1E3E-118D-4F38-BDD2-724E791C85E5}" destId="{6A14AC55-BCE3-463C-8334-DA59CC30D160}" srcOrd="0" destOrd="0" presId="urn:microsoft.com/office/officeart/2008/layout/HalfCircleOrganizationChart"/>
-    <dgm:cxn modelId="{A898DBEE-968F-44F0-9B7E-77C849119FEB}" type="presOf" srcId="{8C923B1C-146D-48CD-8E1A-F747A9030DE3}" destId="{BACAC20B-19BA-49BD-B640-2980FFE4FD4E}" srcOrd="0" destOrd="0" presId="urn:microsoft.com/office/officeart/2008/layout/HalfCircleOrganizationChart"/>
-    <dgm:cxn modelId="{507FD730-90B7-4DEA-9172-96FA88449F39}" type="presOf" srcId="{E057E6F2-C5B9-4760-8C2D-5BDF133FB397}" destId="{7D485581-4AB2-4BDE-9E74-48FFB82E184C}" srcOrd="0" destOrd="0" presId="urn:microsoft.com/office/officeart/2008/layout/HalfCircleOrganizationChart"/>
+    <dgm:cxn modelId="{B912ED19-9142-485C-9F79-CDDD322B1642}" type="presOf" srcId="{7DF8DACF-C5C9-4687-B644-B17AE71CE728}" destId="{306981A2-3895-432E-8EEB-A37953242421}" srcOrd="0" destOrd="0" presId="urn:microsoft.com/office/officeart/2008/layout/HalfCircleOrganizationChart"/>
+    <dgm:cxn modelId="{5311BD92-2470-445E-AFFA-5F34EE12BB19}" type="presOf" srcId="{85C7162F-F2B5-4E4D-BD82-5FA22E34B866}" destId="{4DF809FE-3ADA-4E9A-9F4B-EE52A434761D}" srcOrd="0" destOrd="0" presId="urn:microsoft.com/office/officeart/2008/layout/HalfCircleOrganizationChart"/>
+    <dgm:cxn modelId="{E30114C5-F48C-443E-AA77-298A61EAEE85}" type="presOf" srcId="{ABBEB3FD-D7E1-4548-A115-FE0F526FC04C}" destId="{CD51A903-2B6E-4026-8B3E-41F241E18CFD}" srcOrd="0" destOrd="0" presId="urn:microsoft.com/office/officeart/2008/layout/HalfCircleOrganizationChart"/>
+    <dgm:cxn modelId="{C3589F4C-4F96-4AB4-BB14-3F2B5F464CAC}" type="presOf" srcId="{70CF65B6-2D5A-47FE-82FE-F2CD456824DE}" destId="{D99F7ACA-2051-41A4-8A90-15673E3DF93D}" srcOrd="0" destOrd="0" presId="urn:microsoft.com/office/officeart/2008/layout/HalfCircleOrganizationChart"/>
+    <dgm:cxn modelId="{9B0D40AA-9581-4B07-8E21-0FC5419F61F7}" type="presOf" srcId="{4D82C17D-62E0-4CD3-B2C9-58A7F103D9E9}" destId="{2DF0E26B-74CA-4A6B-BA1C-C06D080C85A5}" srcOrd="0" destOrd="0" presId="urn:microsoft.com/office/officeart/2008/layout/HalfCircleOrganizationChart"/>
+    <dgm:cxn modelId="{295218F9-4E7E-46AB-8A12-00F7F46317D8}" type="presOf" srcId="{FAAB4E34-47FB-4C36-AE11-A26114E71DD7}" destId="{3E76617A-5C47-4A7A-BC10-F5919F79CD5E}" srcOrd="0" destOrd="0" presId="urn:microsoft.com/office/officeart/2008/layout/HalfCircleOrganizationChart"/>
+    <dgm:cxn modelId="{934472E2-487B-4D3D-9CB9-4DA21FD96BCE}" type="presOf" srcId="{8B003A02-415B-4AF2-88A9-0C6525BFECE7}" destId="{D9A4E3E1-BB20-4212-8782-1CA225073635}" srcOrd="1" destOrd="0" presId="urn:microsoft.com/office/officeart/2008/layout/HalfCircleOrganizationChart"/>
+    <dgm:cxn modelId="{3DC723F6-B601-4390-9653-BCC194BED0CD}" type="presOf" srcId="{A7B8DA5C-79D1-40CC-96B8-6768F4A831E9}" destId="{0FA4EADE-EBDC-4D77-87DB-215B165C7D5B}" srcOrd="1" destOrd="0" presId="urn:microsoft.com/office/officeart/2008/layout/HalfCircleOrganizationChart"/>
+    <dgm:cxn modelId="{B1C0D61D-B8C3-476C-A3C7-1A44E59499B7}" type="presOf" srcId="{05BFEA29-C206-40A4-B314-65CCE8932509}" destId="{C4A0BA54-A326-4B6C-95E1-B7DC6FA04861}" srcOrd="1" destOrd="0" presId="urn:microsoft.com/office/officeart/2008/layout/HalfCircleOrganizationChart"/>
+    <dgm:cxn modelId="{CBB6BCC2-FF62-4AA6-84E7-B474B6040E20}" type="presOf" srcId="{8C923B1C-146D-48CD-8E1A-F747A9030DE3}" destId="{BACAC20B-19BA-49BD-B640-2980FFE4FD4E}" srcOrd="0" destOrd="0" presId="urn:microsoft.com/office/officeart/2008/layout/HalfCircleOrganizationChart"/>
     <dgm:cxn modelId="{A07B1001-3A5A-49E1-8CA0-213A24DC4518}" srcId="{8B003A02-415B-4AF2-88A9-0C6525BFECE7}" destId="{8C6F235F-B28B-4DC8-94B7-560CDDDED61C}" srcOrd="1" destOrd="0" parTransId="{E321471A-0A43-4301-A72B-E1592696B38F}" sibTransId="{A77045D5-7B8F-40F4-98C0-0396097A359C}"/>
+    <dgm:cxn modelId="{CF4DC13F-ECEC-47C4-B9CD-74607A2F6F26}" type="presOf" srcId="{E057E6F2-C5B9-4760-8C2D-5BDF133FB397}" destId="{B6B0C08F-5904-4DE4-8546-A64ACB9E7955}" srcOrd="1" destOrd="0" presId="urn:microsoft.com/office/officeart/2008/layout/HalfCircleOrganizationChart"/>
     <dgm:cxn modelId="{D1564A8F-3479-4625-97F0-60423A174D21}" srcId="{4D82C17D-62E0-4CD3-B2C9-58A7F103D9E9}" destId="{ABBEB3FD-D7E1-4548-A115-FE0F526FC04C}" srcOrd="2" destOrd="0" parTransId="{87F3EE62-E4A3-417B-8048-AC5E11247897}" sibTransId="{993C4432-570A-4763-BDD9-507A50E03920}"/>
-    <dgm:cxn modelId="{D0BD1595-A869-41B5-A0F7-55DA4AD48774}" type="presOf" srcId="{4D82C17D-62E0-4CD3-B2C9-58A7F103D9E9}" destId="{EE23229D-1F23-430F-AE98-769D2EB11311}" srcOrd="1" destOrd="0" presId="urn:microsoft.com/office/officeart/2008/layout/HalfCircleOrganizationChart"/>
-    <dgm:cxn modelId="{FE62DE44-0200-40B1-9437-C28ECD0FF9EF}" type="presOf" srcId="{8B003A02-415B-4AF2-88A9-0C6525BFECE7}" destId="{D9A4E3E1-BB20-4212-8782-1CA225073635}" srcOrd="1" destOrd="0" presId="urn:microsoft.com/office/officeart/2008/layout/HalfCircleOrganizationChart"/>
-    <dgm:cxn modelId="{8DB09EF5-26B2-4F10-B53A-AFD92D17A866}" type="presOf" srcId="{4DC4B611-C4B3-41D1-AAFF-C5D19E0C48B0}" destId="{089A2BC8-F6D6-496F-A24C-517A558D2577}" srcOrd="1" destOrd="0" presId="urn:microsoft.com/office/officeart/2008/layout/HalfCircleOrganizationChart"/>
+    <dgm:cxn modelId="{A0C09C4C-E7B9-41F9-87AE-44C5AB8FE5E0}" type="presOf" srcId="{448674E2-B2BD-4141-B246-81BD07B1752E}" destId="{E87828A9-3700-4ABC-A8AF-8BA1A75155CE}" srcOrd="0" destOrd="0" presId="urn:microsoft.com/office/officeart/2008/layout/HalfCircleOrganizationChart"/>
+    <dgm:cxn modelId="{F4C09205-6892-4740-B453-6807503EEB1E}" type="presOf" srcId="{8B003A02-415B-4AF2-88A9-0C6525BFECE7}" destId="{89F7E6EE-313B-4A0D-9B9E-A72564034AF5}" srcOrd="0" destOrd="0" presId="urn:microsoft.com/office/officeart/2008/layout/HalfCircleOrganizationChart"/>
+    <dgm:cxn modelId="{CF835C7B-C41D-482C-A935-EBEDD9FA1538}" type="presOf" srcId="{5C3F8A8E-A977-4807-8557-3D7493008C9C}" destId="{D2B58606-D988-475C-8018-11CB8E6618B2}" srcOrd="0" destOrd="0" presId="urn:microsoft.com/office/officeart/2008/layout/HalfCircleOrganizationChart"/>
+    <dgm:cxn modelId="{D22F9A1E-91E3-4BE2-887A-20B80D7DF787}" type="presOf" srcId="{ABBEB3FD-D7E1-4548-A115-FE0F526FC04C}" destId="{A502D77C-0D8C-4ABD-8A62-3D139FFEA67C}" srcOrd="1" destOrd="0" presId="urn:microsoft.com/office/officeart/2008/layout/HalfCircleOrganizationChart"/>
+    <dgm:cxn modelId="{A67FEA4C-B7A7-4E7F-9522-C6B4DFAFC791}" type="presOf" srcId="{08695400-0CDB-412E-A653-9C850D3C6AB8}" destId="{D29AC0AC-6490-4D9A-92A7-404F127C5780}" srcOrd="0" destOrd="0" presId="urn:microsoft.com/office/officeart/2008/layout/HalfCircleOrganizationChart"/>
     <dgm:cxn modelId="{25BF3D12-64A0-431C-96E3-528840BE8C8B}" srcId="{8CD4E9A1-634F-4BCD-94A0-7652BDA60240}" destId="{4DC4B611-C4B3-41D1-AAFF-C5D19E0C48B0}" srcOrd="1" destOrd="0" parTransId="{5A4F2B7A-B123-4D79-B87A-1792C565AA9E}" sibTransId="{BF6C99CB-1F50-4C3F-97F7-748D5DFFA80B}"/>
-    <dgm:cxn modelId="{2CDF3F66-D1B1-41DE-B623-A2600833620B}" type="presOf" srcId="{8CD4E9A1-634F-4BCD-94A0-7652BDA60240}" destId="{E2607339-7DD3-4C62-AD85-41AEC8FAC50D}" srcOrd="1" destOrd="0" presId="urn:microsoft.com/office/officeart/2008/layout/HalfCircleOrganizationChart"/>
-    <dgm:cxn modelId="{17FB91B0-FDB7-4919-943B-559B6CC18BF5}" type="presOf" srcId="{EC0B1E3E-118D-4F38-BDD2-724E791C85E5}" destId="{4E01D137-E984-459C-AD22-AD667C3FA9F2}" srcOrd="1" destOrd="0" presId="urn:microsoft.com/office/officeart/2008/layout/HalfCircleOrganizationChart"/>
-    <dgm:cxn modelId="{D4D22B48-8D5C-4416-9F7D-D56380BEDF56}" type="presOf" srcId="{05BFEA29-C206-40A4-B314-65CCE8932509}" destId="{CFF0182C-5E71-448D-A96D-BC0838D18EAB}" srcOrd="0" destOrd="0" presId="urn:microsoft.com/office/officeart/2008/layout/HalfCircleOrganizationChart"/>
-    <dgm:cxn modelId="{7409B35B-FE5C-457A-A48C-F9CF063BEBF0}" type="presOf" srcId="{8CD4E9A1-634F-4BCD-94A0-7652BDA60240}" destId="{C2EE2081-5D15-48F4-8A8F-5BD84AA55C47}" srcOrd="0" destOrd="0" presId="urn:microsoft.com/office/officeart/2008/layout/HalfCircleOrganizationChart"/>
-    <dgm:cxn modelId="{BC68B98F-9C20-48AE-9E19-CB6102BE6F20}" type="presOf" srcId="{ABBEB3FD-D7E1-4548-A115-FE0F526FC04C}" destId="{CD51A903-2B6E-4026-8B3E-41F241E18CFD}" srcOrd="0" destOrd="0" presId="urn:microsoft.com/office/officeart/2008/layout/HalfCircleOrganizationChart"/>
-    <dgm:cxn modelId="{31ED6D85-492B-486E-83B3-F45CD474B874}" type="presOf" srcId="{ABBEB3FD-D7E1-4548-A115-FE0F526FC04C}" destId="{A502D77C-0D8C-4ABD-8A62-3D139FFEA67C}" srcOrd="1" destOrd="0" presId="urn:microsoft.com/office/officeart/2008/layout/HalfCircleOrganizationChart"/>
-    <dgm:cxn modelId="{92A15B88-BA43-406A-A794-649D74A9BAA8}" type="presOf" srcId="{4D82C17D-62E0-4CD3-B2C9-58A7F103D9E9}" destId="{2DF0E26B-74CA-4A6B-BA1C-C06D080C85A5}" srcOrd="0" destOrd="0" presId="urn:microsoft.com/office/officeart/2008/layout/HalfCircleOrganizationChart"/>
-    <dgm:cxn modelId="{47C514AC-BE68-4DDC-A6E9-AC7F338BAE3E}" type="presOf" srcId="{87F3EE62-E4A3-417B-8048-AC5E11247897}" destId="{0E9850E6-1718-4425-8CDC-8FE19D4DB2AC}" srcOrd="0" destOrd="0" presId="urn:microsoft.com/office/officeart/2008/layout/HalfCircleOrganizationChart"/>
-    <dgm:cxn modelId="{72F8A143-6982-4EC5-943E-C9FCBE30DBC6}" type="presOf" srcId="{05BFEA29-C206-40A4-B314-65CCE8932509}" destId="{C4A0BA54-A326-4B6C-95E1-B7DC6FA04861}" srcOrd="1" destOrd="0" presId="urn:microsoft.com/office/officeart/2008/layout/HalfCircleOrganizationChart"/>
-    <dgm:cxn modelId="{CC8A1FE8-4B6B-4A0B-95CA-ADBCBADE7780}" type="presOf" srcId="{5A4F2B7A-B123-4D79-B87A-1792C565AA9E}" destId="{DD535B71-C2FE-4691-808D-5AC263E515D4}" srcOrd="0" destOrd="0" presId="urn:microsoft.com/office/officeart/2008/layout/HalfCircleOrganizationChart"/>
+    <dgm:cxn modelId="{46D5C11B-6550-4321-BCC3-A735C2C8A520}" type="presOf" srcId="{FE093258-1ECB-4B49-B904-662BA3189A4C}" destId="{991068A6-BC17-4442-A5AB-B0A467C8C981}" srcOrd="1" destOrd="0" presId="urn:microsoft.com/office/officeart/2008/layout/HalfCircleOrganizationChart"/>
+    <dgm:cxn modelId="{5221BC0B-46C5-4F35-97FC-0F55081635C8}" type="presOf" srcId="{E057E6F2-C5B9-4760-8C2D-5BDF133FB397}" destId="{7D485581-4AB2-4BDE-9E74-48FFB82E184C}" srcOrd="0" destOrd="0" presId="urn:microsoft.com/office/officeart/2008/layout/HalfCircleOrganizationChart"/>
+    <dgm:cxn modelId="{2035AEF3-F3ED-4213-88E9-1D6539E43167}" type="presOf" srcId="{FE093258-1ECB-4B49-B904-662BA3189A4C}" destId="{561CBAAC-D1B5-4BE0-A781-74063373C247}" srcOrd="0" destOrd="0" presId="urn:microsoft.com/office/officeart/2008/layout/HalfCircleOrganizationChart"/>
+    <dgm:cxn modelId="{8AEC53A7-E60B-4F01-A272-EECF16B92B7D}" type="presOf" srcId="{8C6F235F-B28B-4DC8-94B7-560CDDDED61C}" destId="{73ECEE54-6EEC-4DDC-B16D-7186BE061455}" srcOrd="1" destOrd="0" presId="urn:microsoft.com/office/officeart/2008/layout/HalfCircleOrganizationChart"/>
     <dgm:cxn modelId="{8EDF397C-F5AA-45E2-A8C2-60A87AEE35E4}" srcId="{8C6F235F-B28B-4DC8-94B7-560CDDDED61C}" destId="{A7B8DA5C-79D1-40CC-96B8-6768F4A831E9}" srcOrd="0" destOrd="0" parTransId="{A4369CCC-9F5C-4F56-88DB-4F1B5070AFF8}" sibTransId="{BFED4302-E26B-4BD3-B020-CFA994B38B93}"/>
-    <dgm:cxn modelId="{5E0BA1B2-4468-49F5-8453-27692CFF4049}" type="presOf" srcId="{C5D7A61E-9D80-44DA-ADED-B7778A661163}" destId="{2E4A6BE1-6BF8-4A2D-AE7E-56254EEF6077}" srcOrd="0" destOrd="0" presId="urn:microsoft.com/office/officeart/2008/layout/HalfCircleOrganizationChart"/>
-    <dgm:cxn modelId="{B5136B6C-D365-4BFF-8788-C8433176D8E6}" type="presOf" srcId="{A7B8DA5C-79D1-40CC-96B8-6768F4A831E9}" destId="{94DD0416-7D25-40DA-A097-1B8D715CA141}" srcOrd="0" destOrd="0" presId="urn:microsoft.com/office/officeart/2008/layout/HalfCircleOrganizationChart"/>
-    <dgm:cxn modelId="{48E9F213-DB21-4752-AA82-D7FAE0DDD2C7}" type="presOf" srcId="{E321471A-0A43-4301-A72B-E1592696B38F}" destId="{536988CD-29B6-4005-B7FB-867EB3AE4643}" srcOrd="0" destOrd="0" presId="urn:microsoft.com/office/officeart/2008/layout/HalfCircleOrganizationChart"/>
-    <dgm:cxn modelId="{6E51F977-F68E-4795-AF25-15F57ADA91E9}" type="presOf" srcId="{70CF65B6-2D5A-47FE-82FE-F2CD456824DE}" destId="{D99F7ACA-2051-41A4-8A90-15673E3DF93D}" srcOrd="0" destOrd="0" presId="urn:microsoft.com/office/officeart/2008/layout/HalfCircleOrganizationChart"/>
-    <dgm:cxn modelId="{BC433C0E-875D-4A29-B0E8-33367097B780}" type="presOf" srcId="{8C6F235F-B28B-4DC8-94B7-560CDDDED61C}" destId="{73ECEE54-6EEC-4DDC-B16D-7186BE061455}" srcOrd="1" destOrd="0" presId="urn:microsoft.com/office/officeart/2008/layout/HalfCircleOrganizationChart"/>
-    <dgm:cxn modelId="{9E365EF4-D9F7-4288-BB56-C669E6BD9C94}" type="presOf" srcId="{FAAB4E34-47FB-4C36-AE11-A26114E71DD7}" destId="{3E76617A-5C47-4A7A-BC10-F5919F79CD5E}" srcOrd="0" destOrd="0" presId="urn:microsoft.com/office/officeart/2008/layout/HalfCircleOrganizationChart"/>
-    <dgm:cxn modelId="{8D1F7745-2762-43C7-BBE8-F1604D1CCF4A}" type="presOf" srcId="{4DC4B611-C4B3-41D1-AAFF-C5D19E0C48B0}" destId="{D83EE5B1-8BED-497C-96B3-A6ACE6DD7E82}" srcOrd="0" destOrd="0" presId="urn:microsoft.com/office/officeart/2008/layout/HalfCircleOrganizationChart"/>
-    <dgm:cxn modelId="{85566C83-DEBC-4A26-B748-539290C65041}" type="presOf" srcId="{85C7162F-F2B5-4E4D-BD82-5FA22E34B866}" destId="{4DF809FE-3ADA-4E9A-9F4B-EE52A434761D}" srcOrd="0" destOrd="0" presId="urn:microsoft.com/office/officeart/2008/layout/HalfCircleOrganizationChart"/>
-    <dgm:cxn modelId="{3B0A6F7E-14D6-48B5-9508-9FB4311F6120}" type="presOf" srcId="{8C6F235F-B28B-4DC8-94B7-560CDDDED61C}" destId="{EE01E743-250D-4114-A0F3-755996D6016F}" srcOrd="0" destOrd="0" presId="urn:microsoft.com/office/officeart/2008/layout/HalfCircleOrganizationChart"/>
-    <dgm:cxn modelId="{DD7C0BDC-4710-4A33-8790-83EB8CF55D73}" type="presOf" srcId="{D767E590-690B-45F8-B73C-2F95D0F1CDD7}" destId="{38746084-40FB-40D5-B5CF-7D41555F937D}" srcOrd="0" destOrd="0" presId="urn:microsoft.com/office/officeart/2008/layout/HalfCircleOrganizationChart"/>
-    <dgm:cxn modelId="{8D5B422C-59CF-4324-9A96-E5F455CB9897}" type="presOf" srcId="{A4369CCC-9F5C-4F56-88DB-4F1B5070AFF8}" destId="{EB2605F0-ED8E-479E-898D-C8D703259437}" srcOrd="0" destOrd="0" presId="urn:microsoft.com/office/officeart/2008/layout/HalfCircleOrganizationChart"/>
-    <dgm:cxn modelId="{DE9B4CBC-67F9-4DB3-80E9-A493B02D5173}" type="presOf" srcId="{8B003A02-415B-4AF2-88A9-0C6525BFECE7}" destId="{89F7E6EE-313B-4A0D-9B9E-A72564034AF5}" srcOrd="0" destOrd="0" presId="urn:microsoft.com/office/officeart/2008/layout/HalfCircleOrganizationChart"/>
-    <dgm:cxn modelId="{C0F89B83-9F00-4721-B055-F7C58CEAFC3F}" type="presOf" srcId="{448674E2-B2BD-4141-B246-81BD07B1752E}" destId="{E87828A9-3700-4ABC-A8AF-8BA1A75155CE}" srcOrd="0" destOrd="0" presId="urn:microsoft.com/office/officeart/2008/layout/HalfCircleOrganizationChart"/>
+    <dgm:cxn modelId="{E56A353E-0C2D-44DD-937E-A82735C978A8}" type="presOf" srcId="{A7B8DA5C-79D1-40CC-96B8-6768F4A831E9}" destId="{94DD0416-7D25-40DA-A097-1B8D715CA141}" srcOrd="0" destOrd="0" presId="urn:microsoft.com/office/officeart/2008/layout/HalfCircleOrganizationChart"/>
+    <dgm:cxn modelId="{978C8C3B-BDCF-4B4E-AF82-7E3FD929FB8A}" type="presOf" srcId="{E321471A-0A43-4301-A72B-E1592696B38F}" destId="{536988CD-29B6-4005-B7FB-867EB3AE4643}" srcOrd="0" destOrd="0" presId="urn:microsoft.com/office/officeart/2008/layout/HalfCircleOrganizationChart"/>
+    <dgm:cxn modelId="{6BF947CE-44ED-47A0-8619-08B55719705E}" type="presOf" srcId="{4DC4B611-C4B3-41D1-AAFF-C5D19E0C48B0}" destId="{089A2BC8-F6D6-496F-A24C-517A558D2577}" srcOrd="1" destOrd="0" presId="urn:microsoft.com/office/officeart/2008/layout/HalfCircleOrganizationChart"/>
+    <dgm:cxn modelId="{2514B4AC-31D1-484A-A337-013AF150D34F}" type="presOf" srcId="{70CF65B6-2D5A-47FE-82FE-F2CD456824DE}" destId="{12493A91-2A64-4B06-BEA5-6851240DBAB0}" srcOrd="1" destOrd="0" presId="urn:microsoft.com/office/officeart/2008/layout/HalfCircleOrganizationChart"/>
+    <dgm:cxn modelId="{676644C1-70E9-4735-91EF-69C213089BDA}" type="presOf" srcId="{4D82C17D-62E0-4CD3-B2C9-58A7F103D9E9}" destId="{EE23229D-1F23-430F-AE98-769D2EB11311}" srcOrd="1" destOrd="0" presId="urn:microsoft.com/office/officeart/2008/layout/HalfCircleOrganizationChart"/>
+    <dgm:cxn modelId="{C00F9371-F475-4065-93CA-657594FAFDE0}" type="presOf" srcId="{A4369CCC-9F5C-4F56-88DB-4F1B5070AFF8}" destId="{EB2605F0-ED8E-479E-898D-C8D703259437}" srcOrd="0" destOrd="0" presId="urn:microsoft.com/office/officeart/2008/layout/HalfCircleOrganizationChart"/>
+    <dgm:cxn modelId="{71A5FD51-F3BE-437C-8093-C745202B08C0}" type="presOf" srcId="{47DDBF3B-5292-4AED-AD79-9308C0499C19}" destId="{BA180C7F-84CE-48FC-BF55-0ED4DF582F3D}" srcOrd="0" destOrd="0" presId="urn:microsoft.com/office/officeart/2008/layout/HalfCircleOrganizationChart"/>
+    <dgm:cxn modelId="{57A348D2-09C9-41A1-91D4-6E38C30EE754}" type="presOf" srcId="{A4CF1766-F0A7-43BC-B545-9D086907D2F2}" destId="{73E378DD-1EF6-459F-B154-8B413AB30C4D}" srcOrd="0" destOrd="0" presId="urn:microsoft.com/office/officeart/2008/layout/HalfCircleOrganizationChart"/>
     <dgm:cxn modelId="{D408A0B9-896D-4686-B65C-A10CF750354C}" srcId="{FAAB4E34-47FB-4C36-AE11-A26114E71DD7}" destId="{C5D7A61E-9D80-44DA-ADED-B7778A661163}" srcOrd="0" destOrd="0" parTransId="{3EB8434F-9B0D-40B7-BBAF-87A0FC58E804}" sibTransId="{57ECC62B-F221-4792-A2A6-05DDAEA52543}"/>
+    <dgm:cxn modelId="{F8CA4106-6241-4BF1-950F-32798AAB8B03}" type="presOf" srcId="{5A4F2B7A-B123-4D79-B87A-1792C565AA9E}" destId="{DD535B71-C2FE-4691-808D-5AC263E515D4}" srcOrd="0" destOrd="0" presId="urn:microsoft.com/office/officeart/2008/layout/HalfCircleOrganizationChart"/>
     <dgm:cxn modelId="{1286AE0D-A662-4529-B75C-16B4B7A53544}" srcId="{8CD4E9A1-634F-4BCD-94A0-7652BDA60240}" destId="{E057E6F2-C5B9-4760-8C2D-5BDF133FB397}" srcOrd="4" destOrd="0" parTransId="{7DF8DACF-C5C9-4687-B644-B17AE71CE728}" sibTransId="{6EE7D3C0-FF8C-43E7-B10E-EB662DDCC468}"/>
-    <dgm:cxn modelId="{4D15C56E-B7D6-4666-B761-7B13DEAECA1D}" type="presOf" srcId="{E057E6F2-C5B9-4760-8C2D-5BDF133FB397}" destId="{B6B0C08F-5904-4DE4-8546-A64ACB9E7955}" srcOrd="1" destOrd="0" presId="urn:microsoft.com/office/officeart/2008/layout/HalfCircleOrganizationChart"/>
-    <dgm:cxn modelId="{0720EBBA-528D-4128-919E-95C29706C34B}" type="presOf" srcId="{A4CF1766-F0A7-43BC-B545-9D086907D2F2}" destId="{73E378DD-1EF6-459F-B154-8B413AB30C4D}" srcOrd="0" destOrd="0" presId="urn:microsoft.com/office/officeart/2008/layout/HalfCircleOrganizationChart"/>
-    <dgm:cxn modelId="{D00B321B-ECF7-44C8-8C2D-0583EF2E4F86}" type="presOf" srcId="{7DF8DACF-C5C9-4687-B644-B17AE71CE728}" destId="{306981A2-3895-432E-8EEB-A37953242421}" srcOrd="0" destOrd="0" presId="urn:microsoft.com/office/officeart/2008/layout/HalfCircleOrganizationChart"/>
-    <dgm:cxn modelId="{19BE1290-AC51-4C4D-AAE6-377417E01421}" type="presOf" srcId="{8C923B1C-146D-48CD-8E1A-F747A9030DE3}" destId="{109E2261-AC72-4F72-A16A-CB1A16092092}" srcOrd="1" destOrd="0" presId="urn:microsoft.com/office/officeart/2008/layout/HalfCircleOrganizationChart"/>
-    <dgm:cxn modelId="{8C80C3A0-4B86-441E-9E05-55B3252B4344}" type="presOf" srcId="{70CF65B6-2D5A-47FE-82FE-F2CD456824DE}" destId="{12493A91-2A64-4B06-BEA5-6851240DBAB0}" srcOrd="1" destOrd="0" presId="urn:microsoft.com/office/officeart/2008/layout/HalfCircleOrganizationChart"/>
-    <dgm:cxn modelId="{7C1C51BB-F3EA-4821-AFCB-48CDB16F4CF6}" type="presParOf" srcId="{3E76617A-5C47-4A7A-BC10-F5919F79CD5E}" destId="{DF90A936-7529-4CA1-B838-5029D90A47C8}" srcOrd="0" destOrd="0" presId="urn:microsoft.com/office/officeart/2008/layout/HalfCircleOrganizationChart"/>
-    <dgm:cxn modelId="{5DC8AA4B-4743-4183-A2F3-4BCFDBC55E55}" type="presParOf" srcId="{DF90A936-7529-4CA1-B838-5029D90A47C8}" destId="{F0CA9F51-7313-443C-BEC3-EF4766F3FBB1}" srcOrd="0" destOrd="0" presId="urn:microsoft.com/office/officeart/2008/layout/HalfCircleOrganizationChart"/>
-    <dgm:cxn modelId="{F378F3D8-7D82-4791-A8CB-CBEAD77A5D36}" type="presParOf" srcId="{F0CA9F51-7313-443C-BEC3-EF4766F3FBB1}" destId="{2E4A6BE1-6BF8-4A2D-AE7E-56254EEF6077}" srcOrd="0" destOrd="0" presId="urn:microsoft.com/office/officeart/2008/layout/HalfCircleOrganizationChart"/>
-    <dgm:cxn modelId="{06DA0907-78AA-45AB-B034-69573D52C32D}" type="presParOf" srcId="{F0CA9F51-7313-443C-BEC3-EF4766F3FBB1}" destId="{6B767094-57DA-44C9-B8C6-9C8810CA8210}" srcOrd="1" destOrd="0" presId="urn:microsoft.com/office/officeart/2008/layout/HalfCircleOrganizationChart"/>
-    <dgm:cxn modelId="{ED590D56-E425-43CD-A575-F5B814FE12EB}" type="presParOf" srcId="{F0CA9F51-7313-443C-BEC3-EF4766F3FBB1}" destId="{54833412-AD98-471A-AE19-D595AD0B5D34}" srcOrd="2" destOrd="0" presId="urn:microsoft.com/office/officeart/2008/layout/HalfCircleOrganizationChart"/>
-    <dgm:cxn modelId="{740BE474-5E36-4818-A93A-D731FB1C0809}" type="presParOf" srcId="{F0CA9F51-7313-443C-BEC3-EF4766F3FBB1}" destId="{148606E6-52EA-446C-B433-D31E2C90911D}" srcOrd="3" destOrd="0" presId="urn:microsoft.com/office/officeart/2008/layout/HalfCircleOrganizationChart"/>
-    <dgm:cxn modelId="{5A9BB3D5-FFE2-485D-9E62-6A903985AD0A}" type="presParOf" srcId="{DF90A936-7529-4CA1-B838-5029D90A47C8}" destId="{23FBF582-B45E-4F55-88C6-9F7EB618CCB8}" srcOrd="1" destOrd="0" presId="urn:microsoft.com/office/officeart/2008/layout/HalfCircleOrganizationChart"/>
-    <dgm:cxn modelId="{B20DD6DE-BE84-4C20-99C2-A881A85E221A}" type="presParOf" srcId="{23FBF582-B45E-4F55-88C6-9F7EB618CCB8}" destId="{E87828A9-3700-4ABC-A8AF-8BA1A75155CE}" srcOrd="0" destOrd="0" presId="urn:microsoft.com/office/officeart/2008/layout/HalfCircleOrganizationChart"/>
-    <dgm:cxn modelId="{1D78B3CE-DC0C-4394-99B2-5664CC90A9D1}" type="presParOf" srcId="{23FBF582-B45E-4F55-88C6-9F7EB618CCB8}" destId="{905A791A-54A5-45D2-B713-0F06D19FBA49}" srcOrd="1" destOrd="0" presId="urn:microsoft.com/office/officeart/2008/layout/HalfCircleOrganizationChart"/>
-    <dgm:cxn modelId="{70C3693C-3D5C-49B1-8D85-EFA1505101E5}" type="presParOf" srcId="{905A791A-54A5-45D2-B713-0F06D19FBA49}" destId="{F2A13EB2-C3C7-4D7A-BC86-ECFD42892AFE}" srcOrd="0" destOrd="0" presId="urn:microsoft.com/office/officeart/2008/layout/HalfCircleOrganizationChart"/>
-    <dgm:cxn modelId="{B0ED750B-F84B-4D80-B3D7-8480FDAA07AB}" type="presParOf" srcId="{F2A13EB2-C3C7-4D7A-BC86-ECFD42892AFE}" destId="{89F7E6EE-313B-4A0D-9B9E-A72564034AF5}" srcOrd="0" destOrd="0" presId="urn:microsoft.com/office/officeart/2008/layout/HalfCircleOrganizationChart"/>
-    <dgm:cxn modelId="{690B57F7-6BD1-4496-8726-D438D45F74AD}" type="presParOf" srcId="{F2A13EB2-C3C7-4D7A-BC86-ECFD42892AFE}" destId="{8B617A5F-2B28-472A-AEF3-240C8DF9FA0E}" srcOrd="1" destOrd="0" presId="urn:microsoft.com/office/officeart/2008/layout/HalfCircleOrganizationChart"/>
-    <dgm:cxn modelId="{2C5DE53D-4284-40B7-B0F8-8C4B98DCB337}" type="presParOf" srcId="{F2A13EB2-C3C7-4D7A-BC86-ECFD42892AFE}" destId="{FE62D7D7-9041-47F9-8F02-271802D8AB78}" srcOrd="2" destOrd="0" presId="urn:microsoft.com/office/officeart/2008/layout/HalfCircleOrganizationChart"/>
-    <dgm:cxn modelId="{EE88589C-30F1-40AC-B4CD-1DAC237F30A6}" type="presParOf" srcId="{F2A13EB2-C3C7-4D7A-BC86-ECFD42892AFE}" destId="{D9A4E3E1-BB20-4212-8782-1CA225073635}" srcOrd="3" destOrd="0" presId="urn:microsoft.com/office/officeart/2008/layout/HalfCircleOrganizationChart"/>
-    <dgm:cxn modelId="{8AD6EB19-61B2-49EA-9232-E8E05574A1D3}" type="presParOf" srcId="{905A791A-54A5-45D2-B713-0F06D19FBA49}" destId="{02AB8600-5F5B-44FC-BFBB-F9ABFADFEBEC}" srcOrd="1" destOrd="0" presId="urn:microsoft.com/office/officeart/2008/layout/HalfCircleOrganizationChart"/>
-    <dgm:cxn modelId="{BFA04122-7683-450C-BEC5-94C71024B0F8}" type="presParOf" srcId="{02AB8600-5F5B-44FC-BFBB-F9ABFADFEBEC}" destId="{BA180C7F-84CE-48FC-BF55-0ED4DF582F3D}" srcOrd="0" destOrd="0" presId="urn:microsoft.com/office/officeart/2008/layout/HalfCircleOrganizationChart"/>
-    <dgm:cxn modelId="{F086E1ED-AB8A-47D5-99D0-190EA8A94CDE}" type="presParOf" srcId="{02AB8600-5F5B-44FC-BFBB-F9ABFADFEBEC}" destId="{66CCAF3E-2F6E-43D3-813B-3ECEB1325470}" srcOrd="1" destOrd="0" presId="urn:microsoft.com/office/officeart/2008/layout/HalfCircleOrganizationChart"/>
-    <dgm:cxn modelId="{D8B94C3E-D03D-49DE-A091-328684B9AA10}" type="presParOf" srcId="{66CCAF3E-2F6E-43D3-813B-3ECEB1325470}" destId="{9B889E1E-7640-442F-BEB9-6074CE614CF1}" srcOrd="0" destOrd="0" presId="urn:microsoft.com/office/officeart/2008/layout/HalfCircleOrganizationChart"/>
-    <dgm:cxn modelId="{DE403F11-85D7-47D0-85B7-A9CEFD34E953}" type="presParOf" srcId="{9B889E1E-7640-442F-BEB9-6074CE614CF1}" destId="{C2EE2081-5D15-48F4-8A8F-5BD84AA55C47}" srcOrd="0" destOrd="0" presId="urn:microsoft.com/office/officeart/2008/layout/HalfCircleOrganizationChart"/>
-    <dgm:cxn modelId="{3BE3E054-5C59-4D41-9446-2161FE1E8CDD}" type="presParOf" srcId="{9B889E1E-7640-442F-BEB9-6074CE614CF1}" destId="{9644E6B8-827E-46EE-9F51-DE331679596C}" srcOrd="1" destOrd="0" presId="urn:microsoft.com/office/officeart/2008/layout/HalfCircleOrganizationChart"/>
-    <dgm:cxn modelId="{59016A11-35AE-4881-BD20-3EC9F28CB996}" type="presParOf" srcId="{9B889E1E-7640-442F-BEB9-6074CE614CF1}" destId="{43312604-CFEB-4104-A6E1-E16A3DF55198}" srcOrd="2" destOrd="0" presId="urn:microsoft.com/office/officeart/2008/layout/HalfCircleOrganizationChart"/>
-    <dgm:cxn modelId="{074F2D86-C8EB-401E-A4AA-356FCAE1F5CF}" type="presParOf" srcId="{9B889E1E-7640-442F-BEB9-6074CE614CF1}" destId="{E2607339-7DD3-4C62-AD85-41AEC8FAC50D}" srcOrd="3" destOrd="0" presId="urn:microsoft.com/office/officeart/2008/layout/HalfCircleOrganizationChart"/>
-    <dgm:cxn modelId="{2BCE52D5-4ED2-49EF-8EC2-7598944A7182}" type="presParOf" srcId="{66CCAF3E-2F6E-43D3-813B-3ECEB1325470}" destId="{DEDBBC6A-9934-40DD-9F01-E720EB044C8C}" srcOrd="1" destOrd="0" presId="urn:microsoft.com/office/officeart/2008/layout/HalfCircleOrganizationChart"/>
-    <dgm:cxn modelId="{1D6A1507-903F-47C0-943E-899B389E21FD}" type="presParOf" srcId="{DEDBBC6A-9934-40DD-9F01-E720EB044C8C}" destId="{38746084-40FB-40D5-B5CF-7D41555F937D}" srcOrd="0" destOrd="0" presId="urn:microsoft.com/office/officeart/2008/layout/HalfCircleOrganizationChart"/>
-    <dgm:cxn modelId="{D4BEA375-F85D-491F-B6C4-DA99D027456A}" type="presParOf" srcId="{DEDBBC6A-9934-40DD-9F01-E720EB044C8C}" destId="{B5DE6832-AEDB-4358-9896-B069E0F2DA65}" srcOrd="1" destOrd="0" presId="urn:microsoft.com/office/officeart/2008/layout/HalfCircleOrganizationChart"/>
-    <dgm:cxn modelId="{EF1127E5-3A04-4E5A-BD54-07D1DF988A94}" type="presParOf" srcId="{B5DE6832-AEDB-4358-9896-B069E0F2DA65}" destId="{64C40259-AF09-42A2-93D6-1C1E69DD0CE8}" srcOrd="0" destOrd="0" presId="urn:microsoft.com/office/officeart/2008/layout/HalfCircleOrganizationChart"/>
-    <dgm:cxn modelId="{5BED17A1-EF64-4DE7-95F5-B2204589B303}" type="presParOf" srcId="{64C40259-AF09-42A2-93D6-1C1E69DD0CE8}" destId="{561CBAAC-D1B5-4BE0-A781-74063373C247}" srcOrd="0" destOrd="0" presId="urn:microsoft.com/office/officeart/2008/layout/HalfCircleOrganizationChart"/>
-    <dgm:cxn modelId="{A8019700-14FD-4220-BBA6-D0D8D42497DD}" type="presParOf" srcId="{64C40259-AF09-42A2-93D6-1C1E69DD0CE8}" destId="{236CFFAA-2317-412D-A84D-BCF993BFF3F4}" srcOrd="1" destOrd="0" presId="urn:microsoft.com/office/officeart/2008/layout/HalfCircleOrganizationChart"/>
-    <dgm:cxn modelId="{8A552B81-33F0-4DD5-9238-55A450141E75}" type="presParOf" srcId="{64C40259-AF09-42A2-93D6-1C1E69DD0CE8}" destId="{D21A7E84-9C72-4BD2-8D96-A28627EB454E}" srcOrd="2" destOrd="0" presId="urn:microsoft.com/office/officeart/2008/layout/HalfCircleOrganizationChart"/>
-    <dgm:cxn modelId="{13F56DA4-6A3C-4FD3-8BA7-17EB2654F6C4}" type="presParOf" srcId="{64C40259-AF09-42A2-93D6-1C1E69DD0CE8}" destId="{991068A6-BC17-4442-A5AB-B0A467C8C981}" srcOrd="3" destOrd="0" presId="urn:microsoft.com/office/officeart/2008/layout/HalfCircleOrganizationChart"/>
-    <dgm:cxn modelId="{96B1F318-23FC-4A9F-B59C-72D343A40084}" type="presParOf" srcId="{B5DE6832-AEDB-4358-9896-B069E0F2DA65}" destId="{B28DD03E-B1B3-457F-AADD-5D88CDD7DB87}" srcOrd="1" destOrd="0" presId="urn:microsoft.com/office/officeart/2008/layout/HalfCircleOrganizationChart"/>
-    <dgm:cxn modelId="{5AD9DB17-D2D4-40AE-AEC2-C816A765CB45}" type="presParOf" srcId="{B5DE6832-AEDB-4358-9896-B069E0F2DA65}" destId="{34E81968-014A-4F93-8144-525DBA88886A}" srcOrd="2" destOrd="0" presId="urn:microsoft.com/office/officeart/2008/layout/HalfCircleOrganizationChart"/>
-    <dgm:cxn modelId="{ABF8F4E9-07E0-467D-BC7F-0341617E13AE}" type="presParOf" srcId="{DEDBBC6A-9934-40DD-9F01-E720EB044C8C}" destId="{DD535B71-C2FE-4691-808D-5AC263E515D4}" srcOrd="2" destOrd="0" presId="urn:microsoft.com/office/officeart/2008/layout/HalfCircleOrganizationChart"/>
-    <dgm:cxn modelId="{C8BC5AE7-3AA2-4DB3-989E-95B21065EE52}" type="presParOf" srcId="{DEDBBC6A-9934-40DD-9F01-E720EB044C8C}" destId="{AC4781B9-21DB-4E93-817B-77DF88885973}" srcOrd="3" destOrd="0" presId="urn:microsoft.com/office/officeart/2008/layout/HalfCircleOrganizationChart"/>
-    <dgm:cxn modelId="{7E816C44-2B48-4AB6-BD5D-6E08E72A1991}" type="presParOf" srcId="{AC4781B9-21DB-4E93-817B-77DF88885973}" destId="{838484F6-9D32-4C50-B126-9483A3F3056C}" srcOrd="0" destOrd="0" presId="urn:microsoft.com/office/officeart/2008/layout/HalfCircleOrganizationChart"/>
-    <dgm:cxn modelId="{4F72C59C-A3B4-4610-85CB-1BB7FD75A86F}" type="presParOf" srcId="{838484F6-9D32-4C50-B126-9483A3F3056C}" destId="{D83EE5B1-8BED-497C-96B3-A6ACE6DD7E82}" srcOrd="0" destOrd="0" presId="urn:microsoft.com/office/officeart/2008/layout/HalfCircleOrganizationChart"/>
-    <dgm:cxn modelId="{3E8A17FC-373C-4A99-AF51-7558E1454419}" type="presParOf" srcId="{838484F6-9D32-4C50-B126-9483A3F3056C}" destId="{76E4D2F3-D7AB-49EB-99F6-8223B43A3E57}" srcOrd="1" destOrd="0" presId="urn:microsoft.com/office/officeart/2008/layout/HalfCircleOrganizationChart"/>
-    <dgm:cxn modelId="{59C14BBE-2CEF-4B1B-AB62-B36AB1155419}" type="presParOf" srcId="{838484F6-9D32-4C50-B126-9483A3F3056C}" destId="{2684B04D-4587-4E28-9181-11B754C8B72E}" srcOrd="2" destOrd="0" presId="urn:microsoft.com/office/officeart/2008/layout/HalfCircleOrganizationChart"/>
-    <dgm:cxn modelId="{84013436-555E-4E22-B3A2-917E1AE3D895}" type="presParOf" srcId="{838484F6-9D32-4C50-B126-9483A3F3056C}" destId="{089A2BC8-F6D6-496F-A24C-517A558D2577}" srcOrd="3" destOrd="0" presId="urn:microsoft.com/office/officeart/2008/layout/HalfCircleOrganizationChart"/>
-    <dgm:cxn modelId="{F58F6215-DDE0-40D1-8268-8EFADC43AF8D}" type="presParOf" srcId="{AC4781B9-21DB-4E93-817B-77DF88885973}" destId="{F7728AD5-99C3-41C4-9709-D4D152976233}" srcOrd="1" destOrd="0" presId="urn:microsoft.com/office/officeart/2008/layout/HalfCircleOrganizationChart"/>
-    <dgm:cxn modelId="{212BE550-4764-4FCD-B187-CFC572DA6776}" type="presParOf" srcId="{AC4781B9-21DB-4E93-817B-77DF88885973}" destId="{C432C084-ED1E-40D5-83CF-9FFAF57955A0}" srcOrd="2" destOrd="0" presId="urn:microsoft.com/office/officeart/2008/layout/HalfCircleOrganizationChart"/>
-    <dgm:cxn modelId="{A9BEB036-5715-48DA-94F0-B441A36A9003}" type="presParOf" srcId="{DEDBBC6A-9934-40DD-9F01-E720EB044C8C}" destId="{D29AC0AC-6490-4D9A-92A7-404F127C5780}" srcOrd="4" destOrd="0" presId="urn:microsoft.com/office/officeart/2008/layout/HalfCircleOrganizationChart"/>
-    <dgm:cxn modelId="{0CAF44BE-012C-4481-8E4E-F894E1C5CCC3}" type="presParOf" srcId="{DEDBBC6A-9934-40DD-9F01-E720EB044C8C}" destId="{0CDDBBFF-8D41-49B3-B930-320E5BB63D61}" srcOrd="5" destOrd="0" presId="urn:microsoft.com/office/officeart/2008/layout/HalfCircleOrganizationChart"/>
-    <dgm:cxn modelId="{1CCB6825-895C-44A9-962A-66BD1F34F58B}" type="presParOf" srcId="{0CDDBBFF-8D41-49B3-B930-320E5BB63D61}" destId="{784C6A8B-8996-4847-83AA-D7E175538FB0}" srcOrd="0" destOrd="0" presId="urn:microsoft.com/office/officeart/2008/layout/HalfCircleOrganizationChart"/>
-    <dgm:cxn modelId="{93DAE9E8-6085-465A-9114-0E54FAE1DA7D}" type="presParOf" srcId="{784C6A8B-8996-4847-83AA-D7E175538FB0}" destId="{2DF0E26B-74CA-4A6B-BA1C-C06D080C85A5}" srcOrd="0" destOrd="0" presId="urn:microsoft.com/office/officeart/2008/layout/HalfCircleOrganizationChart"/>
-    <dgm:cxn modelId="{E724C7DD-5B91-49D8-9569-2F20B439BA1A}" type="presParOf" srcId="{784C6A8B-8996-4847-83AA-D7E175538FB0}" destId="{30F882B7-FF5E-4F72-9C5F-0AE36B251581}" srcOrd="1" destOrd="0" presId="urn:microsoft.com/office/officeart/2008/layout/HalfCircleOrganizationChart"/>
-    <dgm:cxn modelId="{7CA62A5C-CD65-41D5-A987-454B0C7E1BA6}" type="presParOf" srcId="{784C6A8B-8996-4847-83AA-D7E175538FB0}" destId="{D6F6F92B-C1EE-4F05-BE01-1411DED8E0F0}" srcOrd="2" destOrd="0" presId="urn:microsoft.com/office/officeart/2008/layout/HalfCircleOrganizationChart"/>
-    <dgm:cxn modelId="{11C939B8-7FE3-42A1-A69C-94E9F11540AF}" type="presParOf" srcId="{784C6A8B-8996-4847-83AA-D7E175538FB0}" destId="{EE23229D-1F23-430F-AE98-769D2EB11311}" srcOrd="3" destOrd="0" presId="urn:microsoft.com/office/officeart/2008/layout/HalfCircleOrganizationChart"/>
-    <dgm:cxn modelId="{2D216B51-73C6-4A94-90D2-DFB2612F6ABF}" type="presParOf" srcId="{0CDDBBFF-8D41-49B3-B930-320E5BB63D61}" destId="{1CBC4831-07C0-437F-AE35-7DF3F75608CB}" srcOrd="1" destOrd="0" presId="urn:microsoft.com/office/officeart/2008/layout/HalfCircleOrganizationChart"/>
-    <dgm:cxn modelId="{AB36DF84-3081-4E10-9CAC-A424CA6D6DA6}" type="presParOf" srcId="{1CBC4831-07C0-437F-AE35-7DF3F75608CB}" destId="{4DF809FE-3ADA-4E9A-9F4B-EE52A434761D}" srcOrd="0" destOrd="0" presId="urn:microsoft.com/office/officeart/2008/layout/HalfCircleOrganizationChart"/>
-    <dgm:cxn modelId="{7ECADA96-D4EC-4980-AFA2-E97797281EAE}" type="presParOf" srcId="{1CBC4831-07C0-437F-AE35-7DF3F75608CB}" destId="{C96A120F-4BEF-466F-B7A5-CA2FA8D47ED8}" srcOrd="1" destOrd="0" presId="urn:microsoft.com/office/officeart/2008/layout/HalfCircleOrganizationChart"/>
-    <dgm:cxn modelId="{B3AB65EF-8FEE-445C-8D38-DBCA4806AC2C}" type="presParOf" srcId="{C96A120F-4BEF-466F-B7A5-CA2FA8D47ED8}" destId="{44133FF9-98EC-4716-AAF0-55AE5C748FC7}" srcOrd="0" destOrd="0" presId="urn:microsoft.com/office/officeart/2008/layout/HalfCircleOrganizationChart"/>
-    <dgm:cxn modelId="{6E7BCC14-B2C0-4A4F-AD8B-A226052C5BC8}" type="presParOf" srcId="{44133FF9-98EC-4716-AAF0-55AE5C748FC7}" destId="{CFF0182C-5E71-448D-A96D-BC0838D18EAB}" srcOrd="0" destOrd="0" presId="urn:microsoft.com/office/officeart/2008/layout/HalfCircleOrganizationChart"/>
-    <dgm:cxn modelId="{6C275743-FFD9-4079-9240-32679433A855}" type="presParOf" srcId="{44133FF9-98EC-4716-AAF0-55AE5C748FC7}" destId="{073023CE-BAE1-4F66-AA2C-028984BECEFB}" srcOrd="1" destOrd="0" presId="urn:microsoft.com/office/officeart/2008/layout/HalfCircleOrganizationChart"/>
-    <dgm:cxn modelId="{51A2F60C-9626-4B22-B12D-0C36BBD24E2E}" type="presParOf" srcId="{44133FF9-98EC-4716-AAF0-55AE5C748FC7}" destId="{A23E3035-48BB-485C-9E29-0E17A7BCF706}" srcOrd="2" destOrd="0" presId="urn:microsoft.com/office/officeart/2008/layout/HalfCircleOrganizationChart"/>
-    <dgm:cxn modelId="{E9B72DB5-13F5-430F-BB20-35D7B09963E8}" type="presParOf" srcId="{44133FF9-98EC-4716-AAF0-55AE5C748FC7}" destId="{C4A0BA54-A326-4B6C-95E1-B7DC6FA04861}" srcOrd="3" destOrd="0" presId="urn:microsoft.com/office/officeart/2008/layout/HalfCircleOrganizationChart"/>
-    <dgm:cxn modelId="{6852C456-870B-4650-B56D-AA21E7DB9940}" type="presParOf" srcId="{C96A120F-4BEF-466F-B7A5-CA2FA8D47ED8}" destId="{ADA46A1B-5A0A-4F8A-8D43-AB32220582B9}" srcOrd="1" destOrd="0" presId="urn:microsoft.com/office/officeart/2008/layout/HalfCircleOrganizationChart"/>
-    <dgm:cxn modelId="{5118B2AC-579D-41DD-9CC4-6B8DB028DFCF}" type="presParOf" srcId="{C96A120F-4BEF-466F-B7A5-CA2FA8D47ED8}" destId="{73365851-6D6B-4D15-A6B1-122CA8CDC26E}" srcOrd="2" destOrd="0" presId="urn:microsoft.com/office/officeart/2008/layout/HalfCircleOrganizationChart"/>
-    <dgm:cxn modelId="{F680DE43-0C12-4138-8C78-9453E73AB29C}" type="presParOf" srcId="{1CBC4831-07C0-437F-AE35-7DF3F75608CB}" destId="{C59F37AB-D26B-4005-A99C-6793EC0B22E6}" srcOrd="2" destOrd="0" presId="urn:microsoft.com/office/officeart/2008/layout/HalfCircleOrganizationChart"/>
-    <dgm:cxn modelId="{9060BA92-AF4B-4221-8847-249A76265B4F}" type="presParOf" srcId="{1CBC4831-07C0-437F-AE35-7DF3F75608CB}" destId="{26E0A28E-51D3-4C55-9E37-AA86C2804207}" srcOrd="3" destOrd="0" presId="urn:microsoft.com/office/officeart/2008/layout/HalfCircleOrganizationChart"/>
-    <dgm:cxn modelId="{A596A6E9-A40E-4D40-890D-05A0B3985533}" type="presParOf" srcId="{26E0A28E-51D3-4C55-9E37-AA86C2804207}" destId="{551E1F90-8FCB-43FF-8D6B-F32C11B63655}" srcOrd="0" destOrd="0" presId="urn:microsoft.com/office/officeart/2008/layout/HalfCircleOrganizationChart"/>
-    <dgm:cxn modelId="{42CE965C-7E59-44D9-948A-30A40D2DAF70}" type="presParOf" srcId="{551E1F90-8FCB-43FF-8D6B-F32C11B63655}" destId="{D99F7ACA-2051-41A4-8A90-15673E3DF93D}" srcOrd="0" destOrd="0" presId="urn:microsoft.com/office/officeart/2008/layout/HalfCircleOrganizationChart"/>
-    <dgm:cxn modelId="{2B8470AA-DACE-4FAA-928C-52C3B2210823}" type="presParOf" srcId="{551E1F90-8FCB-43FF-8D6B-F32C11B63655}" destId="{4F1433CA-D7E8-4D72-AFD1-E23ED1ED0495}" srcOrd="1" destOrd="0" presId="urn:microsoft.com/office/officeart/2008/layout/HalfCircleOrganizationChart"/>
-    <dgm:cxn modelId="{9ABA5492-943B-448C-9CD7-238553BEF5FF}" type="presParOf" srcId="{551E1F90-8FCB-43FF-8D6B-F32C11B63655}" destId="{7D85BCDC-1D77-4D19-A778-8DA8EF19719A}" srcOrd="2" destOrd="0" presId="urn:microsoft.com/office/officeart/2008/layout/HalfCircleOrganizationChart"/>
-    <dgm:cxn modelId="{80DF513C-EFF3-4836-9D94-277AB3348AE2}" type="presParOf" srcId="{551E1F90-8FCB-43FF-8D6B-F32C11B63655}" destId="{12493A91-2A64-4B06-BEA5-6851240DBAB0}" srcOrd="3" destOrd="0" presId="urn:microsoft.com/office/officeart/2008/layout/HalfCircleOrganizationChart"/>
-    <dgm:cxn modelId="{F3080D43-5C63-4919-BD06-3C7F81667A78}" type="presParOf" srcId="{26E0A28E-51D3-4C55-9E37-AA86C2804207}" destId="{F633A8C5-D4F3-4410-AB75-92ACE484B80F}" srcOrd="1" destOrd="0" presId="urn:microsoft.com/office/officeart/2008/layout/HalfCircleOrganizationChart"/>
-    <dgm:cxn modelId="{08B3B277-2710-42C3-9C07-BDB881D141FF}" type="presParOf" srcId="{26E0A28E-51D3-4C55-9E37-AA86C2804207}" destId="{6150AAE1-D240-44B6-B661-B43C5F4CD3C4}" srcOrd="2" destOrd="0" presId="urn:microsoft.com/office/officeart/2008/layout/HalfCircleOrganizationChart"/>
-    <dgm:cxn modelId="{DD951887-CE0E-4A1E-929C-B15877431B1B}" type="presParOf" srcId="{1CBC4831-07C0-437F-AE35-7DF3F75608CB}" destId="{0E9850E6-1718-4425-8CDC-8FE19D4DB2AC}" srcOrd="4" destOrd="0" presId="urn:microsoft.com/office/officeart/2008/layout/HalfCircleOrganizationChart"/>
-    <dgm:cxn modelId="{94B55CBC-F980-48C7-8245-D12BA774CA8B}" type="presParOf" srcId="{1CBC4831-07C0-437F-AE35-7DF3F75608CB}" destId="{149E7403-4618-4772-A236-341D9BED8708}" srcOrd="5" destOrd="0" presId="urn:microsoft.com/office/officeart/2008/layout/HalfCircleOrganizationChart"/>
-    <dgm:cxn modelId="{1E0AD6DA-169C-4D3C-AED7-149D8575019F}" type="presParOf" srcId="{149E7403-4618-4772-A236-341D9BED8708}" destId="{97903273-F9C4-4372-8710-644C08EDBC30}" srcOrd="0" destOrd="0" presId="urn:microsoft.com/office/officeart/2008/layout/HalfCircleOrganizationChart"/>
-    <dgm:cxn modelId="{BF0AEA93-4B5D-4CAC-8577-E26A4421CF0B}" type="presParOf" srcId="{97903273-F9C4-4372-8710-644C08EDBC30}" destId="{CD51A903-2B6E-4026-8B3E-41F241E18CFD}" srcOrd="0" destOrd="0" presId="urn:microsoft.com/office/officeart/2008/layout/HalfCircleOrganizationChart"/>
-    <dgm:cxn modelId="{50313210-EB16-4151-87FC-CAEE1B55448D}" type="presParOf" srcId="{97903273-F9C4-4372-8710-644C08EDBC30}" destId="{C1C28402-2EE1-4CC6-B0FA-F5EAE02F7288}" srcOrd="1" destOrd="0" presId="urn:microsoft.com/office/officeart/2008/layout/HalfCircleOrganizationChart"/>
-    <dgm:cxn modelId="{18780AA1-1153-41DE-A739-B40BCDD473F8}" type="presParOf" srcId="{97903273-F9C4-4372-8710-644C08EDBC30}" destId="{5635C8D8-C472-4F2C-AEE8-D5290572F24B}" srcOrd="2" destOrd="0" presId="urn:microsoft.com/office/officeart/2008/layout/HalfCircleOrganizationChart"/>
-    <dgm:cxn modelId="{AC57B582-8CEC-452C-A72B-494D141C0D12}" type="presParOf" srcId="{97903273-F9C4-4372-8710-644C08EDBC30}" destId="{A502D77C-0D8C-4ABD-8A62-3D139FFEA67C}" srcOrd="3" destOrd="0" presId="urn:microsoft.com/office/officeart/2008/layout/HalfCircleOrganizationChart"/>
-    <dgm:cxn modelId="{A6C00E05-7D15-42D7-AD06-9B367E1CC5BF}" type="presParOf" srcId="{149E7403-4618-4772-A236-341D9BED8708}" destId="{9405C881-516E-4075-A94F-DE6277B33AB6}" srcOrd="1" destOrd="0" presId="urn:microsoft.com/office/officeart/2008/layout/HalfCircleOrganizationChart"/>
-    <dgm:cxn modelId="{9CB2050E-3575-4D8C-A3FC-E0FC69218FD1}" type="presParOf" srcId="{149E7403-4618-4772-A236-341D9BED8708}" destId="{F628CEA8-071E-40E8-9925-13102484456B}" srcOrd="2" destOrd="0" presId="urn:microsoft.com/office/officeart/2008/layout/HalfCircleOrganizationChart"/>
-    <dgm:cxn modelId="{5BCC4AFB-4721-41FE-94A2-4D2CBE02E36A}" type="presParOf" srcId="{1CBC4831-07C0-437F-AE35-7DF3F75608CB}" destId="{D2B58606-D988-475C-8018-11CB8E6618B2}" srcOrd="6" destOrd="0" presId="urn:microsoft.com/office/officeart/2008/layout/HalfCircleOrganizationChart"/>
-    <dgm:cxn modelId="{E0573186-D173-4612-AAF1-FC5E25142E7C}" type="presParOf" srcId="{1CBC4831-07C0-437F-AE35-7DF3F75608CB}" destId="{5F029405-37E7-47F4-BFE5-8A3EDCB2DECA}" srcOrd="7" destOrd="0" presId="urn:microsoft.com/office/officeart/2008/layout/HalfCircleOrganizationChart"/>
-    <dgm:cxn modelId="{E78B9545-8C8A-4ECD-B4C2-5494C1342436}" type="presParOf" srcId="{5F029405-37E7-47F4-BFE5-8A3EDCB2DECA}" destId="{F7C6D2B0-6D81-4548-8D66-94B705C50CA2}" srcOrd="0" destOrd="0" presId="urn:microsoft.com/office/officeart/2008/layout/HalfCircleOrganizationChart"/>
-    <dgm:cxn modelId="{6A3D0023-8ADB-43CB-876F-4FAEAF9194C6}" type="presParOf" srcId="{F7C6D2B0-6D81-4548-8D66-94B705C50CA2}" destId="{BACAC20B-19BA-49BD-B640-2980FFE4FD4E}" srcOrd="0" destOrd="0" presId="urn:microsoft.com/office/officeart/2008/layout/HalfCircleOrganizationChart"/>
-    <dgm:cxn modelId="{0264AEAD-D73E-4730-B585-ADE6F47CA034}" type="presParOf" srcId="{F7C6D2B0-6D81-4548-8D66-94B705C50CA2}" destId="{4DBF3254-FF0A-4EA4-B5C1-991E67BB04FF}" srcOrd="1" destOrd="0" presId="urn:microsoft.com/office/officeart/2008/layout/HalfCircleOrganizationChart"/>
-    <dgm:cxn modelId="{F44F0876-CDA0-474A-8C14-FCA7849BD7E5}" type="presParOf" srcId="{F7C6D2B0-6D81-4548-8D66-94B705C50CA2}" destId="{8013672D-7DA0-44FC-A1C9-6C5C6407404B}" srcOrd="2" destOrd="0" presId="urn:microsoft.com/office/officeart/2008/layout/HalfCircleOrganizationChart"/>
-    <dgm:cxn modelId="{469FEDED-5D45-4E7B-9D62-11EB0AC6806C}" type="presParOf" srcId="{F7C6D2B0-6D81-4548-8D66-94B705C50CA2}" destId="{109E2261-AC72-4F72-A16A-CB1A16092092}" srcOrd="3" destOrd="0" presId="urn:microsoft.com/office/officeart/2008/layout/HalfCircleOrganizationChart"/>
-    <dgm:cxn modelId="{E4EFA7CF-A9D4-441B-8009-563984BC1DD6}" type="presParOf" srcId="{5F029405-37E7-47F4-BFE5-8A3EDCB2DECA}" destId="{CC85166A-3B92-45F2-BA0F-DE303DEFFC2B}" srcOrd="1" destOrd="0" presId="urn:microsoft.com/office/officeart/2008/layout/HalfCircleOrganizationChart"/>
-    <dgm:cxn modelId="{789FB090-44F3-4649-8E6A-F5077967DE87}" type="presParOf" srcId="{5F029405-37E7-47F4-BFE5-8A3EDCB2DECA}" destId="{6799443A-8142-4F3D-A48F-FC80EAAFD2BE}" srcOrd="2" destOrd="0" presId="urn:microsoft.com/office/officeart/2008/layout/HalfCircleOrganizationChart"/>
-    <dgm:cxn modelId="{DBED835B-E965-4E2E-8FAA-BAC84C8F6FD7}" type="presParOf" srcId="{0CDDBBFF-8D41-49B3-B930-320E5BB63D61}" destId="{2E95F0E4-1D55-4985-805C-45B5D7DE39A5}" srcOrd="2" destOrd="0" presId="urn:microsoft.com/office/officeart/2008/layout/HalfCircleOrganizationChart"/>
-    <dgm:cxn modelId="{03397A84-4F50-495D-9E87-262243683242}" type="presParOf" srcId="{DEDBBC6A-9934-40DD-9F01-E720EB044C8C}" destId="{73E378DD-1EF6-459F-B154-8B413AB30C4D}" srcOrd="6" destOrd="0" presId="urn:microsoft.com/office/officeart/2008/layout/HalfCircleOrganizationChart"/>
-    <dgm:cxn modelId="{EA19AAE8-8773-4153-BC79-EB709CB72460}" type="presParOf" srcId="{DEDBBC6A-9934-40DD-9F01-E720EB044C8C}" destId="{53800CE3-1FFD-4C88-9ED2-2C6B7A3E777C}" srcOrd="7" destOrd="0" presId="urn:microsoft.com/office/officeart/2008/layout/HalfCircleOrganizationChart"/>
-    <dgm:cxn modelId="{8C299A84-8DBB-492A-BDB9-8841B78F1F7E}" type="presParOf" srcId="{53800CE3-1FFD-4C88-9ED2-2C6B7A3E777C}" destId="{34E4C54B-623E-4AA2-8A1D-85B198B31B3C}" srcOrd="0" destOrd="0" presId="urn:microsoft.com/office/officeart/2008/layout/HalfCircleOrganizationChart"/>
-    <dgm:cxn modelId="{9C108BC4-020B-4FE5-B19C-EFF85405FF30}" type="presParOf" srcId="{34E4C54B-623E-4AA2-8A1D-85B198B31B3C}" destId="{6A14AC55-BCE3-463C-8334-DA59CC30D160}" srcOrd="0" destOrd="0" presId="urn:microsoft.com/office/officeart/2008/layout/HalfCircleOrganizationChart"/>
-    <dgm:cxn modelId="{9584CFDA-4417-4277-84F5-3FFE731C65BD}" type="presParOf" srcId="{34E4C54B-623E-4AA2-8A1D-85B198B31B3C}" destId="{986C1203-90C6-4208-BFBB-2332627FC2EE}" srcOrd="1" destOrd="0" presId="urn:microsoft.com/office/officeart/2008/layout/HalfCircleOrganizationChart"/>
-    <dgm:cxn modelId="{D0050EB6-14C0-43D1-A9EC-BF8F52920A61}" type="presParOf" srcId="{34E4C54B-623E-4AA2-8A1D-85B198B31B3C}" destId="{C5DF791A-D8E2-4F76-B1DC-6FE2CAF1B708}" srcOrd="2" destOrd="0" presId="urn:microsoft.com/office/officeart/2008/layout/HalfCircleOrganizationChart"/>
-    <dgm:cxn modelId="{748BF67F-C445-424A-BB3F-D800CE1C6507}" type="presParOf" srcId="{34E4C54B-623E-4AA2-8A1D-85B198B31B3C}" destId="{4E01D137-E984-459C-AD22-AD667C3FA9F2}" srcOrd="3" destOrd="0" presId="urn:microsoft.com/office/officeart/2008/layout/HalfCircleOrganizationChart"/>
-    <dgm:cxn modelId="{B49CC245-31B6-486A-BA89-9077B5B32001}" type="presParOf" srcId="{53800CE3-1FFD-4C88-9ED2-2C6B7A3E777C}" destId="{65FAAEC5-ABE0-4AC0-8607-DFE1A20537C1}" srcOrd="1" destOrd="0" presId="urn:microsoft.com/office/officeart/2008/layout/HalfCircleOrganizationChart"/>
-    <dgm:cxn modelId="{CC1BE0C4-EBDB-4B29-8371-EE4E5318F028}" type="presParOf" srcId="{53800CE3-1FFD-4C88-9ED2-2C6B7A3E777C}" destId="{45FD8E05-8F6C-4431-9A5F-1583DE2C1D22}" srcOrd="2" destOrd="0" presId="urn:microsoft.com/office/officeart/2008/layout/HalfCircleOrganizationChart"/>
-    <dgm:cxn modelId="{0D4EE073-AE80-4E69-84AC-E6B02FD80A92}" type="presParOf" srcId="{DEDBBC6A-9934-40DD-9F01-E720EB044C8C}" destId="{306981A2-3895-432E-8EEB-A37953242421}" srcOrd="8" destOrd="0" presId="urn:microsoft.com/office/officeart/2008/layout/HalfCircleOrganizationChart"/>
-    <dgm:cxn modelId="{505CA016-7C9E-4980-9A17-04078A7B059F}" type="presParOf" srcId="{DEDBBC6A-9934-40DD-9F01-E720EB044C8C}" destId="{6F040255-5D2D-4D6E-85CC-7676CEE14DD7}" srcOrd="9" destOrd="0" presId="urn:microsoft.com/office/officeart/2008/layout/HalfCircleOrganizationChart"/>
-    <dgm:cxn modelId="{0239DC05-460C-4665-B124-AA57073BA5E0}" type="presParOf" srcId="{6F040255-5D2D-4D6E-85CC-7676CEE14DD7}" destId="{10738A3E-D845-4EEE-840D-ABD3AECB8B78}" srcOrd="0" destOrd="0" presId="urn:microsoft.com/office/officeart/2008/layout/HalfCircleOrganizationChart"/>
-    <dgm:cxn modelId="{BE24DAA9-38D5-43FC-96F9-5F16BC415D9B}" type="presParOf" srcId="{10738A3E-D845-4EEE-840D-ABD3AECB8B78}" destId="{7D485581-4AB2-4BDE-9E74-48FFB82E184C}" srcOrd="0" destOrd="0" presId="urn:microsoft.com/office/officeart/2008/layout/HalfCircleOrganizationChart"/>
-    <dgm:cxn modelId="{207F0B69-6C18-4171-A0F2-BC548FCA279A}" type="presParOf" srcId="{10738A3E-D845-4EEE-840D-ABD3AECB8B78}" destId="{99C56E27-4DB5-4A25-8FD2-A80EE4F63D45}" srcOrd="1" destOrd="0" presId="urn:microsoft.com/office/officeart/2008/layout/HalfCircleOrganizationChart"/>
-    <dgm:cxn modelId="{E62F8FED-47DB-4275-9FA7-692130EB9887}" type="presParOf" srcId="{10738A3E-D845-4EEE-840D-ABD3AECB8B78}" destId="{43B4AD64-AE99-4B15-A8E0-92FD36681125}" srcOrd="2" destOrd="0" presId="urn:microsoft.com/office/officeart/2008/layout/HalfCircleOrganizationChart"/>
-    <dgm:cxn modelId="{FEBEFF32-2A14-446F-BDA4-793E9238D8DD}" type="presParOf" srcId="{10738A3E-D845-4EEE-840D-ABD3AECB8B78}" destId="{B6B0C08F-5904-4DE4-8546-A64ACB9E7955}" srcOrd="3" destOrd="0" presId="urn:microsoft.com/office/officeart/2008/layout/HalfCircleOrganizationChart"/>
-    <dgm:cxn modelId="{DA363865-8F0F-4880-82F5-F5F29A6B5860}" type="presParOf" srcId="{6F040255-5D2D-4D6E-85CC-7676CEE14DD7}" destId="{B7E0B437-1F8C-43A1-9AB2-D022833CFDD2}" srcOrd="1" destOrd="0" presId="urn:microsoft.com/office/officeart/2008/layout/HalfCircleOrganizationChart"/>
-    <dgm:cxn modelId="{CD843E95-A694-4205-9F9A-D1736F8AD014}" type="presParOf" srcId="{6F040255-5D2D-4D6E-85CC-7676CEE14DD7}" destId="{BBC325DE-710E-4DB9-949A-7B3D076ED2C3}" srcOrd="2" destOrd="0" presId="urn:microsoft.com/office/officeart/2008/layout/HalfCircleOrganizationChart"/>
-    <dgm:cxn modelId="{E0582423-1A37-45A6-BB6B-BCEFAF2B6887}" type="presParOf" srcId="{66CCAF3E-2F6E-43D3-813B-3ECEB1325470}" destId="{1D97B393-B318-41A1-90C5-E0306F823F27}" srcOrd="2" destOrd="0" presId="urn:microsoft.com/office/officeart/2008/layout/HalfCircleOrganizationChart"/>
-    <dgm:cxn modelId="{D4872155-867D-405C-92A7-F629F99D81FD}" type="presParOf" srcId="{02AB8600-5F5B-44FC-BFBB-F9ABFADFEBEC}" destId="{536988CD-29B6-4005-B7FB-867EB3AE4643}" srcOrd="2" destOrd="0" presId="urn:microsoft.com/office/officeart/2008/layout/HalfCircleOrganizationChart"/>
-    <dgm:cxn modelId="{23668ACB-7C2E-4D27-BA56-949123C1645F}" type="presParOf" srcId="{02AB8600-5F5B-44FC-BFBB-F9ABFADFEBEC}" destId="{9C8BC452-CDA2-4EA1-A8B2-C0494D1A31F3}" srcOrd="3" destOrd="0" presId="urn:microsoft.com/office/officeart/2008/layout/HalfCircleOrganizationChart"/>
-    <dgm:cxn modelId="{D2CDB3A3-493E-44E1-AE65-3424BAF04505}" type="presParOf" srcId="{9C8BC452-CDA2-4EA1-A8B2-C0494D1A31F3}" destId="{607AAFC2-A325-4E59-8EBD-F87BD15EAC3E}" srcOrd="0" destOrd="0" presId="urn:microsoft.com/office/officeart/2008/layout/HalfCircleOrganizationChart"/>
-    <dgm:cxn modelId="{F63F5C43-C1C0-4B2C-9727-A62408972DCA}" type="presParOf" srcId="{607AAFC2-A325-4E59-8EBD-F87BD15EAC3E}" destId="{EE01E743-250D-4114-A0F3-755996D6016F}" srcOrd="0" destOrd="0" presId="urn:microsoft.com/office/officeart/2008/layout/HalfCircleOrganizationChart"/>
-    <dgm:cxn modelId="{AD3B686A-F672-4AC2-9E1D-BCA11113004D}" type="presParOf" srcId="{607AAFC2-A325-4E59-8EBD-F87BD15EAC3E}" destId="{08577A7D-2172-46E5-B591-8F9D9197AB3B}" srcOrd="1" destOrd="0" presId="urn:microsoft.com/office/officeart/2008/layout/HalfCircleOrganizationChart"/>
-    <dgm:cxn modelId="{A810FD50-79F2-4EAC-A926-DAD50C3F4FBF}" type="presParOf" srcId="{607AAFC2-A325-4E59-8EBD-F87BD15EAC3E}" destId="{41A15BAA-EBD2-4E0E-AFA7-3E83E2F4C946}" srcOrd="2" destOrd="0" presId="urn:microsoft.com/office/officeart/2008/layout/HalfCircleOrganizationChart"/>
-    <dgm:cxn modelId="{61C722DC-AE25-49ED-8B00-B4241D2A0A14}" type="presParOf" srcId="{607AAFC2-A325-4E59-8EBD-F87BD15EAC3E}" destId="{73ECEE54-6EEC-4DDC-B16D-7186BE061455}" srcOrd="3" destOrd="0" presId="urn:microsoft.com/office/officeart/2008/layout/HalfCircleOrganizationChart"/>
-    <dgm:cxn modelId="{48C3BF4A-1BA2-4AA7-8C5A-02625890FC34}" type="presParOf" srcId="{9C8BC452-CDA2-4EA1-A8B2-C0494D1A31F3}" destId="{614873C9-C6B6-4B16-AAFF-68143D882C8C}" srcOrd="1" destOrd="0" presId="urn:microsoft.com/office/officeart/2008/layout/HalfCircleOrganizationChart"/>
-    <dgm:cxn modelId="{BF6EEED8-22CD-4839-AE3C-263A68C09A49}" type="presParOf" srcId="{614873C9-C6B6-4B16-AAFF-68143D882C8C}" destId="{EB2605F0-ED8E-479E-898D-C8D703259437}" srcOrd="0" destOrd="0" presId="urn:microsoft.com/office/officeart/2008/layout/HalfCircleOrganizationChart"/>
-    <dgm:cxn modelId="{BC65773F-86F4-4F91-A8A2-ADD2D7A1DFE9}" type="presParOf" srcId="{614873C9-C6B6-4B16-AAFF-68143D882C8C}" destId="{77E0B46F-BC57-4F68-9FF4-87FD44B770D5}" srcOrd="1" destOrd="0" presId="urn:microsoft.com/office/officeart/2008/layout/HalfCircleOrganizationChart"/>
-    <dgm:cxn modelId="{58BB5653-64EB-4233-A48D-892BC2AD4C62}" type="presParOf" srcId="{77E0B46F-BC57-4F68-9FF4-87FD44B770D5}" destId="{D172C2FA-C67D-4A87-8C18-CF9D350ECABA}" srcOrd="0" destOrd="0" presId="urn:microsoft.com/office/officeart/2008/layout/HalfCircleOrganizationChart"/>
-    <dgm:cxn modelId="{A969DC93-F570-45D1-BFE0-286677898E14}" type="presParOf" srcId="{D172C2FA-C67D-4A87-8C18-CF9D350ECABA}" destId="{94DD0416-7D25-40DA-A097-1B8D715CA141}" srcOrd="0" destOrd="0" presId="urn:microsoft.com/office/officeart/2008/layout/HalfCircleOrganizationChart"/>
-    <dgm:cxn modelId="{9B057565-37D3-40C7-830B-EA422F70ECE0}" type="presParOf" srcId="{D172C2FA-C67D-4A87-8C18-CF9D350ECABA}" destId="{B93D4DBD-E1FA-4874-A57C-25F874AFCB31}" srcOrd="1" destOrd="0" presId="urn:microsoft.com/office/officeart/2008/layout/HalfCircleOrganizationChart"/>
-    <dgm:cxn modelId="{151F1944-39D9-4B68-9674-F1D98A6FFB35}" type="presParOf" srcId="{D172C2FA-C67D-4A87-8C18-CF9D350ECABA}" destId="{F7292380-1E5B-4E85-A538-7ECEEC570E3A}" srcOrd="2" destOrd="0" presId="urn:microsoft.com/office/officeart/2008/layout/HalfCircleOrganizationChart"/>
-    <dgm:cxn modelId="{073BC97B-7F1C-4A18-B959-E904D477C704}" type="presParOf" srcId="{D172C2FA-C67D-4A87-8C18-CF9D350ECABA}" destId="{0FA4EADE-EBDC-4D77-87DB-215B165C7D5B}" srcOrd="3" destOrd="0" presId="urn:microsoft.com/office/officeart/2008/layout/HalfCircleOrganizationChart"/>
-    <dgm:cxn modelId="{E192D198-24C3-43FD-B5AD-A5740C99F991}" type="presParOf" srcId="{77E0B46F-BC57-4F68-9FF4-87FD44B770D5}" destId="{9D59E900-2548-4CA5-A00D-AE759EF10431}" srcOrd="1" destOrd="0" presId="urn:microsoft.com/office/officeart/2008/layout/HalfCircleOrganizationChart"/>
-    <dgm:cxn modelId="{45465C84-A542-44DC-B12B-94721E8A0789}" type="presParOf" srcId="{77E0B46F-BC57-4F68-9FF4-87FD44B770D5}" destId="{06D82BD5-60A7-4DCD-A747-1B7B6C3CB45F}" srcOrd="2" destOrd="0" presId="urn:microsoft.com/office/officeart/2008/layout/HalfCircleOrganizationChart"/>
-    <dgm:cxn modelId="{319C3781-0CDD-44C2-B122-AFF5D4ACAE00}" type="presParOf" srcId="{9C8BC452-CDA2-4EA1-A8B2-C0494D1A31F3}" destId="{B3C1B678-7AC2-4068-B87E-8214534D3E66}" srcOrd="2" destOrd="0" presId="urn:microsoft.com/office/officeart/2008/layout/HalfCircleOrganizationChart"/>
-    <dgm:cxn modelId="{A4829CFF-C176-4950-A8EE-8928A0A777FC}" type="presParOf" srcId="{905A791A-54A5-45D2-B713-0F06D19FBA49}" destId="{16FED8EE-6679-44FF-B756-296ED88E6C09}" srcOrd="2" destOrd="0" presId="urn:microsoft.com/office/officeart/2008/layout/HalfCircleOrganizationChart"/>
-    <dgm:cxn modelId="{76F3A2F3-6632-4745-B38F-F3B6BB0D7B1F}" type="presParOf" srcId="{DF90A936-7529-4CA1-B838-5029D90A47C8}" destId="{C834BF65-EA6A-4288-9C64-69FCD3368F86}" srcOrd="2" destOrd="0" presId="urn:microsoft.com/office/officeart/2008/layout/HalfCircleOrganizationChart"/>
+    <dgm:cxn modelId="{9F03B459-3412-4A33-BAD4-0EAB764B7523}" type="presOf" srcId="{8CD4E9A1-634F-4BCD-94A0-7652BDA60240}" destId="{C2EE2081-5D15-48F4-8A8F-5BD84AA55C47}" srcOrd="0" destOrd="0" presId="urn:microsoft.com/office/officeart/2008/layout/HalfCircleOrganizationChart"/>
+    <dgm:cxn modelId="{916026D8-9784-4CE0-AE0E-A81709FFDD0F}" type="presParOf" srcId="{3E76617A-5C47-4A7A-BC10-F5919F79CD5E}" destId="{DF90A936-7529-4CA1-B838-5029D90A47C8}" srcOrd="0" destOrd="0" presId="urn:microsoft.com/office/officeart/2008/layout/HalfCircleOrganizationChart"/>
+    <dgm:cxn modelId="{64E2BEEE-67B4-4B4A-989E-A3B56CF52DDA}" type="presParOf" srcId="{DF90A936-7529-4CA1-B838-5029D90A47C8}" destId="{F0CA9F51-7313-443C-BEC3-EF4766F3FBB1}" srcOrd="0" destOrd="0" presId="urn:microsoft.com/office/officeart/2008/layout/HalfCircleOrganizationChart"/>
+    <dgm:cxn modelId="{5449AEB2-4A1F-4663-9FC1-96416F2BC658}" type="presParOf" srcId="{F0CA9F51-7313-443C-BEC3-EF4766F3FBB1}" destId="{2E4A6BE1-6BF8-4A2D-AE7E-56254EEF6077}" srcOrd="0" destOrd="0" presId="urn:microsoft.com/office/officeart/2008/layout/HalfCircleOrganizationChart"/>
+    <dgm:cxn modelId="{1C33D6EA-1E1B-4739-B1E0-0615E55CC306}" type="presParOf" srcId="{F0CA9F51-7313-443C-BEC3-EF4766F3FBB1}" destId="{6B767094-57DA-44C9-B8C6-9C8810CA8210}" srcOrd="1" destOrd="0" presId="urn:microsoft.com/office/officeart/2008/layout/HalfCircleOrganizationChart"/>
+    <dgm:cxn modelId="{BD0045A5-6AF6-48BA-B253-404576063870}" type="presParOf" srcId="{F0CA9F51-7313-443C-BEC3-EF4766F3FBB1}" destId="{54833412-AD98-471A-AE19-D595AD0B5D34}" srcOrd="2" destOrd="0" presId="urn:microsoft.com/office/officeart/2008/layout/HalfCircleOrganizationChart"/>
+    <dgm:cxn modelId="{EA6FEEE0-870B-442C-9A0C-792994B074EF}" type="presParOf" srcId="{F0CA9F51-7313-443C-BEC3-EF4766F3FBB1}" destId="{148606E6-52EA-446C-B433-D31E2C90911D}" srcOrd="3" destOrd="0" presId="urn:microsoft.com/office/officeart/2008/layout/HalfCircleOrganizationChart"/>
+    <dgm:cxn modelId="{FA402EF6-345A-4320-808B-71429FD5784F}" type="presParOf" srcId="{DF90A936-7529-4CA1-B838-5029D90A47C8}" destId="{23FBF582-B45E-4F55-88C6-9F7EB618CCB8}" srcOrd="1" destOrd="0" presId="urn:microsoft.com/office/officeart/2008/layout/HalfCircleOrganizationChart"/>
+    <dgm:cxn modelId="{984A1A74-EA5E-4E78-80E7-E5DEB197073F}" type="presParOf" srcId="{23FBF582-B45E-4F55-88C6-9F7EB618CCB8}" destId="{E87828A9-3700-4ABC-A8AF-8BA1A75155CE}" srcOrd="0" destOrd="0" presId="urn:microsoft.com/office/officeart/2008/layout/HalfCircleOrganizationChart"/>
+    <dgm:cxn modelId="{280FB062-3A36-422C-9023-5C7C4F8CC45A}" type="presParOf" srcId="{23FBF582-B45E-4F55-88C6-9F7EB618CCB8}" destId="{905A791A-54A5-45D2-B713-0F06D19FBA49}" srcOrd="1" destOrd="0" presId="urn:microsoft.com/office/officeart/2008/layout/HalfCircleOrganizationChart"/>
+    <dgm:cxn modelId="{C4C7DC2A-7262-4CDB-8CC2-FA3FBE2955AF}" type="presParOf" srcId="{905A791A-54A5-45D2-B713-0F06D19FBA49}" destId="{F2A13EB2-C3C7-4D7A-BC86-ECFD42892AFE}" srcOrd="0" destOrd="0" presId="urn:microsoft.com/office/officeart/2008/layout/HalfCircleOrganizationChart"/>
+    <dgm:cxn modelId="{6731E7B1-F505-41AB-9473-8E42B98F388A}" type="presParOf" srcId="{F2A13EB2-C3C7-4D7A-BC86-ECFD42892AFE}" destId="{89F7E6EE-313B-4A0D-9B9E-A72564034AF5}" srcOrd="0" destOrd="0" presId="urn:microsoft.com/office/officeart/2008/layout/HalfCircleOrganizationChart"/>
+    <dgm:cxn modelId="{2AD47470-01A5-4B4F-9C0E-7E54FEBF577D}" type="presParOf" srcId="{F2A13EB2-C3C7-4D7A-BC86-ECFD42892AFE}" destId="{8B617A5F-2B28-472A-AEF3-240C8DF9FA0E}" srcOrd="1" destOrd="0" presId="urn:microsoft.com/office/officeart/2008/layout/HalfCircleOrganizationChart"/>
+    <dgm:cxn modelId="{24600745-0762-4D57-A04F-DC950CA4AE3B}" type="presParOf" srcId="{F2A13EB2-C3C7-4D7A-BC86-ECFD42892AFE}" destId="{FE62D7D7-9041-47F9-8F02-271802D8AB78}" srcOrd="2" destOrd="0" presId="urn:microsoft.com/office/officeart/2008/layout/HalfCircleOrganizationChart"/>
+    <dgm:cxn modelId="{26FC8783-2498-4500-B428-CD56996CB9BB}" type="presParOf" srcId="{F2A13EB2-C3C7-4D7A-BC86-ECFD42892AFE}" destId="{D9A4E3E1-BB20-4212-8782-1CA225073635}" srcOrd="3" destOrd="0" presId="urn:microsoft.com/office/officeart/2008/layout/HalfCircleOrganizationChart"/>
+    <dgm:cxn modelId="{D59BDF6F-8DFC-4CEA-95E8-BCE99409704B}" type="presParOf" srcId="{905A791A-54A5-45D2-B713-0F06D19FBA49}" destId="{02AB8600-5F5B-44FC-BFBB-F9ABFADFEBEC}" srcOrd="1" destOrd="0" presId="urn:microsoft.com/office/officeart/2008/layout/HalfCircleOrganizationChart"/>
+    <dgm:cxn modelId="{979935EF-8AD2-4D41-B467-8E1D5D6E001E}" type="presParOf" srcId="{02AB8600-5F5B-44FC-BFBB-F9ABFADFEBEC}" destId="{BA180C7F-84CE-48FC-BF55-0ED4DF582F3D}" srcOrd="0" destOrd="0" presId="urn:microsoft.com/office/officeart/2008/layout/HalfCircleOrganizationChart"/>
+    <dgm:cxn modelId="{BE9BF9A8-1758-45BB-89EF-66091374F2C8}" type="presParOf" srcId="{02AB8600-5F5B-44FC-BFBB-F9ABFADFEBEC}" destId="{66CCAF3E-2F6E-43D3-813B-3ECEB1325470}" srcOrd="1" destOrd="0" presId="urn:microsoft.com/office/officeart/2008/layout/HalfCircleOrganizationChart"/>
+    <dgm:cxn modelId="{8F4881A5-B0C3-4510-A76F-E0B282D7F8A3}" type="presParOf" srcId="{66CCAF3E-2F6E-43D3-813B-3ECEB1325470}" destId="{9B889E1E-7640-442F-BEB9-6074CE614CF1}" srcOrd="0" destOrd="0" presId="urn:microsoft.com/office/officeart/2008/layout/HalfCircleOrganizationChart"/>
+    <dgm:cxn modelId="{53BDBA1F-BDA8-4F24-9E67-C244DC97992E}" type="presParOf" srcId="{9B889E1E-7640-442F-BEB9-6074CE614CF1}" destId="{C2EE2081-5D15-48F4-8A8F-5BD84AA55C47}" srcOrd="0" destOrd="0" presId="urn:microsoft.com/office/officeart/2008/layout/HalfCircleOrganizationChart"/>
+    <dgm:cxn modelId="{E541AE35-E792-4630-8B92-F69E21191B9F}" type="presParOf" srcId="{9B889E1E-7640-442F-BEB9-6074CE614CF1}" destId="{9644E6B8-827E-46EE-9F51-DE331679596C}" srcOrd="1" destOrd="0" presId="urn:microsoft.com/office/officeart/2008/layout/HalfCircleOrganizationChart"/>
+    <dgm:cxn modelId="{82F43E8B-2B79-44CF-A669-FA24ADAF406B}" type="presParOf" srcId="{9B889E1E-7640-442F-BEB9-6074CE614CF1}" destId="{43312604-CFEB-4104-A6E1-E16A3DF55198}" srcOrd="2" destOrd="0" presId="urn:microsoft.com/office/officeart/2008/layout/HalfCircleOrganizationChart"/>
+    <dgm:cxn modelId="{B3511AFA-4520-4377-AF4E-7563CBEDEBEA}" type="presParOf" srcId="{9B889E1E-7640-442F-BEB9-6074CE614CF1}" destId="{E2607339-7DD3-4C62-AD85-41AEC8FAC50D}" srcOrd="3" destOrd="0" presId="urn:microsoft.com/office/officeart/2008/layout/HalfCircleOrganizationChart"/>
+    <dgm:cxn modelId="{926B9124-6E69-4A31-95F6-12A3C3DEF8E7}" type="presParOf" srcId="{66CCAF3E-2F6E-43D3-813B-3ECEB1325470}" destId="{DEDBBC6A-9934-40DD-9F01-E720EB044C8C}" srcOrd="1" destOrd="0" presId="urn:microsoft.com/office/officeart/2008/layout/HalfCircleOrganizationChart"/>
+    <dgm:cxn modelId="{CF4A8722-F279-4FF5-BD0A-B4EA05560814}" type="presParOf" srcId="{DEDBBC6A-9934-40DD-9F01-E720EB044C8C}" destId="{38746084-40FB-40D5-B5CF-7D41555F937D}" srcOrd="0" destOrd="0" presId="urn:microsoft.com/office/officeart/2008/layout/HalfCircleOrganizationChart"/>
+    <dgm:cxn modelId="{6D76D857-C7F5-4EF8-B96E-592B1B1F055B}" type="presParOf" srcId="{DEDBBC6A-9934-40DD-9F01-E720EB044C8C}" destId="{B5DE6832-AEDB-4358-9896-B069E0F2DA65}" srcOrd="1" destOrd="0" presId="urn:microsoft.com/office/officeart/2008/layout/HalfCircleOrganizationChart"/>
+    <dgm:cxn modelId="{D6BA771D-B241-45FC-8700-5099B4107A79}" type="presParOf" srcId="{B5DE6832-AEDB-4358-9896-B069E0F2DA65}" destId="{64C40259-AF09-42A2-93D6-1C1E69DD0CE8}" srcOrd="0" destOrd="0" presId="urn:microsoft.com/office/officeart/2008/layout/HalfCircleOrganizationChart"/>
+    <dgm:cxn modelId="{5F804E9A-5819-4254-AC1F-AFC9A6B1DB44}" type="presParOf" srcId="{64C40259-AF09-42A2-93D6-1C1E69DD0CE8}" destId="{561CBAAC-D1B5-4BE0-A781-74063373C247}" srcOrd="0" destOrd="0" presId="urn:microsoft.com/office/officeart/2008/layout/HalfCircleOrganizationChart"/>
+    <dgm:cxn modelId="{028C1529-E7A7-47BD-A8A9-3009E4B975CF}" type="presParOf" srcId="{64C40259-AF09-42A2-93D6-1C1E69DD0CE8}" destId="{236CFFAA-2317-412D-A84D-BCF993BFF3F4}" srcOrd="1" destOrd="0" presId="urn:microsoft.com/office/officeart/2008/layout/HalfCircleOrganizationChart"/>
+    <dgm:cxn modelId="{EBA5B559-71CF-45E1-A1F3-C174400C4CB9}" type="presParOf" srcId="{64C40259-AF09-42A2-93D6-1C1E69DD0CE8}" destId="{D21A7E84-9C72-4BD2-8D96-A28627EB454E}" srcOrd="2" destOrd="0" presId="urn:microsoft.com/office/officeart/2008/layout/HalfCircleOrganizationChart"/>
+    <dgm:cxn modelId="{8139905B-9B9E-41E7-8136-23806EDFE3B2}" type="presParOf" srcId="{64C40259-AF09-42A2-93D6-1C1E69DD0CE8}" destId="{991068A6-BC17-4442-A5AB-B0A467C8C981}" srcOrd="3" destOrd="0" presId="urn:microsoft.com/office/officeart/2008/layout/HalfCircleOrganizationChart"/>
+    <dgm:cxn modelId="{10BEF201-C9C7-45A8-96AA-A9529FE3742A}" type="presParOf" srcId="{B5DE6832-AEDB-4358-9896-B069E0F2DA65}" destId="{B28DD03E-B1B3-457F-AADD-5D88CDD7DB87}" srcOrd="1" destOrd="0" presId="urn:microsoft.com/office/officeart/2008/layout/HalfCircleOrganizationChart"/>
+    <dgm:cxn modelId="{E2EC541E-5831-45BC-BCF4-A329E635D408}" type="presParOf" srcId="{B5DE6832-AEDB-4358-9896-B069E0F2DA65}" destId="{34E81968-014A-4F93-8144-525DBA88886A}" srcOrd="2" destOrd="0" presId="urn:microsoft.com/office/officeart/2008/layout/HalfCircleOrganizationChart"/>
+    <dgm:cxn modelId="{393D26AC-91F7-459C-BC44-2436A331D81F}" type="presParOf" srcId="{DEDBBC6A-9934-40DD-9F01-E720EB044C8C}" destId="{DD535B71-C2FE-4691-808D-5AC263E515D4}" srcOrd="2" destOrd="0" presId="urn:microsoft.com/office/officeart/2008/layout/HalfCircleOrganizationChart"/>
+    <dgm:cxn modelId="{360C6188-6403-4AD6-8868-9A7A1EA7FED4}" type="presParOf" srcId="{DEDBBC6A-9934-40DD-9F01-E720EB044C8C}" destId="{AC4781B9-21DB-4E93-817B-77DF88885973}" srcOrd="3" destOrd="0" presId="urn:microsoft.com/office/officeart/2008/layout/HalfCircleOrganizationChart"/>
+    <dgm:cxn modelId="{66C77B2C-85CD-43B9-B04A-ADFD40B65F36}" type="presParOf" srcId="{AC4781B9-21DB-4E93-817B-77DF88885973}" destId="{838484F6-9D32-4C50-B126-9483A3F3056C}" srcOrd="0" destOrd="0" presId="urn:microsoft.com/office/officeart/2008/layout/HalfCircleOrganizationChart"/>
+    <dgm:cxn modelId="{76725111-3C6D-4F44-BFF2-9BF64E2F786B}" type="presParOf" srcId="{838484F6-9D32-4C50-B126-9483A3F3056C}" destId="{D83EE5B1-8BED-497C-96B3-A6ACE6DD7E82}" srcOrd="0" destOrd="0" presId="urn:microsoft.com/office/officeart/2008/layout/HalfCircleOrganizationChart"/>
+    <dgm:cxn modelId="{025947C3-5B5B-4C7A-8787-2791355DFEDA}" type="presParOf" srcId="{838484F6-9D32-4C50-B126-9483A3F3056C}" destId="{76E4D2F3-D7AB-49EB-99F6-8223B43A3E57}" srcOrd="1" destOrd="0" presId="urn:microsoft.com/office/officeart/2008/layout/HalfCircleOrganizationChart"/>
+    <dgm:cxn modelId="{8E4EFDF1-0C4E-44B3-AA5B-8FF63B843673}" type="presParOf" srcId="{838484F6-9D32-4C50-B126-9483A3F3056C}" destId="{2684B04D-4587-4E28-9181-11B754C8B72E}" srcOrd="2" destOrd="0" presId="urn:microsoft.com/office/officeart/2008/layout/HalfCircleOrganizationChart"/>
+    <dgm:cxn modelId="{A1CAA5A4-0262-4B16-801A-3ADCEE5BA579}" type="presParOf" srcId="{838484F6-9D32-4C50-B126-9483A3F3056C}" destId="{089A2BC8-F6D6-496F-A24C-517A558D2577}" srcOrd="3" destOrd="0" presId="urn:microsoft.com/office/officeart/2008/layout/HalfCircleOrganizationChart"/>
+    <dgm:cxn modelId="{D748D15B-B2B6-4F01-BFA8-4EF6CE4F1388}" type="presParOf" srcId="{AC4781B9-21DB-4E93-817B-77DF88885973}" destId="{F7728AD5-99C3-41C4-9709-D4D152976233}" srcOrd="1" destOrd="0" presId="urn:microsoft.com/office/officeart/2008/layout/HalfCircleOrganizationChart"/>
+    <dgm:cxn modelId="{51825F1B-FA7C-43CB-88B9-E55E53E6F236}" type="presParOf" srcId="{AC4781B9-21DB-4E93-817B-77DF88885973}" destId="{C432C084-ED1E-40D5-83CF-9FFAF57955A0}" srcOrd="2" destOrd="0" presId="urn:microsoft.com/office/officeart/2008/layout/HalfCircleOrganizationChart"/>
+    <dgm:cxn modelId="{59318262-0874-48DC-923C-96ED8AA0EE98}" type="presParOf" srcId="{DEDBBC6A-9934-40DD-9F01-E720EB044C8C}" destId="{D29AC0AC-6490-4D9A-92A7-404F127C5780}" srcOrd="4" destOrd="0" presId="urn:microsoft.com/office/officeart/2008/layout/HalfCircleOrganizationChart"/>
+    <dgm:cxn modelId="{5D3AD38B-F041-4C43-87C7-DB2FE17A7EBE}" type="presParOf" srcId="{DEDBBC6A-9934-40DD-9F01-E720EB044C8C}" destId="{0CDDBBFF-8D41-49B3-B930-320E5BB63D61}" srcOrd="5" destOrd="0" presId="urn:microsoft.com/office/officeart/2008/layout/HalfCircleOrganizationChart"/>
+    <dgm:cxn modelId="{1398E734-6374-4C5F-B920-28B79E55BD5E}" type="presParOf" srcId="{0CDDBBFF-8D41-49B3-B930-320E5BB63D61}" destId="{784C6A8B-8996-4847-83AA-D7E175538FB0}" srcOrd="0" destOrd="0" presId="urn:microsoft.com/office/officeart/2008/layout/HalfCircleOrganizationChart"/>
+    <dgm:cxn modelId="{EF79FD25-6949-4D23-86DB-B6926550EC41}" type="presParOf" srcId="{784C6A8B-8996-4847-83AA-D7E175538FB0}" destId="{2DF0E26B-74CA-4A6B-BA1C-C06D080C85A5}" srcOrd="0" destOrd="0" presId="urn:microsoft.com/office/officeart/2008/layout/HalfCircleOrganizationChart"/>
+    <dgm:cxn modelId="{BBF32AC9-7A0F-42EA-8B67-7C90D58CCE8C}" type="presParOf" srcId="{784C6A8B-8996-4847-83AA-D7E175538FB0}" destId="{30F882B7-FF5E-4F72-9C5F-0AE36B251581}" srcOrd="1" destOrd="0" presId="urn:microsoft.com/office/officeart/2008/layout/HalfCircleOrganizationChart"/>
+    <dgm:cxn modelId="{C23A9911-B5A3-4701-8614-47F3F265C527}" type="presParOf" srcId="{784C6A8B-8996-4847-83AA-D7E175538FB0}" destId="{D6F6F92B-C1EE-4F05-BE01-1411DED8E0F0}" srcOrd="2" destOrd="0" presId="urn:microsoft.com/office/officeart/2008/layout/HalfCircleOrganizationChart"/>
+    <dgm:cxn modelId="{1D2CA8D5-2739-4718-8FEB-2A3CFE3A40C9}" type="presParOf" srcId="{784C6A8B-8996-4847-83AA-D7E175538FB0}" destId="{EE23229D-1F23-430F-AE98-769D2EB11311}" srcOrd="3" destOrd="0" presId="urn:microsoft.com/office/officeart/2008/layout/HalfCircleOrganizationChart"/>
+    <dgm:cxn modelId="{5CB6DA29-C393-4051-9442-82B6B50E5203}" type="presParOf" srcId="{0CDDBBFF-8D41-49B3-B930-320E5BB63D61}" destId="{1CBC4831-07C0-437F-AE35-7DF3F75608CB}" srcOrd="1" destOrd="0" presId="urn:microsoft.com/office/officeart/2008/layout/HalfCircleOrganizationChart"/>
+    <dgm:cxn modelId="{5C6BC031-2450-4400-9307-3C21161C9890}" type="presParOf" srcId="{1CBC4831-07C0-437F-AE35-7DF3F75608CB}" destId="{4DF809FE-3ADA-4E9A-9F4B-EE52A434761D}" srcOrd="0" destOrd="0" presId="urn:microsoft.com/office/officeart/2008/layout/HalfCircleOrganizationChart"/>
+    <dgm:cxn modelId="{41AB8157-1A7C-4D63-A1C5-1FB764AC4B65}" type="presParOf" srcId="{1CBC4831-07C0-437F-AE35-7DF3F75608CB}" destId="{C96A120F-4BEF-466F-B7A5-CA2FA8D47ED8}" srcOrd="1" destOrd="0" presId="urn:microsoft.com/office/officeart/2008/layout/HalfCircleOrganizationChart"/>
+    <dgm:cxn modelId="{73290740-3D7F-4356-AF19-53987E3D6492}" type="presParOf" srcId="{C96A120F-4BEF-466F-B7A5-CA2FA8D47ED8}" destId="{44133FF9-98EC-4716-AAF0-55AE5C748FC7}" srcOrd="0" destOrd="0" presId="urn:microsoft.com/office/officeart/2008/layout/HalfCircleOrganizationChart"/>
+    <dgm:cxn modelId="{B5C14C5A-CC58-4923-9394-2D9688844595}" type="presParOf" srcId="{44133FF9-98EC-4716-AAF0-55AE5C748FC7}" destId="{CFF0182C-5E71-448D-A96D-BC0838D18EAB}" srcOrd="0" destOrd="0" presId="urn:microsoft.com/office/officeart/2008/layout/HalfCircleOrganizationChart"/>
+    <dgm:cxn modelId="{19D6D33E-21F7-463C-9AD8-7ECAB83377D8}" type="presParOf" srcId="{44133FF9-98EC-4716-AAF0-55AE5C748FC7}" destId="{073023CE-BAE1-4F66-AA2C-028984BECEFB}" srcOrd="1" destOrd="0" presId="urn:microsoft.com/office/officeart/2008/layout/HalfCircleOrganizationChart"/>
+    <dgm:cxn modelId="{38D0E65E-C0AD-4203-993B-D6A5FAC4A046}" type="presParOf" srcId="{44133FF9-98EC-4716-AAF0-55AE5C748FC7}" destId="{A23E3035-48BB-485C-9E29-0E17A7BCF706}" srcOrd="2" destOrd="0" presId="urn:microsoft.com/office/officeart/2008/layout/HalfCircleOrganizationChart"/>
+    <dgm:cxn modelId="{A84AA450-9018-4B06-891D-2555753EEFE8}" type="presParOf" srcId="{44133FF9-98EC-4716-AAF0-55AE5C748FC7}" destId="{C4A0BA54-A326-4B6C-95E1-B7DC6FA04861}" srcOrd="3" destOrd="0" presId="urn:microsoft.com/office/officeart/2008/layout/HalfCircleOrganizationChart"/>
+    <dgm:cxn modelId="{D83F6B51-2E01-4606-A161-CBC4E8BF094C}" type="presParOf" srcId="{C96A120F-4BEF-466F-B7A5-CA2FA8D47ED8}" destId="{ADA46A1B-5A0A-4F8A-8D43-AB32220582B9}" srcOrd="1" destOrd="0" presId="urn:microsoft.com/office/officeart/2008/layout/HalfCircleOrganizationChart"/>
+    <dgm:cxn modelId="{65B32230-CC30-4AE3-92F2-F99395C59D7D}" type="presParOf" srcId="{C96A120F-4BEF-466F-B7A5-CA2FA8D47ED8}" destId="{73365851-6D6B-4D15-A6B1-122CA8CDC26E}" srcOrd="2" destOrd="0" presId="urn:microsoft.com/office/officeart/2008/layout/HalfCircleOrganizationChart"/>
+    <dgm:cxn modelId="{263F4922-5A78-4E47-87C5-691EFCC99860}" type="presParOf" srcId="{1CBC4831-07C0-437F-AE35-7DF3F75608CB}" destId="{C59F37AB-D26B-4005-A99C-6793EC0B22E6}" srcOrd="2" destOrd="0" presId="urn:microsoft.com/office/officeart/2008/layout/HalfCircleOrganizationChart"/>
+    <dgm:cxn modelId="{7F008D96-4C24-4AB6-9BDA-8FD6D296E720}" type="presParOf" srcId="{1CBC4831-07C0-437F-AE35-7DF3F75608CB}" destId="{26E0A28E-51D3-4C55-9E37-AA86C2804207}" srcOrd="3" destOrd="0" presId="urn:microsoft.com/office/officeart/2008/layout/HalfCircleOrganizationChart"/>
+    <dgm:cxn modelId="{56F88061-45D0-4713-A716-C7020870A742}" type="presParOf" srcId="{26E0A28E-51D3-4C55-9E37-AA86C2804207}" destId="{551E1F90-8FCB-43FF-8D6B-F32C11B63655}" srcOrd="0" destOrd="0" presId="urn:microsoft.com/office/officeart/2008/layout/HalfCircleOrganizationChart"/>
+    <dgm:cxn modelId="{6976BF69-39A4-4DC8-AFE1-1AA3172F37F6}" type="presParOf" srcId="{551E1F90-8FCB-43FF-8D6B-F32C11B63655}" destId="{D99F7ACA-2051-41A4-8A90-15673E3DF93D}" srcOrd="0" destOrd="0" presId="urn:microsoft.com/office/officeart/2008/layout/HalfCircleOrganizationChart"/>
+    <dgm:cxn modelId="{B5CD3976-A069-4326-B453-E885C5A36902}" type="presParOf" srcId="{551E1F90-8FCB-43FF-8D6B-F32C11B63655}" destId="{4F1433CA-D7E8-4D72-AFD1-E23ED1ED0495}" srcOrd="1" destOrd="0" presId="urn:microsoft.com/office/officeart/2008/layout/HalfCircleOrganizationChart"/>
+    <dgm:cxn modelId="{EC64D834-B4EC-4ADA-A06A-5FD3E2C08B98}" type="presParOf" srcId="{551E1F90-8FCB-43FF-8D6B-F32C11B63655}" destId="{7D85BCDC-1D77-4D19-A778-8DA8EF19719A}" srcOrd="2" destOrd="0" presId="urn:microsoft.com/office/officeart/2008/layout/HalfCircleOrganizationChart"/>
+    <dgm:cxn modelId="{DCA26395-C44E-48AF-AA29-B7D57DB1FE96}" type="presParOf" srcId="{551E1F90-8FCB-43FF-8D6B-F32C11B63655}" destId="{12493A91-2A64-4B06-BEA5-6851240DBAB0}" srcOrd="3" destOrd="0" presId="urn:microsoft.com/office/officeart/2008/layout/HalfCircleOrganizationChart"/>
+    <dgm:cxn modelId="{39B45979-89C2-415F-B30B-56582391DBDF}" type="presParOf" srcId="{26E0A28E-51D3-4C55-9E37-AA86C2804207}" destId="{F633A8C5-D4F3-4410-AB75-92ACE484B80F}" srcOrd="1" destOrd="0" presId="urn:microsoft.com/office/officeart/2008/layout/HalfCircleOrganizationChart"/>
+    <dgm:cxn modelId="{5D62B449-6EDE-4F68-B13F-5854FE9A7C82}" type="presParOf" srcId="{26E0A28E-51D3-4C55-9E37-AA86C2804207}" destId="{6150AAE1-D240-44B6-B661-B43C5F4CD3C4}" srcOrd="2" destOrd="0" presId="urn:microsoft.com/office/officeart/2008/layout/HalfCircleOrganizationChart"/>
+    <dgm:cxn modelId="{7A1DB908-516A-496F-B01D-7A787921EDC1}" type="presParOf" srcId="{1CBC4831-07C0-437F-AE35-7DF3F75608CB}" destId="{0E9850E6-1718-4425-8CDC-8FE19D4DB2AC}" srcOrd="4" destOrd="0" presId="urn:microsoft.com/office/officeart/2008/layout/HalfCircleOrganizationChart"/>
+    <dgm:cxn modelId="{B65F9E6C-9B0F-4686-AC9C-80BC5901F348}" type="presParOf" srcId="{1CBC4831-07C0-437F-AE35-7DF3F75608CB}" destId="{149E7403-4618-4772-A236-341D9BED8708}" srcOrd="5" destOrd="0" presId="urn:microsoft.com/office/officeart/2008/layout/HalfCircleOrganizationChart"/>
+    <dgm:cxn modelId="{E704B8F6-0B5E-47BD-A306-47E3A02DA151}" type="presParOf" srcId="{149E7403-4618-4772-A236-341D9BED8708}" destId="{97903273-F9C4-4372-8710-644C08EDBC30}" srcOrd="0" destOrd="0" presId="urn:microsoft.com/office/officeart/2008/layout/HalfCircleOrganizationChart"/>
+    <dgm:cxn modelId="{DBC8874F-D6AA-4B00-B1A1-2250D835B79E}" type="presParOf" srcId="{97903273-F9C4-4372-8710-644C08EDBC30}" destId="{CD51A903-2B6E-4026-8B3E-41F241E18CFD}" srcOrd="0" destOrd="0" presId="urn:microsoft.com/office/officeart/2008/layout/HalfCircleOrganizationChart"/>
+    <dgm:cxn modelId="{12D31CD8-B195-4D44-91F8-CC9580243232}" type="presParOf" srcId="{97903273-F9C4-4372-8710-644C08EDBC30}" destId="{C1C28402-2EE1-4CC6-B0FA-F5EAE02F7288}" srcOrd="1" destOrd="0" presId="urn:microsoft.com/office/officeart/2008/layout/HalfCircleOrganizationChart"/>
+    <dgm:cxn modelId="{02CF90F0-C439-4612-AEEE-5AE323E0FBF5}" type="presParOf" srcId="{97903273-F9C4-4372-8710-644C08EDBC30}" destId="{5635C8D8-C472-4F2C-AEE8-D5290572F24B}" srcOrd="2" destOrd="0" presId="urn:microsoft.com/office/officeart/2008/layout/HalfCircleOrganizationChart"/>
+    <dgm:cxn modelId="{A80ECA25-2E23-4AEB-807B-1D3A65D52EB8}" type="presParOf" srcId="{97903273-F9C4-4372-8710-644C08EDBC30}" destId="{A502D77C-0D8C-4ABD-8A62-3D139FFEA67C}" srcOrd="3" destOrd="0" presId="urn:microsoft.com/office/officeart/2008/layout/HalfCircleOrganizationChart"/>
+    <dgm:cxn modelId="{B5F20AA0-1AD6-4EBB-ACFB-3F8C848B55E5}" type="presParOf" srcId="{149E7403-4618-4772-A236-341D9BED8708}" destId="{9405C881-516E-4075-A94F-DE6277B33AB6}" srcOrd="1" destOrd="0" presId="urn:microsoft.com/office/officeart/2008/layout/HalfCircleOrganizationChart"/>
+    <dgm:cxn modelId="{6F32DC53-C015-4F63-A807-EAA0BCCDD587}" type="presParOf" srcId="{149E7403-4618-4772-A236-341D9BED8708}" destId="{F628CEA8-071E-40E8-9925-13102484456B}" srcOrd="2" destOrd="0" presId="urn:microsoft.com/office/officeart/2008/layout/HalfCircleOrganizationChart"/>
+    <dgm:cxn modelId="{11554346-79B9-414D-88D3-163CE4120D23}" type="presParOf" srcId="{1CBC4831-07C0-437F-AE35-7DF3F75608CB}" destId="{D2B58606-D988-475C-8018-11CB8E6618B2}" srcOrd="6" destOrd="0" presId="urn:microsoft.com/office/officeart/2008/layout/HalfCircleOrganizationChart"/>
+    <dgm:cxn modelId="{C48C3DB9-9CD9-402D-9DD7-C026776AEC62}" type="presParOf" srcId="{1CBC4831-07C0-437F-AE35-7DF3F75608CB}" destId="{5F029405-37E7-47F4-BFE5-8A3EDCB2DECA}" srcOrd="7" destOrd="0" presId="urn:microsoft.com/office/officeart/2008/layout/HalfCircleOrganizationChart"/>
+    <dgm:cxn modelId="{4A9CE0A9-9A2F-471A-8D62-325EF1B3F90A}" type="presParOf" srcId="{5F029405-37E7-47F4-BFE5-8A3EDCB2DECA}" destId="{F7C6D2B0-6D81-4548-8D66-94B705C50CA2}" srcOrd="0" destOrd="0" presId="urn:microsoft.com/office/officeart/2008/layout/HalfCircleOrganizationChart"/>
+    <dgm:cxn modelId="{45A765BB-4521-4AB3-BE93-E6DFCCA7908A}" type="presParOf" srcId="{F7C6D2B0-6D81-4548-8D66-94B705C50CA2}" destId="{BACAC20B-19BA-49BD-B640-2980FFE4FD4E}" srcOrd="0" destOrd="0" presId="urn:microsoft.com/office/officeart/2008/layout/HalfCircleOrganizationChart"/>
+    <dgm:cxn modelId="{BDCD9DAA-4355-45C6-885F-BC08697BD75C}" type="presParOf" srcId="{F7C6D2B0-6D81-4548-8D66-94B705C50CA2}" destId="{4DBF3254-FF0A-4EA4-B5C1-991E67BB04FF}" srcOrd="1" destOrd="0" presId="urn:microsoft.com/office/officeart/2008/layout/HalfCircleOrganizationChart"/>
+    <dgm:cxn modelId="{6A4B5A8E-D088-45FF-B292-14A51DE58014}" type="presParOf" srcId="{F7C6D2B0-6D81-4548-8D66-94B705C50CA2}" destId="{8013672D-7DA0-44FC-A1C9-6C5C6407404B}" srcOrd="2" destOrd="0" presId="urn:microsoft.com/office/officeart/2008/layout/HalfCircleOrganizationChart"/>
+    <dgm:cxn modelId="{3B2DEC49-4A57-4CC1-9F9A-DD05671EA58D}" type="presParOf" srcId="{F7C6D2B0-6D81-4548-8D66-94B705C50CA2}" destId="{109E2261-AC72-4F72-A16A-CB1A16092092}" srcOrd="3" destOrd="0" presId="urn:microsoft.com/office/officeart/2008/layout/HalfCircleOrganizationChart"/>
+    <dgm:cxn modelId="{CABCB6E1-6665-4BF9-8A2E-563CEDEC84D2}" type="presParOf" srcId="{5F029405-37E7-47F4-BFE5-8A3EDCB2DECA}" destId="{CC85166A-3B92-45F2-BA0F-DE303DEFFC2B}" srcOrd="1" destOrd="0" presId="urn:microsoft.com/office/officeart/2008/layout/HalfCircleOrganizationChart"/>
+    <dgm:cxn modelId="{AA96D6FB-4264-46AF-9A06-672467853BA2}" type="presParOf" srcId="{5F029405-37E7-47F4-BFE5-8A3EDCB2DECA}" destId="{6799443A-8142-4F3D-A48F-FC80EAAFD2BE}" srcOrd="2" destOrd="0" presId="urn:microsoft.com/office/officeart/2008/layout/HalfCircleOrganizationChart"/>
+    <dgm:cxn modelId="{EE0C1122-2BD0-4FF9-8DA8-2E98D08A8731}" type="presParOf" srcId="{0CDDBBFF-8D41-49B3-B930-320E5BB63D61}" destId="{2E95F0E4-1D55-4985-805C-45B5D7DE39A5}" srcOrd="2" destOrd="0" presId="urn:microsoft.com/office/officeart/2008/layout/HalfCircleOrganizationChart"/>
+    <dgm:cxn modelId="{D22F47BC-1B66-4D74-ADAE-E39E3EE20262}" type="presParOf" srcId="{DEDBBC6A-9934-40DD-9F01-E720EB044C8C}" destId="{73E378DD-1EF6-459F-B154-8B413AB30C4D}" srcOrd="6" destOrd="0" presId="urn:microsoft.com/office/officeart/2008/layout/HalfCircleOrganizationChart"/>
+    <dgm:cxn modelId="{CCE60A9C-CF91-425F-965C-88E78A32141F}" type="presParOf" srcId="{DEDBBC6A-9934-40DD-9F01-E720EB044C8C}" destId="{53800CE3-1FFD-4C88-9ED2-2C6B7A3E777C}" srcOrd="7" destOrd="0" presId="urn:microsoft.com/office/officeart/2008/layout/HalfCircleOrganizationChart"/>
+    <dgm:cxn modelId="{3F5D3D9C-E036-4F39-8E32-89F72CCB5FEC}" type="presParOf" srcId="{53800CE3-1FFD-4C88-9ED2-2C6B7A3E777C}" destId="{34E4C54B-623E-4AA2-8A1D-85B198B31B3C}" srcOrd="0" destOrd="0" presId="urn:microsoft.com/office/officeart/2008/layout/HalfCircleOrganizationChart"/>
+    <dgm:cxn modelId="{1AF014CE-3E18-475E-AD73-CA7329815941}" type="presParOf" srcId="{34E4C54B-623E-4AA2-8A1D-85B198B31B3C}" destId="{6A14AC55-BCE3-463C-8334-DA59CC30D160}" srcOrd="0" destOrd="0" presId="urn:microsoft.com/office/officeart/2008/layout/HalfCircleOrganizationChart"/>
+    <dgm:cxn modelId="{A15215BF-C23B-41CE-BEE7-047DA8DBE94E}" type="presParOf" srcId="{34E4C54B-623E-4AA2-8A1D-85B198B31B3C}" destId="{986C1203-90C6-4208-BFBB-2332627FC2EE}" srcOrd="1" destOrd="0" presId="urn:microsoft.com/office/officeart/2008/layout/HalfCircleOrganizationChart"/>
+    <dgm:cxn modelId="{6C47ED6B-6313-4658-91E7-B48AD152B3D0}" type="presParOf" srcId="{34E4C54B-623E-4AA2-8A1D-85B198B31B3C}" destId="{C5DF791A-D8E2-4F76-B1DC-6FE2CAF1B708}" srcOrd="2" destOrd="0" presId="urn:microsoft.com/office/officeart/2008/layout/HalfCircleOrganizationChart"/>
+    <dgm:cxn modelId="{41532BA0-B1FD-4670-9CCE-349559309D98}" type="presParOf" srcId="{34E4C54B-623E-4AA2-8A1D-85B198B31B3C}" destId="{4E01D137-E984-459C-AD22-AD667C3FA9F2}" srcOrd="3" destOrd="0" presId="urn:microsoft.com/office/officeart/2008/layout/HalfCircleOrganizationChart"/>
+    <dgm:cxn modelId="{956E8D24-0325-4B8F-BF02-C2DEA732ACFF}" type="presParOf" srcId="{53800CE3-1FFD-4C88-9ED2-2C6B7A3E777C}" destId="{65FAAEC5-ABE0-4AC0-8607-DFE1A20537C1}" srcOrd="1" destOrd="0" presId="urn:microsoft.com/office/officeart/2008/layout/HalfCircleOrganizationChart"/>
+    <dgm:cxn modelId="{CDB6F28F-DE94-4656-A632-B62F2D5537D1}" type="presParOf" srcId="{53800CE3-1FFD-4C88-9ED2-2C6B7A3E777C}" destId="{45FD8E05-8F6C-4431-9A5F-1583DE2C1D22}" srcOrd="2" destOrd="0" presId="urn:microsoft.com/office/officeart/2008/layout/HalfCircleOrganizationChart"/>
+    <dgm:cxn modelId="{9431D41E-1FF3-48C3-8FF4-8524C0069F50}" type="presParOf" srcId="{DEDBBC6A-9934-40DD-9F01-E720EB044C8C}" destId="{306981A2-3895-432E-8EEB-A37953242421}" srcOrd="8" destOrd="0" presId="urn:microsoft.com/office/officeart/2008/layout/HalfCircleOrganizationChart"/>
+    <dgm:cxn modelId="{3E7B6A94-469C-4FE5-A390-5669A567AA6A}" type="presParOf" srcId="{DEDBBC6A-9934-40DD-9F01-E720EB044C8C}" destId="{6F040255-5D2D-4D6E-85CC-7676CEE14DD7}" srcOrd="9" destOrd="0" presId="urn:microsoft.com/office/officeart/2008/layout/HalfCircleOrganizationChart"/>
+    <dgm:cxn modelId="{7562512C-FCB9-48B2-B19A-FB18B5888D79}" type="presParOf" srcId="{6F040255-5D2D-4D6E-85CC-7676CEE14DD7}" destId="{10738A3E-D845-4EEE-840D-ABD3AECB8B78}" srcOrd="0" destOrd="0" presId="urn:microsoft.com/office/officeart/2008/layout/HalfCircleOrganizationChart"/>
+    <dgm:cxn modelId="{159AB2F3-ED58-4819-A877-7210EAE9E50C}" type="presParOf" srcId="{10738A3E-D845-4EEE-840D-ABD3AECB8B78}" destId="{7D485581-4AB2-4BDE-9E74-48FFB82E184C}" srcOrd="0" destOrd="0" presId="urn:microsoft.com/office/officeart/2008/layout/HalfCircleOrganizationChart"/>
+    <dgm:cxn modelId="{FD2B20E1-8569-424E-BE96-7F3E9B9AC414}" type="presParOf" srcId="{10738A3E-D845-4EEE-840D-ABD3AECB8B78}" destId="{99C56E27-4DB5-4A25-8FD2-A80EE4F63D45}" srcOrd="1" destOrd="0" presId="urn:microsoft.com/office/officeart/2008/layout/HalfCircleOrganizationChart"/>
+    <dgm:cxn modelId="{E0A7D9D5-CE9F-44E8-A49D-6E443BE6BAE1}" type="presParOf" srcId="{10738A3E-D845-4EEE-840D-ABD3AECB8B78}" destId="{43B4AD64-AE99-4B15-A8E0-92FD36681125}" srcOrd="2" destOrd="0" presId="urn:microsoft.com/office/officeart/2008/layout/HalfCircleOrganizationChart"/>
+    <dgm:cxn modelId="{CE11EBED-77CA-42E3-85A6-D44D0B452033}" type="presParOf" srcId="{10738A3E-D845-4EEE-840D-ABD3AECB8B78}" destId="{B6B0C08F-5904-4DE4-8546-A64ACB9E7955}" srcOrd="3" destOrd="0" presId="urn:microsoft.com/office/officeart/2008/layout/HalfCircleOrganizationChart"/>
+    <dgm:cxn modelId="{C1DCD8BB-A839-406F-90D0-9B9E0D32E8AB}" type="presParOf" srcId="{6F040255-5D2D-4D6E-85CC-7676CEE14DD7}" destId="{B7E0B437-1F8C-43A1-9AB2-D022833CFDD2}" srcOrd="1" destOrd="0" presId="urn:microsoft.com/office/officeart/2008/layout/HalfCircleOrganizationChart"/>
+    <dgm:cxn modelId="{BE323FBB-0C5F-4898-8001-5F81294FBCD8}" type="presParOf" srcId="{6F040255-5D2D-4D6E-85CC-7676CEE14DD7}" destId="{BBC325DE-710E-4DB9-949A-7B3D076ED2C3}" srcOrd="2" destOrd="0" presId="urn:microsoft.com/office/officeart/2008/layout/HalfCircleOrganizationChart"/>
+    <dgm:cxn modelId="{1D16758C-B6D5-460E-8DD3-5348BC9FCE37}" type="presParOf" srcId="{66CCAF3E-2F6E-43D3-813B-3ECEB1325470}" destId="{1D97B393-B318-41A1-90C5-E0306F823F27}" srcOrd="2" destOrd="0" presId="urn:microsoft.com/office/officeart/2008/layout/HalfCircleOrganizationChart"/>
+    <dgm:cxn modelId="{0D2B37E0-209A-48BA-B11B-CE78A8356B0F}" type="presParOf" srcId="{02AB8600-5F5B-44FC-BFBB-F9ABFADFEBEC}" destId="{536988CD-29B6-4005-B7FB-867EB3AE4643}" srcOrd="2" destOrd="0" presId="urn:microsoft.com/office/officeart/2008/layout/HalfCircleOrganizationChart"/>
+    <dgm:cxn modelId="{4BFA03CE-DFE1-4564-B2E1-66BE8C6DFB51}" type="presParOf" srcId="{02AB8600-5F5B-44FC-BFBB-F9ABFADFEBEC}" destId="{9C8BC452-CDA2-4EA1-A8B2-C0494D1A31F3}" srcOrd="3" destOrd="0" presId="urn:microsoft.com/office/officeart/2008/layout/HalfCircleOrganizationChart"/>
+    <dgm:cxn modelId="{F8A0EE5F-E9EF-4948-A6B4-D5ECD43CE168}" type="presParOf" srcId="{9C8BC452-CDA2-4EA1-A8B2-C0494D1A31F3}" destId="{607AAFC2-A325-4E59-8EBD-F87BD15EAC3E}" srcOrd="0" destOrd="0" presId="urn:microsoft.com/office/officeart/2008/layout/HalfCircleOrganizationChart"/>
+    <dgm:cxn modelId="{7A6B4B57-3ED6-4D97-ABCF-0CF13EE28EBE}" type="presParOf" srcId="{607AAFC2-A325-4E59-8EBD-F87BD15EAC3E}" destId="{EE01E743-250D-4114-A0F3-755996D6016F}" srcOrd="0" destOrd="0" presId="urn:microsoft.com/office/officeart/2008/layout/HalfCircleOrganizationChart"/>
+    <dgm:cxn modelId="{AA758F31-EC8D-4F94-96F1-FCEF320F497E}" type="presParOf" srcId="{607AAFC2-A325-4E59-8EBD-F87BD15EAC3E}" destId="{08577A7D-2172-46E5-B591-8F9D9197AB3B}" srcOrd="1" destOrd="0" presId="urn:microsoft.com/office/officeart/2008/layout/HalfCircleOrganizationChart"/>
+    <dgm:cxn modelId="{1BF34443-8F60-4489-BBBB-A50D244E802D}" type="presParOf" srcId="{607AAFC2-A325-4E59-8EBD-F87BD15EAC3E}" destId="{41A15BAA-EBD2-4E0E-AFA7-3E83E2F4C946}" srcOrd="2" destOrd="0" presId="urn:microsoft.com/office/officeart/2008/layout/HalfCircleOrganizationChart"/>
+    <dgm:cxn modelId="{A587899E-AE65-4A0C-AF2B-4819BB8EEBF6}" type="presParOf" srcId="{607AAFC2-A325-4E59-8EBD-F87BD15EAC3E}" destId="{73ECEE54-6EEC-4DDC-B16D-7186BE061455}" srcOrd="3" destOrd="0" presId="urn:microsoft.com/office/officeart/2008/layout/HalfCircleOrganizationChart"/>
+    <dgm:cxn modelId="{2C45EB27-1AA2-4287-A0A1-19CF71F05C90}" type="presParOf" srcId="{9C8BC452-CDA2-4EA1-A8B2-C0494D1A31F3}" destId="{614873C9-C6B6-4B16-AAFF-68143D882C8C}" srcOrd="1" destOrd="0" presId="urn:microsoft.com/office/officeart/2008/layout/HalfCircleOrganizationChart"/>
+    <dgm:cxn modelId="{24AB6BC3-2D62-4607-AC21-7A08EA8DD37C}" type="presParOf" srcId="{614873C9-C6B6-4B16-AAFF-68143D882C8C}" destId="{EB2605F0-ED8E-479E-898D-C8D703259437}" srcOrd="0" destOrd="0" presId="urn:microsoft.com/office/officeart/2008/layout/HalfCircleOrganizationChart"/>
+    <dgm:cxn modelId="{7C95200A-5EB7-4783-92D0-CC81DF3B305F}" type="presParOf" srcId="{614873C9-C6B6-4B16-AAFF-68143D882C8C}" destId="{77E0B46F-BC57-4F68-9FF4-87FD44B770D5}" srcOrd="1" destOrd="0" presId="urn:microsoft.com/office/officeart/2008/layout/HalfCircleOrganizationChart"/>
+    <dgm:cxn modelId="{5D762F6A-35F8-4914-AF4C-4B796B937A51}" type="presParOf" srcId="{77E0B46F-BC57-4F68-9FF4-87FD44B770D5}" destId="{D172C2FA-C67D-4A87-8C18-CF9D350ECABA}" srcOrd="0" destOrd="0" presId="urn:microsoft.com/office/officeart/2008/layout/HalfCircleOrganizationChart"/>
+    <dgm:cxn modelId="{173E5928-612E-41E5-9A9F-F2FE3CB0A8AF}" type="presParOf" srcId="{D172C2FA-C67D-4A87-8C18-CF9D350ECABA}" destId="{94DD0416-7D25-40DA-A097-1B8D715CA141}" srcOrd="0" destOrd="0" presId="urn:microsoft.com/office/officeart/2008/layout/HalfCircleOrganizationChart"/>
+    <dgm:cxn modelId="{1452BEAC-5BAB-431B-B73F-C63C894B2EDF}" type="presParOf" srcId="{D172C2FA-C67D-4A87-8C18-CF9D350ECABA}" destId="{B93D4DBD-E1FA-4874-A57C-25F874AFCB31}" srcOrd="1" destOrd="0" presId="urn:microsoft.com/office/officeart/2008/layout/HalfCircleOrganizationChart"/>
+    <dgm:cxn modelId="{A99EC70E-3821-4505-B173-4D1479989F89}" type="presParOf" srcId="{D172C2FA-C67D-4A87-8C18-CF9D350ECABA}" destId="{F7292380-1E5B-4E85-A538-7ECEEC570E3A}" srcOrd="2" destOrd="0" presId="urn:microsoft.com/office/officeart/2008/layout/HalfCircleOrganizationChart"/>
+    <dgm:cxn modelId="{F40E028C-59CB-4DDE-813E-5AD1E4E63E0D}" type="presParOf" srcId="{D172C2FA-C67D-4A87-8C18-CF9D350ECABA}" destId="{0FA4EADE-EBDC-4D77-87DB-215B165C7D5B}" srcOrd="3" destOrd="0" presId="urn:microsoft.com/office/officeart/2008/layout/HalfCircleOrganizationChart"/>
+    <dgm:cxn modelId="{B5EF1F4D-9627-4075-9A45-18C92D40813C}" type="presParOf" srcId="{77E0B46F-BC57-4F68-9FF4-87FD44B770D5}" destId="{9D59E900-2548-4CA5-A00D-AE759EF10431}" srcOrd="1" destOrd="0" presId="urn:microsoft.com/office/officeart/2008/layout/HalfCircleOrganizationChart"/>
+    <dgm:cxn modelId="{70208EC2-64F2-4DA3-BCDB-E15B96D2B128}" type="presParOf" srcId="{77E0B46F-BC57-4F68-9FF4-87FD44B770D5}" destId="{06D82BD5-60A7-4DCD-A747-1B7B6C3CB45F}" srcOrd="2" destOrd="0" presId="urn:microsoft.com/office/officeart/2008/layout/HalfCircleOrganizationChart"/>
+    <dgm:cxn modelId="{671DEA1F-2B47-4834-B60F-A4C1007BD06C}" type="presParOf" srcId="{9C8BC452-CDA2-4EA1-A8B2-C0494D1A31F3}" destId="{B3C1B678-7AC2-4068-B87E-8214534D3E66}" srcOrd="2" destOrd="0" presId="urn:microsoft.com/office/officeart/2008/layout/HalfCircleOrganizationChart"/>
+    <dgm:cxn modelId="{413EEFEC-DA5F-4FA3-8CF6-1F00F9505155}" type="presParOf" srcId="{905A791A-54A5-45D2-B713-0F06D19FBA49}" destId="{16FED8EE-6679-44FF-B756-296ED88E6C09}" srcOrd="2" destOrd="0" presId="urn:microsoft.com/office/officeart/2008/layout/HalfCircleOrganizationChart"/>
+    <dgm:cxn modelId="{5887CC38-1325-416B-855C-96143113C77B}" type="presParOf" srcId="{DF90A936-7529-4CA1-B838-5029D90A47C8}" destId="{C834BF65-EA6A-4288-9C64-69FCD3368F86}" srcOrd="2" destOrd="0" presId="urn:microsoft.com/office/officeart/2008/layout/HalfCircleOrganizationChart"/>
   </dgm:cxnLst>
   <dgm:bg/>
   <dgm:whole/>
@@ -20781,174 +20796,174 @@
     </dgm:pt>
   </dgm:ptLst>
   <dgm:cxnLst>
-    <dgm:cxn modelId="{59EBFABB-2746-405B-97B2-AD71E94CB4DC}" type="presOf" srcId="{FFC28398-8714-4ABF-A15A-9B0CE3858FA2}" destId="{CF7CA0EE-5AEC-4629-9ABC-EAD75B5EF8D7}" srcOrd="0" destOrd="0" presId="urn:microsoft.com/office/officeart/2008/layout/HalfCircleOrganizationChart"/>
-    <dgm:cxn modelId="{95684FAA-831F-4F15-A589-AE70EB8F7A60}" type="presOf" srcId="{DC186313-CA4B-49D2-8255-ED259AC632E1}" destId="{EEE093E1-CE2D-4F0B-B895-AD6A28CCE207}" srcOrd="1" destOrd="0" presId="urn:microsoft.com/office/officeart/2008/layout/HalfCircleOrganizationChart"/>
-    <dgm:cxn modelId="{E7F0B886-7978-46BE-B6AD-F84747018C0D}" type="presOf" srcId="{7B784DE3-67B9-4A8E-95EF-B78B519B7493}" destId="{36267307-C87C-4890-8ACD-342B4DDCB98A}" srcOrd="1" destOrd="0" presId="urn:microsoft.com/office/officeart/2008/layout/HalfCircleOrganizationChart"/>
+    <dgm:cxn modelId="{40D2316A-CE3B-42C8-95AE-61FEA8759C05}" type="presOf" srcId="{747A3469-DAA0-45C3-A3B9-E882224FF3E7}" destId="{E66D8275-6300-4E6B-992B-A24387DB5828}" srcOrd="1" destOrd="0" presId="urn:microsoft.com/office/officeart/2008/layout/HalfCircleOrganizationChart"/>
+    <dgm:cxn modelId="{09663F36-DC03-421E-8D55-5817A6CEF91F}" type="presOf" srcId="{B5DC3BEF-EC05-4C71-A166-2D02E8F6BAEA}" destId="{62E05336-6F11-41C4-8DF8-DE149B8F70BA}" srcOrd="0" destOrd="0" presId="urn:microsoft.com/office/officeart/2008/layout/HalfCircleOrganizationChart"/>
+    <dgm:cxn modelId="{8118E0E8-9226-4E29-9C7A-3985DAA56824}" type="presOf" srcId="{9E407362-58C4-41FC-B05C-020180C2E48F}" destId="{70F29631-A519-41B8-ADC9-0C2103D50398}" srcOrd="0" destOrd="0" presId="urn:microsoft.com/office/officeart/2008/layout/HalfCircleOrganizationChart"/>
+    <dgm:cxn modelId="{BF04B827-9BCB-4D09-B008-FA1702694D56}" type="presOf" srcId="{D735C6B3-7012-4FA7-9F6F-849C7CEBB0F1}" destId="{E4685DC4-1493-4356-B9FC-D4DA326082F1}" srcOrd="0" destOrd="0" presId="urn:microsoft.com/office/officeart/2008/layout/HalfCircleOrganizationChart"/>
+    <dgm:cxn modelId="{682AE1B4-6D43-46B6-8922-A211F8C1AB1B}" type="presOf" srcId="{982237AD-A51E-47CD-9960-A6D324E49064}" destId="{AF45BF92-CD78-496F-99E5-1271454B054A}" srcOrd="1" destOrd="0" presId="urn:microsoft.com/office/officeart/2008/layout/HalfCircleOrganizationChart"/>
+    <dgm:cxn modelId="{65AAAA49-F0EF-42BB-8343-7831C19799E6}" type="presOf" srcId="{7B784DE3-67B9-4A8E-95EF-B78B519B7493}" destId="{36267307-C87C-4890-8ACD-342B4DDCB98A}" srcOrd="1" destOrd="0" presId="urn:microsoft.com/office/officeart/2008/layout/HalfCircleOrganizationChart"/>
+    <dgm:cxn modelId="{664383D3-7E51-4EB1-B9CE-4664E4602705}" type="presOf" srcId="{56531FCF-CFF5-4ACA-9D72-5AE0440F578F}" destId="{5D9C7866-B9A2-465D-B044-7B52EB414DAF}" srcOrd="1" destOrd="0" presId="urn:microsoft.com/office/officeart/2008/layout/HalfCircleOrganizationChart"/>
+    <dgm:cxn modelId="{4AE8A63F-C1A4-49F0-8EE4-59C28AB39E99}" type="presOf" srcId="{982237AD-A51E-47CD-9960-A6D324E49064}" destId="{52956E41-C621-42CD-94B5-9F2A4196B636}" srcOrd="0" destOrd="0" presId="urn:microsoft.com/office/officeart/2008/layout/HalfCircleOrganizationChart"/>
+    <dgm:cxn modelId="{8C33F3A8-D5DA-42EF-87DC-967828085F17}" type="presOf" srcId="{0A22F079-1DCB-43A2-882F-3F9EA2D1A62A}" destId="{054AD203-C4A7-429E-A9CD-51C7FA1DCA05}" srcOrd="1" destOrd="0" presId="urn:microsoft.com/office/officeart/2008/layout/HalfCircleOrganizationChart"/>
     <dgm:cxn modelId="{BB254063-E198-4DC9-84C5-D951C8F74B78}" srcId="{9DD1B2AE-C62B-4FEF-B56E-DBAAEA0A1AEC}" destId="{CF1BD372-6F2B-4456-A400-B70D8C1FDCF5}" srcOrd="0" destOrd="0" parTransId="{A0160E3C-9101-4BAF-8123-C088A7CF8EA1}" sibTransId="{662E9350-14D3-4E99-8408-F2D2F70D0064}"/>
-    <dgm:cxn modelId="{0EA5B72A-F3CE-4CAA-9CAF-9B932D548C68}" type="presOf" srcId="{7B784DE3-67B9-4A8E-95EF-B78B519B7493}" destId="{855CFB59-E626-4255-BBBA-A576B5417EB0}" srcOrd="0" destOrd="0" presId="urn:microsoft.com/office/officeart/2008/layout/HalfCircleOrganizationChart"/>
+    <dgm:cxn modelId="{FCC1F414-1807-4A58-AA81-64CF60A6527D}" type="presOf" srcId="{B6684365-D54F-478D-9660-9C3464D1B89E}" destId="{691933D6-6D02-4D87-AF3F-D99B65288AEB}" srcOrd="0" destOrd="0" presId="urn:microsoft.com/office/officeart/2008/layout/HalfCircleOrganizationChart"/>
+    <dgm:cxn modelId="{3C2971E9-6B7B-4ED3-B7B8-7BE00F2F8BF8}" type="presOf" srcId="{6E54C7FA-318A-4B69-B963-7A99F1373484}" destId="{BD385A44-DFB9-4637-8188-50F7B3C49A9C}" srcOrd="0" destOrd="0" presId="urn:microsoft.com/office/officeart/2008/layout/HalfCircleOrganizationChart"/>
     <dgm:cxn modelId="{70D8B3B3-43DD-490A-9828-88767605E70D}" srcId="{9DD1B2AE-C62B-4FEF-B56E-DBAAEA0A1AEC}" destId="{1A7A9600-FF5E-4EA2-A58A-05D976625CAD}" srcOrd="3" destOrd="0" parTransId="{30FB5BD2-F52F-481D-9AF2-9C230060ECDA}" sibTransId="{DBA60486-D0C9-4FD3-A779-395009E85EEB}"/>
-    <dgm:cxn modelId="{FDA909DC-316A-46C8-ACDB-B1632F75392A}" type="presOf" srcId="{C5D7A61E-9D80-44DA-ADED-B7778A661163}" destId="{148606E6-52EA-446C-B433-D31E2C90911D}" srcOrd="1" destOrd="0" presId="urn:microsoft.com/office/officeart/2008/layout/HalfCircleOrganizationChart"/>
-    <dgm:cxn modelId="{484F12AE-3F38-45A7-B9AC-C00C16A9E535}" type="presOf" srcId="{44A31B63-14A0-4B95-AF1E-8D8C9FFCFF2A}" destId="{198AD457-87F0-4867-9475-FF580F801FEF}" srcOrd="0" destOrd="0" presId="urn:microsoft.com/office/officeart/2008/layout/HalfCircleOrganizationChart"/>
-    <dgm:cxn modelId="{B11DFE07-51FF-401C-9EBD-C9FF0E8E3094}" type="presOf" srcId="{D735C6B3-7012-4FA7-9F6F-849C7CEBB0F1}" destId="{E4685DC4-1493-4356-B9FC-D4DA326082F1}" srcOrd="0" destOrd="0" presId="urn:microsoft.com/office/officeart/2008/layout/HalfCircleOrganizationChart"/>
+    <dgm:cxn modelId="{9DFBF6FA-8BAA-43B1-AD0C-1B73233AF7B2}" type="presOf" srcId="{747A3469-DAA0-45C3-A3B9-E882224FF3E7}" destId="{C696432B-A6FA-4691-8499-E26A2BD0D507}" srcOrd="0" destOrd="0" presId="urn:microsoft.com/office/officeart/2008/layout/HalfCircleOrganizationChart"/>
+    <dgm:cxn modelId="{F558E7D7-E570-4CAF-A6C1-DE5E4410FED8}" type="presOf" srcId="{FFA96C12-48EE-4676-A716-4EB6424348BE}" destId="{806D5F68-383F-4D5E-B99E-7499235DDC87}" srcOrd="0" destOrd="0" presId="urn:microsoft.com/office/officeart/2008/layout/HalfCircleOrganizationChart"/>
+    <dgm:cxn modelId="{FF22CB46-656C-48E0-81A5-A90C338E1D74}" type="presOf" srcId="{7B784DE3-67B9-4A8E-95EF-B78B519B7493}" destId="{855CFB59-E626-4255-BBBA-A576B5417EB0}" srcOrd="0" destOrd="0" presId="urn:microsoft.com/office/officeart/2008/layout/HalfCircleOrganizationChart"/>
     <dgm:cxn modelId="{B3BA1E32-E607-4940-81C4-33DA3B7147F3}" srcId="{9DD1B2AE-C62B-4FEF-B56E-DBAAEA0A1AEC}" destId="{7CABD028-3E01-446D-B3FF-89BAB7A26384}" srcOrd="5" destOrd="0" parTransId="{B6684365-D54F-478D-9660-9C3464D1B89E}" sibTransId="{5A2C7781-29B6-4A01-84DC-E69829E945A2}"/>
-    <dgm:cxn modelId="{A14A6B76-9ECC-4CAE-B22C-CD5AFA1F921B}" type="presOf" srcId="{B6684365-D54F-478D-9660-9C3464D1B89E}" destId="{691933D6-6D02-4D87-AF3F-D99B65288AEB}" srcOrd="0" destOrd="0" presId="urn:microsoft.com/office/officeart/2008/layout/HalfCircleOrganizationChart"/>
     <dgm:cxn modelId="{6994EBAA-D86E-4F58-801D-C4D7946875BA}" srcId="{9DD1B2AE-C62B-4FEF-B56E-DBAAEA0A1AEC}" destId="{7B784DE3-67B9-4A8E-95EF-B78B519B7493}" srcOrd="4" destOrd="0" parTransId="{9E407362-58C4-41FC-B05C-020180C2E48F}" sibTransId="{1DA8A762-49B9-4A08-93A6-0D4E1866411A}"/>
-    <dgm:cxn modelId="{EA3B823E-EF2D-4280-8697-D5EE6DA65624}" type="presOf" srcId="{7CABD028-3E01-446D-B3FF-89BAB7A26384}" destId="{03BA9EF7-369C-4DD5-AE14-96E082917CE6}" srcOrd="0" destOrd="0" presId="urn:microsoft.com/office/officeart/2008/layout/HalfCircleOrganizationChart"/>
-    <dgm:cxn modelId="{2A3A7A8B-01CF-4B74-8EB5-4E7171FADEFB}" type="presOf" srcId="{747A3469-DAA0-45C3-A3B9-E882224FF3E7}" destId="{C696432B-A6FA-4691-8499-E26A2BD0D507}" srcOrd="0" destOrd="0" presId="urn:microsoft.com/office/officeart/2008/layout/HalfCircleOrganizationChart"/>
-    <dgm:cxn modelId="{009203C8-C7D1-46CC-B614-E47DCBA09718}" type="presOf" srcId="{FAAB4E34-47FB-4C36-AE11-A26114E71DD7}" destId="{3E76617A-5C47-4A7A-BC10-F5919F79CD5E}" srcOrd="0" destOrd="0" presId="urn:microsoft.com/office/officeart/2008/layout/HalfCircleOrganizationChart"/>
-    <dgm:cxn modelId="{87BA4A6E-EEC6-4E7B-8FDA-2529747D54D0}" type="presOf" srcId="{747A3469-DAA0-45C3-A3B9-E882224FF3E7}" destId="{E66D8275-6300-4E6B-992B-A24387DB5828}" srcOrd="1" destOrd="0" presId="urn:microsoft.com/office/officeart/2008/layout/HalfCircleOrganizationChart"/>
+    <dgm:cxn modelId="{BC56F10B-A32E-4433-AD98-E88E513ABFCD}" type="presOf" srcId="{DC186313-CA4B-49D2-8255-ED259AC632E1}" destId="{F544963C-8600-442C-A7CE-368406EAAB2A}" srcOrd="0" destOrd="0" presId="urn:microsoft.com/office/officeart/2008/layout/HalfCircleOrganizationChart"/>
     <dgm:cxn modelId="{834BB1D0-2DB0-47C3-9146-CF46BF00C0E0}" srcId="{C5D7A61E-9D80-44DA-ADED-B7778A661163}" destId="{9DD1B2AE-C62B-4FEF-B56E-DBAAEA0A1AEC}" srcOrd="0" destOrd="0" parTransId="{0F9CAA5D-AF2F-4B47-99B5-9A94B72B560E}" sibTransId="{C4D9ADE7-EF14-46D4-8ADE-416483C20A09}"/>
-    <dgm:cxn modelId="{AF532BDD-E10C-4F37-9BC3-C0008D701455}" type="presOf" srcId="{3D8BD050-4023-486A-8422-4092333E263E}" destId="{A8F29182-9BBA-4DA7-AB7E-7CEC2C6715C7}" srcOrd="0" destOrd="0" presId="urn:microsoft.com/office/officeart/2008/layout/HalfCircleOrganizationChart"/>
-    <dgm:cxn modelId="{C9E4B738-16E9-40E0-A5AD-36A6BDEC67B9}" type="presOf" srcId="{30FB5BD2-F52F-481D-9AF2-9C230060ECDA}" destId="{0B7EA0BE-2D72-42E9-83EE-2795C17BCDE7}" srcOrd="0" destOrd="0" presId="urn:microsoft.com/office/officeart/2008/layout/HalfCircleOrganizationChart"/>
+    <dgm:cxn modelId="{265A9269-81D4-4200-A87D-9D23C02E2658}" type="presOf" srcId="{C454CB3A-672B-4C82-B53E-3CF5C0B0E9C8}" destId="{2F29019F-B6DA-40A0-9E88-D2D075BED363}" srcOrd="0" destOrd="0" presId="urn:microsoft.com/office/officeart/2008/layout/HalfCircleOrganizationChart"/>
+    <dgm:cxn modelId="{BCF4B477-E325-41B0-8A87-E30BF1DC5116}" type="presOf" srcId="{DC186313-CA4B-49D2-8255-ED259AC632E1}" destId="{EEE093E1-CE2D-4F0B-B895-AD6A28CCE207}" srcOrd="1" destOrd="0" presId="urn:microsoft.com/office/officeart/2008/layout/HalfCircleOrganizationChart"/>
+    <dgm:cxn modelId="{A506D63C-86F9-4A42-BB75-534D36637046}" type="presOf" srcId="{A0160E3C-9101-4BAF-8123-C088A7CF8EA1}" destId="{2D14FB3D-5D37-452D-A2F0-912A86E0A5A0}" srcOrd="0" destOrd="0" presId="urn:microsoft.com/office/officeart/2008/layout/HalfCircleOrganizationChart"/>
     <dgm:cxn modelId="{13A1D846-A207-49AC-BE4C-0999749C455D}" srcId="{9DD1B2AE-C62B-4FEF-B56E-DBAAEA0A1AEC}" destId="{DC186313-CA4B-49D2-8255-ED259AC632E1}" srcOrd="1" destOrd="0" parTransId="{F7322F22-13D6-4B68-A0D0-2D619A4D1627}" sibTransId="{048099A8-E20D-4229-BB8D-91E6F49CF71F}"/>
-    <dgm:cxn modelId="{110A9414-CC59-44F3-8040-6F2A71CC910A}" type="presOf" srcId="{FFA96C12-48EE-4676-A716-4EB6424348BE}" destId="{806D5F68-383F-4D5E-B99E-7499235DDC87}" srcOrd="0" destOrd="0" presId="urn:microsoft.com/office/officeart/2008/layout/HalfCircleOrganizationChart"/>
-    <dgm:cxn modelId="{867B41A0-B773-4943-B716-D3BD2F810872}" type="presOf" srcId="{1A7A9600-FF5E-4EA2-A58A-05D976625CAD}" destId="{4A1E70A8-13CC-4DD6-BCB4-6A070F7CC8E9}" srcOrd="0" destOrd="0" presId="urn:microsoft.com/office/officeart/2008/layout/HalfCircleOrganizationChart"/>
-    <dgm:cxn modelId="{68A0F41B-4275-4047-A55B-08ED9A479AD2}" type="presOf" srcId="{CF1BD372-6F2B-4456-A400-B70D8C1FDCF5}" destId="{092E8EC6-8918-4B3D-8C87-036886558620}" srcOrd="1" destOrd="0" presId="urn:microsoft.com/office/officeart/2008/layout/HalfCircleOrganizationChart"/>
-    <dgm:cxn modelId="{B415F1B0-226D-4D8B-AA51-FE8B8A2DE6C0}" type="presOf" srcId="{56531FCF-CFF5-4ACA-9D72-5AE0440F578F}" destId="{B16F52E8-8FEB-4CCD-9224-C3577C892889}" srcOrd="0" destOrd="0" presId="urn:microsoft.com/office/officeart/2008/layout/HalfCircleOrganizationChart"/>
-    <dgm:cxn modelId="{6FDC9978-0A54-4797-9FF4-C5FE79D551AF}" type="presOf" srcId="{6E54C7FA-318A-4B69-B963-7A99F1373484}" destId="{BD385A44-DFB9-4637-8188-50F7B3C49A9C}" srcOrd="0" destOrd="0" presId="urn:microsoft.com/office/officeart/2008/layout/HalfCircleOrganizationChart"/>
-    <dgm:cxn modelId="{F800A6F4-877C-44F9-B070-ECD755FCF75A}" type="presOf" srcId="{B5DC3BEF-EC05-4C71-A166-2D02E8F6BAEA}" destId="{62E05336-6F11-41C4-8DF8-DE149B8F70BA}" srcOrd="0" destOrd="0" presId="urn:microsoft.com/office/officeart/2008/layout/HalfCircleOrganizationChart"/>
-    <dgm:cxn modelId="{7F84DB17-A6F8-4C85-92A7-0768C7CA7248}" type="presOf" srcId="{0A22F079-1DCB-43A2-882F-3F9EA2D1A62A}" destId="{054AD203-C4A7-429E-A9CD-51C7FA1DCA05}" srcOrd="1" destOrd="0" presId="urn:microsoft.com/office/officeart/2008/layout/HalfCircleOrganizationChart"/>
-    <dgm:cxn modelId="{7119D137-4B19-4DEA-A581-4C9A1BB8A9DD}" type="presOf" srcId="{DC186313-CA4B-49D2-8255-ED259AC632E1}" destId="{F544963C-8600-442C-A7CE-368406EAAB2A}" srcOrd="0" destOrd="0" presId="urn:microsoft.com/office/officeart/2008/layout/HalfCircleOrganizationChart"/>
-    <dgm:cxn modelId="{EA7C9C29-CCF6-4F7A-AD0A-A67C2B46DEAE}" type="presOf" srcId="{0A22F079-1DCB-43A2-882F-3F9EA2D1A62A}" destId="{91CEB00E-6449-4719-8AFC-64B242689B5E}" srcOrd="0" destOrd="0" presId="urn:microsoft.com/office/officeart/2008/layout/HalfCircleOrganizationChart"/>
-    <dgm:cxn modelId="{1DC8232E-31D3-4003-A973-F3398B7B9FEC}" type="presOf" srcId="{9E407362-58C4-41FC-B05C-020180C2E48F}" destId="{70F29631-A519-41B8-ADC9-0C2103D50398}" srcOrd="0" destOrd="0" presId="urn:microsoft.com/office/officeart/2008/layout/HalfCircleOrganizationChart"/>
+    <dgm:cxn modelId="{8F851967-D067-4383-A793-0ED4E91A8BC0}" type="presOf" srcId="{C5D7A61E-9D80-44DA-ADED-B7778A661163}" destId="{2E4A6BE1-6BF8-4A2D-AE7E-56254EEF6077}" srcOrd="0" destOrd="0" presId="urn:microsoft.com/office/officeart/2008/layout/HalfCircleOrganizationChart"/>
+    <dgm:cxn modelId="{09735097-C2B5-41C2-ACB4-F51B61253A0F}" type="presOf" srcId="{FAAB4E34-47FB-4C36-AE11-A26114E71DD7}" destId="{3E76617A-5C47-4A7A-BC10-F5919F79CD5E}" srcOrd="0" destOrd="0" presId="urn:microsoft.com/office/officeart/2008/layout/HalfCircleOrganizationChart"/>
     <dgm:cxn modelId="{07C3698B-19AB-4D55-B200-8B4E9481A2CC}" srcId="{1A7A9600-FF5E-4EA2-A58A-05D976625CAD}" destId="{747A3469-DAA0-45C3-A3B9-E882224FF3E7}" srcOrd="3" destOrd="0" parTransId="{44A31B63-14A0-4B95-AF1E-8D8C9FFCFF2A}" sibTransId="{A4DF87ED-F6D0-4EF0-939E-601547751184}"/>
+    <dgm:cxn modelId="{CC708BCC-9F06-4746-859C-C2BDB8601EA1}" type="presOf" srcId="{7CABD028-3E01-446D-B3FF-89BAB7A26384}" destId="{641C1B2A-26CE-4C2D-ADF8-3AB496F5E9BD}" srcOrd="1" destOrd="0" presId="urn:microsoft.com/office/officeart/2008/layout/HalfCircleOrganizationChart"/>
+    <dgm:cxn modelId="{BD4D6D7F-54DE-4FEA-95D9-68F6F715E39B}" type="presOf" srcId="{9DD1B2AE-C62B-4FEF-B56E-DBAAEA0A1AEC}" destId="{300C7342-32D2-44F8-8B29-5847436623F2}" srcOrd="0" destOrd="0" presId="urn:microsoft.com/office/officeart/2008/layout/HalfCircleOrganizationChart"/>
+    <dgm:cxn modelId="{21DACF49-4E2E-4C94-99FA-C55BE8F8F16A}" type="presOf" srcId="{6E54C7FA-318A-4B69-B963-7A99F1373484}" destId="{049580BB-E1BB-4A62-BDEF-39AB5BB4F471}" srcOrd="1" destOrd="0" presId="urn:microsoft.com/office/officeart/2008/layout/HalfCircleOrganizationChart"/>
+    <dgm:cxn modelId="{11759125-B4C5-49FE-BD73-E7351095E9D4}" type="presOf" srcId="{CF1BD372-6F2B-4456-A400-B70D8C1FDCF5}" destId="{59849B06-7719-49E6-AA6C-2E5F80A18382}" srcOrd="0" destOrd="0" presId="urn:microsoft.com/office/officeart/2008/layout/HalfCircleOrganizationChart"/>
     <dgm:cxn modelId="{ABBAD13D-CB28-40EB-A51A-2B8BAD976B89}" srcId="{1A7A9600-FF5E-4EA2-A58A-05D976625CAD}" destId="{B5DC3BEF-EC05-4C71-A166-2D02E8F6BAEA}" srcOrd="2" destOrd="0" parTransId="{FFC28398-8714-4ABF-A15A-9B0CE3858FA2}" sibTransId="{25B25355-AA0E-4945-A53C-8F835106F514}"/>
-    <dgm:cxn modelId="{F9826BD7-65AA-41B5-A12E-D070E9B9BDE9}" type="presOf" srcId="{F7322F22-13D6-4B68-A0D0-2D619A4D1627}" destId="{62B778C9-EF70-4628-9154-C18E71E5C58C}" srcOrd="0" destOrd="0" presId="urn:microsoft.com/office/officeart/2008/layout/HalfCircleOrganizationChart"/>
+    <dgm:cxn modelId="{598F2452-B461-415F-942E-D12270AC99DF}" type="presOf" srcId="{3D8BD050-4023-486A-8422-4092333E263E}" destId="{A8F29182-9BBA-4DA7-AB7E-7CEC2C6715C7}" srcOrd="0" destOrd="0" presId="urn:microsoft.com/office/officeart/2008/layout/HalfCircleOrganizationChart"/>
+    <dgm:cxn modelId="{82F66039-9717-4A15-87A3-9A0275737569}" type="presOf" srcId="{B5DC3BEF-EC05-4C71-A166-2D02E8F6BAEA}" destId="{248C7BF8-6C33-49CB-AAD5-93BC9662E007}" srcOrd="1" destOrd="0" presId="urn:microsoft.com/office/officeart/2008/layout/HalfCircleOrganizationChart"/>
     <dgm:cxn modelId="{6F0A640E-52B3-4ECE-9DD1-5360FF804E96}" srcId="{1A7A9600-FF5E-4EA2-A58A-05D976625CAD}" destId="{0A22F079-1DCB-43A2-882F-3F9EA2D1A62A}" srcOrd="0" destOrd="0" parTransId="{3D8BD050-4023-486A-8422-4092333E263E}" sibTransId="{A34BA240-3A4F-4999-8490-3E2E130D5811}"/>
-    <dgm:cxn modelId="{A604D7D7-2CD1-46C3-B97D-822C0BB01DC5}" type="presOf" srcId="{982237AD-A51E-47CD-9960-A6D324E49064}" destId="{AF45BF92-CD78-496F-99E5-1271454B054A}" srcOrd="1" destOrd="0" presId="urn:microsoft.com/office/officeart/2008/layout/HalfCircleOrganizationChart"/>
-    <dgm:cxn modelId="{65A4137A-B4B0-409D-B85E-A12AF117DA12}" type="presOf" srcId="{1A7A9600-FF5E-4EA2-A58A-05D976625CAD}" destId="{3CA01E8C-0D1C-41C8-8CF6-7A9EC98D7BE7}" srcOrd="1" destOrd="0" presId="urn:microsoft.com/office/officeart/2008/layout/HalfCircleOrganizationChart"/>
-    <dgm:cxn modelId="{C5672B37-B0C5-40CA-9627-771AE7462C72}" type="presOf" srcId="{6E54C7FA-318A-4B69-B963-7A99F1373484}" destId="{049580BB-E1BB-4A62-BDEF-39AB5BB4F471}" srcOrd="1" destOrd="0" presId="urn:microsoft.com/office/officeart/2008/layout/HalfCircleOrganizationChart"/>
+    <dgm:cxn modelId="{765AB38F-17C1-40AE-9F15-10420105CDD3}" type="presOf" srcId="{44A31B63-14A0-4B95-AF1E-8D8C9FFCFF2A}" destId="{198AD457-87F0-4867-9475-FF580F801FEF}" srcOrd="0" destOrd="0" presId="urn:microsoft.com/office/officeart/2008/layout/HalfCircleOrganizationChart"/>
     <dgm:cxn modelId="{EEAFA8CB-FE94-43F9-A809-E113D3D66B0D}" srcId="{1A7A9600-FF5E-4EA2-A58A-05D976625CAD}" destId="{56531FCF-CFF5-4ACA-9D72-5AE0440F578F}" srcOrd="1" destOrd="0" parTransId="{D735C6B3-7012-4FA7-9F6F-849C7CEBB0F1}" sibTransId="{42C23543-26A6-4984-9616-D56DE2BE1055}"/>
-    <dgm:cxn modelId="{E727D1ED-9D41-42F9-971B-9B23D31D8B8D}" type="presOf" srcId="{B5DC3BEF-EC05-4C71-A166-2D02E8F6BAEA}" destId="{248C7BF8-6C33-49CB-AAD5-93BC9662E007}" srcOrd="1" destOrd="0" presId="urn:microsoft.com/office/officeart/2008/layout/HalfCircleOrganizationChart"/>
-    <dgm:cxn modelId="{AB375B7E-E273-444A-8EDB-E3F6B500E46E}" type="presOf" srcId="{0F9CAA5D-AF2F-4B47-99B5-9A94B72B560E}" destId="{BCEA6683-DBE7-4042-BEA2-9E6815A6759F}" srcOrd="0" destOrd="0" presId="urn:microsoft.com/office/officeart/2008/layout/HalfCircleOrganizationChart"/>
-    <dgm:cxn modelId="{177CA0DA-69BB-4166-B262-BFF69DD029AB}" type="presOf" srcId="{C454CB3A-672B-4C82-B53E-3CF5C0B0E9C8}" destId="{2F29019F-B6DA-40A0-9E88-D2D075BED363}" srcOrd="0" destOrd="0" presId="urn:microsoft.com/office/officeart/2008/layout/HalfCircleOrganizationChart"/>
-    <dgm:cxn modelId="{B1C22781-2206-4134-B67B-0D9D0B917461}" type="presOf" srcId="{C5D7A61E-9D80-44DA-ADED-B7778A661163}" destId="{2E4A6BE1-6BF8-4A2D-AE7E-56254EEF6077}" srcOrd="0" destOrd="0" presId="urn:microsoft.com/office/officeart/2008/layout/HalfCircleOrganizationChart"/>
-    <dgm:cxn modelId="{61F6D5F7-C5BA-471D-B9BB-223BA9D0E143}" type="presOf" srcId="{7CABD028-3E01-446D-B3FF-89BAB7A26384}" destId="{641C1B2A-26CE-4C2D-ADF8-3AB496F5E9BD}" srcOrd="1" destOrd="0" presId="urn:microsoft.com/office/officeart/2008/layout/HalfCircleOrganizationChart"/>
+    <dgm:cxn modelId="{4832F45E-0E8D-4874-912D-9DACDAF2F2B8}" type="presOf" srcId="{0A22F079-1DCB-43A2-882F-3F9EA2D1A62A}" destId="{91CEB00E-6449-4719-8AFC-64B242689B5E}" srcOrd="0" destOrd="0" presId="urn:microsoft.com/office/officeart/2008/layout/HalfCircleOrganizationChart"/>
+    <dgm:cxn modelId="{5FABEECF-D2DA-4AEF-B45C-7EE97DD7B5B4}" type="presOf" srcId="{9DD1B2AE-C62B-4FEF-B56E-DBAAEA0A1AEC}" destId="{3C129D5B-F6AD-4EF8-85E4-F6E1412068A6}" srcOrd="1" destOrd="0" presId="urn:microsoft.com/office/officeart/2008/layout/HalfCircleOrganizationChart"/>
+    <dgm:cxn modelId="{FF2AC9DC-2F5F-4321-BEBD-DB565F6DA4C1}" type="presOf" srcId="{56531FCF-CFF5-4ACA-9D72-5AE0440F578F}" destId="{B16F52E8-8FEB-4CCD-9224-C3577C892889}" srcOrd="0" destOrd="0" presId="urn:microsoft.com/office/officeart/2008/layout/HalfCircleOrganizationChart"/>
+    <dgm:cxn modelId="{EB512AFD-FADE-47C9-A2CE-64690BDDB1B0}" type="presOf" srcId="{F7322F22-13D6-4B68-A0D0-2D619A4D1627}" destId="{62B778C9-EF70-4628-9154-C18E71E5C58C}" srcOrd="0" destOrd="0" presId="urn:microsoft.com/office/officeart/2008/layout/HalfCircleOrganizationChart"/>
+    <dgm:cxn modelId="{D5D040EA-95B6-4310-9503-BF69E12ECF63}" type="presOf" srcId="{0F9CAA5D-AF2F-4B47-99B5-9A94B72B560E}" destId="{BCEA6683-DBE7-4042-BEA2-9E6815A6759F}" srcOrd="0" destOrd="0" presId="urn:microsoft.com/office/officeart/2008/layout/HalfCircleOrganizationChart"/>
     <dgm:cxn modelId="{DFC504FA-8A67-4353-B679-D6AFC42C2D40}" srcId="{1A7A9600-FF5E-4EA2-A58A-05D976625CAD}" destId="{982237AD-A51E-47CD-9960-A6D324E49064}" srcOrd="4" destOrd="0" parTransId="{FFA96C12-48EE-4676-A716-4EB6424348BE}" sibTransId="{3B2876A8-1E6C-4270-BE48-0EC6EA7C0C44}"/>
-    <dgm:cxn modelId="{87799B50-2000-4EF6-A28C-3C1DEEDEE516}" type="presOf" srcId="{982237AD-A51E-47CD-9960-A6D324E49064}" destId="{52956E41-C621-42CD-94B5-9F2A4196B636}" srcOrd="0" destOrd="0" presId="urn:microsoft.com/office/officeart/2008/layout/HalfCircleOrganizationChart"/>
-    <dgm:cxn modelId="{47421583-5A1B-46E2-BECE-1890B2F5E3E0}" type="presOf" srcId="{9DD1B2AE-C62B-4FEF-B56E-DBAAEA0A1AEC}" destId="{3C129D5B-F6AD-4EF8-85E4-F6E1412068A6}" srcOrd="1" destOrd="0" presId="urn:microsoft.com/office/officeart/2008/layout/HalfCircleOrganizationChart"/>
-    <dgm:cxn modelId="{33BF6E0A-E171-4481-96C4-AFE49725DFF9}" type="presOf" srcId="{9DD1B2AE-C62B-4FEF-B56E-DBAAEA0A1AEC}" destId="{300C7342-32D2-44F8-8B29-5847436623F2}" srcOrd="0" destOrd="0" presId="urn:microsoft.com/office/officeart/2008/layout/HalfCircleOrganizationChart"/>
-    <dgm:cxn modelId="{18B0D533-84C2-4AD6-9A74-6F2537D10CD2}" type="presOf" srcId="{CF1BD372-6F2B-4456-A400-B70D8C1FDCF5}" destId="{59849B06-7719-49E6-AA6C-2E5F80A18382}" srcOrd="0" destOrd="0" presId="urn:microsoft.com/office/officeart/2008/layout/HalfCircleOrganizationChart"/>
-    <dgm:cxn modelId="{A3638B02-47D8-4637-9281-3BCD2B7761F9}" type="presOf" srcId="{A0160E3C-9101-4BAF-8123-C088A7CF8EA1}" destId="{2D14FB3D-5D37-452D-A2F0-912A86E0A5A0}" srcOrd="0" destOrd="0" presId="urn:microsoft.com/office/officeart/2008/layout/HalfCircleOrganizationChart"/>
+    <dgm:cxn modelId="{D4B76780-0CE5-48BB-8C9C-203129C88C23}" type="presOf" srcId="{FFC28398-8714-4ABF-A15A-9B0CE3858FA2}" destId="{CF7CA0EE-5AEC-4629-9ABC-EAD75B5EF8D7}" srcOrd="0" destOrd="0" presId="urn:microsoft.com/office/officeart/2008/layout/HalfCircleOrganizationChart"/>
+    <dgm:cxn modelId="{67632C1E-A502-40F2-BF93-C99F324E68D3}" type="presOf" srcId="{7CABD028-3E01-446D-B3FF-89BAB7A26384}" destId="{03BA9EF7-369C-4DD5-AE14-96E082917CE6}" srcOrd="0" destOrd="0" presId="urn:microsoft.com/office/officeart/2008/layout/HalfCircleOrganizationChart"/>
+    <dgm:cxn modelId="{2D20C9D7-3ADC-4520-908E-62656C70BC71}" type="presOf" srcId="{30FB5BD2-F52F-481D-9AF2-9C230060ECDA}" destId="{0B7EA0BE-2D72-42E9-83EE-2795C17BCDE7}" srcOrd="0" destOrd="0" presId="urn:microsoft.com/office/officeart/2008/layout/HalfCircleOrganizationChart"/>
+    <dgm:cxn modelId="{FC02D604-F05C-48DD-BC5A-58CC9962F1A1}" type="presOf" srcId="{1A7A9600-FF5E-4EA2-A58A-05D976625CAD}" destId="{4A1E70A8-13CC-4DD6-BCB4-6A070F7CC8E9}" srcOrd="0" destOrd="0" presId="urn:microsoft.com/office/officeart/2008/layout/HalfCircleOrganizationChart"/>
     <dgm:cxn modelId="{D408A0B9-896D-4686-B65C-A10CF750354C}" srcId="{FAAB4E34-47FB-4C36-AE11-A26114E71DD7}" destId="{C5D7A61E-9D80-44DA-ADED-B7778A661163}" srcOrd="0" destOrd="0" parTransId="{3EB8434F-9B0D-40B7-BBAF-87A0FC58E804}" sibTransId="{57ECC62B-F221-4792-A2A6-05DDAEA52543}"/>
-    <dgm:cxn modelId="{F910E956-F4C3-4079-80D8-95A824A72983}" type="presOf" srcId="{56531FCF-CFF5-4ACA-9D72-5AE0440F578F}" destId="{5D9C7866-B9A2-465D-B044-7B52EB414DAF}" srcOrd="1" destOrd="0" presId="urn:microsoft.com/office/officeart/2008/layout/HalfCircleOrganizationChart"/>
+    <dgm:cxn modelId="{D0A4CA5D-0BD3-45BE-ABEF-A7161A2B024B}" type="presOf" srcId="{C5D7A61E-9D80-44DA-ADED-B7778A661163}" destId="{148606E6-52EA-446C-B433-D31E2C90911D}" srcOrd="1" destOrd="0" presId="urn:microsoft.com/office/officeart/2008/layout/HalfCircleOrganizationChart"/>
+    <dgm:cxn modelId="{0F04D4B0-D321-4742-BD35-2F4C01F55CC2}" type="presOf" srcId="{CF1BD372-6F2B-4456-A400-B70D8C1FDCF5}" destId="{092E8EC6-8918-4B3D-8C87-036886558620}" srcOrd="1" destOrd="0" presId="urn:microsoft.com/office/officeart/2008/layout/HalfCircleOrganizationChart"/>
     <dgm:cxn modelId="{E703DD5D-9B0D-437C-8361-2805473F92B5}" srcId="{9DD1B2AE-C62B-4FEF-B56E-DBAAEA0A1AEC}" destId="{6E54C7FA-318A-4B69-B963-7A99F1373484}" srcOrd="2" destOrd="0" parTransId="{C454CB3A-672B-4C82-B53E-3CF5C0B0E9C8}" sibTransId="{5AA84E52-21BA-4D5A-A235-C67822F47BD1}"/>
-    <dgm:cxn modelId="{F650E433-BB40-4592-858F-90F3142AD1E5}" type="presParOf" srcId="{3E76617A-5C47-4A7A-BC10-F5919F79CD5E}" destId="{DF90A936-7529-4CA1-B838-5029D90A47C8}" srcOrd="0" destOrd="0" presId="urn:microsoft.com/office/officeart/2008/layout/HalfCircleOrganizationChart"/>
-    <dgm:cxn modelId="{79E71A35-6E6A-4E24-AC51-F604E1DBC5F8}" type="presParOf" srcId="{DF90A936-7529-4CA1-B838-5029D90A47C8}" destId="{F0CA9F51-7313-443C-BEC3-EF4766F3FBB1}" srcOrd="0" destOrd="0" presId="urn:microsoft.com/office/officeart/2008/layout/HalfCircleOrganizationChart"/>
-    <dgm:cxn modelId="{7833381A-E370-4A95-84DB-CB3B59C5D49E}" type="presParOf" srcId="{F0CA9F51-7313-443C-BEC3-EF4766F3FBB1}" destId="{2E4A6BE1-6BF8-4A2D-AE7E-56254EEF6077}" srcOrd="0" destOrd="0" presId="urn:microsoft.com/office/officeart/2008/layout/HalfCircleOrganizationChart"/>
-    <dgm:cxn modelId="{DBB2689B-9DE8-46B0-ACC2-53F8292AA831}" type="presParOf" srcId="{F0CA9F51-7313-443C-BEC3-EF4766F3FBB1}" destId="{6B767094-57DA-44C9-B8C6-9C8810CA8210}" srcOrd="1" destOrd="0" presId="urn:microsoft.com/office/officeart/2008/layout/HalfCircleOrganizationChart"/>
-    <dgm:cxn modelId="{94578C6F-6025-4899-9D80-7C7D4472E9FE}" type="presParOf" srcId="{F0CA9F51-7313-443C-BEC3-EF4766F3FBB1}" destId="{54833412-AD98-471A-AE19-D595AD0B5D34}" srcOrd="2" destOrd="0" presId="urn:microsoft.com/office/officeart/2008/layout/HalfCircleOrganizationChart"/>
-    <dgm:cxn modelId="{2D7B8F77-8D75-493C-8164-4B43DDD87775}" type="presParOf" srcId="{F0CA9F51-7313-443C-BEC3-EF4766F3FBB1}" destId="{148606E6-52EA-446C-B433-D31E2C90911D}" srcOrd="3" destOrd="0" presId="urn:microsoft.com/office/officeart/2008/layout/HalfCircleOrganizationChart"/>
-    <dgm:cxn modelId="{9B53CA0B-AA78-49FA-A2CB-E1FB0C15666F}" type="presParOf" srcId="{DF90A936-7529-4CA1-B838-5029D90A47C8}" destId="{23FBF582-B45E-4F55-88C6-9F7EB618CCB8}" srcOrd="1" destOrd="0" presId="urn:microsoft.com/office/officeart/2008/layout/HalfCircleOrganizationChart"/>
-    <dgm:cxn modelId="{409E57AA-C7E6-4784-9823-0D645A33737F}" type="presParOf" srcId="{23FBF582-B45E-4F55-88C6-9F7EB618CCB8}" destId="{BCEA6683-DBE7-4042-BEA2-9E6815A6759F}" srcOrd="0" destOrd="0" presId="urn:microsoft.com/office/officeart/2008/layout/HalfCircleOrganizationChart"/>
-    <dgm:cxn modelId="{B05ACCDC-5457-4F14-8C79-B1FC3A91F1C7}" type="presParOf" srcId="{23FBF582-B45E-4F55-88C6-9F7EB618CCB8}" destId="{28A1C0EB-7551-4DE6-BBA2-5DF5EDA63648}" srcOrd="1" destOrd="0" presId="urn:microsoft.com/office/officeart/2008/layout/HalfCircleOrganizationChart"/>
-    <dgm:cxn modelId="{82CE4230-2ACA-43BF-8F8E-EFA08E1B68B7}" type="presParOf" srcId="{28A1C0EB-7551-4DE6-BBA2-5DF5EDA63648}" destId="{FB9757FD-FCB2-4503-A695-455204268BF3}" srcOrd="0" destOrd="0" presId="urn:microsoft.com/office/officeart/2008/layout/HalfCircleOrganizationChart"/>
-    <dgm:cxn modelId="{87659D55-D414-4BE6-BB7C-628072429C7D}" type="presParOf" srcId="{FB9757FD-FCB2-4503-A695-455204268BF3}" destId="{300C7342-32D2-44F8-8B29-5847436623F2}" srcOrd="0" destOrd="0" presId="urn:microsoft.com/office/officeart/2008/layout/HalfCircleOrganizationChart"/>
-    <dgm:cxn modelId="{4C4B2AAC-B612-4091-B130-1ADB92987090}" type="presParOf" srcId="{FB9757FD-FCB2-4503-A695-455204268BF3}" destId="{9C9D6438-1A37-4111-97FD-724E76273495}" srcOrd="1" destOrd="0" presId="urn:microsoft.com/office/officeart/2008/layout/HalfCircleOrganizationChart"/>
-    <dgm:cxn modelId="{5326DF4A-B486-4ECF-AC70-D529D564A5D6}" type="presParOf" srcId="{FB9757FD-FCB2-4503-A695-455204268BF3}" destId="{3B0DF62C-30F3-46A5-86E2-C0E9CA915015}" srcOrd="2" destOrd="0" presId="urn:microsoft.com/office/officeart/2008/layout/HalfCircleOrganizationChart"/>
-    <dgm:cxn modelId="{830213A8-64CC-4C7D-9DF2-A37FE3FF762C}" type="presParOf" srcId="{FB9757FD-FCB2-4503-A695-455204268BF3}" destId="{3C129D5B-F6AD-4EF8-85E4-F6E1412068A6}" srcOrd="3" destOrd="0" presId="urn:microsoft.com/office/officeart/2008/layout/HalfCircleOrganizationChart"/>
-    <dgm:cxn modelId="{2EAA1B56-AFFE-4E2A-9FBC-DEE9027C2895}" type="presParOf" srcId="{28A1C0EB-7551-4DE6-BBA2-5DF5EDA63648}" destId="{8DACBE95-5392-4ADA-800E-909707B56C70}" srcOrd="1" destOrd="0" presId="urn:microsoft.com/office/officeart/2008/layout/HalfCircleOrganizationChart"/>
-    <dgm:cxn modelId="{AB9589BD-170A-4CBC-8C1B-0537568ACE95}" type="presParOf" srcId="{8DACBE95-5392-4ADA-800E-909707B56C70}" destId="{2D14FB3D-5D37-452D-A2F0-912A86E0A5A0}" srcOrd="0" destOrd="0" presId="urn:microsoft.com/office/officeart/2008/layout/HalfCircleOrganizationChart"/>
-    <dgm:cxn modelId="{377BD4F4-5BA3-4200-A61D-FE68CB5DF527}" type="presParOf" srcId="{8DACBE95-5392-4ADA-800E-909707B56C70}" destId="{E3C36FD9-283E-4C99-BCAD-1682D314E869}" srcOrd="1" destOrd="0" presId="urn:microsoft.com/office/officeart/2008/layout/HalfCircleOrganizationChart"/>
-    <dgm:cxn modelId="{F1C2EB51-7465-414D-97DF-155B6E8F282C}" type="presParOf" srcId="{E3C36FD9-283E-4C99-BCAD-1682D314E869}" destId="{94D78B23-AFD3-4478-ABC4-524172009CF3}" srcOrd="0" destOrd="0" presId="urn:microsoft.com/office/officeart/2008/layout/HalfCircleOrganizationChart"/>
-    <dgm:cxn modelId="{92165EE8-9336-4566-8F03-B041D11C13EA}" type="presParOf" srcId="{94D78B23-AFD3-4478-ABC4-524172009CF3}" destId="{59849B06-7719-49E6-AA6C-2E5F80A18382}" srcOrd="0" destOrd="0" presId="urn:microsoft.com/office/officeart/2008/layout/HalfCircleOrganizationChart"/>
-    <dgm:cxn modelId="{992F247E-05DF-4499-ADC8-01CA31B35F1E}" type="presParOf" srcId="{94D78B23-AFD3-4478-ABC4-524172009CF3}" destId="{4FAAA8E4-1061-425A-8413-373DA2B09A39}" srcOrd="1" destOrd="0" presId="urn:microsoft.com/office/officeart/2008/layout/HalfCircleOrganizationChart"/>
-    <dgm:cxn modelId="{0DCC63D0-47A4-4B30-8438-5D259B62CED1}" type="presParOf" srcId="{94D78B23-AFD3-4478-ABC4-524172009CF3}" destId="{84EC7D7F-59F0-44D8-A648-6061A956DC7F}" srcOrd="2" destOrd="0" presId="urn:microsoft.com/office/officeart/2008/layout/HalfCircleOrganizationChart"/>
-    <dgm:cxn modelId="{5FC3868E-9C82-4FE5-AD69-1B709D1A009A}" type="presParOf" srcId="{94D78B23-AFD3-4478-ABC4-524172009CF3}" destId="{092E8EC6-8918-4B3D-8C87-036886558620}" srcOrd="3" destOrd="0" presId="urn:microsoft.com/office/officeart/2008/layout/HalfCircleOrganizationChart"/>
-    <dgm:cxn modelId="{853DBCFC-071A-442F-B0F5-86CC1539A850}" type="presParOf" srcId="{E3C36FD9-283E-4C99-BCAD-1682D314E869}" destId="{AE57B44D-6A27-419D-9FDA-ADEDA7395526}" srcOrd="1" destOrd="0" presId="urn:microsoft.com/office/officeart/2008/layout/HalfCircleOrganizationChart"/>
-    <dgm:cxn modelId="{BEC7CD5E-5FE5-424C-80AE-1C8E5938F41C}" type="presParOf" srcId="{E3C36FD9-283E-4C99-BCAD-1682D314E869}" destId="{D90A0D19-2E92-43A6-9099-0112BEFD22DF}" srcOrd="2" destOrd="0" presId="urn:microsoft.com/office/officeart/2008/layout/HalfCircleOrganizationChart"/>
-    <dgm:cxn modelId="{2F8A9253-71D7-4222-9F90-9E5A8B6225B4}" type="presParOf" srcId="{8DACBE95-5392-4ADA-800E-909707B56C70}" destId="{62B778C9-EF70-4628-9154-C18E71E5C58C}" srcOrd="2" destOrd="0" presId="urn:microsoft.com/office/officeart/2008/layout/HalfCircleOrganizationChart"/>
-    <dgm:cxn modelId="{5EADAD70-26DD-4D09-9E3C-40223C00163C}" type="presParOf" srcId="{8DACBE95-5392-4ADA-800E-909707B56C70}" destId="{FBDD69BF-6E2B-4704-9057-252880E9B33E}" srcOrd="3" destOrd="0" presId="urn:microsoft.com/office/officeart/2008/layout/HalfCircleOrganizationChart"/>
-    <dgm:cxn modelId="{D93B3298-79DC-40AD-99DE-72916BB30DB0}" type="presParOf" srcId="{FBDD69BF-6E2B-4704-9057-252880E9B33E}" destId="{54B8A0A0-6EBA-458D-ADAA-DBD6C7366312}" srcOrd="0" destOrd="0" presId="urn:microsoft.com/office/officeart/2008/layout/HalfCircleOrganizationChart"/>
-    <dgm:cxn modelId="{12CBC302-944F-4484-86F7-0EA4FADAF198}" type="presParOf" srcId="{54B8A0A0-6EBA-458D-ADAA-DBD6C7366312}" destId="{F544963C-8600-442C-A7CE-368406EAAB2A}" srcOrd="0" destOrd="0" presId="urn:microsoft.com/office/officeart/2008/layout/HalfCircleOrganizationChart"/>
-    <dgm:cxn modelId="{5CE0EB36-4EE6-4028-A2FC-C03BF9AA3F04}" type="presParOf" srcId="{54B8A0A0-6EBA-458D-ADAA-DBD6C7366312}" destId="{F212C5E2-2CCC-483F-B6EB-8C51DD5096F8}" srcOrd="1" destOrd="0" presId="urn:microsoft.com/office/officeart/2008/layout/HalfCircleOrganizationChart"/>
-    <dgm:cxn modelId="{F5DFC750-63AD-49AC-8142-2B7A6AB77B3B}" type="presParOf" srcId="{54B8A0A0-6EBA-458D-ADAA-DBD6C7366312}" destId="{35A9936C-3641-45CA-A48A-0545ACD8DB3B}" srcOrd="2" destOrd="0" presId="urn:microsoft.com/office/officeart/2008/layout/HalfCircleOrganizationChart"/>
-    <dgm:cxn modelId="{36918D20-D718-4BCD-A962-82B1CC279254}" type="presParOf" srcId="{54B8A0A0-6EBA-458D-ADAA-DBD6C7366312}" destId="{EEE093E1-CE2D-4F0B-B895-AD6A28CCE207}" srcOrd="3" destOrd="0" presId="urn:microsoft.com/office/officeart/2008/layout/HalfCircleOrganizationChart"/>
-    <dgm:cxn modelId="{C16E2738-1999-4617-82FA-0314264E32BD}" type="presParOf" srcId="{FBDD69BF-6E2B-4704-9057-252880E9B33E}" destId="{BF386665-0A0D-4C51-B811-1D276C1AE4DA}" srcOrd="1" destOrd="0" presId="urn:microsoft.com/office/officeart/2008/layout/HalfCircleOrganizationChart"/>
-    <dgm:cxn modelId="{0FF061E9-604A-4331-B07C-9B5D2464536E}" type="presParOf" srcId="{FBDD69BF-6E2B-4704-9057-252880E9B33E}" destId="{5AE11ED6-EB1E-45B7-A817-ACBF9F5C4D88}" srcOrd="2" destOrd="0" presId="urn:microsoft.com/office/officeart/2008/layout/HalfCircleOrganizationChart"/>
-    <dgm:cxn modelId="{4E544373-BD62-4CF4-BFE4-0E409AB536A3}" type="presParOf" srcId="{8DACBE95-5392-4ADA-800E-909707B56C70}" destId="{2F29019F-B6DA-40A0-9E88-D2D075BED363}" srcOrd="4" destOrd="0" presId="urn:microsoft.com/office/officeart/2008/layout/HalfCircleOrganizationChart"/>
-    <dgm:cxn modelId="{BC9F79F7-8F98-42C3-9B27-F45A23EFEABB}" type="presParOf" srcId="{8DACBE95-5392-4ADA-800E-909707B56C70}" destId="{CE05C3E3-9465-4157-9625-38E0D773F45B}" srcOrd="5" destOrd="0" presId="urn:microsoft.com/office/officeart/2008/layout/HalfCircleOrganizationChart"/>
-    <dgm:cxn modelId="{9F86A674-F9A7-491F-969D-84B184AD35A9}" type="presParOf" srcId="{CE05C3E3-9465-4157-9625-38E0D773F45B}" destId="{2E2ABB89-1D59-4679-8E08-18971D211078}" srcOrd="0" destOrd="0" presId="urn:microsoft.com/office/officeart/2008/layout/HalfCircleOrganizationChart"/>
-    <dgm:cxn modelId="{882284B1-73B7-4F6E-A284-2DDA1561429B}" type="presParOf" srcId="{2E2ABB89-1D59-4679-8E08-18971D211078}" destId="{BD385A44-DFB9-4637-8188-50F7B3C49A9C}" srcOrd="0" destOrd="0" presId="urn:microsoft.com/office/officeart/2008/layout/HalfCircleOrganizationChart"/>
-    <dgm:cxn modelId="{8F44EA29-B505-450A-85AE-D6C6D68379C4}" type="presParOf" srcId="{2E2ABB89-1D59-4679-8E08-18971D211078}" destId="{9C92E658-24E0-4B01-82D5-B7F58EE420EF}" srcOrd="1" destOrd="0" presId="urn:microsoft.com/office/officeart/2008/layout/HalfCircleOrganizationChart"/>
-    <dgm:cxn modelId="{211EF18F-7FDE-45F9-8158-109523C53BDC}" type="presParOf" srcId="{2E2ABB89-1D59-4679-8E08-18971D211078}" destId="{0589B96E-6B39-4679-8A04-B4A709BA3321}" srcOrd="2" destOrd="0" presId="urn:microsoft.com/office/officeart/2008/layout/HalfCircleOrganizationChart"/>
-    <dgm:cxn modelId="{4A659CB5-3528-4251-812F-8F5A7DABB85F}" type="presParOf" srcId="{2E2ABB89-1D59-4679-8E08-18971D211078}" destId="{049580BB-E1BB-4A62-BDEF-39AB5BB4F471}" srcOrd="3" destOrd="0" presId="urn:microsoft.com/office/officeart/2008/layout/HalfCircleOrganizationChart"/>
-    <dgm:cxn modelId="{D5521D0F-7430-4083-A61A-BF0FE65CDFD5}" type="presParOf" srcId="{CE05C3E3-9465-4157-9625-38E0D773F45B}" destId="{C0C0FE60-CE2E-4CF5-B2D6-88C66D5F7B0A}" srcOrd="1" destOrd="0" presId="urn:microsoft.com/office/officeart/2008/layout/HalfCircleOrganizationChart"/>
-    <dgm:cxn modelId="{D955C6ED-3FEE-4367-98B4-91818BB2F962}" type="presParOf" srcId="{CE05C3E3-9465-4157-9625-38E0D773F45B}" destId="{3065E040-1251-498E-93F8-A30CAF508367}" srcOrd="2" destOrd="0" presId="urn:microsoft.com/office/officeart/2008/layout/HalfCircleOrganizationChart"/>
-    <dgm:cxn modelId="{B6FD843E-7976-4060-8589-525C7CA6C3BB}" type="presParOf" srcId="{8DACBE95-5392-4ADA-800E-909707B56C70}" destId="{0B7EA0BE-2D72-42E9-83EE-2795C17BCDE7}" srcOrd="6" destOrd="0" presId="urn:microsoft.com/office/officeart/2008/layout/HalfCircleOrganizationChart"/>
-    <dgm:cxn modelId="{80083480-1A48-4238-A315-97E326C3A16F}" type="presParOf" srcId="{8DACBE95-5392-4ADA-800E-909707B56C70}" destId="{3FD1E9CE-2E60-406E-833B-A4CB1A45F0F8}" srcOrd="7" destOrd="0" presId="urn:microsoft.com/office/officeart/2008/layout/HalfCircleOrganizationChart"/>
-    <dgm:cxn modelId="{248C7791-A5A5-4CFA-B4F4-29F714E90075}" type="presParOf" srcId="{3FD1E9CE-2E60-406E-833B-A4CB1A45F0F8}" destId="{5B1F5AD9-6174-42BA-AE0E-FC2ACC66976E}" srcOrd="0" destOrd="0" presId="urn:microsoft.com/office/officeart/2008/layout/HalfCircleOrganizationChart"/>
-    <dgm:cxn modelId="{C96A1EF4-CF62-4B66-A047-52B298A7BB8A}" type="presParOf" srcId="{5B1F5AD9-6174-42BA-AE0E-FC2ACC66976E}" destId="{4A1E70A8-13CC-4DD6-BCB4-6A070F7CC8E9}" srcOrd="0" destOrd="0" presId="urn:microsoft.com/office/officeart/2008/layout/HalfCircleOrganizationChart"/>
-    <dgm:cxn modelId="{1A1E0A78-5B0D-4DFF-80CB-CB086BA704F3}" type="presParOf" srcId="{5B1F5AD9-6174-42BA-AE0E-FC2ACC66976E}" destId="{FB64FDCD-6C75-4105-86E7-D843212A0B7C}" srcOrd="1" destOrd="0" presId="urn:microsoft.com/office/officeart/2008/layout/HalfCircleOrganizationChart"/>
-    <dgm:cxn modelId="{CB6E1462-E249-4463-96B0-0E135E4EB0D7}" type="presParOf" srcId="{5B1F5AD9-6174-42BA-AE0E-FC2ACC66976E}" destId="{7FF8F91B-131B-4550-9E7B-B95619E888B4}" srcOrd="2" destOrd="0" presId="urn:microsoft.com/office/officeart/2008/layout/HalfCircleOrganizationChart"/>
-    <dgm:cxn modelId="{A298473B-2F5C-4817-BC3C-35587B26A8C9}" type="presParOf" srcId="{5B1F5AD9-6174-42BA-AE0E-FC2ACC66976E}" destId="{3CA01E8C-0D1C-41C8-8CF6-7A9EC98D7BE7}" srcOrd="3" destOrd="0" presId="urn:microsoft.com/office/officeart/2008/layout/HalfCircleOrganizationChart"/>
-    <dgm:cxn modelId="{77609DA5-E942-4D30-AFEF-B9B72C837EC3}" type="presParOf" srcId="{3FD1E9CE-2E60-406E-833B-A4CB1A45F0F8}" destId="{7A8BA6CE-03FF-4D79-97F4-7692A71A5AA4}" srcOrd="1" destOrd="0" presId="urn:microsoft.com/office/officeart/2008/layout/HalfCircleOrganizationChart"/>
-    <dgm:cxn modelId="{E8ABC8AF-72A5-4FB1-86E4-D631544B492E}" type="presParOf" srcId="{7A8BA6CE-03FF-4D79-97F4-7692A71A5AA4}" destId="{A8F29182-9BBA-4DA7-AB7E-7CEC2C6715C7}" srcOrd="0" destOrd="0" presId="urn:microsoft.com/office/officeart/2008/layout/HalfCircleOrganizationChart"/>
-    <dgm:cxn modelId="{D5244310-1995-48BA-AF07-E0FB59AF517D}" type="presParOf" srcId="{7A8BA6CE-03FF-4D79-97F4-7692A71A5AA4}" destId="{DCDF1481-EFBC-4F32-B484-19FCB4837006}" srcOrd="1" destOrd="0" presId="urn:microsoft.com/office/officeart/2008/layout/HalfCircleOrganizationChart"/>
-    <dgm:cxn modelId="{62B78049-803E-43B6-9B47-94EF683D17F7}" type="presParOf" srcId="{DCDF1481-EFBC-4F32-B484-19FCB4837006}" destId="{1F884253-F5AB-46B3-B9F1-4BB5016023FF}" srcOrd="0" destOrd="0" presId="urn:microsoft.com/office/officeart/2008/layout/HalfCircleOrganizationChart"/>
-    <dgm:cxn modelId="{6EC61AF2-4336-47EB-B10E-FCC0031392A6}" type="presParOf" srcId="{1F884253-F5AB-46B3-B9F1-4BB5016023FF}" destId="{91CEB00E-6449-4719-8AFC-64B242689B5E}" srcOrd="0" destOrd="0" presId="urn:microsoft.com/office/officeart/2008/layout/HalfCircleOrganizationChart"/>
-    <dgm:cxn modelId="{C12CC2BA-4253-45F1-BC37-A6164DCA0281}" type="presParOf" srcId="{1F884253-F5AB-46B3-B9F1-4BB5016023FF}" destId="{CCCC7A46-1A99-44E5-A99A-D09346933E67}" srcOrd="1" destOrd="0" presId="urn:microsoft.com/office/officeart/2008/layout/HalfCircleOrganizationChart"/>
-    <dgm:cxn modelId="{11B77603-A977-4EB2-9953-05CA467B7C06}" type="presParOf" srcId="{1F884253-F5AB-46B3-B9F1-4BB5016023FF}" destId="{23D7FF5C-5B20-4C4E-BB41-692C97CB6C57}" srcOrd="2" destOrd="0" presId="urn:microsoft.com/office/officeart/2008/layout/HalfCircleOrganizationChart"/>
-    <dgm:cxn modelId="{7E1520EF-95D8-48E7-9F54-AF0960E2D4F2}" type="presParOf" srcId="{1F884253-F5AB-46B3-B9F1-4BB5016023FF}" destId="{054AD203-C4A7-429E-A9CD-51C7FA1DCA05}" srcOrd="3" destOrd="0" presId="urn:microsoft.com/office/officeart/2008/layout/HalfCircleOrganizationChart"/>
-    <dgm:cxn modelId="{9CB3B9EE-60BC-48B7-AD39-78B58AFC551A}" type="presParOf" srcId="{DCDF1481-EFBC-4F32-B484-19FCB4837006}" destId="{8E0A9073-0EAC-4F56-BE78-71E5FBD4A82D}" srcOrd="1" destOrd="0" presId="urn:microsoft.com/office/officeart/2008/layout/HalfCircleOrganizationChart"/>
-    <dgm:cxn modelId="{FCBA5B24-A20F-40E7-A1EC-1FDF93AD07CC}" type="presParOf" srcId="{DCDF1481-EFBC-4F32-B484-19FCB4837006}" destId="{8D9F9D8A-5F91-49E6-AE29-E8752612F420}" srcOrd="2" destOrd="0" presId="urn:microsoft.com/office/officeart/2008/layout/HalfCircleOrganizationChart"/>
-    <dgm:cxn modelId="{B782060D-CBE1-40AA-BD1B-073773E5BE43}" type="presParOf" srcId="{7A8BA6CE-03FF-4D79-97F4-7692A71A5AA4}" destId="{E4685DC4-1493-4356-B9FC-D4DA326082F1}" srcOrd="2" destOrd="0" presId="urn:microsoft.com/office/officeart/2008/layout/HalfCircleOrganizationChart"/>
-    <dgm:cxn modelId="{986C3643-D73E-45C4-8E66-CB5E00F4BA62}" type="presParOf" srcId="{7A8BA6CE-03FF-4D79-97F4-7692A71A5AA4}" destId="{C186DFB1-B11F-411F-97F5-C95F24CC29C3}" srcOrd="3" destOrd="0" presId="urn:microsoft.com/office/officeart/2008/layout/HalfCircleOrganizationChart"/>
-    <dgm:cxn modelId="{68688ECB-DEF3-48E1-8DE7-5E0B01CD96DC}" type="presParOf" srcId="{C186DFB1-B11F-411F-97F5-C95F24CC29C3}" destId="{B94E0E89-5695-47ED-805E-2C3C78681C06}" srcOrd="0" destOrd="0" presId="urn:microsoft.com/office/officeart/2008/layout/HalfCircleOrganizationChart"/>
-    <dgm:cxn modelId="{CD00B6B8-2A31-472E-A807-60979C240E49}" type="presParOf" srcId="{B94E0E89-5695-47ED-805E-2C3C78681C06}" destId="{B16F52E8-8FEB-4CCD-9224-C3577C892889}" srcOrd="0" destOrd="0" presId="urn:microsoft.com/office/officeart/2008/layout/HalfCircleOrganizationChart"/>
-    <dgm:cxn modelId="{C664ACEC-FB4F-4A49-BE9B-3F170EA339AD}" type="presParOf" srcId="{B94E0E89-5695-47ED-805E-2C3C78681C06}" destId="{160EBF9C-43CB-49AA-A128-8EB8AC70169A}" srcOrd="1" destOrd="0" presId="urn:microsoft.com/office/officeart/2008/layout/HalfCircleOrganizationChart"/>
-    <dgm:cxn modelId="{C3A2567E-DCD8-4D5E-B4C5-C8E841EA9AA7}" type="presParOf" srcId="{B94E0E89-5695-47ED-805E-2C3C78681C06}" destId="{81F9A785-4C1D-4B92-AC28-8FF089084F75}" srcOrd="2" destOrd="0" presId="urn:microsoft.com/office/officeart/2008/layout/HalfCircleOrganizationChart"/>
-    <dgm:cxn modelId="{1A4DB75C-DE5D-428A-B08F-2F4054D4304D}" type="presParOf" srcId="{B94E0E89-5695-47ED-805E-2C3C78681C06}" destId="{5D9C7866-B9A2-465D-B044-7B52EB414DAF}" srcOrd="3" destOrd="0" presId="urn:microsoft.com/office/officeart/2008/layout/HalfCircleOrganizationChart"/>
-    <dgm:cxn modelId="{A81962DB-6167-4B72-8D2B-588655F6F805}" type="presParOf" srcId="{C186DFB1-B11F-411F-97F5-C95F24CC29C3}" destId="{CBF64ED2-7BA5-4DFC-9B3C-BC0BB2DC7B48}" srcOrd="1" destOrd="0" presId="urn:microsoft.com/office/officeart/2008/layout/HalfCircleOrganizationChart"/>
-    <dgm:cxn modelId="{FA964C33-195B-4A3D-ACD1-9DC16F15853C}" type="presParOf" srcId="{C186DFB1-B11F-411F-97F5-C95F24CC29C3}" destId="{C863DD30-5EA1-474B-A9E0-0858956A16DA}" srcOrd="2" destOrd="0" presId="urn:microsoft.com/office/officeart/2008/layout/HalfCircleOrganizationChart"/>
-    <dgm:cxn modelId="{38FFD167-BCC2-46E5-949E-53A9781563FB}" type="presParOf" srcId="{7A8BA6CE-03FF-4D79-97F4-7692A71A5AA4}" destId="{CF7CA0EE-5AEC-4629-9ABC-EAD75B5EF8D7}" srcOrd="4" destOrd="0" presId="urn:microsoft.com/office/officeart/2008/layout/HalfCircleOrganizationChart"/>
-    <dgm:cxn modelId="{1F628DBA-A3C6-4D2B-84C1-821CFCBEBF44}" type="presParOf" srcId="{7A8BA6CE-03FF-4D79-97F4-7692A71A5AA4}" destId="{98795648-A9A4-4EB5-BE02-A57D6775C6E4}" srcOrd="5" destOrd="0" presId="urn:microsoft.com/office/officeart/2008/layout/HalfCircleOrganizationChart"/>
-    <dgm:cxn modelId="{D0F8C70B-3564-493F-871C-194FA6B7DA38}" type="presParOf" srcId="{98795648-A9A4-4EB5-BE02-A57D6775C6E4}" destId="{05E679AA-8180-4B79-BBB8-C5D008D45357}" srcOrd="0" destOrd="0" presId="urn:microsoft.com/office/officeart/2008/layout/HalfCircleOrganizationChart"/>
-    <dgm:cxn modelId="{F810DEFE-F727-44E3-9A0B-A5E28CD38FD5}" type="presParOf" srcId="{05E679AA-8180-4B79-BBB8-C5D008D45357}" destId="{62E05336-6F11-41C4-8DF8-DE149B8F70BA}" srcOrd="0" destOrd="0" presId="urn:microsoft.com/office/officeart/2008/layout/HalfCircleOrganizationChart"/>
-    <dgm:cxn modelId="{FE765E78-0375-41A9-BAD1-DECD3ABA17CF}" type="presParOf" srcId="{05E679AA-8180-4B79-BBB8-C5D008D45357}" destId="{C738466E-1390-466A-839B-5C6B47116E18}" srcOrd="1" destOrd="0" presId="urn:microsoft.com/office/officeart/2008/layout/HalfCircleOrganizationChart"/>
-    <dgm:cxn modelId="{667B0A6C-F611-4C55-9296-5438384EC8B0}" type="presParOf" srcId="{05E679AA-8180-4B79-BBB8-C5D008D45357}" destId="{8B50AD40-CA92-4C29-80DB-B9C68BFAC947}" srcOrd="2" destOrd="0" presId="urn:microsoft.com/office/officeart/2008/layout/HalfCircleOrganizationChart"/>
-    <dgm:cxn modelId="{1D29A57C-EC9C-4C72-9537-D226CB1D9705}" type="presParOf" srcId="{05E679AA-8180-4B79-BBB8-C5D008D45357}" destId="{248C7BF8-6C33-49CB-AAD5-93BC9662E007}" srcOrd="3" destOrd="0" presId="urn:microsoft.com/office/officeart/2008/layout/HalfCircleOrganizationChart"/>
-    <dgm:cxn modelId="{D3F9ED38-32C9-45A9-B080-E993B13FB326}" type="presParOf" srcId="{98795648-A9A4-4EB5-BE02-A57D6775C6E4}" destId="{46DBFBF2-1B91-45B4-9180-952418E2CAB4}" srcOrd="1" destOrd="0" presId="urn:microsoft.com/office/officeart/2008/layout/HalfCircleOrganizationChart"/>
-    <dgm:cxn modelId="{E58B50AD-709B-41B9-A295-06BAE328AA29}" type="presParOf" srcId="{98795648-A9A4-4EB5-BE02-A57D6775C6E4}" destId="{C3E0AA44-6EA4-4B2A-BCBC-7CF06801197A}" srcOrd="2" destOrd="0" presId="urn:microsoft.com/office/officeart/2008/layout/HalfCircleOrganizationChart"/>
-    <dgm:cxn modelId="{27D2A1CC-4FF9-4FAD-AB6C-294AD2C3037E}" type="presParOf" srcId="{7A8BA6CE-03FF-4D79-97F4-7692A71A5AA4}" destId="{198AD457-87F0-4867-9475-FF580F801FEF}" srcOrd="6" destOrd="0" presId="urn:microsoft.com/office/officeart/2008/layout/HalfCircleOrganizationChart"/>
-    <dgm:cxn modelId="{C57801E3-A6FD-4927-80F3-217659BE2C75}" type="presParOf" srcId="{7A8BA6CE-03FF-4D79-97F4-7692A71A5AA4}" destId="{5E225BB1-D663-4D19-9A56-A9E3EAB51CF3}" srcOrd="7" destOrd="0" presId="urn:microsoft.com/office/officeart/2008/layout/HalfCircleOrganizationChart"/>
-    <dgm:cxn modelId="{55CB0CBA-3A36-41FE-A9B5-56FAF5794F8D}" type="presParOf" srcId="{5E225BB1-D663-4D19-9A56-A9E3EAB51CF3}" destId="{AAD7F3C1-59D0-4298-9FC0-A36569574A4A}" srcOrd="0" destOrd="0" presId="urn:microsoft.com/office/officeart/2008/layout/HalfCircleOrganizationChart"/>
-    <dgm:cxn modelId="{7056D7C7-E244-44B9-A522-532DA667348D}" type="presParOf" srcId="{AAD7F3C1-59D0-4298-9FC0-A36569574A4A}" destId="{C696432B-A6FA-4691-8499-E26A2BD0D507}" srcOrd="0" destOrd="0" presId="urn:microsoft.com/office/officeart/2008/layout/HalfCircleOrganizationChart"/>
-    <dgm:cxn modelId="{F5AC18E9-0429-4EAF-AC94-DC514913AF7C}" type="presParOf" srcId="{AAD7F3C1-59D0-4298-9FC0-A36569574A4A}" destId="{CCC3A28F-11CB-46D7-BE18-A75CC7980E36}" srcOrd="1" destOrd="0" presId="urn:microsoft.com/office/officeart/2008/layout/HalfCircleOrganizationChart"/>
-    <dgm:cxn modelId="{878C6027-678D-4095-AF74-80A9D6F7A11D}" type="presParOf" srcId="{AAD7F3C1-59D0-4298-9FC0-A36569574A4A}" destId="{14217E00-A533-4D40-930C-0C862E900488}" srcOrd="2" destOrd="0" presId="urn:microsoft.com/office/officeart/2008/layout/HalfCircleOrganizationChart"/>
-    <dgm:cxn modelId="{6174E069-A420-4A4C-8288-0FBC35A18E68}" type="presParOf" srcId="{AAD7F3C1-59D0-4298-9FC0-A36569574A4A}" destId="{E66D8275-6300-4E6B-992B-A24387DB5828}" srcOrd="3" destOrd="0" presId="urn:microsoft.com/office/officeart/2008/layout/HalfCircleOrganizationChart"/>
-    <dgm:cxn modelId="{8B4A7158-D4AB-4FA4-AADD-53FC4BA16E9C}" type="presParOf" srcId="{5E225BB1-D663-4D19-9A56-A9E3EAB51CF3}" destId="{4688DF5E-F41D-4AA2-9698-FA3ECC675C46}" srcOrd="1" destOrd="0" presId="urn:microsoft.com/office/officeart/2008/layout/HalfCircleOrganizationChart"/>
-    <dgm:cxn modelId="{79838836-F030-4437-A6E3-F9973D200935}" type="presParOf" srcId="{5E225BB1-D663-4D19-9A56-A9E3EAB51CF3}" destId="{8EDF77A8-5467-462D-982D-5854A2BEE124}" srcOrd="2" destOrd="0" presId="urn:microsoft.com/office/officeart/2008/layout/HalfCircleOrganizationChart"/>
-    <dgm:cxn modelId="{704351A6-73C3-4C32-A1C5-88C8FF0EB3F0}" type="presParOf" srcId="{7A8BA6CE-03FF-4D79-97F4-7692A71A5AA4}" destId="{806D5F68-383F-4D5E-B99E-7499235DDC87}" srcOrd="8" destOrd="0" presId="urn:microsoft.com/office/officeart/2008/layout/HalfCircleOrganizationChart"/>
-    <dgm:cxn modelId="{54A80FBB-2866-45B6-801A-97CE407BF121}" type="presParOf" srcId="{7A8BA6CE-03FF-4D79-97F4-7692A71A5AA4}" destId="{1B457487-B605-40FF-B813-0C1A141FAC6A}" srcOrd="9" destOrd="0" presId="urn:microsoft.com/office/officeart/2008/layout/HalfCircleOrganizationChart"/>
-    <dgm:cxn modelId="{92CBC842-E93A-48C3-9129-BE373D14907C}" type="presParOf" srcId="{1B457487-B605-40FF-B813-0C1A141FAC6A}" destId="{2597F91B-87ED-498D-8A8C-87EA0688CAC6}" srcOrd="0" destOrd="0" presId="urn:microsoft.com/office/officeart/2008/layout/HalfCircleOrganizationChart"/>
-    <dgm:cxn modelId="{4A99C813-33B0-4C05-AA16-CD22F3A2EFC9}" type="presParOf" srcId="{2597F91B-87ED-498D-8A8C-87EA0688CAC6}" destId="{52956E41-C621-42CD-94B5-9F2A4196B636}" srcOrd="0" destOrd="0" presId="urn:microsoft.com/office/officeart/2008/layout/HalfCircleOrganizationChart"/>
-    <dgm:cxn modelId="{932691AF-1FC9-4582-8EA8-900421FD2446}" type="presParOf" srcId="{2597F91B-87ED-498D-8A8C-87EA0688CAC6}" destId="{6AC4BA90-8A0A-4DF1-88E8-FB14E8D661AC}" srcOrd="1" destOrd="0" presId="urn:microsoft.com/office/officeart/2008/layout/HalfCircleOrganizationChart"/>
-    <dgm:cxn modelId="{5F93E379-B22E-489E-A98A-521AD3AC7BBD}" type="presParOf" srcId="{2597F91B-87ED-498D-8A8C-87EA0688CAC6}" destId="{53E7DAB8-5391-48F9-A01C-77CE432E7AE3}" srcOrd="2" destOrd="0" presId="urn:microsoft.com/office/officeart/2008/layout/HalfCircleOrganizationChart"/>
-    <dgm:cxn modelId="{31A2BC7A-4D61-476B-B0CC-D10C6687D75C}" type="presParOf" srcId="{2597F91B-87ED-498D-8A8C-87EA0688CAC6}" destId="{AF45BF92-CD78-496F-99E5-1271454B054A}" srcOrd="3" destOrd="0" presId="urn:microsoft.com/office/officeart/2008/layout/HalfCircleOrganizationChart"/>
-    <dgm:cxn modelId="{47E16859-A537-4DDC-A5A9-81249296766D}" type="presParOf" srcId="{1B457487-B605-40FF-B813-0C1A141FAC6A}" destId="{EBE0E35A-7A89-4F1D-833C-BC2079211035}" srcOrd="1" destOrd="0" presId="urn:microsoft.com/office/officeart/2008/layout/HalfCircleOrganizationChart"/>
-    <dgm:cxn modelId="{FE67AD83-7616-4346-B45A-A9E2DADB347D}" type="presParOf" srcId="{1B457487-B605-40FF-B813-0C1A141FAC6A}" destId="{5124765E-5698-4FE9-8A29-8BE349EED62A}" srcOrd="2" destOrd="0" presId="urn:microsoft.com/office/officeart/2008/layout/HalfCircleOrganizationChart"/>
-    <dgm:cxn modelId="{D493F01C-12B1-451F-929A-35B738E4820E}" type="presParOf" srcId="{3FD1E9CE-2E60-406E-833B-A4CB1A45F0F8}" destId="{46F4BB3B-4444-4FD8-A3D9-AC5FD53ED6B7}" srcOrd="2" destOrd="0" presId="urn:microsoft.com/office/officeart/2008/layout/HalfCircleOrganizationChart"/>
-    <dgm:cxn modelId="{D7C6B4A8-8AF6-4F2D-A3B0-1C3B11BBAFFD}" type="presParOf" srcId="{8DACBE95-5392-4ADA-800E-909707B56C70}" destId="{70F29631-A519-41B8-ADC9-0C2103D50398}" srcOrd="8" destOrd="0" presId="urn:microsoft.com/office/officeart/2008/layout/HalfCircleOrganizationChart"/>
-    <dgm:cxn modelId="{B0059B87-E2F1-44E7-AF14-BB972B3C0EBB}" type="presParOf" srcId="{8DACBE95-5392-4ADA-800E-909707B56C70}" destId="{E6486C7E-CF75-498D-9BE6-32D34F6F7A1E}" srcOrd="9" destOrd="0" presId="urn:microsoft.com/office/officeart/2008/layout/HalfCircleOrganizationChart"/>
-    <dgm:cxn modelId="{290853C6-62D9-4176-9FA3-5042F98A390B}" type="presParOf" srcId="{E6486C7E-CF75-498D-9BE6-32D34F6F7A1E}" destId="{A96549F8-2B9F-4E1B-9825-6747ACC251E0}" srcOrd="0" destOrd="0" presId="urn:microsoft.com/office/officeart/2008/layout/HalfCircleOrganizationChart"/>
-    <dgm:cxn modelId="{AE60CA7E-C764-4378-BC28-5027BE5EDD68}" type="presParOf" srcId="{A96549F8-2B9F-4E1B-9825-6747ACC251E0}" destId="{855CFB59-E626-4255-BBBA-A576B5417EB0}" srcOrd="0" destOrd="0" presId="urn:microsoft.com/office/officeart/2008/layout/HalfCircleOrganizationChart"/>
-    <dgm:cxn modelId="{E3B05176-9D95-4EA6-9095-A8FD30CE2925}" type="presParOf" srcId="{A96549F8-2B9F-4E1B-9825-6747ACC251E0}" destId="{ED373F08-1C0E-4C20-88AE-AFF8DF1A2265}" srcOrd="1" destOrd="0" presId="urn:microsoft.com/office/officeart/2008/layout/HalfCircleOrganizationChart"/>
-    <dgm:cxn modelId="{FCC7BC75-5512-44ED-BECA-8E784AEE166C}" type="presParOf" srcId="{A96549F8-2B9F-4E1B-9825-6747ACC251E0}" destId="{38C39D6D-5E52-413C-95AE-8694511A31CA}" srcOrd="2" destOrd="0" presId="urn:microsoft.com/office/officeart/2008/layout/HalfCircleOrganizationChart"/>
-    <dgm:cxn modelId="{6D5A2D8F-C626-4DA8-87D0-71656433E274}" type="presParOf" srcId="{A96549F8-2B9F-4E1B-9825-6747ACC251E0}" destId="{36267307-C87C-4890-8ACD-342B4DDCB98A}" srcOrd="3" destOrd="0" presId="urn:microsoft.com/office/officeart/2008/layout/HalfCircleOrganizationChart"/>
-    <dgm:cxn modelId="{0885C3AE-ACAC-4D5B-9623-E7B96635C6FC}" type="presParOf" srcId="{E6486C7E-CF75-498D-9BE6-32D34F6F7A1E}" destId="{8ABCB29A-9AAC-41E5-A5A4-6F1C6238BA4D}" srcOrd="1" destOrd="0" presId="urn:microsoft.com/office/officeart/2008/layout/HalfCircleOrganizationChart"/>
-    <dgm:cxn modelId="{3487EB57-06E7-417C-9E00-951EBF2A4AFE}" type="presParOf" srcId="{E6486C7E-CF75-498D-9BE6-32D34F6F7A1E}" destId="{03403ECF-A9AE-417D-ADF7-8AB19E741CE5}" srcOrd="2" destOrd="0" presId="urn:microsoft.com/office/officeart/2008/layout/HalfCircleOrganizationChart"/>
-    <dgm:cxn modelId="{80D40F11-ECB2-4CE3-835F-5AD8219238EF}" type="presParOf" srcId="{8DACBE95-5392-4ADA-800E-909707B56C70}" destId="{691933D6-6D02-4D87-AF3F-D99B65288AEB}" srcOrd="10" destOrd="0" presId="urn:microsoft.com/office/officeart/2008/layout/HalfCircleOrganizationChart"/>
-    <dgm:cxn modelId="{C3F46E84-58CA-4D06-92FC-9CEBDB2EEE27}" type="presParOf" srcId="{8DACBE95-5392-4ADA-800E-909707B56C70}" destId="{288AA61B-E2A8-4B87-9F10-B6E20B974A98}" srcOrd="11" destOrd="0" presId="urn:microsoft.com/office/officeart/2008/layout/HalfCircleOrganizationChart"/>
-    <dgm:cxn modelId="{FC672C00-47E1-4906-9A44-FD7B21756B22}" type="presParOf" srcId="{288AA61B-E2A8-4B87-9F10-B6E20B974A98}" destId="{D3319CCC-E214-45DF-8EB7-1F320748E5DD}" srcOrd="0" destOrd="0" presId="urn:microsoft.com/office/officeart/2008/layout/HalfCircleOrganizationChart"/>
-    <dgm:cxn modelId="{E04F75F0-94A0-4C6D-9A7E-70D177312B4D}" type="presParOf" srcId="{D3319CCC-E214-45DF-8EB7-1F320748E5DD}" destId="{03BA9EF7-369C-4DD5-AE14-96E082917CE6}" srcOrd="0" destOrd="0" presId="urn:microsoft.com/office/officeart/2008/layout/HalfCircleOrganizationChart"/>
-    <dgm:cxn modelId="{5ADA53FF-EF4D-4F61-8DB8-D9AA253345D6}" type="presParOf" srcId="{D3319CCC-E214-45DF-8EB7-1F320748E5DD}" destId="{9070B6C0-00B9-4B74-BDC4-19632055523F}" srcOrd="1" destOrd="0" presId="urn:microsoft.com/office/officeart/2008/layout/HalfCircleOrganizationChart"/>
-    <dgm:cxn modelId="{B83AA11F-9C14-4946-835D-BFE107071953}" type="presParOf" srcId="{D3319CCC-E214-45DF-8EB7-1F320748E5DD}" destId="{18B79F30-44E5-4798-868B-A92D1AB4D80F}" srcOrd="2" destOrd="0" presId="urn:microsoft.com/office/officeart/2008/layout/HalfCircleOrganizationChart"/>
-    <dgm:cxn modelId="{456A276A-4404-4FBA-89FF-0AE3810F1F4C}" type="presParOf" srcId="{D3319CCC-E214-45DF-8EB7-1F320748E5DD}" destId="{641C1B2A-26CE-4C2D-ADF8-3AB496F5E9BD}" srcOrd="3" destOrd="0" presId="urn:microsoft.com/office/officeart/2008/layout/HalfCircleOrganizationChart"/>
-    <dgm:cxn modelId="{10987939-9004-4F3B-A00A-0F067976E02B}" type="presParOf" srcId="{288AA61B-E2A8-4B87-9F10-B6E20B974A98}" destId="{34F3F230-CA97-4EFE-8D3C-528BA0660562}" srcOrd="1" destOrd="0" presId="urn:microsoft.com/office/officeart/2008/layout/HalfCircleOrganizationChart"/>
-    <dgm:cxn modelId="{0715BADE-C66E-49F1-A7E3-155A395F76A4}" type="presParOf" srcId="{288AA61B-E2A8-4B87-9F10-B6E20B974A98}" destId="{D1EF7429-A89B-46D1-A613-09DE84FFF212}" srcOrd="2" destOrd="0" presId="urn:microsoft.com/office/officeart/2008/layout/HalfCircleOrganizationChart"/>
-    <dgm:cxn modelId="{68AA826C-05DD-4BDB-A16B-D3B956B1FBF2}" type="presParOf" srcId="{28A1C0EB-7551-4DE6-BBA2-5DF5EDA63648}" destId="{32C6D64D-6A73-4D38-AB90-610E0A2F0034}" srcOrd="2" destOrd="0" presId="urn:microsoft.com/office/officeart/2008/layout/HalfCircleOrganizationChart"/>
-    <dgm:cxn modelId="{2BAA9BFA-6D34-465E-91C4-1BF15E0081DE}" type="presParOf" srcId="{DF90A936-7529-4CA1-B838-5029D90A47C8}" destId="{C834BF65-EA6A-4288-9C64-69FCD3368F86}" srcOrd="2" destOrd="0" presId="urn:microsoft.com/office/officeart/2008/layout/HalfCircleOrganizationChart"/>
+    <dgm:cxn modelId="{C7D7F805-2B01-4DD2-99DB-E28B969CA295}" type="presOf" srcId="{1A7A9600-FF5E-4EA2-A58A-05D976625CAD}" destId="{3CA01E8C-0D1C-41C8-8CF6-7A9EC98D7BE7}" srcOrd="1" destOrd="0" presId="urn:microsoft.com/office/officeart/2008/layout/HalfCircleOrganizationChart"/>
+    <dgm:cxn modelId="{30D6E013-CEC0-4957-A426-D06FB96F91E9}" type="presParOf" srcId="{3E76617A-5C47-4A7A-BC10-F5919F79CD5E}" destId="{DF90A936-7529-4CA1-B838-5029D90A47C8}" srcOrd="0" destOrd="0" presId="urn:microsoft.com/office/officeart/2008/layout/HalfCircleOrganizationChart"/>
+    <dgm:cxn modelId="{97B4A160-EE82-4811-B0BD-CA7010D95AFA}" type="presParOf" srcId="{DF90A936-7529-4CA1-B838-5029D90A47C8}" destId="{F0CA9F51-7313-443C-BEC3-EF4766F3FBB1}" srcOrd="0" destOrd="0" presId="urn:microsoft.com/office/officeart/2008/layout/HalfCircleOrganizationChart"/>
+    <dgm:cxn modelId="{208AD54F-DB32-4560-8BB2-A7551EC9E687}" type="presParOf" srcId="{F0CA9F51-7313-443C-BEC3-EF4766F3FBB1}" destId="{2E4A6BE1-6BF8-4A2D-AE7E-56254EEF6077}" srcOrd="0" destOrd="0" presId="urn:microsoft.com/office/officeart/2008/layout/HalfCircleOrganizationChart"/>
+    <dgm:cxn modelId="{6C855306-9D2B-468D-94C3-A2F223144228}" type="presParOf" srcId="{F0CA9F51-7313-443C-BEC3-EF4766F3FBB1}" destId="{6B767094-57DA-44C9-B8C6-9C8810CA8210}" srcOrd="1" destOrd="0" presId="urn:microsoft.com/office/officeart/2008/layout/HalfCircleOrganizationChart"/>
+    <dgm:cxn modelId="{00714FD4-6A92-4608-ABC7-532FF2E06CD5}" type="presParOf" srcId="{F0CA9F51-7313-443C-BEC3-EF4766F3FBB1}" destId="{54833412-AD98-471A-AE19-D595AD0B5D34}" srcOrd="2" destOrd="0" presId="urn:microsoft.com/office/officeart/2008/layout/HalfCircleOrganizationChart"/>
+    <dgm:cxn modelId="{D8AF735B-CC9F-48F8-A9A2-C8E5B20F8C0D}" type="presParOf" srcId="{F0CA9F51-7313-443C-BEC3-EF4766F3FBB1}" destId="{148606E6-52EA-446C-B433-D31E2C90911D}" srcOrd="3" destOrd="0" presId="urn:microsoft.com/office/officeart/2008/layout/HalfCircleOrganizationChart"/>
+    <dgm:cxn modelId="{BB3CC404-2339-441F-BEA0-553788F4F5AA}" type="presParOf" srcId="{DF90A936-7529-4CA1-B838-5029D90A47C8}" destId="{23FBF582-B45E-4F55-88C6-9F7EB618CCB8}" srcOrd="1" destOrd="0" presId="urn:microsoft.com/office/officeart/2008/layout/HalfCircleOrganizationChart"/>
+    <dgm:cxn modelId="{D58F107C-7501-402B-B602-A7DB06A46F5F}" type="presParOf" srcId="{23FBF582-B45E-4F55-88C6-9F7EB618CCB8}" destId="{BCEA6683-DBE7-4042-BEA2-9E6815A6759F}" srcOrd="0" destOrd="0" presId="urn:microsoft.com/office/officeart/2008/layout/HalfCircleOrganizationChart"/>
+    <dgm:cxn modelId="{B1874970-7BF5-4709-B853-3D3270E3A198}" type="presParOf" srcId="{23FBF582-B45E-4F55-88C6-9F7EB618CCB8}" destId="{28A1C0EB-7551-4DE6-BBA2-5DF5EDA63648}" srcOrd="1" destOrd="0" presId="urn:microsoft.com/office/officeart/2008/layout/HalfCircleOrganizationChart"/>
+    <dgm:cxn modelId="{10E5511B-6606-45D0-B373-8DDD8BAFF908}" type="presParOf" srcId="{28A1C0EB-7551-4DE6-BBA2-5DF5EDA63648}" destId="{FB9757FD-FCB2-4503-A695-455204268BF3}" srcOrd="0" destOrd="0" presId="urn:microsoft.com/office/officeart/2008/layout/HalfCircleOrganizationChart"/>
+    <dgm:cxn modelId="{797AEA5C-7B56-454B-94F1-86B1F37142CB}" type="presParOf" srcId="{FB9757FD-FCB2-4503-A695-455204268BF3}" destId="{300C7342-32D2-44F8-8B29-5847436623F2}" srcOrd="0" destOrd="0" presId="urn:microsoft.com/office/officeart/2008/layout/HalfCircleOrganizationChart"/>
+    <dgm:cxn modelId="{EE703C83-858D-4044-8480-FCE73556684C}" type="presParOf" srcId="{FB9757FD-FCB2-4503-A695-455204268BF3}" destId="{9C9D6438-1A37-4111-97FD-724E76273495}" srcOrd="1" destOrd="0" presId="urn:microsoft.com/office/officeart/2008/layout/HalfCircleOrganizationChart"/>
+    <dgm:cxn modelId="{A9FBD368-9251-4046-813A-90D78A95825B}" type="presParOf" srcId="{FB9757FD-FCB2-4503-A695-455204268BF3}" destId="{3B0DF62C-30F3-46A5-86E2-C0E9CA915015}" srcOrd="2" destOrd="0" presId="urn:microsoft.com/office/officeart/2008/layout/HalfCircleOrganizationChart"/>
+    <dgm:cxn modelId="{F5C5CB85-1D87-404A-A6D3-B9EF5AB26705}" type="presParOf" srcId="{FB9757FD-FCB2-4503-A695-455204268BF3}" destId="{3C129D5B-F6AD-4EF8-85E4-F6E1412068A6}" srcOrd="3" destOrd="0" presId="urn:microsoft.com/office/officeart/2008/layout/HalfCircleOrganizationChart"/>
+    <dgm:cxn modelId="{3A22F79E-AD90-4969-8FDB-4912D3671A6E}" type="presParOf" srcId="{28A1C0EB-7551-4DE6-BBA2-5DF5EDA63648}" destId="{8DACBE95-5392-4ADA-800E-909707B56C70}" srcOrd="1" destOrd="0" presId="urn:microsoft.com/office/officeart/2008/layout/HalfCircleOrganizationChart"/>
+    <dgm:cxn modelId="{B330DBC2-ADBA-48E3-8207-FDF7207A2957}" type="presParOf" srcId="{8DACBE95-5392-4ADA-800E-909707B56C70}" destId="{2D14FB3D-5D37-452D-A2F0-912A86E0A5A0}" srcOrd="0" destOrd="0" presId="urn:microsoft.com/office/officeart/2008/layout/HalfCircleOrganizationChart"/>
+    <dgm:cxn modelId="{955990E9-9CDD-41B5-A975-AEA117C5DF68}" type="presParOf" srcId="{8DACBE95-5392-4ADA-800E-909707B56C70}" destId="{E3C36FD9-283E-4C99-BCAD-1682D314E869}" srcOrd="1" destOrd="0" presId="urn:microsoft.com/office/officeart/2008/layout/HalfCircleOrganizationChart"/>
+    <dgm:cxn modelId="{04600954-DA5C-4A40-8583-E6242DC840A3}" type="presParOf" srcId="{E3C36FD9-283E-4C99-BCAD-1682D314E869}" destId="{94D78B23-AFD3-4478-ABC4-524172009CF3}" srcOrd="0" destOrd="0" presId="urn:microsoft.com/office/officeart/2008/layout/HalfCircleOrganizationChart"/>
+    <dgm:cxn modelId="{DC6AECA4-8650-4819-957F-960611286471}" type="presParOf" srcId="{94D78B23-AFD3-4478-ABC4-524172009CF3}" destId="{59849B06-7719-49E6-AA6C-2E5F80A18382}" srcOrd="0" destOrd="0" presId="urn:microsoft.com/office/officeart/2008/layout/HalfCircleOrganizationChart"/>
+    <dgm:cxn modelId="{F449B883-D4F4-4175-BB05-B6454B1A114D}" type="presParOf" srcId="{94D78B23-AFD3-4478-ABC4-524172009CF3}" destId="{4FAAA8E4-1061-425A-8413-373DA2B09A39}" srcOrd="1" destOrd="0" presId="urn:microsoft.com/office/officeart/2008/layout/HalfCircleOrganizationChart"/>
+    <dgm:cxn modelId="{7D15993C-2D18-4A3B-BC61-B81FEF585766}" type="presParOf" srcId="{94D78B23-AFD3-4478-ABC4-524172009CF3}" destId="{84EC7D7F-59F0-44D8-A648-6061A956DC7F}" srcOrd="2" destOrd="0" presId="urn:microsoft.com/office/officeart/2008/layout/HalfCircleOrganizationChart"/>
+    <dgm:cxn modelId="{F27C98BB-F79D-42E3-9FBB-90FB5E7366CD}" type="presParOf" srcId="{94D78B23-AFD3-4478-ABC4-524172009CF3}" destId="{092E8EC6-8918-4B3D-8C87-036886558620}" srcOrd="3" destOrd="0" presId="urn:microsoft.com/office/officeart/2008/layout/HalfCircleOrganizationChart"/>
+    <dgm:cxn modelId="{8615AF53-572A-4007-935F-40F2E052E2AF}" type="presParOf" srcId="{E3C36FD9-283E-4C99-BCAD-1682D314E869}" destId="{AE57B44D-6A27-419D-9FDA-ADEDA7395526}" srcOrd="1" destOrd="0" presId="urn:microsoft.com/office/officeart/2008/layout/HalfCircleOrganizationChart"/>
+    <dgm:cxn modelId="{A53BE1A8-54CF-4C3D-A912-60F485C9A1EB}" type="presParOf" srcId="{E3C36FD9-283E-4C99-BCAD-1682D314E869}" destId="{D90A0D19-2E92-43A6-9099-0112BEFD22DF}" srcOrd="2" destOrd="0" presId="urn:microsoft.com/office/officeart/2008/layout/HalfCircleOrganizationChart"/>
+    <dgm:cxn modelId="{6739EFF2-BCEC-4F5D-9BF2-4B6D8F01BD39}" type="presParOf" srcId="{8DACBE95-5392-4ADA-800E-909707B56C70}" destId="{62B778C9-EF70-4628-9154-C18E71E5C58C}" srcOrd="2" destOrd="0" presId="urn:microsoft.com/office/officeart/2008/layout/HalfCircleOrganizationChart"/>
+    <dgm:cxn modelId="{76563A5F-7F1C-4D3E-8E1E-D0DB7376A250}" type="presParOf" srcId="{8DACBE95-5392-4ADA-800E-909707B56C70}" destId="{FBDD69BF-6E2B-4704-9057-252880E9B33E}" srcOrd="3" destOrd="0" presId="urn:microsoft.com/office/officeart/2008/layout/HalfCircleOrganizationChart"/>
+    <dgm:cxn modelId="{EE9E9FB8-76A5-4289-A8C3-9A360568D780}" type="presParOf" srcId="{FBDD69BF-6E2B-4704-9057-252880E9B33E}" destId="{54B8A0A0-6EBA-458D-ADAA-DBD6C7366312}" srcOrd="0" destOrd="0" presId="urn:microsoft.com/office/officeart/2008/layout/HalfCircleOrganizationChart"/>
+    <dgm:cxn modelId="{CDB821F0-037A-4DB5-A3BA-09606160AE60}" type="presParOf" srcId="{54B8A0A0-6EBA-458D-ADAA-DBD6C7366312}" destId="{F544963C-8600-442C-A7CE-368406EAAB2A}" srcOrd="0" destOrd="0" presId="urn:microsoft.com/office/officeart/2008/layout/HalfCircleOrganizationChart"/>
+    <dgm:cxn modelId="{55EAF16A-AD74-4D3D-9F56-D4E05DCFAEF0}" type="presParOf" srcId="{54B8A0A0-6EBA-458D-ADAA-DBD6C7366312}" destId="{F212C5E2-2CCC-483F-B6EB-8C51DD5096F8}" srcOrd="1" destOrd="0" presId="urn:microsoft.com/office/officeart/2008/layout/HalfCircleOrganizationChart"/>
+    <dgm:cxn modelId="{CA00E248-2290-4D45-9FFD-704BFF9A67DF}" type="presParOf" srcId="{54B8A0A0-6EBA-458D-ADAA-DBD6C7366312}" destId="{35A9936C-3641-45CA-A48A-0545ACD8DB3B}" srcOrd="2" destOrd="0" presId="urn:microsoft.com/office/officeart/2008/layout/HalfCircleOrganizationChart"/>
+    <dgm:cxn modelId="{451CC253-4DE8-47ED-B2C7-2681F45D8474}" type="presParOf" srcId="{54B8A0A0-6EBA-458D-ADAA-DBD6C7366312}" destId="{EEE093E1-CE2D-4F0B-B895-AD6A28CCE207}" srcOrd="3" destOrd="0" presId="urn:microsoft.com/office/officeart/2008/layout/HalfCircleOrganizationChart"/>
+    <dgm:cxn modelId="{1986AEA3-7BD0-4929-81E4-E50C1BC424A7}" type="presParOf" srcId="{FBDD69BF-6E2B-4704-9057-252880E9B33E}" destId="{BF386665-0A0D-4C51-B811-1D276C1AE4DA}" srcOrd="1" destOrd="0" presId="urn:microsoft.com/office/officeart/2008/layout/HalfCircleOrganizationChart"/>
+    <dgm:cxn modelId="{5C56C8B8-2D66-4CA4-A4A7-C4B4014C8E81}" type="presParOf" srcId="{FBDD69BF-6E2B-4704-9057-252880E9B33E}" destId="{5AE11ED6-EB1E-45B7-A817-ACBF9F5C4D88}" srcOrd="2" destOrd="0" presId="urn:microsoft.com/office/officeart/2008/layout/HalfCircleOrganizationChart"/>
+    <dgm:cxn modelId="{B4F2FF3F-CA39-48A5-9337-0846A30EE4B1}" type="presParOf" srcId="{8DACBE95-5392-4ADA-800E-909707B56C70}" destId="{2F29019F-B6DA-40A0-9E88-D2D075BED363}" srcOrd="4" destOrd="0" presId="urn:microsoft.com/office/officeart/2008/layout/HalfCircleOrganizationChart"/>
+    <dgm:cxn modelId="{15E95727-1951-4080-A15F-1C43D724C2FE}" type="presParOf" srcId="{8DACBE95-5392-4ADA-800E-909707B56C70}" destId="{CE05C3E3-9465-4157-9625-38E0D773F45B}" srcOrd="5" destOrd="0" presId="urn:microsoft.com/office/officeart/2008/layout/HalfCircleOrganizationChart"/>
+    <dgm:cxn modelId="{7AF728D0-3315-40D7-85DA-A2B627DD2E84}" type="presParOf" srcId="{CE05C3E3-9465-4157-9625-38E0D773F45B}" destId="{2E2ABB89-1D59-4679-8E08-18971D211078}" srcOrd="0" destOrd="0" presId="urn:microsoft.com/office/officeart/2008/layout/HalfCircleOrganizationChart"/>
+    <dgm:cxn modelId="{96AD0826-31B1-454C-A45B-D36CC4121999}" type="presParOf" srcId="{2E2ABB89-1D59-4679-8E08-18971D211078}" destId="{BD385A44-DFB9-4637-8188-50F7B3C49A9C}" srcOrd="0" destOrd="0" presId="urn:microsoft.com/office/officeart/2008/layout/HalfCircleOrganizationChart"/>
+    <dgm:cxn modelId="{793F3319-2ACC-471B-B869-1612A924E5D2}" type="presParOf" srcId="{2E2ABB89-1D59-4679-8E08-18971D211078}" destId="{9C92E658-24E0-4B01-82D5-B7F58EE420EF}" srcOrd="1" destOrd="0" presId="urn:microsoft.com/office/officeart/2008/layout/HalfCircleOrganizationChart"/>
+    <dgm:cxn modelId="{29FD0B24-6371-49B2-A129-823A8880DD2A}" type="presParOf" srcId="{2E2ABB89-1D59-4679-8E08-18971D211078}" destId="{0589B96E-6B39-4679-8A04-B4A709BA3321}" srcOrd="2" destOrd="0" presId="urn:microsoft.com/office/officeart/2008/layout/HalfCircleOrganizationChart"/>
+    <dgm:cxn modelId="{EC99DB66-8B99-4B8B-BD10-EE878A31C199}" type="presParOf" srcId="{2E2ABB89-1D59-4679-8E08-18971D211078}" destId="{049580BB-E1BB-4A62-BDEF-39AB5BB4F471}" srcOrd="3" destOrd="0" presId="urn:microsoft.com/office/officeart/2008/layout/HalfCircleOrganizationChart"/>
+    <dgm:cxn modelId="{E835E050-FB0D-43AB-A19F-2313E753875D}" type="presParOf" srcId="{CE05C3E3-9465-4157-9625-38E0D773F45B}" destId="{C0C0FE60-CE2E-4CF5-B2D6-88C66D5F7B0A}" srcOrd="1" destOrd="0" presId="urn:microsoft.com/office/officeart/2008/layout/HalfCircleOrganizationChart"/>
+    <dgm:cxn modelId="{E8E2B4A9-721B-4862-B7FF-1E2F5AD178AF}" type="presParOf" srcId="{CE05C3E3-9465-4157-9625-38E0D773F45B}" destId="{3065E040-1251-498E-93F8-A30CAF508367}" srcOrd="2" destOrd="0" presId="urn:microsoft.com/office/officeart/2008/layout/HalfCircleOrganizationChart"/>
+    <dgm:cxn modelId="{404B19E9-7C5B-44F8-BE66-E6642B0DA1AD}" type="presParOf" srcId="{8DACBE95-5392-4ADA-800E-909707B56C70}" destId="{0B7EA0BE-2D72-42E9-83EE-2795C17BCDE7}" srcOrd="6" destOrd="0" presId="urn:microsoft.com/office/officeart/2008/layout/HalfCircleOrganizationChart"/>
+    <dgm:cxn modelId="{709F2E72-FAF7-4151-8A6F-66D7735AD245}" type="presParOf" srcId="{8DACBE95-5392-4ADA-800E-909707B56C70}" destId="{3FD1E9CE-2E60-406E-833B-A4CB1A45F0F8}" srcOrd="7" destOrd="0" presId="urn:microsoft.com/office/officeart/2008/layout/HalfCircleOrganizationChart"/>
+    <dgm:cxn modelId="{E4E4118F-9841-4562-B83F-8B99FB9A4509}" type="presParOf" srcId="{3FD1E9CE-2E60-406E-833B-A4CB1A45F0F8}" destId="{5B1F5AD9-6174-42BA-AE0E-FC2ACC66976E}" srcOrd="0" destOrd="0" presId="urn:microsoft.com/office/officeart/2008/layout/HalfCircleOrganizationChart"/>
+    <dgm:cxn modelId="{0AD90FA5-1109-4E42-821C-86B1CB547245}" type="presParOf" srcId="{5B1F5AD9-6174-42BA-AE0E-FC2ACC66976E}" destId="{4A1E70A8-13CC-4DD6-BCB4-6A070F7CC8E9}" srcOrd="0" destOrd="0" presId="urn:microsoft.com/office/officeart/2008/layout/HalfCircleOrganizationChart"/>
+    <dgm:cxn modelId="{858BD78B-FCBB-406B-A6A0-BD707E118B2E}" type="presParOf" srcId="{5B1F5AD9-6174-42BA-AE0E-FC2ACC66976E}" destId="{FB64FDCD-6C75-4105-86E7-D843212A0B7C}" srcOrd="1" destOrd="0" presId="urn:microsoft.com/office/officeart/2008/layout/HalfCircleOrganizationChart"/>
+    <dgm:cxn modelId="{1ADFF313-9B96-49EA-9CB2-065F180B5055}" type="presParOf" srcId="{5B1F5AD9-6174-42BA-AE0E-FC2ACC66976E}" destId="{7FF8F91B-131B-4550-9E7B-B95619E888B4}" srcOrd="2" destOrd="0" presId="urn:microsoft.com/office/officeart/2008/layout/HalfCircleOrganizationChart"/>
+    <dgm:cxn modelId="{E24D9115-F668-409B-851C-F149F2990EDA}" type="presParOf" srcId="{5B1F5AD9-6174-42BA-AE0E-FC2ACC66976E}" destId="{3CA01E8C-0D1C-41C8-8CF6-7A9EC98D7BE7}" srcOrd="3" destOrd="0" presId="urn:microsoft.com/office/officeart/2008/layout/HalfCircleOrganizationChart"/>
+    <dgm:cxn modelId="{F3B861CD-608E-4CCF-802C-C2116288219F}" type="presParOf" srcId="{3FD1E9CE-2E60-406E-833B-A4CB1A45F0F8}" destId="{7A8BA6CE-03FF-4D79-97F4-7692A71A5AA4}" srcOrd="1" destOrd="0" presId="urn:microsoft.com/office/officeart/2008/layout/HalfCircleOrganizationChart"/>
+    <dgm:cxn modelId="{04D5B121-795B-4F62-A524-E9F29CA39271}" type="presParOf" srcId="{7A8BA6CE-03FF-4D79-97F4-7692A71A5AA4}" destId="{A8F29182-9BBA-4DA7-AB7E-7CEC2C6715C7}" srcOrd="0" destOrd="0" presId="urn:microsoft.com/office/officeart/2008/layout/HalfCircleOrganizationChart"/>
+    <dgm:cxn modelId="{D701856D-D178-42F5-9411-D4E992D7FCD6}" type="presParOf" srcId="{7A8BA6CE-03FF-4D79-97F4-7692A71A5AA4}" destId="{DCDF1481-EFBC-4F32-B484-19FCB4837006}" srcOrd="1" destOrd="0" presId="urn:microsoft.com/office/officeart/2008/layout/HalfCircleOrganizationChart"/>
+    <dgm:cxn modelId="{E5F960E2-887A-4421-84D6-26E90B4B16B8}" type="presParOf" srcId="{DCDF1481-EFBC-4F32-B484-19FCB4837006}" destId="{1F884253-F5AB-46B3-B9F1-4BB5016023FF}" srcOrd="0" destOrd="0" presId="urn:microsoft.com/office/officeart/2008/layout/HalfCircleOrganizationChart"/>
+    <dgm:cxn modelId="{65DC496D-D02B-4A25-BB31-E12C8A7BBCA2}" type="presParOf" srcId="{1F884253-F5AB-46B3-B9F1-4BB5016023FF}" destId="{91CEB00E-6449-4719-8AFC-64B242689B5E}" srcOrd="0" destOrd="0" presId="urn:microsoft.com/office/officeart/2008/layout/HalfCircleOrganizationChart"/>
+    <dgm:cxn modelId="{D6F656F9-F7A9-467E-9CA5-FEC3D1B0C042}" type="presParOf" srcId="{1F884253-F5AB-46B3-B9F1-4BB5016023FF}" destId="{CCCC7A46-1A99-44E5-A99A-D09346933E67}" srcOrd="1" destOrd="0" presId="urn:microsoft.com/office/officeart/2008/layout/HalfCircleOrganizationChart"/>
+    <dgm:cxn modelId="{F0E4A09E-BBA5-4C53-8379-6C447FF27E3E}" type="presParOf" srcId="{1F884253-F5AB-46B3-B9F1-4BB5016023FF}" destId="{23D7FF5C-5B20-4C4E-BB41-692C97CB6C57}" srcOrd="2" destOrd="0" presId="urn:microsoft.com/office/officeart/2008/layout/HalfCircleOrganizationChart"/>
+    <dgm:cxn modelId="{62820CAD-6DDB-46FA-AA76-93AA17BDE658}" type="presParOf" srcId="{1F884253-F5AB-46B3-B9F1-4BB5016023FF}" destId="{054AD203-C4A7-429E-A9CD-51C7FA1DCA05}" srcOrd="3" destOrd="0" presId="urn:microsoft.com/office/officeart/2008/layout/HalfCircleOrganizationChart"/>
+    <dgm:cxn modelId="{F6518270-952C-44DE-A93D-C34C0437E0F8}" type="presParOf" srcId="{DCDF1481-EFBC-4F32-B484-19FCB4837006}" destId="{8E0A9073-0EAC-4F56-BE78-71E5FBD4A82D}" srcOrd="1" destOrd="0" presId="urn:microsoft.com/office/officeart/2008/layout/HalfCircleOrganizationChart"/>
+    <dgm:cxn modelId="{1E29F013-597A-4797-BDBE-6D6D344A4D51}" type="presParOf" srcId="{DCDF1481-EFBC-4F32-B484-19FCB4837006}" destId="{8D9F9D8A-5F91-49E6-AE29-E8752612F420}" srcOrd="2" destOrd="0" presId="urn:microsoft.com/office/officeart/2008/layout/HalfCircleOrganizationChart"/>
+    <dgm:cxn modelId="{E521A681-A00F-4EB3-9AB0-4FD0FF6BF5C1}" type="presParOf" srcId="{7A8BA6CE-03FF-4D79-97F4-7692A71A5AA4}" destId="{E4685DC4-1493-4356-B9FC-D4DA326082F1}" srcOrd="2" destOrd="0" presId="urn:microsoft.com/office/officeart/2008/layout/HalfCircleOrganizationChart"/>
+    <dgm:cxn modelId="{F6183D6D-C2F9-46FB-A095-A7BC9B2B34C1}" type="presParOf" srcId="{7A8BA6CE-03FF-4D79-97F4-7692A71A5AA4}" destId="{C186DFB1-B11F-411F-97F5-C95F24CC29C3}" srcOrd="3" destOrd="0" presId="urn:microsoft.com/office/officeart/2008/layout/HalfCircleOrganizationChart"/>
+    <dgm:cxn modelId="{4515DF30-D403-488B-9D4E-52E2F7AE2445}" type="presParOf" srcId="{C186DFB1-B11F-411F-97F5-C95F24CC29C3}" destId="{B94E0E89-5695-47ED-805E-2C3C78681C06}" srcOrd="0" destOrd="0" presId="urn:microsoft.com/office/officeart/2008/layout/HalfCircleOrganizationChart"/>
+    <dgm:cxn modelId="{829D16A5-0730-4F18-A848-05498FE4172C}" type="presParOf" srcId="{B94E0E89-5695-47ED-805E-2C3C78681C06}" destId="{B16F52E8-8FEB-4CCD-9224-C3577C892889}" srcOrd="0" destOrd="0" presId="urn:microsoft.com/office/officeart/2008/layout/HalfCircleOrganizationChart"/>
+    <dgm:cxn modelId="{B639755A-E69B-47C9-A9D0-022FF260B3A7}" type="presParOf" srcId="{B94E0E89-5695-47ED-805E-2C3C78681C06}" destId="{160EBF9C-43CB-49AA-A128-8EB8AC70169A}" srcOrd="1" destOrd="0" presId="urn:microsoft.com/office/officeart/2008/layout/HalfCircleOrganizationChart"/>
+    <dgm:cxn modelId="{00AF7ECC-591E-4541-BEA5-FB08788F0DDD}" type="presParOf" srcId="{B94E0E89-5695-47ED-805E-2C3C78681C06}" destId="{81F9A785-4C1D-4B92-AC28-8FF089084F75}" srcOrd="2" destOrd="0" presId="urn:microsoft.com/office/officeart/2008/layout/HalfCircleOrganizationChart"/>
+    <dgm:cxn modelId="{352004E7-B259-406B-A887-40BCC9948A06}" type="presParOf" srcId="{B94E0E89-5695-47ED-805E-2C3C78681C06}" destId="{5D9C7866-B9A2-465D-B044-7B52EB414DAF}" srcOrd="3" destOrd="0" presId="urn:microsoft.com/office/officeart/2008/layout/HalfCircleOrganizationChart"/>
+    <dgm:cxn modelId="{0A3755DC-39FC-47AE-956F-BB872C22139F}" type="presParOf" srcId="{C186DFB1-B11F-411F-97F5-C95F24CC29C3}" destId="{CBF64ED2-7BA5-4DFC-9B3C-BC0BB2DC7B48}" srcOrd="1" destOrd="0" presId="urn:microsoft.com/office/officeart/2008/layout/HalfCircleOrganizationChart"/>
+    <dgm:cxn modelId="{76CCCBB2-0756-4F31-B0B0-C530BC06F3F7}" type="presParOf" srcId="{C186DFB1-B11F-411F-97F5-C95F24CC29C3}" destId="{C863DD30-5EA1-474B-A9E0-0858956A16DA}" srcOrd="2" destOrd="0" presId="urn:microsoft.com/office/officeart/2008/layout/HalfCircleOrganizationChart"/>
+    <dgm:cxn modelId="{4484A160-C69B-4EFE-AFAD-99CA9CD25DFB}" type="presParOf" srcId="{7A8BA6CE-03FF-4D79-97F4-7692A71A5AA4}" destId="{CF7CA0EE-5AEC-4629-9ABC-EAD75B5EF8D7}" srcOrd="4" destOrd="0" presId="urn:microsoft.com/office/officeart/2008/layout/HalfCircleOrganizationChart"/>
+    <dgm:cxn modelId="{4BC87E78-F812-48B7-AF26-D4D0C8D98EDB}" type="presParOf" srcId="{7A8BA6CE-03FF-4D79-97F4-7692A71A5AA4}" destId="{98795648-A9A4-4EB5-BE02-A57D6775C6E4}" srcOrd="5" destOrd="0" presId="urn:microsoft.com/office/officeart/2008/layout/HalfCircleOrganizationChart"/>
+    <dgm:cxn modelId="{AD1C6FAC-6A17-45FF-A988-EE8A31B66948}" type="presParOf" srcId="{98795648-A9A4-4EB5-BE02-A57D6775C6E4}" destId="{05E679AA-8180-4B79-BBB8-C5D008D45357}" srcOrd="0" destOrd="0" presId="urn:microsoft.com/office/officeart/2008/layout/HalfCircleOrganizationChart"/>
+    <dgm:cxn modelId="{37E7280E-8E8D-4C5D-8577-4E31F834DCE6}" type="presParOf" srcId="{05E679AA-8180-4B79-BBB8-C5D008D45357}" destId="{62E05336-6F11-41C4-8DF8-DE149B8F70BA}" srcOrd="0" destOrd="0" presId="urn:microsoft.com/office/officeart/2008/layout/HalfCircleOrganizationChart"/>
+    <dgm:cxn modelId="{6112519A-88C8-4E95-83C3-0C20399D41A4}" type="presParOf" srcId="{05E679AA-8180-4B79-BBB8-C5D008D45357}" destId="{C738466E-1390-466A-839B-5C6B47116E18}" srcOrd="1" destOrd="0" presId="urn:microsoft.com/office/officeart/2008/layout/HalfCircleOrganizationChart"/>
+    <dgm:cxn modelId="{D93E0D05-0AEE-46A2-B2D8-1A3F7AA3C0E3}" type="presParOf" srcId="{05E679AA-8180-4B79-BBB8-C5D008D45357}" destId="{8B50AD40-CA92-4C29-80DB-B9C68BFAC947}" srcOrd="2" destOrd="0" presId="urn:microsoft.com/office/officeart/2008/layout/HalfCircleOrganizationChart"/>
+    <dgm:cxn modelId="{04DE1E1C-EA4F-45B9-97BF-7390D7E1108E}" type="presParOf" srcId="{05E679AA-8180-4B79-BBB8-C5D008D45357}" destId="{248C7BF8-6C33-49CB-AAD5-93BC9662E007}" srcOrd="3" destOrd="0" presId="urn:microsoft.com/office/officeart/2008/layout/HalfCircleOrganizationChart"/>
+    <dgm:cxn modelId="{3CC5FA15-8E70-4069-AD4E-95A2A952B7F1}" type="presParOf" srcId="{98795648-A9A4-4EB5-BE02-A57D6775C6E4}" destId="{46DBFBF2-1B91-45B4-9180-952418E2CAB4}" srcOrd="1" destOrd="0" presId="urn:microsoft.com/office/officeart/2008/layout/HalfCircleOrganizationChart"/>
+    <dgm:cxn modelId="{BB2AAFBD-4493-4358-A0DA-6F38FF220805}" type="presParOf" srcId="{98795648-A9A4-4EB5-BE02-A57D6775C6E4}" destId="{C3E0AA44-6EA4-4B2A-BCBC-7CF06801197A}" srcOrd="2" destOrd="0" presId="urn:microsoft.com/office/officeart/2008/layout/HalfCircleOrganizationChart"/>
+    <dgm:cxn modelId="{A40932EA-0957-4483-899D-A3873E11A0AC}" type="presParOf" srcId="{7A8BA6CE-03FF-4D79-97F4-7692A71A5AA4}" destId="{198AD457-87F0-4867-9475-FF580F801FEF}" srcOrd="6" destOrd="0" presId="urn:microsoft.com/office/officeart/2008/layout/HalfCircleOrganizationChart"/>
+    <dgm:cxn modelId="{B5C59A71-94FE-41BA-8DB9-EB6FE61E4D27}" type="presParOf" srcId="{7A8BA6CE-03FF-4D79-97F4-7692A71A5AA4}" destId="{5E225BB1-D663-4D19-9A56-A9E3EAB51CF3}" srcOrd="7" destOrd="0" presId="urn:microsoft.com/office/officeart/2008/layout/HalfCircleOrganizationChart"/>
+    <dgm:cxn modelId="{C932F50A-5496-4E90-93CB-FE9FAAE4AAC8}" type="presParOf" srcId="{5E225BB1-D663-4D19-9A56-A9E3EAB51CF3}" destId="{AAD7F3C1-59D0-4298-9FC0-A36569574A4A}" srcOrd="0" destOrd="0" presId="urn:microsoft.com/office/officeart/2008/layout/HalfCircleOrganizationChart"/>
+    <dgm:cxn modelId="{0F4F5764-7A60-4E02-95CD-1261F0B0988B}" type="presParOf" srcId="{AAD7F3C1-59D0-4298-9FC0-A36569574A4A}" destId="{C696432B-A6FA-4691-8499-E26A2BD0D507}" srcOrd="0" destOrd="0" presId="urn:microsoft.com/office/officeart/2008/layout/HalfCircleOrganizationChart"/>
+    <dgm:cxn modelId="{27CE3C13-3DEC-4911-B09A-9A16A09BD538}" type="presParOf" srcId="{AAD7F3C1-59D0-4298-9FC0-A36569574A4A}" destId="{CCC3A28F-11CB-46D7-BE18-A75CC7980E36}" srcOrd="1" destOrd="0" presId="urn:microsoft.com/office/officeart/2008/layout/HalfCircleOrganizationChart"/>
+    <dgm:cxn modelId="{B4C4A2D0-5DC0-424E-9F49-FA3A35AA2E72}" type="presParOf" srcId="{AAD7F3C1-59D0-4298-9FC0-A36569574A4A}" destId="{14217E00-A533-4D40-930C-0C862E900488}" srcOrd="2" destOrd="0" presId="urn:microsoft.com/office/officeart/2008/layout/HalfCircleOrganizationChart"/>
+    <dgm:cxn modelId="{E0CB30E8-7B50-4A5E-830E-8A662009856B}" type="presParOf" srcId="{AAD7F3C1-59D0-4298-9FC0-A36569574A4A}" destId="{E66D8275-6300-4E6B-992B-A24387DB5828}" srcOrd="3" destOrd="0" presId="urn:microsoft.com/office/officeart/2008/layout/HalfCircleOrganizationChart"/>
+    <dgm:cxn modelId="{BA83E586-58FA-439E-BE4B-63549EBF3FFD}" type="presParOf" srcId="{5E225BB1-D663-4D19-9A56-A9E3EAB51CF3}" destId="{4688DF5E-F41D-4AA2-9698-FA3ECC675C46}" srcOrd="1" destOrd="0" presId="urn:microsoft.com/office/officeart/2008/layout/HalfCircleOrganizationChart"/>
+    <dgm:cxn modelId="{39EE1248-5AA4-4C7B-AEE9-6998F2519A43}" type="presParOf" srcId="{5E225BB1-D663-4D19-9A56-A9E3EAB51CF3}" destId="{8EDF77A8-5467-462D-982D-5854A2BEE124}" srcOrd="2" destOrd="0" presId="urn:microsoft.com/office/officeart/2008/layout/HalfCircleOrganizationChart"/>
+    <dgm:cxn modelId="{2F8B3FA3-96FE-4C2C-ADC1-956465639CE9}" type="presParOf" srcId="{7A8BA6CE-03FF-4D79-97F4-7692A71A5AA4}" destId="{806D5F68-383F-4D5E-B99E-7499235DDC87}" srcOrd="8" destOrd="0" presId="urn:microsoft.com/office/officeart/2008/layout/HalfCircleOrganizationChart"/>
+    <dgm:cxn modelId="{1FCE32DC-F8AC-4B13-A5C4-4A581D7BF4B9}" type="presParOf" srcId="{7A8BA6CE-03FF-4D79-97F4-7692A71A5AA4}" destId="{1B457487-B605-40FF-B813-0C1A141FAC6A}" srcOrd="9" destOrd="0" presId="urn:microsoft.com/office/officeart/2008/layout/HalfCircleOrganizationChart"/>
+    <dgm:cxn modelId="{8EC821E7-4B69-4957-AD1A-2DD63F484E7A}" type="presParOf" srcId="{1B457487-B605-40FF-B813-0C1A141FAC6A}" destId="{2597F91B-87ED-498D-8A8C-87EA0688CAC6}" srcOrd="0" destOrd="0" presId="urn:microsoft.com/office/officeart/2008/layout/HalfCircleOrganizationChart"/>
+    <dgm:cxn modelId="{D6B67608-CDBF-4D44-AF28-25689524214E}" type="presParOf" srcId="{2597F91B-87ED-498D-8A8C-87EA0688CAC6}" destId="{52956E41-C621-42CD-94B5-9F2A4196B636}" srcOrd="0" destOrd="0" presId="urn:microsoft.com/office/officeart/2008/layout/HalfCircleOrganizationChart"/>
+    <dgm:cxn modelId="{794207C3-B589-48D5-895C-4C568378DCD9}" type="presParOf" srcId="{2597F91B-87ED-498D-8A8C-87EA0688CAC6}" destId="{6AC4BA90-8A0A-4DF1-88E8-FB14E8D661AC}" srcOrd="1" destOrd="0" presId="urn:microsoft.com/office/officeart/2008/layout/HalfCircleOrganizationChart"/>
+    <dgm:cxn modelId="{7466D2B4-F6F6-44A1-A00B-46AD28D31A7C}" type="presParOf" srcId="{2597F91B-87ED-498D-8A8C-87EA0688CAC6}" destId="{53E7DAB8-5391-48F9-A01C-77CE432E7AE3}" srcOrd="2" destOrd="0" presId="urn:microsoft.com/office/officeart/2008/layout/HalfCircleOrganizationChart"/>
+    <dgm:cxn modelId="{F2507944-2735-430C-99D0-C44AF24247D7}" type="presParOf" srcId="{2597F91B-87ED-498D-8A8C-87EA0688CAC6}" destId="{AF45BF92-CD78-496F-99E5-1271454B054A}" srcOrd="3" destOrd="0" presId="urn:microsoft.com/office/officeart/2008/layout/HalfCircleOrganizationChart"/>
+    <dgm:cxn modelId="{4FB5AB3A-36D0-4A4C-A9CC-ABE40FB647BC}" type="presParOf" srcId="{1B457487-B605-40FF-B813-0C1A141FAC6A}" destId="{EBE0E35A-7A89-4F1D-833C-BC2079211035}" srcOrd="1" destOrd="0" presId="urn:microsoft.com/office/officeart/2008/layout/HalfCircleOrganizationChart"/>
+    <dgm:cxn modelId="{68441A6D-E850-4616-9A90-D0B1C7D69B17}" type="presParOf" srcId="{1B457487-B605-40FF-B813-0C1A141FAC6A}" destId="{5124765E-5698-4FE9-8A29-8BE349EED62A}" srcOrd="2" destOrd="0" presId="urn:microsoft.com/office/officeart/2008/layout/HalfCircleOrganizationChart"/>
+    <dgm:cxn modelId="{61D7CF19-8FB9-4CCF-B3E0-76A7D6FCBA71}" type="presParOf" srcId="{3FD1E9CE-2E60-406E-833B-A4CB1A45F0F8}" destId="{46F4BB3B-4444-4FD8-A3D9-AC5FD53ED6B7}" srcOrd="2" destOrd="0" presId="urn:microsoft.com/office/officeart/2008/layout/HalfCircleOrganizationChart"/>
+    <dgm:cxn modelId="{2E8BDAB6-0E8D-493D-BA21-0E59D27F3FDB}" type="presParOf" srcId="{8DACBE95-5392-4ADA-800E-909707B56C70}" destId="{70F29631-A519-41B8-ADC9-0C2103D50398}" srcOrd="8" destOrd="0" presId="urn:microsoft.com/office/officeart/2008/layout/HalfCircleOrganizationChart"/>
+    <dgm:cxn modelId="{3B566A5E-026F-45D5-AA15-77FDED25D189}" type="presParOf" srcId="{8DACBE95-5392-4ADA-800E-909707B56C70}" destId="{E6486C7E-CF75-498D-9BE6-32D34F6F7A1E}" srcOrd="9" destOrd="0" presId="urn:microsoft.com/office/officeart/2008/layout/HalfCircleOrganizationChart"/>
+    <dgm:cxn modelId="{64CB2697-49A5-424F-AD92-712AE810E122}" type="presParOf" srcId="{E6486C7E-CF75-498D-9BE6-32D34F6F7A1E}" destId="{A96549F8-2B9F-4E1B-9825-6747ACC251E0}" srcOrd="0" destOrd="0" presId="urn:microsoft.com/office/officeart/2008/layout/HalfCircleOrganizationChart"/>
+    <dgm:cxn modelId="{D9DE3FCD-5218-4132-8576-3FA5ACC82C83}" type="presParOf" srcId="{A96549F8-2B9F-4E1B-9825-6747ACC251E0}" destId="{855CFB59-E626-4255-BBBA-A576B5417EB0}" srcOrd="0" destOrd="0" presId="urn:microsoft.com/office/officeart/2008/layout/HalfCircleOrganizationChart"/>
+    <dgm:cxn modelId="{F1348D9D-6C9A-4DD5-8BBA-4EDFB974904D}" type="presParOf" srcId="{A96549F8-2B9F-4E1B-9825-6747ACC251E0}" destId="{ED373F08-1C0E-4C20-88AE-AFF8DF1A2265}" srcOrd="1" destOrd="0" presId="urn:microsoft.com/office/officeart/2008/layout/HalfCircleOrganizationChart"/>
+    <dgm:cxn modelId="{410945B9-BCD2-4DE7-A789-248529024659}" type="presParOf" srcId="{A96549F8-2B9F-4E1B-9825-6747ACC251E0}" destId="{38C39D6D-5E52-413C-95AE-8694511A31CA}" srcOrd="2" destOrd="0" presId="urn:microsoft.com/office/officeart/2008/layout/HalfCircleOrganizationChart"/>
+    <dgm:cxn modelId="{6EB8FEB3-6340-42B0-A556-EBB643C5D029}" type="presParOf" srcId="{A96549F8-2B9F-4E1B-9825-6747ACC251E0}" destId="{36267307-C87C-4890-8ACD-342B4DDCB98A}" srcOrd="3" destOrd="0" presId="urn:microsoft.com/office/officeart/2008/layout/HalfCircleOrganizationChart"/>
+    <dgm:cxn modelId="{4F2BC92C-82F8-453B-990F-2E983EFF7019}" type="presParOf" srcId="{E6486C7E-CF75-498D-9BE6-32D34F6F7A1E}" destId="{8ABCB29A-9AAC-41E5-A5A4-6F1C6238BA4D}" srcOrd="1" destOrd="0" presId="urn:microsoft.com/office/officeart/2008/layout/HalfCircleOrganizationChart"/>
+    <dgm:cxn modelId="{DF3B5014-1218-4FB4-B4EC-A89F0C2357B2}" type="presParOf" srcId="{E6486C7E-CF75-498D-9BE6-32D34F6F7A1E}" destId="{03403ECF-A9AE-417D-ADF7-8AB19E741CE5}" srcOrd="2" destOrd="0" presId="urn:microsoft.com/office/officeart/2008/layout/HalfCircleOrganizationChart"/>
+    <dgm:cxn modelId="{F5CB2F87-B77E-4A1A-8F50-1B266EB6FE64}" type="presParOf" srcId="{8DACBE95-5392-4ADA-800E-909707B56C70}" destId="{691933D6-6D02-4D87-AF3F-D99B65288AEB}" srcOrd="10" destOrd="0" presId="urn:microsoft.com/office/officeart/2008/layout/HalfCircleOrganizationChart"/>
+    <dgm:cxn modelId="{50DECB30-6694-4EBE-ADB0-694F9593C655}" type="presParOf" srcId="{8DACBE95-5392-4ADA-800E-909707B56C70}" destId="{288AA61B-E2A8-4B87-9F10-B6E20B974A98}" srcOrd="11" destOrd="0" presId="urn:microsoft.com/office/officeart/2008/layout/HalfCircleOrganizationChart"/>
+    <dgm:cxn modelId="{9963921C-920D-4F55-ABCE-5E1887074DBA}" type="presParOf" srcId="{288AA61B-E2A8-4B87-9F10-B6E20B974A98}" destId="{D3319CCC-E214-45DF-8EB7-1F320748E5DD}" srcOrd="0" destOrd="0" presId="urn:microsoft.com/office/officeart/2008/layout/HalfCircleOrganizationChart"/>
+    <dgm:cxn modelId="{6B076866-A53F-4308-8039-D0AE97514CDE}" type="presParOf" srcId="{D3319CCC-E214-45DF-8EB7-1F320748E5DD}" destId="{03BA9EF7-369C-4DD5-AE14-96E082917CE6}" srcOrd="0" destOrd="0" presId="urn:microsoft.com/office/officeart/2008/layout/HalfCircleOrganizationChart"/>
+    <dgm:cxn modelId="{33F53A8C-64FF-438D-929F-F2F2768D42EE}" type="presParOf" srcId="{D3319CCC-E214-45DF-8EB7-1F320748E5DD}" destId="{9070B6C0-00B9-4B74-BDC4-19632055523F}" srcOrd="1" destOrd="0" presId="urn:microsoft.com/office/officeart/2008/layout/HalfCircleOrganizationChart"/>
+    <dgm:cxn modelId="{7DE3286B-D755-4640-B3A4-29A171611D66}" type="presParOf" srcId="{D3319CCC-E214-45DF-8EB7-1F320748E5DD}" destId="{18B79F30-44E5-4798-868B-A92D1AB4D80F}" srcOrd="2" destOrd="0" presId="urn:microsoft.com/office/officeart/2008/layout/HalfCircleOrganizationChart"/>
+    <dgm:cxn modelId="{D86CD4F4-5DCE-4B5F-81A3-95D908170BBC}" type="presParOf" srcId="{D3319CCC-E214-45DF-8EB7-1F320748E5DD}" destId="{641C1B2A-26CE-4C2D-ADF8-3AB496F5E9BD}" srcOrd="3" destOrd="0" presId="urn:microsoft.com/office/officeart/2008/layout/HalfCircleOrganizationChart"/>
+    <dgm:cxn modelId="{126447E5-6900-46F9-8406-6CCEC563CAB4}" type="presParOf" srcId="{288AA61B-E2A8-4B87-9F10-B6E20B974A98}" destId="{34F3F230-CA97-4EFE-8D3C-528BA0660562}" srcOrd="1" destOrd="0" presId="urn:microsoft.com/office/officeart/2008/layout/HalfCircleOrganizationChart"/>
+    <dgm:cxn modelId="{8764AFC7-CBBC-468C-B2B8-6B63C793C5E8}" type="presParOf" srcId="{288AA61B-E2A8-4B87-9F10-B6E20B974A98}" destId="{D1EF7429-A89B-46D1-A613-09DE84FFF212}" srcOrd="2" destOrd="0" presId="urn:microsoft.com/office/officeart/2008/layout/HalfCircleOrganizationChart"/>
+    <dgm:cxn modelId="{A7772093-201C-4EF1-9047-209C2B9B03D2}" type="presParOf" srcId="{28A1C0EB-7551-4DE6-BBA2-5DF5EDA63648}" destId="{32C6D64D-6A73-4D38-AB90-610E0A2F0034}" srcOrd="2" destOrd="0" presId="urn:microsoft.com/office/officeart/2008/layout/HalfCircleOrganizationChart"/>
+    <dgm:cxn modelId="{E820B878-9443-472A-8E30-7C1C0C70F1C7}" type="presParOf" srcId="{DF90A936-7529-4CA1-B838-5029D90A47C8}" destId="{C834BF65-EA6A-4288-9C64-69FCD3368F86}" srcOrd="2" destOrd="0" presId="urn:microsoft.com/office/officeart/2008/layout/HalfCircleOrganizationChart"/>
   </dgm:cxnLst>
   <dgm:bg/>
   <dgm:whole/>
@@ -31444,25 +31459,16 @@
 </file>
 
 <file path=customXml/item2.xml><?xml version="1.0" encoding="utf-8"?>
-<LongProperties xmlns="http://schemas.microsoft.com/office/2006/metadata/longProperties"/>
-</file>
-
-<file path=customXml/item3.xml><?xml version="1.0" encoding="utf-8"?>
 <p:properties xmlns:p="http://schemas.microsoft.com/office/2006/metadata/properties" xmlns:xsi="http://www.w3.org/2001/XMLSchema-instance">
   <documentManagement/>
 </p:properties>
 </file>
 
-<file path=customXml/item4.xml><?xml version="1.0" encoding="utf-8"?>
-<?mso-contentType ?>
-<FormTemplates xmlns="http://schemas.microsoft.com/sharepoint/v3/contenttype/forms">
-  <Display>DocumentLibraryForm</Display>
-  <Edit>DocumentLibraryForm</Edit>
-  <New>DocumentLibraryForm</New>
-</FormTemplates>
+<file path=customXml/item3.xml><?xml version="1.0" encoding="utf-8"?>
+<LongProperties xmlns="http://schemas.microsoft.com/office/2006/metadata/longProperties"/>
 </file>
 
-<file path=customXml/item5.xml><?xml version="1.0" encoding="utf-8"?>
+<file path=customXml/item4.xml><?xml version="1.0" encoding="utf-8"?>
 <ct:contentTypeSchema xmlns:ct="http://schemas.microsoft.com/office/2006/metadata/contentType" xmlns:ma="http://schemas.microsoft.com/office/2006/metadata/properties/metaAttributes" ct:_="" ma:_="" ma:contentTypeName="Document" ma:contentTypeID="0x01010005A068604E74C047BC66B3ED07869872" ma:contentTypeVersion="0" ma:contentTypeDescription="Create a new document." ma:contentTypeScope="" ma:versionID="7d65b694ac3f1c289d6201da35c196e2">
   <xsd:schema xmlns:xsd="http://www.w3.org/2001/XMLSchema" xmlns:p="http://schemas.microsoft.com/office/2006/metadata/properties" targetNamespace="http://schemas.microsoft.com/office/2006/metadata/properties" ma:root="true" ma:fieldsID="4aeb20c0e3442673af7ee10786458764">
     <xsd:element name="properties">
@@ -31511,6 +31517,15 @@
 </ct:contentTypeSchema>
 </file>
 
+<file path=customXml/item5.xml><?xml version="1.0" encoding="utf-8"?>
+<?mso-contentType ?>
+<FormTemplates xmlns="http://schemas.microsoft.com/sharepoint/v3/contenttype/forms">
+  <Display>DocumentLibraryForm</Display>
+  <Edit>DocumentLibraryForm</Edit>
+  <New>DocumentLibraryForm</New>
+</FormTemplates>
+</file>
+
 <file path=customXml/item6.xml><?xml version="1.0" encoding="utf-8"?>
 <b:Sources xmlns:b="http://schemas.openxmlformats.org/officeDocument/2006/bibliography" xmlns="http://schemas.openxmlformats.org/officeDocument/2006/bibliography" SelectedStyle="\APA.XSL" StyleName="APA"/>
 </file>
@@ -31524,6 +31539,14 @@
 </file>
 
 <file path=customXml/itemProps2.xml><?xml version="1.0" encoding="utf-8"?>
+<ds:datastoreItem xmlns:ds="http://schemas.openxmlformats.org/officeDocument/2006/customXml" ds:itemID="{413EE0B9-61A1-4D97-84E8-9D6D67F97DB6}">
+  <ds:schemaRefs>
+    <ds:schemaRef ds:uri="http://schemas.microsoft.com/office/2006/metadata/properties"/>
+  </ds:schemaRefs>
+</ds:datastoreItem>
+</file>
+
+<file path=customXml/itemProps3.xml><?xml version="1.0" encoding="utf-8"?>
 <ds:datastoreItem xmlns:ds="http://schemas.openxmlformats.org/officeDocument/2006/customXml" ds:itemID="{C160D463-E0A4-43CC-B4FC-6A78BAE7598D}">
   <ds:schemaRefs>
     <ds:schemaRef ds:uri="http://schemas.microsoft.com/office/2006/metadata/longProperties"/>
@@ -31531,23 +31554,7 @@
 </ds:datastoreItem>
 </file>
 
-<file path=customXml/itemProps3.xml><?xml version="1.0" encoding="utf-8"?>
-<ds:datastoreItem xmlns:ds="http://schemas.openxmlformats.org/officeDocument/2006/customXml" ds:itemID="{413EE0B9-61A1-4D97-84E8-9D6D67F97DB6}">
-  <ds:schemaRefs>
-    <ds:schemaRef ds:uri="http://schemas.microsoft.com/office/2006/metadata/properties"/>
-  </ds:schemaRefs>
-</ds:datastoreItem>
-</file>
-
 <file path=customXml/itemProps4.xml><?xml version="1.0" encoding="utf-8"?>
-<ds:datastoreItem xmlns:ds="http://schemas.openxmlformats.org/officeDocument/2006/customXml" ds:itemID="{F17621D5-8118-4296-944B-367BCA2FC84A}">
-  <ds:schemaRefs>
-    <ds:schemaRef ds:uri="http://schemas.microsoft.com/sharepoint/v3/contenttype/forms"/>
-  </ds:schemaRefs>
-</ds:datastoreItem>
-</file>
-
-<file path=customXml/itemProps5.xml><?xml version="1.0" encoding="utf-8"?>
 <ds:datastoreItem xmlns:ds="http://schemas.openxmlformats.org/officeDocument/2006/customXml" ds:itemID="{4B6682AA-9958-42C0-800B-F1C642F7FC6C}">
   <ds:schemaRefs>
     <ds:schemaRef ds:uri="http://schemas.microsoft.com/office/2006/metadata/contentType"/>
@@ -31562,8 +31569,16 @@
 </ds:datastoreItem>
 </file>
 
+<file path=customXml/itemProps5.xml><?xml version="1.0" encoding="utf-8"?>
+<ds:datastoreItem xmlns:ds="http://schemas.openxmlformats.org/officeDocument/2006/customXml" ds:itemID="{F17621D5-8118-4296-944B-367BCA2FC84A}">
+  <ds:schemaRefs>
+    <ds:schemaRef ds:uri="http://schemas.microsoft.com/sharepoint/v3/contenttype/forms"/>
+  </ds:schemaRefs>
+</ds:datastoreItem>
+</file>
+
 <file path=customXml/itemProps6.xml><?xml version="1.0" encoding="utf-8"?>
-<ds:datastoreItem xmlns:ds="http://schemas.openxmlformats.org/officeDocument/2006/customXml" ds:itemID="{91D8A266-F2D3-4561-A87C-E4E9562E46C9}">
+<ds:datastoreItem xmlns:ds="http://schemas.openxmlformats.org/officeDocument/2006/customXml" ds:itemID="{5D23E849-6BC7-4827-8AF3-845B86DF3438}">
   <ds:schemaRefs>
     <ds:schemaRef ds:uri="http://schemas.openxmlformats.org/officeDocument/2006/bibliography"/>
   </ds:schemaRefs>

</xml_diff>

<commit_message>
Against audit observation 33 : point no.27
corrected.
</commit_message>
<xml_diff>
--- a/Support/Configuration Management/PRCD_CONFIG.docx
+++ b/Support/Configuration Management/PRCD_CONFIG.docx
@@ -144,29 +144,15 @@
                     <w:rFonts w:asciiTheme="majorHAnsi" w:eastAsiaTheme="majorEastAsia" w:hAnsiTheme="majorHAnsi" w:cstheme="majorBidi"/>
                   </w:rPr>
                 </w:pPr>
-                <w:r>
-                  <w:fldChar w:fldCharType="begin"/>
-                </w:r>
-                <w:r>
-                  <w:instrText xml:space="preserve"> FILENAME   \* MERGEFORMAT </w:instrText>
-                </w:r>
-                <w:r>
-                  <w:fldChar w:fldCharType="separate"/>
-                </w:r>
-                <w:r>
-                  <w:rPr>
-                    <w:rFonts w:asciiTheme="majorHAnsi" w:eastAsiaTheme="majorEastAsia" w:hAnsiTheme="majorHAnsi" w:cstheme="majorBidi"/>
-                    <w:noProof/>
-                  </w:rPr>
-                  <w:t>PRCD_CONFIG.docx</w:t>
-                </w:r>
-                <w:r>
-                  <w:rPr>
-                    <w:rFonts w:asciiTheme="majorHAnsi" w:eastAsiaTheme="majorEastAsia" w:hAnsiTheme="majorHAnsi" w:cstheme="majorBidi"/>
-                    <w:noProof/>
-                  </w:rPr>
-                  <w:fldChar w:fldCharType="end"/>
-                </w:r>
+                <w:fldSimple w:instr=" FILENAME   \* MERGEFORMAT ">
+                  <w:r>
+                    <w:rPr>
+                      <w:rFonts w:asciiTheme="majorHAnsi" w:eastAsiaTheme="majorEastAsia" w:hAnsiTheme="majorHAnsi" w:cstheme="majorBidi"/>
+                      <w:noProof/>
+                    </w:rPr>
+                    <w:t>PRCD_CONFIG.docx</w:t>
+                  </w:r>
+                </w:fldSimple>
               </w:p>
             </w:tc>
           </w:tr>
@@ -12101,45 +12087,22 @@
 <file path=word/header1.xml><?xml version="1.0" encoding="utf-8"?>
 <w:hdr xmlns:wpc="http://schemas.microsoft.com/office/word/2010/wordprocessingCanvas" xmlns:mc="http://schemas.openxmlformats.org/markup-compatibility/2006" xmlns:o="urn:schemas-microsoft-com:office:office" xmlns:r="http://schemas.openxmlformats.org/officeDocument/2006/relationships" xmlns:m="http://schemas.openxmlformats.org/officeDocument/2006/math" xmlns:v="urn:schemas-microsoft-com:vml" xmlns:wp14="http://schemas.microsoft.com/office/word/2010/wordprocessingDrawing" xmlns:wp="http://schemas.openxmlformats.org/drawingml/2006/wordprocessingDrawing" xmlns:w10="urn:schemas-microsoft-com:office:word" xmlns:w="http://schemas.openxmlformats.org/wordprocessingml/2006/main" xmlns:w14="http://schemas.microsoft.com/office/word/2010/wordml" xmlns:wpg="http://schemas.microsoft.com/office/word/2010/wordprocessingGroup" xmlns:wpi="http://schemas.microsoft.com/office/word/2010/wordprocessingInk" xmlns:wne="http://schemas.microsoft.com/office/word/2006/wordml" xmlns:wps="http://schemas.microsoft.com/office/word/2010/wordprocessingShape" mc:Ignorable="w14 wp14">
   <w:p>
-    <w:r>
-      <w:fldChar w:fldCharType="begin"/>
-    </w:r>
-    <w:r>
-      <w:instrText xml:space="preserve"> TITLE   \* MERGEFORMAT </w:instrText>
-    </w:r>
-    <w:r>
-      <w:fldChar w:fldCharType="separate"/>
-    </w:r>
-    <w:r>
-      <w:t>Configuration Management and Release Procedure</w:t>
-    </w:r>
-    <w:r>
-      <w:fldChar w:fldCharType="end"/>
-    </w:r>
+    <w:fldSimple w:instr=" TITLE   \* MERGEFORMAT ">
+      <w:r>
+        <w:t>Configuration Management and Release Procedure</w:t>
+      </w:r>
+    </w:fldSimple>
     <w:r>
       <w:br/>
     </w:r>
-    <w:r>
-      <w:fldChar w:fldCharType="begin"/>
-    </w:r>
-    <w:r>
-      <w:instrText xml:space="preserve"> FILENAME   \* MERGEFORMAT </w:instrText>
-    </w:r>
-    <w:r>
-      <w:fldChar w:fldCharType="separate"/>
-    </w:r>
-    <w:r>
-      <w:rPr>
-        <w:noProof/>
-      </w:rPr>
-      <w:t>PRCD_CONFIG.docx</w:t>
-    </w:r>
-    <w:r>
-      <w:rPr>
-        <w:noProof/>
-      </w:rPr>
-      <w:fldChar w:fldCharType="end"/>
-    </w:r>
+    <w:fldSimple w:instr=" FILENAME   \* MERGEFORMAT ">
+      <w:r>
+        <w:rPr>
+          <w:noProof/>
+        </w:rPr>
+        <w:t>PRCD_CONFIG.docx</w:t>
+      </w:r>
+    </w:fldSimple>
     <w:r>
       <w:t xml:space="preserve"> </w:t>
     </w:r>
@@ -19260,187 +19223,187 @@
     </dgm:pt>
   </dgm:ptLst>
   <dgm:cxnLst>
-    <dgm:cxn modelId="{ABA61608-D9C8-485E-B9E1-358D9793DEE3}" type="presOf" srcId="{4DC4B611-C4B3-41D1-AAFF-C5D19E0C48B0}" destId="{D83EE5B1-8BED-497C-96B3-A6ACE6DD7E82}" srcOrd="0" destOrd="0" presId="urn:microsoft.com/office/officeart/2008/layout/HalfCircleOrganizationChart"/>
-    <dgm:cxn modelId="{DCFD7059-199B-457E-90C8-D9ABE1D65EE0}" type="presOf" srcId="{8CA9B94D-5D74-4FB0-9ABD-1A7DC1FF4BDE}" destId="{C59F37AB-D26B-4005-A99C-6793EC0B22E6}" srcOrd="0" destOrd="0" presId="urn:microsoft.com/office/officeart/2008/layout/HalfCircleOrganizationChart"/>
-    <dgm:cxn modelId="{0FE7AA73-896F-430B-9A15-D091AE426C62}" type="presOf" srcId="{8C6F235F-B28B-4DC8-94B7-560CDDDED61C}" destId="{EE01E743-250D-4114-A0F3-755996D6016F}" srcOrd="0" destOrd="0" presId="urn:microsoft.com/office/officeart/2008/layout/HalfCircleOrganizationChart"/>
     <dgm:cxn modelId="{44582A9E-ED07-4CA6-B60B-0EB92A859249}" srcId="{8CD4E9A1-634F-4BCD-94A0-7652BDA60240}" destId="{4D82C17D-62E0-4CD3-B2C9-58A7F103D9E9}" srcOrd="2" destOrd="0" parTransId="{08695400-0CDB-412E-A653-9C850D3C6AB8}" sibTransId="{306BB16B-AAAF-48E4-89A6-2622067D042C}"/>
     <dgm:cxn modelId="{D46B96E1-6751-4D7F-AAD9-0D9425F24E46}" srcId="{C5D7A61E-9D80-44DA-ADED-B7778A661163}" destId="{8B003A02-415B-4AF2-88A9-0C6525BFECE7}" srcOrd="0" destOrd="0" parTransId="{448674E2-B2BD-4141-B246-81BD07B1752E}" sibTransId="{E633820A-FC17-4032-BFFF-95ED72130C59}"/>
-    <dgm:cxn modelId="{7107CD49-40A6-476F-902B-A4101F5612BE}" type="presOf" srcId="{8C923B1C-146D-48CD-8E1A-F747A9030DE3}" destId="{109E2261-AC72-4F72-A16A-CB1A16092092}" srcOrd="1" destOrd="0" presId="urn:microsoft.com/office/officeart/2008/layout/HalfCircleOrganizationChart"/>
-    <dgm:cxn modelId="{059BA956-2658-42BE-BE55-316481125936}" type="presOf" srcId="{C5D7A61E-9D80-44DA-ADED-B7778A661163}" destId="{148606E6-52EA-446C-B433-D31E2C90911D}" srcOrd="1" destOrd="0" presId="urn:microsoft.com/office/officeart/2008/layout/HalfCircleOrganizationChart"/>
-    <dgm:cxn modelId="{B15DE7A9-ED0D-4811-AF3A-367871B7963F}" type="presOf" srcId="{8CD4E9A1-634F-4BCD-94A0-7652BDA60240}" destId="{E2607339-7DD3-4C62-AD85-41AEC8FAC50D}" srcOrd="1" destOrd="0" presId="urn:microsoft.com/office/officeart/2008/layout/HalfCircleOrganizationChart"/>
+    <dgm:cxn modelId="{00D2C71A-DA7B-44FC-A275-C6F348890FF8}" type="presOf" srcId="{85C7162F-F2B5-4E4D-BD82-5FA22E34B866}" destId="{4DF809FE-3ADA-4E9A-9F4B-EE52A434761D}" srcOrd="0" destOrd="0" presId="urn:microsoft.com/office/officeart/2008/layout/HalfCircleOrganizationChart"/>
     <dgm:cxn modelId="{11BF607E-0413-455B-8CF4-411AC9DF45F2}" srcId="{4D82C17D-62E0-4CD3-B2C9-58A7F103D9E9}" destId="{70CF65B6-2D5A-47FE-82FE-F2CD456824DE}" srcOrd="1" destOrd="0" parTransId="{8CA9B94D-5D74-4FB0-9ABD-1A7DC1FF4BDE}" sibTransId="{428E5773-04FB-470D-B313-A789E502566B}"/>
-    <dgm:cxn modelId="{36D40CB5-E473-4E9A-A7D6-6E6D94C18B38}" type="presOf" srcId="{EC0B1E3E-118D-4F38-BDD2-724E791C85E5}" destId="{4E01D137-E984-459C-AD22-AD667C3FA9F2}" srcOrd="1" destOrd="0" presId="urn:microsoft.com/office/officeart/2008/layout/HalfCircleOrganizationChart"/>
+    <dgm:cxn modelId="{0376E037-96DC-48F7-B3E1-6A7FC8FFE745}" type="presOf" srcId="{E321471A-0A43-4301-A72B-E1592696B38F}" destId="{536988CD-29B6-4005-B7FB-867EB3AE4643}" srcOrd="0" destOrd="0" presId="urn:microsoft.com/office/officeart/2008/layout/HalfCircleOrganizationChart"/>
     <dgm:cxn modelId="{232B2DFA-D82A-4BB6-B8CE-A5E6B3D73807}" srcId="{8B003A02-415B-4AF2-88A9-0C6525BFECE7}" destId="{8CD4E9A1-634F-4BCD-94A0-7652BDA60240}" srcOrd="0" destOrd="0" parTransId="{47DDBF3B-5292-4AED-AD79-9308C0499C19}" sibTransId="{764007CC-06CC-4F15-A669-5AA3B9DCB45A}"/>
-    <dgm:cxn modelId="{829E13D7-E076-4817-92BB-412FD3CA7561}" type="presOf" srcId="{EC0B1E3E-118D-4F38-BDD2-724E791C85E5}" destId="{6A14AC55-BCE3-463C-8334-DA59CC30D160}" srcOrd="0" destOrd="0" presId="urn:microsoft.com/office/officeart/2008/layout/HalfCircleOrganizationChart"/>
+    <dgm:cxn modelId="{CF0D2667-5A18-4F33-8D70-80D381659A89}" type="presOf" srcId="{E057E6F2-C5B9-4760-8C2D-5BDF133FB397}" destId="{7D485581-4AB2-4BDE-9E74-48FFB82E184C}" srcOrd="0" destOrd="0" presId="urn:microsoft.com/office/officeart/2008/layout/HalfCircleOrganizationChart"/>
+    <dgm:cxn modelId="{C3604C50-350B-425F-99CD-05A2296ABC41}" type="presOf" srcId="{A7B8DA5C-79D1-40CC-96B8-6768F4A831E9}" destId="{0FA4EADE-EBDC-4D77-87DB-215B165C7D5B}" srcOrd="1" destOrd="0" presId="urn:microsoft.com/office/officeart/2008/layout/HalfCircleOrganizationChart"/>
+    <dgm:cxn modelId="{42535C23-A88B-4E6E-A0B6-E3EBF396FF53}" type="presOf" srcId="{5C3F8A8E-A977-4807-8557-3D7493008C9C}" destId="{D2B58606-D988-475C-8018-11CB8E6618B2}" srcOrd="0" destOrd="0" presId="urn:microsoft.com/office/officeart/2008/layout/HalfCircleOrganizationChart"/>
+    <dgm:cxn modelId="{A74F1BD5-43EF-4C22-A17E-CCB71F450E9C}" type="presOf" srcId="{C5D7A61E-9D80-44DA-ADED-B7778A661163}" destId="{148606E6-52EA-446C-B433-D31E2C90911D}" srcOrd="1" destOrd="0" presId="urn:microsoft.com/office/officeart/2008/layout/HalfCircleOrganizationChart"/>
+    <dgm:cxn modelId="{9A603F85-1C37-4679-B419-3D327E7B6628}" type="presOf" srcId="{FE093258-1ECB-4B49-B904-662BA3189A4C}" destId="{561CBAAC-D1B5-4BE0-A781-74063373C247}" srcOrd="0" destOrd="0" presId="urn:microsoft.com/office/officeart/2008/layout/HalfCircleOrganizationChart"/>
     <dgm:cxn modelId="{D232F847-68DA-4A99-9301-2ADEADE56EEC}" srcId="{4D82C17D-62E0-4CD3-B2C9-58A7F103D9E9}" destId="{8C923B1C-146D-48CD-8E1A-F747A9030DE3}" srcOrd="3" destOrd="0" parTransId="{5C3F8A8E-A977-4807-8557-3D7493008C9C}" sibTransId="{7407CE18-D05F-41AD-89AD-EE34EB41641C}"/>
-    <dgm:cxn modelId="{7EE15BAC-DC98-48E9-9EA5-E56E6D614DF3}" type="presOf" srcId="{D767E590-690B-45F8-B73C-2F95D0F1CDD7}" destId="{38746084-40FB-40D5-B5CF-7D41555F937D}" srcOrd="0" destOrd="0" presId="urn:microsoft.com/office/officeart/2008/layout/HalfCircleOrganizationChart"/>
-    <dgm:cxn modelId="{68025E9F-CA62-47B7-BB48-F5AEF237E6CA}" type="presOf" srcId="{87F3EE62-E4A3-417B-8048-AC5E11247897}" destId="{0E9850E6-1718-4425-8CDC-8FE19D4DB2AC}" srcOrd="0" destOrd="0" presId="urn:microsoft.com/office/officeart/2008/layout/HalfCircleOrganizationChart"/>
+    <dgm:cxn modelId="{9C935DB5-A2C6-4357-A075-18BB0A7ED793}" type="presOf" srcId="{08695400-0CDB-412E-A653-9C850D3C6AB8}" destId="{D29AC0AC-6490-4D9A-92A7-404F127C5780}" srcOrd="0" destOrd="0" presId="urn:microsoft.com/office/officeart/2008/layout/HalfCircleOrganizationChart"/>
+    <dgm:cxn modelId="{BE445589-B0B5-4688-8AA6-DAEED11A612C}" type="presOf" srcId="{8C923B1C-146D-48CD-8E1A-F747A9030DE3}" destId="{109E2261-AC72-4F72-A16A-CB1A16092092}" srcOrd="1" destOrd="0" presId="urn:microsoft.com/office/officeart/2008/layout/HalfCircleOrganizationChart"/>
     <dgm:cxn modelId="{EAECC86D-8C33-4E82-BABA-9CCB8F4341A0}" srcId="{8CD4E9A1-634F-4BCD-94A0-7652BDA60240}" destId="{FE093258-1ECB-4B49-B904-662BA3189A4C}" srcOrd="0" destOrd="0" parTransId="{D767E590-690B-45F8-B73C-2F95D0F1CDD7}" sibTransId="{CD8A3E32-4D7B-48F3-BFAE-D8CC963517BB}"/>
-    <dgm:cxn modelId="{3D29F3B1-7A5E-47D0-9228-02FC055F28A5}" type="presOf" srcId="{05BFEA29-C206-40A4-B314-65CCE8932509}" destId="{CFF0182C-5E71-448D-A96D-BC0838D18EAB}" srcOrd="0" destOrd="0" presId="urn:microsoft.com/office/officeart/2008/layout/HalfCircleOrganizationChart"/>
-    <dgm:cxn modelId="{C6D884A7-D184-4BB1-A551-4A3998F63A69}" type="presOf" srcId="{C5D7A61E-9D80-44DA-ADED-B7778A661163}" destId="{2E4A6BE1-6BF8-4A2D-AE7E-56254EEF6077}" srcOrd="0" destOrd="0" presId="urn:microsoft.com/office/officeart/2008/layout/HalfCircleOrganizationChart"/>
+    <dgm:cxn modelId="{78E31DFC-BC4C-4ACC-BF7A-E3570DC658DD}" type="presOf" srcId="{70CF65B6-2D5A-47FE-82FE-F2CD456824DE}" destId="{D99F7ACA-2051-41A4-8A90-15673E3DF93D}" srcOrd="0" destOrd="0" presId="urn:microsoft.com/office/officeart/2008/layout/HalfCircleOrganizationChart"/>
+    <dgm:cxn modelId="{9CBEC64E-97F3-4915-A0FA-C0CA8AF949FF}" type="presOf" srcId="{8B003A02-415B-4AF2-88A9-0C6525BFECE7}" destId="{D9A4E3E1-BB20-4212-8782-1CA225073635}" srcOrd="1" destOrd="0" presId="urn:microsoft.com/office/officeart/2008/layout/HalfCircleOrganizationChart"/>
+    <dgm:cxn modelId="{9890FBA8-4FAB-4FFC-A6CA-888EADE6F518}" type="presOf" srcId="{4DC4B611-C4B3-41D1-AAFF-C5D19E0C48B0}" destId="{089A2BC8-F6D6-496F-A24C-517A558D2577}" srcOrd="1" destOrd="0" presId="urn:microsoft.com/office/officeart/2008/layout/HalfCircleOrganizationChart"/>
+    <dgm:cxn modelId="{C76BA0A6-F449-4E7C-B22F-306DADB71142}" type="presOf" srcId="{5A4F2B7A-B123-4D79-B87A-1792C565AA9E}" destId="{DD535B71-C2FE-4691-808D-5AC263E515D4}" srcOrd="0" destOrd="0" presId="urn:microsoft.com/office/officeart/2008/layout/HalfCircleOrganizationChart"/>
     <dgm:cxn modelId="{5A1B6769-EC7B-4A51-AFB5-C08E6E93F6A0}" srcId="{8CD4E9A1-634F-4BCD-94A0-7652BDA60240}" destId="{EC0B1E3E-118D-4F38-BDD2-724E791C85E5}" srcOrd="3" destOrd="0" parTransId="{A4CF1766-F0A7-43BC-B545-9D086907D2F2}" sibTransId="{538B62F4-D517-4079-BE40-63F76E3DF786}"/>
     <dgm:cxn modelId="{258F32CE-93FD-4BC9-8045-4ED2D12F71EC}" srcId="{4D82C17D-62E0-4CD3-B2C9-58A7F103D9E9}" destId="{05BFEA29-C206-40A4-B314-65CCE8932509}" srcOrd="0" destOrd="0" parTransId="{85C7162F-F2B5-4E4D-BD82-5FA22E34B866}" sibTransId="{0C096F99-A7C3-443E-8F63-DD6CF2105404}"/>
-    <dgm:cxn modelId="{B912ED19-9142-485C-9F79-CDDD322B1642}" type="presOf" srcId="{7DF8DACF-C5C9-4687-B644-B17AE71CE728}" destId="{306981A2-3895-432E-8EEB-A37953242421}" srcOrd="0" destOrd="0" presId="urn:microsoft.com/office/officeart/2008/layout/HalfCircleOrganizationChart"/>
-    <dgm:cxn modelId="{5311BD92-2470-445E-AFFA-5F34EE12BB19}" type="presOf" srcId="{85C7162F-F2B5-4E4D-BD82-5FA22E34B866}" destId="{4DF809FE-3ADA-4E9A-9F4B-EE52A434761D}" srcOrd="0" destOrd="0" presId="urn:microsoft.com/office/officeart/2008/layout/HalfCircleOrganizationChart"/>
-    <dgm:cxn modelId="{E30114C5-F48C-443E-AA77-298A61EAEE85}" type="presOf" srcId="{ABBEB3FD-D7E1-4548-A115-FE0F526FC04C}" destId="{CD51A903-2B6E-4026-8B3E-41F241E18CFD}" srcOrd="0" destOrd="0" presId="urn:microsoft.com/office/officeart/2008/layout/HalfCircleOrganizationChart"/>
-    <dgm:cxn modelId="{C3589F4C-4F96-4AB4-BB14-3F2B5F464CAC}" type="presOf" srcId="{70CF65B6-2D5A-47FE-82FE-F2CD456824DE}" destId="{D99F7ACA-2051-41A4-8A90-15673E3DF93D}" srcOrd="0" destOrd="0" presId="urn:microsoft.com/office/officeart/2008/layout/HalfCircleOrganizationChart"/>
-    <dgm:cxn modelId="{9B0D40AA-9581-4B07-8E21-0FC5419F61F7}" type="presOf" srcId="{4D82C17D-62E0-4CD3-B2C9-58A7F103D9E9}" destId="{2DF0E26B-74CA-4A6B-BA1C-C06D080C85A5}" srcOrd="0" destOrd="0" presId="urn:microsoft.com/office/officeart/2008/layout/HalfCircleOrganizationChart"/>
-    <dgm:cxn modelId="{295218F9-4E7E-46AB-8A12-00F7F46317D8}" type="presOf" srcId="{FAAB4E34-47FB-4C36-AE11-A26114E71DD7}" destId="{3E76617A-5C47-4A7A-BC10-F5919F79CD5E}" srcOrd="0" destOrd="0" presId="urn:microsoft.com/office/officeart/2008/layout/HalfCircleOrganizationChart"/>
-    <dgm:cxn modelId="{934472E2-487B-4D3D-9CB9-4DA21FD96BCE}" type="presOf" srcId="{8B003A02-415B-4AF2-88A9-0C6525BFECE7}" destId="{D9A4E3E1-BB20-4212-8782-1CA225073635}" srcOrd="1" destOrd="0" presId="urn:microsoft.com/office/officeart/2008/layout/HalfCircleOrganizationChart"/>
-    <dgm:cxn modelId="{3DC723F6-B601-4390-9653-BCC194BED0CD}" type="presOf" srcId="{A7B8DA5C-79D1-40CC-96B8-6768F4A831E9}" destId="{0FA4EADE-EBDC-4D77-87DB-215B165C7D5B}" srcOrd="1" destOrd="0" presId="urn:microsoft.com/office/officeart/2008/layout/HalfCircleOrganizationChart"/>
-    <dgm:cxn modelId="{B1C0D61D-B8C3-476C-A3C7-1A44E59499B7}" type="presOf" srcId="{05BFEA29-C206-40A4-B314-65CCE8932509}" destId="{C4A0BA54-A326-4B6C-95E1-B7DC6FA04861}" srcOrd="1" destOrd="0" presId="urn:microsoft.com/office/officeart/2008/layout/HalfCircleOrganizationChart"/>
-    <dgm:cxn modelId="{CBB6BCC2-FF62-4AA6-84E7-B474B6040E20}" type="presOf" srcId="{8C923B1C-146D-48CD-8E1A-F747A9030DE3}" destId="{BACAC20B-19BA-49BD-B640-2980FFE4FD4E}" srcOrd="0" destOrd="0" presId="urn:microsoft.com/office/officeart/2008/layout/HalfCircleOrganizationChart"/>
+    <dgm:cxn modelId="{59AE01CC-5A8A-427B-81E8-7ADA98C4CC41}" type="presOf" srcId="{70CF65B6-2D5A-47FE-82FE-F2CD456824DE}" destId="{12493A91-2A64-4B06-BEA5-6851240DBAB0}" srcOrd="1" destOrd="0" presId="urn:microsoft.com/office/officeart/2008/layout/HalfCircleOrganizationChart"/>
+    <dgm:cxn modelId="{CFC5D8B1-3848-4A2B-BBCA-43801E88E510}" type="presOf" srcId="{8C6F235F-B28B-4DC8-94B7-560CDDDED61C}" destId="{73ECEE54-6EEC-4DDC-B16D-7186BE061455}" srcOrd="1" destOrd="0" presId="urn:microsoft.com/office/officeart/2008/layout/HalfCircleOrganizationChart"/>
+    <dgm:cxn modelId="{7AB2F00A-1215-4B9C-9527-FB06229CEB5F}" type="presOf" srcId="{FAAB4E34-47FB-4C36-AE11-A26114E71DD7}" destId="{3E76617A-5C47-4A7A-BC10-F5919F79CD5E}" srcOrd="0" destOrd="0" presId="urn:microsoft.com/office/officeart/2008/layout/HalfCircleOrganizationChart"/>
     <dgm:cxn modelId="{A07B1001-3A5A-49E1-8CA0-213A24DC4518}" srcId="{8B003A02-415B-4AF2-88A9-0C6525BFECE7}" destId="{8C6F235F-B28B-4DC8-94B7-560CDDDED61C}" srcOrd="1" destOrd="0" parTransId="{E321471A-0A43-4301-A72B-E1592696B38F}" sibTransId="{A77045D5-7B8F-40F4-98C0-0396097A359C}"/>
-    <dgm:cxn modelId="{CF4DC13F-ECEC-47C4-B9CD-74607A2F6F26}" type="presOf" srcId="{E057E6F2-C5B9-4760-8C2D-5BDF133FB397}" destId="{B6B0C08F-5904-4DE4-8546-A64ACB9E7955}" srcOrd="1" destOrd="0" presId="urn:microsoft.com/office/officeart/2008/layout/HalfCircleOrganizationChart"/>
     <dgm:cxn modelId="{D1564A8F-3479-4625-97F0-60423A174D21}" srcId="{4D82C17D-62E0-4CD3-B2C9-58A7F103D9E9}" destId="{ABBEB3FD-D7E1-4548-A115-FE0F526FC04C}" srcOrd="2" destOrd="0" parTransId="{87F3EE62-E4A3-417B-8048-AC5E11247897}" sibTransId="{993C4432-570A-4763-BDD9-507A50E03920}"/>
-    <dgm:cxn modelId="{A0C09C4C-E7B9-41F9-87AE-44C5AB8FE5E0}" type="presOf" srcId="{448674E2-B2BD-4141-B246-81BD07B1752E}" destId="{E87828A9-3700-4ABC-A8AF-8BA1A75155CE}" srcOrd="0" destOrd="0" presId="urn:microsoft.com/office/officeart/2008/layout/HalfCircleOrganizationChart"/>
-    <dgm:cxn modelId="{F4C09205-6892-4740-B453-6807503EEB1E}" type="presOf" srcId="{8B003A02-415B-4AF2-88A9-0C6525BFECE7}" destId="{89F7E6EE-313B-4A0D-9B9E-A72564034AF5}" srcOrd="0" destOrd="0" presId="urn:microsoft.com/office/officeart/2008/layout/HalfCircleOrganizationChart"/>
-    <dgm:cxn modelId="{CF835C7B-C41D-482C-A935-EBEDD9FA1538}" type="presOf" srcId="{5C3F8A8E-A977-4807-8557-3D7493008C9C}" destId="{D2B58606-D988-475C-8018-11CB8E6618B2}" srcOrd="0" destOrd="0" presId="urn:microsoft.com/office/officeart/2008/layout/HalfCircleOrganizationChart"/>
-    <dgm:cxn modelId="{D22F9A1E-91E3-4BE2-887A-20B80D7DF787}" type="presOf" srcId="{ABBEB3FD-D7E1-4548-A115-FE0F526FC04C}" destId="{A502D77C-0D8C-4ABD-8A62-3D139FFEA67C}" srcOrd="1" destOrd="0" presId="urn:microsoft.com/office/officeart/2008/layout/HalfCircleOrganizationChart"/>
-    <dgm:cxn modelId="{A67FEA4C-B7A7-4E7F-9522-C6B4DFAFC791}" type="presOf" srcId="{08695400-0CDB-412E-A653-9C850D3C6AB8}" destId="{D29AC0AC-6490-4D9A-92A7-404F127C5780}" srcOrd="0" destOrd="0" presId="urn:microsoft.com/office/officeart/2008/layout/HalfCircleOrganizationChart"/>
     <dgm:cxn modelId="{25BF3D12-64A0-431C-96E3-528840BE8C8B}" srcId="{8CD4E9A1-634F-4BCD-94A0-7652BDA60240}" destId="{4DC4B611-C4B3-41D1-AAFF-C5D19E0C48B0}" srcOrd="1" destOrd="0" parTransId="{5A4F2B7A-B123-4D79-B87A-1792C565AA9E}" sibTransId="{BF6C99CB-1F50-4C3F-97F7-748D5DFFA80B}"/>
-    <dgm:cxn modelId="{46D5C11B-6550-4321-BCC3-A735C2C8A520}" type="presOf" srcId="{FE093258-1ECB-4B49-B904-662BA3189A4C}" destId="{991068A6-BC17-4442-A5AB-B0A467C8C981}" srcOrd="1" destOrd="0" presId="urn:microsoft.com/office/officeart/2008/layout/HalfCircleOrganizationChart"/>
-    <dgm:cxn modelId="{5221BC0B-46C5-4F35-97FC-0F55081635C8}" type="presOf" srcId="{E057E6F2-C5B9-4760-8C2D-5BDF133FB397}" destId="{7D485581-4AB2-4BDE-9E74-48FFB82E184C}" srcOrd="0" destOrd="0" presId="urn:microsoft.com/office/officeart/2008/layout/HalfCircleOrganizationChart"/>
-    <dgm:cxn modelId="{2035AEF3-F3ED-4213-88E9-1D6539E43167}" type="presOf" srcId="{FE093258-1ECB-4B49-B904-662BA3189A4C}" destId="{561CBAAC-D1B5-4BE0-A781-74063373C247}" srcOrd="0" destOrd="0" presId="urn:microsoft.com/office/officeart/2008/layout/HalfCircleOrganizationChart"/>
-    <dgm:cxn modelId="{8AEC53A7-E60B-4F01-A272-EECF16B92B7D}" type="presOf" srcId="{8C6F235F-B28B-4DC8-94B7-560CDDDED61C}" destId="{73ECEE54-6EEC-4DDC-B16D-7186BE061455}" srcOrd="1" destOrd="0" presId="urn:microsoft.com/office/officeart/2008/layout/HalfCircleOrganizationChart"/>
+    <dgm:cxn modelId="{8AB93606-335F-4DA1-909D-C8E2E761559E}" type="presOf" srcId="{05BFEA29-C206-40A4-B314-65CCE8932509}" destId="{C4A0BA54-A326-4B6C-95E1-B7DC6FA04861}" srcOrd="1" destOrd="0" presId="urn:microsoft.com/office/officeart/2008/layout/HalfCircleOrganizationChart"/>
+    <dgm:cxn modelId="{34F725CB-61E9-4129-BEF3-758F010ACB6B}" type="presOf" srcId="{8B003A02-415B-4AF2-88A9-0C6525BFECE7}" destId="{89F7E6EE-313B-4A0D-9B9E-A72564034AF5}" srcOrd="0" destOrd="0" presId="urn:microsoft.com/office/officeart/2008/layout/HalfCircleOrganizationChart"/>
+    <dgm:cxn modelId="{892EB8B1-D54C-4BF6-B9E2-B6DA90FD7FDC}" type="presOf" srcId="{EC0B1E3E-118D-4F38-BDD2-724E791C85E5}" destId="{6A14AC55-BCE3-463C-8334-DA59CC30D160}" srcOrd="0" destOrd="0" presId="urn:microsoft.com/office/officeart/2008/layout/HalfCircleOrganizationChart"/>
+    <dgm:cxn modelId="{C58D65E0-0A14-4ABD-B4F6-3CBAF9A2DD39}" type="presOf" srcId="{05BFEA29-C206-40A4-B314-65CCE8932509}" destId="{CFF0182C-5E71-448D-A96D-BC0838D18EAB}" srcOrd="0" destOrd="0" presId="urn:microsoft.com/office/officeart/2008/layout/HalfCircleOrganizationChart"/>
+    <dgm:cxn modelId="{858790A7-A322-4D45-AE43-E65C77DACC95}" type="presOf" srcId="{8CD4E9A1-634F-4BCD-94A0-7652BDA60240}" destId="{E2607339-7DD3-4C62-AD85-41AEC8FAC50D}" srcOrd="1" destOrd="0" presId="urn:microsoft.com/office/officeart/2008/layout/HalfCircleOrganizationChart"/>
+    <dgm:cxn modelId="{8B5259B3-AA08-441F-AC4B-4CF1BCD8744E}" type="presOf" srcId="{8C923B1C-146D-48CD-8E1A-F747A9030DE3}" destId="{BACAC20B-19BA-49BD-B640-2980FFE4FD4E}" srcOrd="0" destOrd="0" presId="urn:microsoft.com/office/officeart/2008/layout/HalfCircleOrganizationChart"/>
+    <dgm:cxn modelId="{09B80F70-1297-4ADA-AA3E-AA0BE4CAA1EA}" type="presOf" srcId="{4D82C17D-62E0-4CD3-B2C9-58A7F103D9E9}" destId="{2DF0E26B-74CA-4A6B-BA1C-C06D080C85A5}" srcOrd="0" destOrd="0" presId="urn:microsoft.com/office/officeart/2008/layout/HalfCircleOrganizationChart"/>
     <dgm:cxn modelId="{8EDF397C-F5AA-45E2-A8C2-60A87AEE35E4}" srcId="{8C6F235F-B28B-4DC8-94B7-560CDDDED61C}" destId="{A7B8DA5C-79D1-40CC-96B8-6768F4A831E9}" srcOrd="0" destOrd="0" parTransId="{A4369CCC-9F5C-4F56-88DB-4F1B5070AFF8}" sibTransId="{BFED4302-E26B-4BD3-B020-CFA994B38B93}"/>
-    <dgm:cxn modelId="{E56A353E-0C2D-44DD-937E-A82735C978A8}" type="presOf" srcId="{A7B8DA5C-79D1-40CC-96B8-6768F4A831E9}" destId="{94DD0416-7D25-40DA-A097-1B8D715CA141}" srcOrd="0" destOrd="0" presId="urn:microsoft.com/office/officeart/2008/layout/HalfCircleOrganizationChart"/>
-    <dgm:cxn modelId="{978C8C3B-BDCF-4B4E-AF82-7E3FD929FB8A}" type="presOf" srcId="{E321471A-0A43-4301-A72B-E1592696B38F}" destId="{536988CD-29B6-4005-B7FB-867EB3AE4643}" srcOrd="0" destOrd="0" presId="urn:microsoft.com/office/officeart/2008/layout/HalfCircleOrganizationChart"/>
-    <dgm:cxn modelId="{6BF947CE-44ED-47A0-8619-08B55719705E}" type="presOf" srcId="{4DC4B611-C4B3-41D1-AAFF-C5D19E0C48B0}" destId="{089A2BC8-F6D6-496F-A24C-517A558D2577}" srcOrd="1" destOrd="0" presId="urn:microsoft.com/office/officeart/2008/layout/HalfCircleOrganizationChart"/>
-    <dgm:cxn modelId="{2514B4AC-31D1-484A-A337-013AF150D34F}" type="presOf" srcId="{70CF65B6-2D5A-47FE-82FE-F2CD456824DE}" destId="{12493A91-2A64-4B06-BEA5-6851240DBAB0}" srcOrd="1" destOrd="0" presId="urn:microsoft.com/office/officeart/2008/layout/HalfCircleOrganizationChart"/>
-    <dgm:cxn modelId="{676644C1-70E9-4735-91EF-69C213089BDA}" type="presOf" srcId="{4D82C17D-62E0-4CD3-B2C9-58A7F103D9E9}" destId="{EE23229D-1F23-430F-AE98-769D2EB11311}" srcOrd="1" destOrd="0" presId="urn:microsoft.com/office/officeart/2008/layout/HalfCircleOrganizationChart"/>
-    <dgm:cxn modelId="{C00F9371-F475-4065-93CA-657594FAFDE0}" type="presOf" srcId="{A4369CCC-9F5C-4F56-88DB-4F1B5070AFF8}" destId="{EB2605F0-ED8E-479E-898D-C8D703259437}" srcOrd="0" destOrd="0" presId="urn:microsoft.com/office/officeart/2008/layout/HalfCircleOrganizationChart"/>
-    <dgm:cxn modelId="{71A5FD51-F3BE-437C-8093-C745202B08C0}" type="presOf" srcId="{47DDBF3B-5292-4AED-AD79-9308C0499C19}" destId="{BA180C7F-84CE-48FC-BF55-0ED4DF582F3D}" srcOrd="0" destOrd="0" presId="urn:microsoft.com/office/officeart/2008/layout/HalfCircleOrganizationChart"/>
-    <dgm:cxn modelId="{57A348D2-09C9-41A1-91D4-6E38C30EE754}" type="presOf" srcId="{A4CF1766-F0A7-43BC-B545-9D086907D2F2}" destId="{73E378DD-1EF6-459F-B154-8B413AB30C4D}" srcOrd="0" destOrd="0" presId="urn:microsoft.com/office/officeart/2008/layout/HalfCircleOrganizationChart"/>
+    <dgm:cxn modelId="{E9EB4466-1F97-4931-BC11-FD4234389B18}" type="presOf" srcId="{8CA9B94D-5D74-4FB0-9ABD-1A7DC1FF4BDE}" destId="{C59F37AB-D26B-4005-A99C-6793EC0B22E6}" srcOrd="0" destOrd="0" presId="urn:microsoft.com/office/officeart/2008/layout/HalfCircleOrganizationChart"/>
+    <dgm:cxn modelId="{B7CE2C3E-96CD-4F1B-9D63-D51C09137E44}" type="presOf" srcId="{87F3EE62-E4A3-417B-8048-AC5E11247897}" destId="{0E9850E6-1718-4425-8CDC-8FE19D4DB2AC}" srcOrd="0" destOrd="0" presId="urn:microsoft.com/office/officeart/2008/layout/HalfCircleOrganizationChart"/>
+    <dgm:cxn modelId="{D000A9DF-178F-434A-99E0-DD355B9DF80D}" type="presOf" srcId="{4D82C17D-62E0-4CD3-B2C9-58A7F103D9E9}" destId="{EE23229D-1F23-430F-AE98-769D2EB11311}" srcOrd="1" destOrd="0" presId="urn:microsoft.com/office/officeart/2008/layout/HalfCircleOrganizationChart"/>
+    <dgm:cxn modelId="{11CE59DD-87E3-4798-AE39-1FEFD93319FF}" type="presOf" srcId="{A7B8DA5C-79D1-40CC-96B8-6768F4A831E9}" destId="{94DD0416-7D25-40DA-A097-1B8D715CA141}" srcOrd="0" destOrd="0" presId="urn:microsoft.com/office/officeart/2008/layout/HalfCircleOrganizationChart"/>
+    <dgm:cxn modelId="{B05AACD6-D9AD-4995-A401-92A364ECE693}" type="presOf" srcId="{8C6F235F-B28B-4DC8-94B7-560CDDDED61C}" destId="{EE01E743-250D-4114-A0F3-755996D6016F}" srcOrd="0" destOrd="0" presId="urn:microsoft.com/office/officeart/2008/layout/HalfCircleOrganizationChart"/>
+    <dgm:cxn modelId="{3552B8E6-5382-4BF8-B4C9-B23A45279CDA}" type="presOf" srcId="{E057E6F2-C5B9-4760-8C2D-5BDF133FB397}" destId="{B6B0C08F-5904-4DE4-8546-A64ACB9E7955}" srcOrd="1" destOrd="0" presId="urn:microsoft.com/office/officeart/2008/layout/HalfCircleOrganizationChart"/>
+    <dgm:cxn modelId="{FB7AB872-7ABD-4DBE-B7C6-20B1727741D6}" type="presOf" srcId="{4DC4B611-C4B3-41D1-AAFF-C5D19E0C48B0}" destId="{D83EE5B1-8BED-497C-96B3-A6ACE6DD7E82}" srcOrd="0" destOrd="0" presId="urn:microsoft.com/office/officeart/2008/layout/HalfCircleOrganizationChart"/>
+    <dgm:cxn modelId="{534E3638-5EFF-44E2-B6AD-ED67558847AA}" type="presOf" srcId="{EC0B1E3E-118D-4F38-BDD2-724E791C85E5}" destId="{4E01D137-E984-459C-AD22-AD667C3FA9F2}" srcOrd="1" destOrd="0" presId="urn:microsoft.com/office/officeart/2008/layout/HalfCircleOrganizationChart"/>
+    <dgm:cxn modelId="{DED25A1F-EBDB-4C9D-B16B-5F3AD6D24C18}" type="presOf" srcId="{7DF8DACF-C5C9-4687-B644-B17AE71CE728}" destId="{306981A2-3895-432E-8EEB-A37953242421}" srcOrd="0" destOrd="0" presId="urn:microsoft.com/office/officeart/2008/layout/HalfCircleOrganizationChart"/>
+    <dgm:cxn modelId="{83A0EAC7-2FE3-4C4B-8603-1A32D774C40C}" type="presOf" srcId="{A4CF1766-F0A7-43BC-B545-9D086907D2F2}" destId="{73E378DD-1EF6-459F-B154-8B413AB30C4D}" srcOrd="0" destOrd="0" presId="urn:microsoft.com/office/officeart/2008/layout/HalfCircleOrganizationChart"/>
+    <dgm:cxn modelId="{CF3D47CA-B3C6-4BD9-BDE3-DB6856DD1F80}" type="presOf" srcId="{A4369CCC-9F5C-4F56-88DB-4F1B5070AFF8}" destId="{EB2605F0-ED8E-479E-898D-C8D703259437}" srcOrd="0" destOrd="0" presId="urn:microsoft.com/office/officeart/2008/layout/HalfCircleOrganizationChart"/>
     <dgm:cxn modelId="{D408A0B9-896D-4686-B65C-A10CF750354C}" srcId="{FAAB4E34-47FB-4C36-AE11-A26114E71DD7}" destId="{C5D7A61E-9D80-44DA-ADED-B7778A661163}" srcOrd="0" destOrd="0" parTransId="{3EB8434F-9B0D-40B7-BBAF-87A0FC58E804}" sibTransId="{57ECC62B-F221-4792-A2A6-05DDAEA52543}"/>
-    <dgm:cxn modelId="{F8CA4106-6241-4BF1-950F-32798AAB8B03}" type="presOf" srcId="{5A4F2B7A-B123-4D79-B87A-1792C565AA9E}" destId="{DD535B71-C2FE-4691-808D-5AC263E515D4}" srcOrd="0" destOrd="0" presId="urn:microsoft.com/office/officeart/2008/layout/HalfCircleOrganizationChart"/>
+    <dgm:cxn modelId="{201C0AB4-9A22-458F-8C34-59D5D3B29E3C}" type="presOf" srcId="{448674E2-B2BD-4141-B246-81BD07B1752E}" destId="{E87828A9-3700-4ABC-A8AF-8BA1A75155CE}" srcOrd="0" destOrd="0" presId="urn:microsoft.com/office/officeart/2008/layout/HalfCircleOrganizationChart"/>
+    <dgm:cxn modelId="{9E472F1E-F07F-4101-9A09-D616D0A49EBE}" type="presOf" srcId="{ABBEB3FD-D7E1-4548-A115-FE0F526FC04C}" destId="{CD51A903-2B6E-4026-8B3E-41F241E18CFD}" srcOrd="0" destOrd="0" presId="urn:microsoft.com/office/officeart/2008/layout/HalfCircleOrganizationChart"/>
+    <dgm:cxn modelId="{A3E57B7E-7804-4288-92D9-F150C30ED6F9}" type="presOf" srcId="{D767E590-690B-45F8-B73C-2F95D0F1CDD7}" destId="{38746084-40FB-40D5-B5CF-7D41555F937D}" srcOrd="0" destOrd="0" presId="urn:microsoft.com/office/officeart/2008/layout/HalfCircleOrganizationChart"/>
+    <dgm:cxn modelId="{075067D2-45EE-4F94-A9CE-F867F1E72B2C}" type="presOf" srcId="{8CD4E9A1-634F-4BCD-94A0-7652BDA60240}" destId="{C2EE2081-5D15-48F4-8A8F-5BD84AA55C47}" srcOrd="0" destOrd="0" presId="urn:microsoft.com/office/officeart/2008/layout/HalfCircleOrganizationChart"/>
+    <dgm:cxn modelId="{D88865C9-530F-463E-9F4D-89CD3B0F5EAE}" type="presOf" srcId="{FE093258-1ECB-4B49-B904-662BA3189A4C}" destId="{991068A6-BC17-4442-A5AB-B0A467C8C981}" srcOrd="1" destOrd="0" presId="urn:microsoft.com/office/officeart/2008/layout/HalfCircleOrganizationChart"/>
     <dgm:cxn modelId="{1286AE0D-A662-4529-B75C-16B4B7A53544}" srcId="{8CD4E9A1-634F-4BCD-94A0-7652BDA60240}" destId="{E057E6F2-C5B9-4760-8C2D-5BDF133FB397}" srcOrd="4" destOrd="0" parTransId="{7DF8DACF-C5C9-4687-B644-B17AE71CE728}" sibTransId="{6EE7D3C0-FF8C-43E7-B10E-EB662DDCC468}"/>
-    <dgm:cxn modelId="{9F03B459-3412-4A33-BAD4-0EAB764B7523}" type="presOf" srcId="{8CD4E9A1-634F-4BCD-94A0-7652BDA60240}" destId="{C2EE2081-5D15-48F4-8A8F-5BD84AA55C47}" srcOrd="0" destOrd="0" presId="urn:microsoft.com/office/officeart/2008/layout/HalfCircleOrganizationChart"/>
-    <dgm:cxn modelId="{916026D8-9784-4CE0-AE0E-A81709FFDD0F}" type="presParOf" srcId="{3E76617A-5C47-4A7A-BC10-F5919F79CD5E}" destId="{DF90A936-7529-4CA1-B838-5029D90A47C8}" srcOrd="0" destOrd="0" presId="urn:microsoft.com/office/officeart/2008/layout/HalfCircleOrganizationChart"/>
-    <dgm:cxn modelId="{64E2BEEE-67B4-4B4A-989E-A3B56CF52DDA}" type="presParOf" srcId="{DF90A936-7529-4CA1-B838-5029D90A47C8}" destId="{F0CA9F51-7313-443C-BEC3-EF4766F3FBB1}" srcOrd="0" destOrd="0" presId="urn:microsoft.com/office/officeart/2008/layout/HalfCircleOrganizationChart"/>
-    <dgm:cxn modelId="{5449AEB2-4A1F-4663-9FC1-96416F2BC658}" type="presParOf" srcId="{F0CA9F51-7313-443C-BEC3-EF4766F3FBB1}" destId="{2E4A6BE1-6BF8-4A2D-AE7E-56254EEF6077}" srcOrd="0" destOrd="0" presId="urn:microsoft.com/office/officeart/2008/layout/HalfCircleOrganizationChart"/>
-    <dgm:cxn modelId="{1C33D6EA-1E1B-4739-B1E0-0615E55CC306}" type="presParOf" srcId="{F0CA9F51-7313-443C-BEC3-EF4766F3FBB1}" destId="{6B767094-57DA-44C9-B8C6-9C8810CA8210}" srcOrd="1" destOrd="0" presId="urn:microsoft.com/office/officeart/2008/layout/HalfCircleOrganizationChart"/>
-    <dgm:cxn modelId="{BD0045A5-6AF6-48BA-B253-404576063870}" type="presParOf" srcId="{F0CA9F51-7313-443C-BEC3-EF4766F3FBB1}" destId="{54833412-AD98-471A-AE19-D595AD0B5D34}" srcOrd="2" destOrd="0" presId="urn:microsoft.com/office/officeart/2008/layout/HalfCircleOrganizationChart"/>
-    <dgm:cxn modelId="{EA6FEEE0-870B-442C-9A0C-792994B074EF}" type="presParOf" srcId="{F0CA9F51-7313-443C-BEC3-EF4766F3FBB1}" destId="{148606E6-52EA-446C-B433-D31E2C90911D}" srcOrd="3" destOrd="0" presId="urn:microsoft.com/office/officeart/2008/layout/HalfCircleOrganizationChart"/>
-    <dgm:cxn modelId="{FA402EF6-345A-4320-808B-71429FD5784F}" type="presParOf" srcId="{DF90A936-7529-4CA1-B838-5029D90A47C8}" destId="{23FBF582-B45E-4F55-88C6-9F7EB618CCB8}" srcOrd="1" destOrd="0" presId="urn:microsoft.com/office/officeart/2008/layout/HalfCircleOrganizationChart"/>
-    <dgm:cxn modelId="{984A1A74-EA5E-4E78-80E7-E5DEB197073F}" type="presParOf" srcId="{23FBF582-B45E-4F55-88C6-9F7EB618CCB8}" destId="{E87828A9-3700-4ABC-A8AF-8BA1A75155CE}" srcOrd="0" destOrd="0" presId="urn:microsoft.com/office/officeart/2008/layout/HalfCircleOrganizationChart"/>
-    <dgm:cxn modelId="{280FB062-3A36-422C-9023-5C7C4F8CC45A}" type="presParOf" srcId="{23FBF582-B45E-4F55-88C6-9F7EB618CCB8}" destId="{905A791A-54A5-45D2-B713-0F06D19FBA49}" srcOrd="1" destOrd="0" presId="urn:microsoft.com/office/officeart/2008/layout/HalfCircleOrganizationChart"/>
-    <dgm:cxn modelId="{C4C7DC2A-7262-4CDB-8CC2-FA3FBE2955AF}" type="presParOf" srcId="{905A791A-54A5-45D2-B713-0F06D19FBA49}" destId="{F2A13EB2-C3C7-4D7A-BC86-ECFD42892AFE}" srcOrd="0" destOrd="0" presId="urn:microsoft.com/office/officeart/2008/layout/HalfCircleOrganizationChart"/>
-    <dgm:cxn modelId="{6731E7B1-F505-41AB-9473-8E42B98F388A}" type="presParOf" srcId="{F2A13EB2-C3C7-4D7A-BC86-ECFD42892AFE}" destId="{89F7E6EE-313B-4A0D-9B9E-A72564034AF5}" srcOrd="0" destOrd="0" presId="urn:microsoft.com/office/officeart/2008/layout/HalfCircleOrganizationChart"/>
-    <dgm:cxn modelId="{2AD47470-01A5-4B4F-9C0E-7E54FEBF577D}" type="presParOf" srcId="{F2A13EB2-C3C7-4D7A-BC86-ECFD42892AFE}" destId="{8B617A5F-2B28-472A-AEF3-240C8DF9FA0E}" srcOrd="1" destOrd="0" presId="urn:microsoft.com/office/officeart/2008/layout/HalfCircleOrganizationChart"/>
-    <dgm:cxn modelId="{24600745-0762-4D57-A04F-DC950CA4AE3B}" type="presParOf" srcId="{F2A13EB2-C3C7-4D7A-BC86-ECFD42892AFE}" destId="{FE62D7D7-9041-47F9-8F02-271802D8AB78}" srcOrd="2" destOrd="0" presId="urn:microsoft.com/office/officeart/2008/layout/HalfCircleOrganizationChart"/>
-    <dgm:cxn modelId="{26FC8783-2498-4500-B428-CD56996CB9BB}" type="presParOf" srcId="{F2A13EB2-C3C7-4D7A-BC86-ECFD42892AFE}" destId="{D9A4E3E1-BB20-4212-8782-1CA225073635}" srcOrd="3" destOrd="0" presId="urn:microsoft.com/office/officeart/2008/layout/HalfCircleOrganizationChart"/>
-    <dgm:cxn modelId="{D59BDF6F-8DFC-4CEA-95E8-BCE99409704B}" type="presParOf" srcId="{905A791A-54A5-45D2-B713-0F06D19FBA49}" destId="{02AB8600-5F5B-44FC-BFBB-F9ABFADFEBEC}" srcOrd="1" destOrd="0" presId="urn:microsoft.com/office/officeart/2008/layout/HalfCircleOrganizationChart"/>
-    <dgm:cxn modelId="{979935EF-8AD2-4D41-B467-8E1D5D6E001E}" type="presParOf" srcId="{02AB8600-5F5B-44FC-BFBB-F9ABFADFEBEC}" destId="{BA180C7F-84CE-48FC-BF55-0ED4DF582F3D}" srcOrd="0" destOrd="0" presId="urn:microsoft.com/office/officeart/2008/layout/HalfCircleOrganizationChart"/>
-    <dgm:cxn modelId="{BE9BF9A8-1758-45BB-89EF-66091374F2C8}" type="presParOf" srcId="{02AB8600-5F5B-44FC-BFBB-F9ABFADFEBEC}" destId="{66CCAF3E-2F6E-43D3-813B-3ECEB1325470}" srcOrd="1" destOrd="0" presId="urn:microsoft.com/office/officeart/2008/layout/HalfCircleOrganizationChart"/>
-    <dgm:cxn modelId="{8F4881A5-B0C3-4510-A76F-E0B282D7F8A3}" type="presParOf" srcId="{66CCAF3E-2F6E-43D3-813B-3ECEB1325470}" destId="{9B889E1E-7640-442F-BEB9-6074CE614CF1}" srcOrd="0" destOrd="0" presId="urn:microsoft.com/office/officeart/2008/layout/HalfCircleOrganizationChart"/>
-    <dgm:cxn modelId="{53BDBA1F-BDA8-4F24-9E67-C244DC97992E}" type="presParOf" srcId="{9B889E1E-7640-442F-BEB9-6074CE614CF1}" destId="{C2EE2081-5D15-48F4-8A8F-5BD84AA55C47}" srcOrd="0" destOrd="0" presId="urn:microsoft.com/office/officeart/2008/layout/HalfCircleOrganizationChart"/>
-    <dgm:cxn modelId="{E541AE35-E792-4630-8B92-F69E21191B9F}" type="presParOf" srcId="{9B889E1E-7640-442F-BEB9-6074CE614CF1}" destId="{9644E6B8-827E-46EE-9F51-DE331679596C}" srcOrd="1" destOrd="0" presId="urn:microsoft.com/office/officeart/2008/layout/HalfCircleOrganizationChart"/>
-    <dgm:cxn modelId="{82F43E8B-2B79-44CF-A669-FA24ADAF406B}" type="presParOf" srcId="{9B889E1E-7640-442F-BEB9-6074CE614CF1}" destId="{43312604-CFEB-4104-A6E1-E16A3DF55198}" srcOrd="2" destOrd="0" presId="urn:microsoft.com/office/officeart/2008/layout/HalfCircleOrganizationChart"/>
-    <dgm:cxn modelId="{B3511AFA-4520-4377-AF4E-7563CBEDEBEA}" type="presParOf" srcId="{9B889E1E-7640-442F-BEB9-6074CE614CF1}" destId="{E2607339-7DD3-4C62-AD85-41AEC8FAC50D}" srcOrd="3" destOrd="0" presId="urn:microsoft.com/office/officeart/2008/layout/HalfCircleOrganizationChart"/>
-    <dgm:cxn modelId="{926B9124-6E69-4A31-95F6-12A3C3DEF8E7}" type="presParOf" srcId="{66CCAF3E-2F6E-43D3-813B-3ECEB1325470}" destId="{DEDBBC6A-9934-40DD-9F01-E720EB044C8C}" srcOrd="1" destOrd="0" presId="urn:microsoft.com/office/officeart/2008/layout/HalfCircleOrganizationChart"/>
-    <dgm:cxn modelId="{CF4A8722-F279-4FF5-BD0A-B4EA05560814}" type="presParOf" srcId="{DEDBBC6A-9934-40DD-9F01-E720EB044C8C}" destId="{38746084-40FB-40D5-B5CF-7D41555F937D}" srcOrd="0" destOrd="0" presId="urn:microsoft.com/office/officeart/2008/layout/HalfCircleOrganizationChart"/>
-    <dgm:cxn modelId="{6D76D857-C7F5-4EF8-B96E-592B1B1F055B}" type="presParOf" srcId="{DEDBBC6A-9934-40DD-9F01-E720EB044C8C}" destId="{B5DE6832-AEDB-4358-9896-B069E0F2DA65}" srcOrd="1" destOrd="0" presId="urn:microsoft.com/office/officeart/2008/layout/HalfCircleOrganizationChart"/>
-    <dgm:cxn modelId="{D6BA771D-B241-45FC-8700-5099B4107A79}" type="presParOf" srcId="{B5DE6832-AEDB-4358-9896-B069E0F2DA65}" destId="{64C40259-AF09-42A2-93D6-1C1E69DD0CE8}" srcOrd="0" destOrd="0" presId="urn:microsoft.com/office/officeart/2008/layout/HalfCircleOrganizationChart"/>
-    <dgm:cxn modelId="{5F804E9A-5819-4254-AC1F-AFC9A6B1DB44}" type="presParOf" srcId="{64C40259-AF09-42A2-93D6-1C1E69DD0CE8}" destId="{561CBAAC-D1B5-4BE0-A781-74063373C247}" srcOrd="0" destOrd="0" presId="urn:microsoft.com/office/officeart/2008/layout/HalfCircleOrganizationChart"/>
-    <dgm:cxn modelId="{028C1529-E7A7-47BD-A8A9-3009E4B975CF}" type="presParOf" srcId="{64C40259-AF09-42A2-93D6-1C1E69DD0CE8}" destId="{236CFFAA-2317-412D-A84D-BCF993BFF3F4}" srcOrd="1" destOrd="0" presId="urn:microsoft.com/office/officeart/2008/layout/HalfCircleOrganizationChart"/>
-    <dgm:cxn modelId="{EBA5B559-71CF-45E1-A1F3-C174400C4CB9}" type="presParOf" srcId="{64C40259-AF09-42A2-93D6-1C1E69DD0CE8}" destId="{D21A7E84-9C72-4BD2-8D96-A28627EB454E}" srcOrd="2" destOrd="0" presId="urn:microsoft.com/office/officeart/2008/layout/HalfCircleOrganizationChart"/>
-    <dgm:cxn modelId="{8139905B-9B9E-41E7-8136-23806EDFE3B2}" type="presParOf" srcId="{64C40259-AF09-42A2-93D6-1C1E69DD0CE8}" destId="{991068A6-BC17-4442-A5AB-B0A467C8C981}" srcOrd="3" destOrd="0" presId="urn:microsoft.com/office/officeart/2008/layout/HalfCircleOrganizationChart"/>
-    <dgm:cxn modelId="{10BEF201-C9C7-45A8-96AA-A9529FE3742A}" type="presParOf" srcId="{B5DE6832-AEDB-4358-9896-B069E0F2DA65}" destId="{B28DD03E-B1B3-457F-AADD-5D88CDD7DB87}" srcOrd="1" destOrd="0" presId="urn:microsoft.com/office/officeart/2008/layout/HalfCircleOrganizationChart"/>
-    <dgm:cxn modelId="{E2EC541E-5831-45BC-BCF4-A329E635D408}" type="presParOf" srcId="{B5DE6832-AEDB-4358-9896-B069E0F2DA65}" destId="{34E81968-014A-4F93-8144-525DBA88886A}" srcOrd="2" destOrd="0" presId="urn:microsoft.com/office/officeart/2008/layout/HalfCircleOrganizationChart"/>
-    <dgm:cxn modelId="{393D26AC-91F7-459C-BC44-2436A331D81F}" type="presParOf" srcId="{DEDBBC6A-9934-40DD-9F01-E720EB044C8C}" destId="{DD535B71-C2FE-4691-808D-5AC263E515D4}" srcOrd="2" destOrd="0" presId="urn:microsoft.com/office/officeart/2008/layout/HalfCircleOrganizationChart"/>
-    <dgm:cxn modelId="{360C6188-6403-4AD6-8868-9A7A1EA7FED4}" type="presParOf" srcId="{DEDBBC6A-9934-40DD-9F01-E720EB044C8C}" destId="{AC4781B9-21DB-4E93-817B-77DF88885973}" srcOrd="3" destOrd="0" presId="urn:microsoft.com/office/officeart/2008/layout/HalfCircleOrganizationChart"/>
-    <dgm:cxn modelId="{66C77B2C-85CD-43B9-B04A-ADFD40B65F36}" type="presParOf" srcId="{AC4781B9-21DB-4E93-817B-77DF88885973}" destId="{838484F6-9D32-4C50-B126-9483A3F3056C}" srcOrd="0" destOrd="0" presId="urn:microsoft.com/office/officeart/2008/layout/HalfCircleOrganizationChart"/>
-    <dgm:cxn modelId="{76725111-3C6D-4F44-BFF2-9BF64E2F786B}" type="presParOf" srcId="{838484F6-9D32-4C50-B126-9483A3F3056C}" destId="{D83EE5B1-8BED-497C-96B3-A6ACE6DD7E82}" srcOrd="0" destOrd="0" presId="urn:microsoft.com/office/officeart/2008/layout/HalfCircleOrganizationChart"/>
-    <dgm:cxn modelId="{025947C3-5B5B-4C7A-8787-2791355DFEDA}" type="presParOf" srcId="{838484F6-9D32-4C50-B126-9483A3F3056C}" destId="{76E4D2F3-D7AB-49EB-99F6-8223B43A3E57}" srcOrd="1" destOrd="0" presId="urn:microsoft.com/office/officeart/2008/layout/HalfCircleOrganizationChart"/>
-    <dgm:cxn modelId="{8E4EFDF1-0C4E-44B3-AA5B-8FF63B843673}" type="presParOf" srcId="{838484F6-9D32-4C50-B126-9483A3F3056C}" destId="{2684B04D-4587-4E28-9181-11B754C8B72E}" srcOrd="2" destOrd="0" presId="urn:microsoft.com/office/officeart/2008/layout/HalfCircleOrganizationChart"/>
-    <dgm:cxn modelId="{A1CAA5A4-0262-4B16-801A-3ADCEE5BA579}" type="presParOf" srcId="{838484F6-9D32-4C50-B126-9483A3F3056C}" destId="{089A2BC8-F6D6-496F-A24C-517A558D2577}" srcOrd="3" destOrd="0" presId="urn:microsoft.com/office/officeart/2008/layout/HalfCircleOrganizationChart"/>
-    <dgm:cxn modelId="{D748D15B-B2B6-4F01-BFA8-4EF6CE4F1388}" type="presParOf" srcId="{AC4781B9-21DB-4E93-817B-77DF88885973}" destId="{F7728AD5-99C3-41C4-9709-D4D152976233}" srcOrd="1" destOrd="0" presId="urn:microsoft.com/office/officeart/2008/layout/HalfCircleOrganizationChart"/>
-    <dgm:cxn modelId="{51825F1B-FA7C-43CB-88B9-E55E53E6F236}" type="presParOf" srcId="{AC4781B9-21DB-4E93-817B-77DF88885973}" destId="{C432C084-ED1E-40D5-83CF-9FFAF57955A0}" srcOrd="2" destOrd="0" presId="urn:microsoft.com/office/officeart/2008/layout/HalfCircleOrganizationChart"/>
-    <dgm:cxn modelId="{59318262-0874-48DC-923C-96ED8AA0EE98}" type="presParOf" srcId="{DEDBBC6A-9934-40DD-9F01-E720EB044C8C}" destId="{D29AC0AC-6490-4D9A-92A7-404F127C5780}" srcOrd="4" destOrd="0" presId="urn:microsoft.com/office/officeart/2008/layout/HalfCircleOrganizationChart"/>
-    <dgm:cxn modelId="{5D3AD38B-F041-4C43-87C7-DB2FE17A7EBE}" type="presParOf" srcId="{DEDBBC6A-9934-40DD-9F01-E720EB044C8C}" destId="{0CDDBBFF-8D41-49B3-B930-320E5BB63D61}" srcOrd="5" destOrd="0" presId="urn:microsoft.com/office/officeart/2008/layout/HalfCircleOrganizationChart"/>
-    <dgm:cxn modelId="{1398E734-6374-4C5F-B920-28B79E55BD5E}" type="presParOf" srcId="{0CDDBBFF-8D41-49B3-B930-320E5BB63D61}" destId="{784C6A8B-8996-4847-83AA-D7E175538FB0}" srcOrd="0" destOrd="0" presId="urn:microsoft.com/office/officeart/2008/layout/HalfCircleOrganizationChart"/>
-    <dgm:cxn modelId="{EF79FD25-6949-4D23-86DB-B6926550EC41}" type="presParOf" srcId="{784C6A8B-8996-4847-83AA-D7E175538FB0}" destId="{2DF0E26B-74CA-4A6B-BA1C-C06D080C85A5}" srcOrd="0" destOrd="0" presId="urn:microsoft.com/office/officeart/2008/layout/HalfCircleOrganizationChart"/>
-    <dgm:cxn modelId="{BBF32AC9-7A0F-42EA-8B67-7C90D58CCE8C}" type="presParOf" srcId="{784C6A8B-8996-4847-83AA-D7E175538FB0}" destId="{30F882B7-FF5E-4F72-9C5F-0AE36B251581}" srcOrd="1" destOrd="0" presId="urn:microsoft.com/office/officeart/2008/layout/HalfCircleOrganizationChart"/>
-    <dgm:cxn modelId="{C23A9911-B5A3-4701-8614-47F3F265C527}" type="presParOf" srcId="{784C6A8B-8996-4847-83AA-D7E175538FB0}" destId="{D6F6F92B-C1EE-4F05-BE01-1411DED8E0F0}" srcOrd="2" destOrd="0" presId="urn:microsoft.com/office/officeart/2008/layout/HalfCircleOrganizationChart"/>
-    <dgm:cxn modelId="{1D2CA8D5-2739-4718-8FEB-2A3CFE3A40C9}" type="presParOf" srcId="{784C6A8B-8996-4847-83AA-D7E175538FB0}" destId="{EE23229D-1F23-430F-AE98-769D2EB11311}" srcOrd="3" destOrd="0" presId="urn:microsoft.com/office/officeart/2008/layout/HalfCircleOrganizationChart"/>
-    <dgm:cxn modelId="{5CB6DA29-C393-4051-9442-82B6B50E5203}" type="presParOf" srcId="{0CDDBBFF-8D41-49B3-B930-320E5BB63D61}" destId="{1CBC4831-07C0-437F-AE35-7DF3F75608CB}" srcOrd="1" destOrd="0" presId="urn:microsoft.com/office/officeart/2008/layout/HalfCircleOrganizationChart"/>
-    <dgm:cxn modelId="{5C6BC031-2450-4400-9307-3C21161C9890}" type="presParOf" srcId="{1CBC4831-07C0-437F-AE35-7DF3F75608CB}" destId="{4DF809FE-3ADA-4E9A-9F4B-EE52A434761D}" srcOrd="0" destOrd="0" presId="urn:microsoft.com/office/officeart/2008/layout/HalfCircleOrganizationChart"/>
-    <dgm:cxn modelId="{41AB8157-1A7C-4D63-A1C5-1FB764AC4B65}" type="presParOf" srcId="{1CBC4831-07C0-437F-AE35-7DF3F75608CB}" destId="{C96A120F-4BEF-466F-B7A5-CA2FA8D47ED8}" srcOrd="1" destOrd="0" presId="urn:microsoft.com/office/officeart/2008/layout/HalfCircleOrganizationChart"/>
-    <dgm:cxn modelId="{73290740-3D7F-4356-AF19-53987E3D6492}" type="presParOf" srcId="{C96A120F-4BEF-466F-B7A5-CA2FA8D47ED8}" destId="{44133FF9-98EC-4716-AAF0-55AE5C748FC7}" srcOrd="0" destOrd="0" presId="urn:microsoft.com/office/officeart/2008/layout/HalfCircleOrganizationChart"/>
-    <dgm:cxn modelId="{B5C14C5A-CC58-4923-9394-2D9688844595}" type="presParOf" srcId="{44133FF9-98EC-4716-AAF0-55AE5C748FC7}" destId="{CFF0182C-5E71-448D-A96D-BC0838D18EAB}" srcOrd="0" destOrd="0" presId="urn:microsoft.com/office/officeart/2008/layout/HalfCircleOrganizationChart"/>
-    <dgm:cxn modelId="{19D6D33E-21F7-463C-9AD8-7ECAB83377D8}" type="presParOf" srcId="{44133FF9-98EC-4716-AAF0-55AE5C748FC7}" destId="{073023CE-BAE1-4F66-AA2C-028984BECEFB}" srcOrd="1" destOrd="0" presId="urn:microsoft.com/office/officeart/2008/layout/HalfCircleOrganizationChart"/>
-    <dgm:cxn modelId="{38D0E65E-C0AD-4203-993B-D6A5FAC4A046}" type="presParOf" srcId="{44133FF9-98EC-4716-AAF0-55AE5C748FC7}" destId="{A23E3035-48BB-485C-9E29-0E17A7BCF706}" srcOrd="2" destOrd="0" presId="urn:microsoft.com/office/officeart/2008/layout/HalfCircleOrganizationChart"/>
-    <dgm:cxn modelId="{A84AA450-9018-4B06-891D-2555753EEFE8}" type="presParOf" srcId="{44133FF9-98EC-4716-AAF0-55AE5C748FC7}" destId="{C4A0BA54-A326-4B6C-95E1-B7DC6FA04861}" srcOrd="3" destOrd="0" presId="urn:microsoft.com/office/officeart/2008/layout/HalfCircleOrganizationChart"/>
-    <dgm:cxn modelId="{D83F6B51-2E01-4606-A161-CBC4E8BF094C}" type="presParOf" srcId="{C96A120F-4BEF-466F-B7A5-CA2FA8D47ED8}" destId="{ADA46A1B-5A0A-4F8A-8D43-AB32220582B9}" srcOrd="1" destOrd="0" presId="urn:microsoft.com/office/officeart/2008/layout/HalfCircleOrganizationChart"/>
-    <dgm:cxn modelId="{65B32230-CC30-4AE3-92F2-F99395C59D7D}" type="presParOf" srcId="{C96A120F-4BEF-466F-B7A5-CA2FA8D47ED8}" destId="{73365851-6D6B-4D15-A6B1-122CA8CDC26E}" srcOrd="2" destOrd="0" presId="urn:microsoft.com/office/officeart/2008/layout/HalfCircleOrganizationChart"/>
-    <dgm:cxn modelId="{263F4922-5A78-4E47-87C5-691EFCC99860}" type="presParOf" srcId="{1CBC4831-07C0-437F-AE35-7DF3F75608CB}" destId="{C59F37AB-D26B-4005-A99C-6793EC0B22E6}" srcOrd="2" destOrd="0" presId="urn:microsoft.com/office/officeart/2008/layout/HalfCircleOrganizationChart"/>
-    <dgm:cxn modelId="{7F008D96-4C24-4AB6-9BDA-8FD6D296E720}" type="presParOf" srcId="{1CBC4831-07C0-437F-AE35-7DF3F75608CB}" destId="{26E0A28E-51D3-4C55-9E37-AA86C2804207}" srcOrd="3" destOrd="0" presId="urn:microsoft.com/office/officeart/2008/layout/HalfCircleOrganizationChart"/>
-    <dgm:cxn modelId="{56F88061-45D0-4713-A716-C7020870A742}" type="presParOf" srcId="{26E0A28E-51D3-4C55-9E37-AA86C2804207}" destId="{551E1F90-8FCB-43FF-8D6B-F32C11B63655}" srcOrd="0" destOrd="0" presId="urn:microsoft.com/office/officeart/2008/layout/HalfCircleOrganizationChart"/>
-    <dgm:cxn modelId="{6976BF69-39A4-4DC8-AFE1-1AA3172F37F6}" type="presParOf" srcId="{551E1F90-8FCB-43FF-8D6B-F32C11B63655}" destId="{D99F7ACA-2051-41A4-8A90-15673E3DF93D}" srcOrd="0" destOrd="0" presId="urn:microsoft.com/office/officeart/2008/layout/HalfCircleOrganizationChart"/>
-    <dgm:cxn modelId="{B5CD3976-A069-4326-B453-E885C5A36902}" type="presParOf" srcId="{551E1F90-8FCB-43FF-8D6B-F32C11B63655}" destId="{4F1433CA-D7E8-4D72-AFD1-E23ED1ED0495}" srcOrd="1" destOrd="0" presId="urn:microsoft.com/office/officeart/2008/layout/HalfCircleOrganizationChart"/>
-    <dgm:cxn modelId="{EC64D834-B4EC-4ADA-A06A-5FD3E2C08B98}" type="presParOf" srcId="{551E1F90-8FCB-43FF-8D6B-F32C11B63655}" destId="{7D85BCDC-1D77-4D19-A778-8DA8EF19719A}" srcOrd="2" destOrd="0" presId="urn:microsoft.com/office/officeart/2008/layout/HalfCircleOrganizationChart"/>
-    <dgm:cxn modelId="{DCA26395-C44E-48AF-AA29-B7D57DB1FE96}" type="presParOf" srcId="{551E1F90-8FCB-43FF-8D6B-F32C11B63655}" destId="{12493A91-2A64-4B06-BEA5-6851240DBAB0}" srcOrd="3" destOrd="0" presId="urn:microsoft.com/office/officeart/2008/layout/HalfCircleOrganizationChart"/>
-    <dgm:cxn modelId="{39B45979-89C2-415F-B30B-56582391DBDF}" type="presParOf" srcId="{26E0A28E-51D3-4C55-9E37-AA86C2804207}" destId="{F633A8C5-D4F3-4410-AB75-92ACE484B80F}" srcOrd="1" destOrd="0" presId="urn:microsoft.com/office/officeart/2008/layout/HalfCircleOrganizationChart"/>
-    <dgm:cxn modelId="{5D62B449-6EDE-4F68-B13F-5854FE9A7C82}" type="presParOf" srcId="{26E0A28E-51D3-4C55-9E37-AA86C2804207}" destId="{6150AAE1-D240-44B6-B661-B43C5F4CD3C4}" srcOrd="2" destOrd="0" presId="urn:microsoft.com/office/officeart/2008/layout/HalfCircleOrganizationChart"/>
-    <dgm:cxn modelId="{7A1DB908-516A-496F-B01D-7A787921EDC1}" type="presParOf" srcId="{1CBC4831-07C0-437F-AE35-7DF3F75608CB}" destId="{0E9850E6-1718-4425-8CDC-8FE19D4DB2AC}" srcOrd="4" destOrd="0" presId="urn:microsoft.com/office/officeart/2008/layout/HalfCircleOrganizationChart"/>
-    <dgm:cxn modelId="{B65F9E6C-9B0F-4686-AC9C-80BC5901F348}" type="presParOf" srcId="{1CBC4831-07C0-437F-AE35-7DF3F75608CB}" destId="{149E7403-4618-4772-A236-341D9BED8708}" srcOrd="5" destOrd="0" presId="urn:microsoft.com/office/officeart/2008/layout/HalfCircleOrganizationChart"/>
-    <dgm:cxn modelId="{E704B8F6-0B5E-47BD-A306-47E3A02DA151}" type="presParOf" srcId="{149E7403-4618-4772-A236-341D9BED8708}" destId="{97903273-F9C4-4372-8710-644C08EDBC30}" srcOrd="0" destOrd="0" presId="urn:microsoft.com/office/officeart/2008/layout/HalfCircleOrganizationChart"/>
-    <dgm:cxn modelId="{DBC8874F-D6AA-4B00-B1A1-2250D835B79E}" type="presParOf" srcId="{97903273-F9C4-4372-8710-644C08EDBC30}" destId="{CD51A903-2B6E-4026-8B3E-41F241E18CFD}" srcOrd="0" destOrd="0" presId="urn:microsoft.com/office/officeart/2008/layout/HalfCircleOrganizationChart"/>
-    <dgm:cxn modelId="{12D31CD8-B195-4D44-91F8-CC9580243232}" type="presParOf" srcId="{97903273-F9C4-4372-8710-644C08EDBC30}" destId="{C1C28402-2EE1-4CC6-B0FA-F5EAE02F7288}" srcOrd="1" destOrd="0" presId="urn:microsoft.com/office/officeart/2008/layout/HalfCircleOrganizationChart"/>
-    <dgm:cxn modelId="{02CF90F0-C439-4612-AEEE-5AE323E0FBF5}" type="presParOf" srcId="{97903273-F9C4-4372-8710-644C08EDBC30}" destId="{5635C8D8-C472-4F2C-AEE8-D5290572F24B}" srcOrd="2" destOrd="0" presId="urn:microsoft.com/office/officeart/2008/layout/HalfCircleOrganizationChart"/>
-    <dgm:cxn modelId="{A80ECA25-2E23-4AEB-807B-1D3A65D52EB8}" type="presParOf" srcId="{97903273-F9C4-4372-8710-644C08EDBC30}" destId="{A502D77C-0D8C-4ABD-8A62-3D139FFEA67C}" srcOrd="3" destOrd="0" presId="urn:microsoft.com/office/officeart/2008/layout/HalfCircleOrganizationChart"/>
-    <dgm:cxn modelId="{B5F20AA0-1AD6-4EBB-ACFB-3F8C848B55E5}" type="presParOf" srcId="{149E7403-4618-4772-A236-341D9BED8708}" destId="{9405C881-516E-4075-A94F-DE6277B33AB6}" srcOrd="1" destOrd="0" presId="urn:microsoft.com/office/officeart/2008/layout/HalfCircleOrganizationChart"/>
-    <dgm:cxn modelId="{6F32DC53-C015-4F63-A807-EAA0BCCDD587}" type="presParOf" srcId="{149E7403-4618-4772-A236-341D9BED8708}" destId="{F628CEA8-071E-40E8-9925-13102484456B}" srcOrd="2" destOrd="0" presId="urn:microsoft.com/office/officeart/2008/layout/HalfCircleOrganizationChart"/>
-    <dgm:cxn modelId="{11554346-79B9-414D-88D3-163CE4120D23}" type="presParOf" srcId="{1CBC4831-07C0-437F-AE35-7DF3F75608CB}" destId="{D2B58606-D988-475C-8018-11CB8E6618B2}" srcOrd="6" destOrd="0" presId="urn:microsoft.com/office/officeart/2008/layout/HalfCircleOrganizationChart"/>
-    <dgm:cxn modelId="{C48C3DB9-9CD9-402D-9DD7-C026776AEC62}" type="presParOf" srcId="{1CBC4831-07C0-437F-AE35-7DF3F75608CB}" destId="{5F029405-37E7-47F4-BFE5-8A3EDCB2DECA}" srcOrd="7" destOrd="0" presId="urn:microsoft.com/office/officeart/2008/layout/HalfCircleOrganizationChart"/>
-    <dgm:cxn modelId="{4A9CE0A9-9A2F-471A-8D62-325EF1B3F90A}" type="presParOf" srcId="{5F029405-37E7-47F4-BFE5-8A3EDCB2DECA}" destId="{F7C6D2B0-6D81-4548-8D66-94B705C50CA2}" srcOrd="0" destOrd="0" presId="urn:microsoft.com/office/officeart/2008/layout/HalfCircleOrganizationChart"/>
-    <dgm:cxn modelId="{45A765BB-4521-4AB3-BE93-E6DFCCA7908A}" type="presParOf" srcId="{F7C6D2B0-6D81-4548-8D66-94B705C50CA2}" destId="{BACAC20B-19BA-49BD-B640-2980FFE4FD4E}" srcOrd="0" destOrd="0" presId="urn:microsoft.com/office/officeart/2008/layout/HalfCircleOrganizationChart"/>
-    <dgm:cxn modelId="{BDCD9DAA-4355-45C6-885F-BC08697BD75C}" type="presParOf" srcId="{F7C6D2B0-6D81-4548-8D66-94B705C50CA2}" destId="{4DBF3254-FF0A-4EA4-B5C1-991E67BB04FF}" srcOrd="1" destOrd="0" presId="urn:microsoft.com/office/officeart/2008/layout/HalfCircleOrganizationChart"/>
-    <dgm:cxn modelId="{6A4B5A8E-D088-45FF-B292-14A51DE58014}" type="presParOf" srcId="{F7C6D2B0-6D81-4548-8D66-94B705C50CA2}" destId="{8013672D-7DA0-44FC-A1C9-6C5C6407404B}" srcOrd="2" destOrd="0" presId="urn:microsoft.com/office/officeart/2008/layout/HalfCircleOrganizationChart"/>
-    <dgm:cxn modelId="{3B2DEC49-4A57-4CC1-9F9A-DD05671EA58D}" type="presParOf" srcId="{F7C6D2B0-6D81-4548-8D66-94B705C50CA2}" destId="{109E2261-AC72-4F72-A16A-CB1A16092092}" srcOrd="3" destOrd="0" presId="urn:microsoft.com/office/officeart/2008/layout/HalfCircleOrganizationChart"/>
-    <dgm:cxn modelId="{CABCB6E1-6665-4BF9-8A2E-563CEDEC84D2}" type="presParOf" srcId="{5F029405-37E7-47F4-BFE5-8A3EDCB2DECA}" destId="{CC85166A-3B92-45F2-BA0F-DE303DEFFC2B}" srcOrd="1" destOrd="0" presId="urn:microsoft.com/office/officeart/2008/layout/HalfCircleOrganizationChart"/>
-    <dgm:cxn modelId="{AA96D6FB-4264-46AF-9A06-672467853BA2}" type="presParOf" srcId="{5F029405-37E7-47F4-BFE5-8A3EDCB2DECA}" destId="{6799443A-8142-4F3D-A48F-FC80EAAFD2BE}" srcOrd="2" destOrd="0" presId="urn:microsoft.com/office/officeart/2008/layout/HalfCircleOrganizationChart"/>
-    <dgm:cxn modelId="{EE0C1122-2BD0-4FF9-8DA8-2E98D08A8731}" type="presParOf" srcId="{0CDDBBFF-8D41-49B3-B930-320E5BB63D61}" destId="{2E95F0E4-1D55-4985-805C-45B5D7DE39A5}" srcOrd="2" destOrd="0" presId="urn:microsoft.com/office/officeart/2008/layout/HalfCircleOrganizationChart"/>
-    <dgm:cxn modelId="{D22F47BC-1B66-4D74-ADAE-E39E3EE20262}" type="presParOf" srcId="{DEDBBC6A-9934-40DD-9F01-E720EB044C8C}" destId="{73E378DD-1EF6-459F-B154-8B413AB30C4D}" srcOrd="6" destOrd="0" presId="urn:microsoft.com/office/officeart/2008/layout/HalfCircleOrganizationChart"/>
-    <dgm:cxn modelId="{CCE60A9C-CF91-425F-965C-88E78A32141F}" type="presParOf" srcId="{DEDBBC6A-9934-40DD-9F01-E720EB044C8C}" destId="{53800CE3-1FFD-4C88-9ED2-2C6B7A3E777C}" srcOrd="7" destOrd="0" presId="urn:microsoft.com/office/officeart/2008/layout/HalfCircleOrganizationChart"/>
-    <dgm:cxn modelId="{3F5D3D9C-E036-4F39-8E32-89F72CCB5FEC}" type="presParOf" srcId="{53800CE3-1FFD-4C88-9ED2-2C6B7A3E777C}" destId="{34E4C54B-623E-4AA2-8A1D-85B198B31B3C}" srcOrd="0" destOrd="0" presId="urn:microsoft.com/office/officeart/2008/layout/HalfCircleOrganizationChart"/>
-    <dgm:cxn modelId="{1AF014CE-3E18-475E-AD73-CA7329815941}" type="presParOf" srcId="{34E4C54B-623E-4AA2-8A1D-85B198B31B3C}" destId="{6A14AC55-BCE3-463C-8334-DA59CC30D160}" srcOrd="0" destOrd="0" presId="urn:microsoft.com/office/officeart/2008/layout/HalfCircleOrganizationChart"/>
-    <dgm:cxn modelId="{A15215BF-C23B-41CE-BEE7-047DA8DBE94E}" type="presParOf" srcId="{34E4C54B-623E-4AA2-8A1D-85B198B31B3C}" destId="{986C1203-90C6-4208-BFBB-2332627FC2EE}" srcOrd="1" destOrd="0" presId="urn:microsoft.com/office/officeart/2008/layout/HalfCircleOrganizationChart"/>
-    <dgm:cxn modelId="{6C47ED6B-6313-4658-91E7-B48AD152B3D0}" type="presParOf" srcId="{34E4C54B-623E-4AA2-8A1D-85B198B31B3C}" destId="{C5DF791A-D8E2-4F76-B1DC-6FE2CAF1B708}" srcOrd="2" destOrd="0" presId="urn:microsoft.com/office/officeart/2008/layout/HalfCircleOrganizationChart"/>
-    <dgm:cxn modelId="{41532BA0-B1FD-4670-9CCE-349559309D98}" type="presParOf" srcId="{34E4C54B-623E-4AA2-8A1D-85B198B31B3C}" destId="{4E01D137-E984-459C-AD22-AD667C3FA9F2}" srcOrd="3" destOrd="0" presId="urn:microsoft.com/office/officeart/2008/layout/HalfCircleOrganizationChart"/>
-    <dgm:cxn modelId="{956E8D24-0325-4B8F-BF02-C2DEA732ACFF}" type="presParOf" srcId="{53800CE3-1FFD-4C88-9ED2-2C6B7A3E777C}" destId="{65FAAEC5-ABE0-4AC0-8607-DFE1A20537C1}" srcOrd="1" destOrd="0" presId="urn:microsoft.com/office/officeart/2008/layout/HalfCircleOrganizationChart"/>
-    <dgm:cxn modelId="{CDB6F28F-DE94-4656-A632-B62F2D5537D1}" type="presParOf" srcId="{53800CE3-1FFD-4C88-9ED2-2C6B7A3E777C}" destId="{45FD8E05-8F6C-4431-9A5F-1583DE2C1D22}" srcOrd="2" destOrd="0" presId="urn:microsoft.com/office/officeart/2008/layout/HalfCircleOrganizationChart"/>
-    <dgm:cxn modelId="{9431D41E-1FF3-48C3-8FF4-8524C0069F50}" type="presParOf" srcId="{DEDBBC6A-9934-40DD-9F01-E720EB044C8C}" destId="{306981A2-3895-432E-8EEB-A37953242421}" srcOrd="8" destOrd="0" presId="urn:microsoft.com/office/officeart/2008/layout/HalfCircleOrganizationChart"/>
-    <dgm:cxn modelId="{3E7B6A94-469C-4FE5-A390-5669A567AA6A}" type="presParOf" srcId="{DEDBBC6A-9934-40DD-9F01-E720EB044C8C}" destId="{6F040255-5D2D-4D6E-85CC-7676CEE14DD7}" srcOrd="9" destOrd="0" presId="urn:microsoft.com/office/officeart/2008/layout/HalfCircleOrganizationChart"/>
-    <dgm:cxn modelId="{7562512C-FCB9-48B2-B19A-FB18B5888D79}" type="presParOf" srcId="{6F040255-5D2D-4D6E-85CC-7676CEE14DD7}" destId="{10738A3E-D845-4EEE-840D-ABD3AECB8B78}" srcOrd="0" destOrd="0" presId="urn:microsoft.com/office/officeart/2008/layout/HalfCircleOrganizationChart"/>
-    <dgm:cxn modelId="{159AB2F3-ED58-4819-A877-7210EAE9E50C}" type="presParOf" srcId="{10738A3E-D845-4EEE-840D-ABD3AECB8B78}" destId="{7D485581-4AB2-4BDE-9E74-48FFB82E184C}" srcOrd="0" destOrd="0" presId="urn:microsoft.com/office/officeart/2008/layout/HalfCircleOrganizationChart"/>
-    <dgm:cxn modelId="{FD2B20E1-8569-424E-BE96-7F3E9B9AC414}" type="presParOf" srcId="{10738A3E-D845-4EEE-840D-ABD3AECB8B78}" destId="{99C56E27-4DB5-4A25-8FD2-A80EE4F63D45}" srcOrd="1" destOrd="0" presId="urn:microsoft.com/office/officeart/2008/layout/HalfCircleOrganizationChart"/>
-    <dgm:cxn modelId="{E0A7D9D5-CE9F-44E8-A49D-6E443BE6BAE1}" type="presParOf" srcId="{10738A3E-D845-4EEE-840D-ABD3AECB8B78}" destId="{43B4AD64-AE99-4B15-A8E0-92FD36681125}" srcOrd="2" destOrd="0" presId="urn:microsoft.com/office/officeart/2008/layout/HalfCircleOrganizationChart"/>
-    <dgm:cxn modelId="{CE11EBED-77CA-42E3-85A6-D44D0B452033}" type="presParOf" srcId="{10738A3E-D845-4EEE-840D-ABD3AECB8B78}" destId="{B6B0C08F-5904-4DE4-8546-A64ACB9E7955}" srcOrd="3" destOrd="0" presId="urn:microsoft.com/office/officeart/2008/layout/HalfCircleOrganizationChart"/>
-    <dgm:cxn modelId="{C1DCD8BB-A839-406F-90D0-9B9E0D32E8AB}" type="presParOf" srcId="{6F040255-5D2D-4D6E-85CC-7676CEE14DD7}" destId="{B7E0B437-1F8C-43A1-9AB2-D022833CFDD2}" srcOrd="1" destOrd="0" presId="urn:microsoft.com/office/officeart/2008/layout/HalfCircleOrganizationChart"/>
-    <dgm:cxn modelId="{BE323FBB-0C5F-4898-8001-5F81294FBCD8}" type="presParOf" srcId="{6F040255-5D2D-4D6E-85CC-7676CEE14DD7}" destId="{BBC325DE-710E-4DB9-949A-7B3D076ED2C3}" srcOrd="2" destOrd="0" presId="urn:microsoft.com/office/officeart/2008/layout/HalfCircleOrganizationChart"/>
-    <dgm:cxn modelId="{1D16758C-B6D5-460E-8DD3-5348BC9FCE37}" type="presParOf" srcId="{66CCAF3E-2F6E-43D3-813B-3ECEB1325470}" destId="{1D97B393-B318-41A1-90C5-E0306F823F27}" srcOrd="2" destOrd="0" presId="urn:microsoft.com/office/officeart/2008/layout/HalfCircleOrganizationChart"/>
-    <dgm:cxn modelId="{0D2B37E0-209A-48BA-B11B-CE78A8356B0F}" type="presParOf" srcId="{02AB8600-5F5B-44FC-BFBB-F9ABFADFEBEC}" destId="{536988CD-29B6-4005-B7FB-867EB3AE4643}" srcOrd="2" destOrd="0" presId="urn:microsoft.com/office/officeart/2008/layout/HalfCircleOrganizationChart"/>
-    <dgm:cxn modelId="{4BFA03CE-DFE1-4564-B2E1-66BE8C6DFB51}" type="presParOf" srcId="{02AB8600-5F5B-44FC-BFBB-F9ABFADFEBEC}" destId="{9C8BC452-CDA2-4EA1-A8B2-C0494D1A31F3}" srcOrd="3" destOrd="0" presId="urn:microsoft.com/office/officeart/2008/layout/HalfCircleOrganizationChart"/>
-    <dgm:cxn modelId="{F8A0EE5F-E9EF-4948-A6B4-D5ECD43CE168}" type="presParOf" srcId="{9C8BC452-CDA2-4EA1-A8B2-C0494D1A31F3}" destId="{607AAFC2-A325-4E59-8EBD-F87BD15EAC3E}" srcOrd="0" destOrd="0" presId="urn:microsoft.com/office/officeart/2008/layout/HalfCircleOrganizationChart"/>
-    <dgm:cxn modelId="{7A6B4B57-3ED6-4D97-ABCF-0CF13EE28EBE}" type="presParOf" srcId="{607AAFC2-A325-4E59-8EBD-F87BD15EAC3E}" destId="{EE01E743-250D-4114-A0F3-755996D6016F}" srcOrd="0" destOrd="0" presId="urn:microsoft.com/office/officeart/2008/layout/HalfCircleOrganizationChart"/>
-    <dgm:cxn modelId="{AA758F31-EC8D-4F94-96F1-FCEF320F497E}" type="presParOf" srcId="{607AAFC2-A325-4E59-8EBD-F87BD15EAC3E}" destId="{08577A7D-2172-46E5-B591-8F9D9197AB3B}" srcOrd="1" destOrd="0" presId="urn:microsoft.com/office/officeart/2008/layout/HalfCircleOrganizationChart"/>
-    <dgm:cxn modelId="{1BF34443-8F60-4489-BBBB-A50D244E802D}" type="presParOf" srcId="{607AAFC2-A325-4E59-8EBD-F87BD15EAC3E}" destId="{41A15BAA-EBD2-4E0E-AFA7-3E83E2F4C946}" srcOrd="2" destOrd="0" presId="urn:microsoft.com/office/officeart/2008/layout/HalfCircleOrganizationChart"/>
-    <dgm:cxn modelId="{A587899E-AE65-4A0C-AF2B-4819BB8EEBF6}" type="presParOf" srcId="{607AAFC2-A325-4E59-8EBD-F87BD15EAC3E}" destId="{73ECEE54-6EEC-4DDC-B16D-7186BE061455}" srcOrd="3" destOrd="0" presId="urn:microsoft.com/office/officeart/2008/layout/HalfCircleOrganizationChart"/>
-    <dgm:cxn modelId="{2C45EB27-1AA2-4287-A0A1-19CF71F05C90}" type="presParOf" srcId="{9C8BC452-CDA2-4EA1-A8B2-C0494D1A31F3}" destId="{614873C9-C6B6-4B16-AAFF-68143D882C8C}" srcOrd="1" destOrd="0" presId="urn:microsoft.com/office/officeart/2008/layout/HalfCircleOrganizationChart"/>
-    <dgm:cxn modelId="{24AB6BC3-2D62-4607-AC21-7A08EA8DD37C}" type="presParOf" srcId="{614873C9-C6B6-4B16-AAFF-68143D882C8C}" destId="{EB2605F0-ED8E-479E-898D-C8D703259437}" srcOrd="0" destOrd="0" presId="urn:microsoft.com/office/officeart/2008/layout/HalfCircleOrganizationChart"/>
-    <dgm:cxn modelId="{7C95200A-5EB7-4783-92D0-CC81DF3B305F}" type="presParOf" srcId="{614873C9-C6B6-4B16-AAFF-68143D882C8C}" destId="{77E0B46F-BC57-4F68-9FF4-87FD44B770D5}" srcOrd="1" destOrd="0" presId="urn:microsoft.com/office/officeart/2008/layout/HalfCircleOrganizationChart"/>
-    <dgm:cxn modelId="{5D762F6A-35F8-4914-AF4C-4B796B937A51}" type="presParOf" srcId="{77E0B46F-BC57-4F68-9FF4-87FD44B770D5}" destId="{D172C2FA-C67D-4A87-8C18-CF9D350ECABA}" srcOrd="0" destOrd="0" presId="urn:microsoft.com/office/officeart/2008/layout/HalfCircleOrganizationChart"/>
-    <dgm:cxn modelId="{173E5928-612E-41E5-9A9F-F2FE3CB0A8AF}" type="presParOf" srcId="{D172C2FA-C67D-4A87-8C18-CF9D350ECABA}" destId="{94DD0416-7D25-40DA-A097-1B8D715CA141}" srcOrd="0" destOrd="0" presId="urn:microsoft.com/office/officeart/2008/layout/HalfCircleOrganizationChart"/>
-    <dgm:cxn modelId="{1452BEAC-5BAB-431B-B73F-C63C894B2EDF}" type="presParOf" srcId="{D172C2FA-C67D-4A87-8C18-CF9D350ECABA}" destId="{B93D4DBD-E1FA-4874-A57C-25F874AFCB31}" srcOrd="1" destOrd="0" presId="urn:microsoft.com/office/officeart/2008/layout/HalfCircleOrganizationChart"/>
-    <dgm:cxn modelId="{A99EC70E-3821-4505-B173-4D1479989F89}" type="presParOf" srcId="{D172C2FA-C67D-4A87-8C18-CF9D350ECABA}" destId="{F7292380-1E5B-4E85-A538-7ECEEC570E3A}" srcOrd="2" destOrd="0" presId="urn:microsoft.com/office/officeart/2008/layout/HalfCircleOrganizationChart"/>
-    <dgm:cxn modelId="{F40E028C-59CB-4DDE-813E-5AD1E4E63E0D}" type="presParOf" srcId="{D172C2FA-C67D-4A87-8C18-CF9D350ECABA}" destId="{0FA4EADE-EBDC-4D77-87DB-215B165C7D5B}" srcOrd="3" destOrd="0" presId="urn:microsoft.com/office/officeart/2008/layout/HalfCircleOrganizationChart"/>
-    <dgm:cxn modelId="{B5EF1F4D-9627-4075-9A45-18C92D40813C}" type="presParOf" srcId="{77E0B46F-BC57-4F68-9FF4-87FD44B770D5}" destId="{9D59E900-2548-4CA5-A00D-AE759EF10431}" srcOrd="1" destOrd="0" presId="urn:microsoft.com/office/officeart/2008/layout/HalfCircleOrganizationChart"/>
-    <dgm:cxn modelId="{70208EC2-64F2-4DA3-BCDB-E15B96D2B128}" type="presParOf" srcId="{77E0B46F-BC57-4F68-9FF4-87FD44B770D5}" destId="{06D82BD5-60A7-4DCD-A747-1B7B6C3CB45F}" srcOrd="2" destOrd="0" presId="urn:microsoft.com/office/officeart/2008/layout/HalfCircleOrganizationChart"/>
-    <dgm:cxn modelId="{671DEA1F-2B47-4834-B60F-A4C1007BD06C}" type="presParOf" srcId="{9C8BC452-CDA2-4EA1-A8B2-C0494D1A31F3}" destId="{B3C1B678-7AC2-4068-B87E-8214534D3E66}" srcOrd="2" destOrd="0" presId="urn:microsoft.com/office/officeart/2008/layout/HalfCircleOrganizationChart"/>
-    <dgm:cxn modelId="{413EEFEC-DA5F-4FA3-8CF6-1F00F9505155}" type="presParOf" srcId="{905A791A-54A5-45D2-B713-0F06D19FBA49}" destId="{16FED8EE-6679-44FF-B756-296ED88E6C09}" srcOrd="2" destOrd="0" presId="urn:microsoft.com/office/officeart/2008/layout/HalfCircleOrganizationChart"/>
-    <dgm:cxn modelId="{5887CC38-1325-416B-855C-96143113C77B}" type="presParOf" srcId="{DF90A936-7529-4CA1-B838-5029D90A47C8}" destId="{C834BF65-EA6A-4288-9C64-69FCD3368F86}" srcOrd="2" destOrd="0" presId="urn:microsoft.com/office/officeart/2008/layout/HalfCircleOrganizationChart"/>
+    <dgm:cxn modelId="{47F916C8-9579-4544-970C-A1B961B9ECCA}" type="presOf" srcId="{ABBEB3FD-D7E1-4548-A115-FE0F526FC04C}" destId="{A502D77C-0D8C-4ABD-8A62-3D139FFEA67C}" srcOrd="1" destOrd="0" presId="urn:microsoft.com/office/officeart/2008/layout/HalfCircleOrganizationChart"/>
+    <dgm:cxn modelId="{8FA4CC19-13B3-431B-9A95-6A1757F16503}" type="presOf" srcId="{C5D7A61E-9D80-44DA-ADED-B7778A661163}" destId="{2E4A6BE1-6BF8-4A2D-AE7E-56254EEF6077}" srcOrd="0" destOrd="0" presId="urn:microsoft.com/office/officeart/2008/layout/HalfCircleOrganizationChart"/>
+    <dgm:cxn modelId="{BC46E824-4648-40C0-852D-07D88343C21A}" type="presOf" srcId="{47DDBF3B-5292-4AED-AD79-9308C0499C19}" destId="{BA180C7F-84CE-48FC-BF55-0ED4DF582F3D}" srcOrd="0" destOrd="0" presId="urn:microsoft.com/office/officeart/2008/layout/HalfCircleOrganizationChart"/>
+    <dgm:cxn modelId="{A7642450-1CFB-4F95-82A4-EFDF624DC9A5}" type="presParOf" srcId="{3E76617A-5C47-4A7A-BC10-F5919F79CD5E}" destId="{DF90A936-7529-4CA1-B838-5029D90A47C8}" srcOrd="0" destOrd="0" presId="urn:microsoft.com/office/officeart/2008/layout/HalfCircleOrganizationChart"/>
+    <dgm:cxn modelId="{FCFA13F8-2D8F-40C1-BC8E-2807C5156D72}" type="presParOf" srcId="{DF90A936-7529-4CA1-B838-5029D90A47C8}" destId="{F0CA9F51-7313-443C-BEC3-EF4766F3FBB1}" srcOrd="0" destOrd="0" presId="urn:microsoft.com/office/officeart/2008/layout/HalfCircleOrganizationChart"/>
+    <dgm:cxn modelId="{32DF8116-CF86-48CE-84F3-58E5BA3FDABF}" type="presParOf" srcId="{F0CA9F51-7313-443C-BEC3-EF4766F3FBB1}" destId="{2E4A6BE1-6BF8-4A2D-AE7E-56254EEF6077}" srcOrd="0" destOrd="0" presId="urn:microsoft.com/office/officeart/2008/layout/HalfCircleOrganizationChart"/>
+    <dgm:cxn modelId="{BCD6C950-8329-461F-A332-19E2408B40B9}" type="presParOf" srcId="{F0CA9F51-7313-443C-BEC3-EF4766F3FBB1}" destId="{6B767094-57DA-44C9-B8C6-9C8810CA8210}" srcOrd="1" destOrd="0" presId="urn:microsoft.com/office/officeart/2008/layout/HalfCircleOrganizationChart"/>
+    <dgm:cxn modelId="{5834A38E-119C-4183-A588-CAEE6308B2E0}" type="presParOf" srcId="{F0CA9F51-7313-443C-BEC3-EF4766F3FBB1}" destId="{54833412-AD98-471A-AE19-D595AD0B5D34}" srcOrd="2" destOrd="0" presId="urn:microsoft.com/office/officeart/2008/layout/HalfCircleOrganizationChart"/>
+    <dgm:cxn modelId="{F5E73813-BF7B-45D2-B698-229C5040723A}" type="presParOf" srcId="{F0CA9F51-7313-443C-BEC3-EF4766F3FBB1}" destId="{148606E6-52EA-446C-B433-D31E2C90911D}" srcOrd="3" destOrd="0" presId="urn:microsoft.com/office/officeart/2008/layout/HalfCircleOrganizationChart"/>
+    <dgm:cxn modelId="{9DCA1577-DF15-4A3F-8C89-79D3577DFC02}" type="presParOf" srcId="{DF90A936-7529-4CA1-B838-5029D90A47C8}" destId="{23FBF582-B45E-4F55-88C6-9F7EB618CCB8}" srcOrd="1" destOrd="0" presId="urn:microsoft.com/office/officeart/2008/layout/HalfCircleOrganizationChart"/>
+    <dgm:cxn modelId="{A2142678-3F22-4B04-8FD4-204CA429EBB5}" type="presParOf" srcId="{23FBF582-B45E-4F55-88C6-9F7EB618CCB8}" destId="{E87828A9-3700-4ABC-A8AF-8BA1A75155CE}" srcOrd="0" destOrd="0" presId="urn:microsoft.com/office/officeart/2008/layout/HalfCircleOrganizationChart"/>
+    <dgm:cxn modelId="{5773F6E6-B7BE-4D45-B4BD-3B13B9627832}" type="presParOf" srcId="{23FBF582-B45E-4F55-88C6-9F7EB618CCB8}" destId="{905A791A-54A5-45D2-B713-0F06D19FBA49}" srcOrd="1" destOrd="0" presId="urn:microsoft.com/office/officeart/2008/layout/HalfCircleOrganizationChart"/>
+    <dgm:cxn modelId="{C7C55840-D776-4898-B1DC-EDD8A2667A9A}" type="presParOf" srcId="{905A791A-54A5-45D2-B713-0F06D19FBA49}" destId="{F2A13EB2-C3C7-4D7A-BC86-ECFD42892AFE}" srcOrd="0" destOrd="0" presId="urn:microsoft.com/office/officeart/2008/layout/HalfCircleOrganizationChart"/>
+    <dgm:cxn modelId="{05E77E06-6646-44CD-BAA5-3EC3AF89813A}" type="presParOf" srcId="{F2A13EB2-C3C7-4D7A-BC86-ECFD42892AFE}" destId="{89F7E6EE-313B-4A0D-9B9E-A72564034AF5}" srcOrd="0" destOrd="0" presId="urn:microsoft.com/office/officeart/2008/layout/HalfCircleOrganizationChart"/>
+    <dgm:cxn modelId="{8F11B640-1F82-4742-8C26-90E59FD19456}" type="presParOf" srcId="{F2A13EB2-C3C7-4D7A-BC86-ECFD42892AFE}" destId="{8B617A5F-2B28-472A-AEF3-240C8DF9FA0E}" srcOrd="1" destOrd="0" presId="urn:microsoft.com/office/officeart/2008/layout/HalfCircleOrganizationChart"/>
+    <dgm:cxn modelId="{E70BD31A-F980-4240-BA5E-7D31A8C5E483}" type="presParOf" srcId="{F2A13EB2-C3C7-4D7A-BC86-ECFD42892AFE}" destId="{FE62D7D7-9041-47F9-8F02-271802D8AB78}" srcOrd="2" destOrd="0" presId="urn:microsoft.com/office/officeart/2008/layout/HalfCircleOrganizationChart"/>
+    <dgm:cxn modelId="{14FF0DB5-953E-461F-8CCF-102EF3C352E8}" type="presParOf" srcId="{F2A13EB2-C3C7-4D7A-BC86-ECFD42892AFE}" destId="{D9A4E3E1-BB20-4212-8782-1CA225073635}" srcOrd="3" destOrd="0" presId="urn:microsoft.com/office/officeart/2008/layout/HalfCircleOrganizationChart"/>
+    <dgm:cxn modelId="{95C743A9-4F9F-4EA1-A0E1-5A496C6CDFB9}" type="presParOf" srcId="{905A791A-54A5-45D2-B713-0F06D19FBA49}" destId="{02AB8600-5F5B-44FC-BFBB-F9ABFADFEBEC}" srcOrd="1" destOrd="0" presId="urn:microsoft.com/office/officeart/2008/layout/HalfCircleOrganizationChart"/>
+    <dgm:cxn modelId="{83CD571F-5FBB-44B9-9CCC-506584E3A021}" type="presParOf" srcId="{02AB8600-5F5B-44FC-BFBB-F9ABFADFEBEC}" destId="{BA180C7F-84CE-48FC-BF55-0ED4DF582F3D}" srcOrd="0" destOrd="0" presId="urn:microsoft.com/office/officeart/2008/layout/HalfCircleOrganizationChart"/>
+    <dgm:cxn modelId="{31C29A4E-E103-44F9-8D04-167710187996}" type="presParOf" srcId="{02AB8600-5F5B-44FC-BFBB-F9ABFADFEBEC}" destId="{66CCAF3E-2F6E-43D3-813B-3ECEB1325470}" srcOrd="1" destOrd="0" presId="urn:microsoft.com/office/officeart/2008/layout/HalfCircleOrganizationChart"/>
+    <dgm:cxn modelId="{6D77F5CF-E1F1-4043-B156-1F56431900E7}" type="presParOf" srcId="{66CCAF3E-2F6E-43D3-813B-3ECEB1325470}" destId="{9B889E1E-7640-442F-BEB9-6074CE614CF1}" srcOrd="0" destOrd="0" presId="urn:microsoft.com/office/officeart/2008/layout/HalfCircleOrganizationChart"/>
+    <dgm:cxn modelId="{33B6D245-75F9-402F-AAAA-1832242D78EE}" type="presParOf" srcId="{9B889E1E-7640-442F-BEB9-6074CE614CF1}" destId="{C2EE2081-5D15-48F4-8A8F-5BD84AA55C47}" srcOrd="0" destOrd="0" presId="urn:microsoft.com/office/officeart/2008/layout/HalfCircleOrganizationChart"/>
+    <dgm:cxn modelId="{CD322A10-91E5-420A-AE34-22939179A815}" type="presParOf" srcId="{9B889E1E-7640-442F-BEB9-6074CE614CF1}" destId="{9644E6B8-827E-46EE-9F51-DE331679596C}" srcOrd="1" destOrd="0" presId="urn:microsoft.com/office/officeart/2008/layout/HalfCircleOrganizationChart"/>
+    <dgm:cxn modelId="{E17B926E-C5D3-4F7A-83EC-9AAE383C4AB8}" type="presParOf" srcId="{9B889E1E-7640-442F-BEB9-6074CE614CF1}" destId="{43312604-CFEB-4104-A6E1-E16A3DF55198}" srcOrd="2" destOrd="0" presId="urn:microsoft.com/office/officeart/2008/layout/HalfCircleOrganizationChart"/>
+    <dgm:cxn modelId="{41FCE644-4E7B-4CF4-A9C9-F7F49998E6DD}" type="presParOf" srcId="{9B889E1E-7640-442F-BEB9-6074CE614CF1}" destId="{E2607339-7DD3-4C62-AD85-41AEC8FAC50D}" srcOrd="3" destOrd="0" presId="urn:microsoft.com/office/officeart/2008/layout/HalfCircleOrganizationChart"/>
+    <dgm:cxn modelId="{59C3FCB7-930A-4BBE-9F42-25413D81C2E5}" type="presParOf" srcId="{66CCAF3E-2F6E-43D3-813B-3ECEB1325470}" destId="{DEDBBC6A-9934-40DD-9F01-E720EB044C8C}" srcOrd="1" destOrd="0" presId="urn:microsoft.com/office/officeart/2008/layout/HalfCircleOrganizationChart"/>
+    <dgm:cxn modelId="{47670131-A1E0-4BC8-848D-F054A1BE85EC}" type="presParOf" srcId="{DEDBBC6A-9934-40DD-9F01-E720EB044C8C}" destId="{38746084-40FB-40D5-B5CF-7D41555F937D}" srcOrd="0" destOrd="0" presId="urn:microsoft.com/office/officeart/2008/layout/HalfCircleOrganizationChart"/>
+    <dgm:cxn modelId="{BF4BA168-57C7-4EA0-8280-DE6A6C62AA24}" type="presParOf" srcId="{DEDBBC6A-9934-40DD-9F01-E720EB044C8C}" destId="{B5DE6832-AEDB-4358-9896-B069E0F2DA65}" srcOrd="1" destOrd="0" presId="urn:microsoft.com/office/officeart/2008/layout/HalfCircleOrganizationChart"/>
+    <dgm:cxn modelId="{52BB047B-F504-45EA-8CEC-6DA27963E467}" type="presParOf" srcId="{B5DE6832-AEDB-4358-9896-B069E0F2DA65}" destId="{64C40259-AF09-42A2-93D6-1C1E69DD0CE8}" srcOrd="0" destOrd="0" presId="urn:microsoft.com/office/officeart/2008/layout/HalfCircleOrganizationChart"/>
+    <dgm:cxn modelId="{B331A4C6-1F77-4F60-B060-E026165FD241}" type="presParOf" srcId="{64C40259-AF09-42A2-93D6-1C1E69DD0CE8}" destId="{561CBAAC-D1B5-4BE0-A781-74063373C247}" srcOrd="0" destOrd="0" presId="urn:microsoft.com/office/officeart/2008/layout/HalfCircleOrganizationChart"/>
+    <dgm:cxn modelId="{C8A04DED-39AA-41C1-93C2-48D25B318090}" type="presParOf" srcId="{64C40259-AF09-42A2-93D6-1C1E69DD0CE8}" destId="{236CFFAA-2317-412D-A84D-BCF993BFF3F4}" srcOrd="1" destOrd="0" presId="urn:microsoft.com/office/officeart/2008/layout/HalfCircleOrganizationChart"/>
+    <dgm:cxn modelId="{58346D97-3F57-46DE-9936-9175C65298FF}" type="presParOf" srcId="{64C40259-AF09-42A2-93D6-1C1E69DD0CE8}" destId="{D21A7E84-9C72-4BD2-8D96-A28627EB454E}" srcOrd="2" destOrd="0" presId="urn:microsoft.com/office/officeart/2008/layout/HalfCircleOrganizationChart"/>
+    <dgm:cxn modelId="{A453CC01-5A2E-479E-98B1-3499829DDFAA}" type="presParOf" srcId="{64C40259-AF09-42A2-93D6-1C1E69DD0CE8}" destId="{991068A6-BC17-4442-A5AB-B0A467C8C981}" srcOrd="3" destOrd="0" presId="urn:microsoft.com/office/officeart/2008/layout/HalfCircleOrganizationChart"/>
+    <dgm:cxn modelId="{C102EAE6-97E7-43C1-BFA1-0CF6DE2A02EB}" type="presParOf" srcId="{B5DE6832-AEDB-4358-9896-B069E0F2DA65}" destId="{B28DD03E-B1B3-457F-AADD-5D88CDD7DB87}" srcOrd="1" destOrd="0" presId="urn:microsoft.com/office/officeart/2008/layout/HalfCircleOrganizationChart"/>
+    <dgm:cxn modelId="{5B9D5928-8830-49C6-84F3-7A6A12BD2658}" type="presParOf" srcId="{B5DE6832-AEDB-4358-9896-B069E0F2DA65}" destId="{34E81968-014A-4F93-8144-525DBA88886A}" srcOrd="2" destOrd="0" presId="urn:microsoft.com/office/officeart/2008/layout/HalfCircleOrganizationChart"/>
+    <dgm:cxn modelId="{9635834A-596C-41CE-85F0-DA4A4743FBB5}" type="presParOf" srcId="{DEDBBC6A-9934-40DD-9F01-E720EB044C8C}" destId="{DD535B71-C2FE-4691-808D-5AC263E515D4}" srcOrd="2" destOrd="0" presId="urn:microsoft.com/office/officeart/2008/layout/HalfCircleOrganizationChart"/>
+    <dgm:cxn modelId="{09AC7233-AF5F-40F7-B4B1-969540EBBC34}" type="presParOf" srcId="{DEDBBC6A-9934-40DD-9F01-E720EB044C8C}" destId="{AC4781B9-21DB-4E93-817B-77DF88885973}" srcOrd="3" destOrd="0" presId="urn:microsoft.com/office/officeart/2008/layout/HalfCircleOrganizationChart"/>
+    <dgm:cxn modelId="{3D429552-B93F-4A19-AA8F-E720C19AC2DF}" type="presParOf" srcId="{AC4781B9-21DB-4E93-817B-77DF88885973}" destId="{838484F6-9D32-4C50-B126-9483A3F3056C}" srcOrd="0" destOrd="0" presId="urn:microsoft.com/office/officeart/2008/layout/HalfCircleOrganizationChart"/>
+    <dgm:cxn modelId="{216AAA52-4A02-442C-9773-E284264E02F2}" type="presParOf" srcId="{838484F6-9D32-4C50-B126-9483A3F3056C}" destId="{D83EE5B1-8BED-497C-96B3-A6ACE6DD7E82}" srcOrd="0" destOrd="0" presId="urn:microsoft.com/office/officeart/2008/layout/HalfCircleOrganizationChart"/>
+    <dgm:cxn modelId="{6561B926-8FCE-4E05-A74A-BFAA30A66D00}" type="presParOf" srcId="{838484F6-9D32-4C50-B126-9483A3F3056C}" destId="{76E4D2F3-D7AB-49EB-99F6-8223B43A3E57}" srcOrd="1" destOrd="0" presId="urn:microsoft.com/office/officeart/2008/layout/HalfCircleOrganizationChart"/>
+    <dgm:cxn modelId="{A7E64B43-FC93-452A-850C-1CA3152EE5B5}" type="presParOf" srcId="{838484F6-9D32-4C50-B126-9483A3F3056C}" destId="{2684B04D-4587-4E28-9181-11B754C8B72E}" srcOrd="2" destOrd="0" presId="urn:microsoft.com/office/officeart/2008/layout/HalfCircleOrganizationChart"/>
+    <dgm:cxn modelId="{F3610EF8-E662-49E1-BF26-CE5EC46D4456}" type="presParOf" srcId="{838484F6-9D32-4C50-B126-9483A3F3056C}" destId="{089A2BC8-F6D6-496F-A24C-517A558D2577}" srcOrd="3" destOrd="0" presId="urn:microsoft.com/office/officeart/2008/layout/HalfCircleOrganizationChart"/>
+    <dgm:cxn modelId="{A3580A36-09D5-41A7-B206-7EA752D77CC5}" type="presParOf" srcId="{AC4781B9-21DB-4E93-817B-77DF88885973}" destId="{F7728AD5-99C3-41C4-9709-D4D152976233}" srcOrd="1" destOrd="0" presId="urn:microsoft.com/office/officeart/2008/layout/HalfCircleOrganizationChart"/>
+    <dgm:cxn modelId="{BCE53C0B-0AFF-4702-9DF3-4F680536DFAB}" type="presParOf" srcId="{AC4781B9-21DB-4E93-817B-77DF88885973}" destId="{C432C084-ED1E-40D5-83CF-9FFAF57955A0}" srcOrd="2" destOrd="0" presId="urn:microsoft.com/office/officeart/2008/layout/HalfCircleOrganizationChart"/>
+    <dgm:cxn modelId="{9230AE3F-2F94-458C-B8A2-6284EF89AE91}" type="presParOf" srcId="{DEDBBC6A-9934-40DD-9F01-E720EB044C8C}" destId="{D29AC0AC-6490-4D9A-92A7-404F127C5780}" srcOrd="4" destOrd="0" presId="urn:microsoft.com/office/officeart/2008/layout/HalfCircleOrganizationChart"/>
+    <dgm:cxn modelId="{AB58530A-4DF4-4EEB-91D1-663BE1B38D26}" type="presParOf" srcId="{DEDBBC6A-9934-40DD-9F01-E720EB044C8C}" destId="{0CDDBBFF-8D41-49B3-B930-320E5BB63D61}" srcOrd="5" destOrd="0" presId="urn:microsoft.com/office/officeart/2008/layout/HalfCircleOrganizationChart"/>
+    <dgm:cxn modelId="{9B61FD79-8B2C-4668-B2D4-DB5E2D3B156C}" type="presParOf" srcId="{0CDDBBFF-8D41-49B3-B930-320E5BB63D61}" destId="{784C6A8B-8996-4847-83AA-D7E175538FB0}" srcOrd="0" destOrd="0" presId="urn:microsoft.com/office/officeart/2008/layout/HalfCircleOrganizationChart"/>
+    <dgm:cxn modelId="{7D0C983D-86D8-49CE-B03C-8CE67967EC74}" type="presParOf" srcId="{784C6A8B-8996-4847-83AA-D7E175538FB0}" destId="{2DF0E26B-74CA-4A6B-BA1C-C06D080C85A5}" srcOrd="0" destOrd="0" presId="urn:microsoft.com/office/officeart/2008/layout/HalfCircleOrganizationChart"/>
+    <dgm:cxn modelId="{4B708A04-70C0-4F4B-8F18-5CE833EB0525}" type="presParOf" srcId="{784C6A8B-8996-4847-83AA-D7E175538FB0}" destId="{30F882B7-FF5E-4F72-9C5F-0AE36B251581}" srcOrd="1" destOrd="0" presId="urn:microsoft.com/office/officeart/2008/layout/HalfCircleOrganizationChart"/>
+    <dgm:cxn modelId="{BC5CE0D6-D3A0-4B03-A26D-4DBF8795C54E}" type="presParOf" srcId="{784C6A8B-8996-4847-83AA-D7E175538FB0}" destId="{D6F6F92B-C1EE-4F05-BE01-1411DED8E0F0}" srcOrd="2" destOrd="0" presId="urn:microsoft.com/office/officeart/2008/layout/HalfCircleOrganizationChart"/>
+    <dgm:cxn modelId="{B8D1513F-62EC-4008-8981-CCFB66F48D1D}" type="presParOf" srcId="{784C6A8B-8996-4847-83AA-D7E175538FB0}" destId="{EE23229D-1F23-430F-AE98-769D2EB11311}" srcOrd="3" destOrd="0" presId="urn:microsoft.com/office/officeart/2008/layout/HalfCircleOrganizationChart"/>
+    <dgm:cxn modelId="{99F7B76F-E8A3-4584-B4BA-8857E7D58D06}" type="presParOf" srcId="{0CDDBBFF-8D41-49B3-B930-320E5BB63D61}" destId="{1CBC4831-07C0-437F-AE35-7DF3F75608CB}" srcOrd="1" destOrd="0" presId="urn:microsoft.com/office/officeart/2008/layout/HalfCircleOrganizationChart"/>
+    <dgm:cxn modelId="{C8963A05-60D7-49D5-9B70-CE399843CF1C}" type="presParOf" srcId="{1CBC4831-07C0-437F-AE35-7DF3F75608CB}" destId="{4DF809FE-3ADA-4E9A-9F4B-EE52A434761D}" srcOrd="0" destOrd="0" presId="urn:microsoft.com/office/officeart/2008/layout/HalfCircleOrganizationChart"/>
+    <dgm:cxn modelId="{560A4158-9B0A-4C08-9983-126206594F0B}" type="presParOf" srcId="{1CBC4831-07C0-437F-AE35-7DF3F75608CB}" destId="{C96A120F-4BEF-466F-B7A5-CA2FA8D47ED8}" srcOrd="1" destOrd="0" presId="urn:microsoft.com/office/officeart/2008/layout/HalfCircleOrganizationChart"/>
+    <dgm:cxn modelId="{51E4CA01-9D89-4D7B-AAAA-AF984ED5411F}" type="presParOf" srcId="{C96A120F-4BEF-466F-B7A5-CA2FA8D47ED8}" destId="{44133FF9-98EC-4716-AAF0-55AE5C748FC7}" srcOrd="0" destOrd="0" presId="urn:microsoft.com/office/officeart/2008/layout/HalfCircleOrganizationChart"/>
+    <dgm:cxn modelId="{3EFD06D4-174C-4153-87D8-C6E2AB308FD2}" type="presParOf" srcId="{44133FF9-98EC-4716-AAF0-55AE5C748FC7}" destId="{CFF0182C-5E71-448D-A96D-BC0838D18EAB}" srcOrd="0" destOrd="0" presId="urn:microsoft.com/office/officeart/2008/layout/HalfCircleOrganizationChart"/>
+    <dgm:cxn modelId="{C850E8AA-9129-4D3E-A21D-5D3320562E72}" type="presParOf" srcId="{44133FF9-98EC-4716-AAF0-55AE5C748FC7}" destId="{073023CE-BAE1-4F66-AA2C-028984BECEFB}" srcOrd="1" destOrd="0" presId="urn:microsoft.com/office/officeart/2008/layout/HalfCircleOrganizationChart"/>
+    <dgm:cxn modelId="{78FAC23C-5ADD-4A2E-9BEA-90B7273E3194}" type="presParOf" srcId="{44133FF9-98EC-4716-AAF0-55AE5C748FC7}" destId="{A23E3035-48BB-485C-9E29-0E17A7BCF706}" srcOrd="2" destOrd="0" presId="urn:microsoft.com/office/officeart/2008/layout/HalfCircleOrganizationChart"/>
+    <dgm:cxn modelId="{8249F710-642B-4920-BD38-C564B0C921D0}" type="presParOf" srcId="{44133FF9-98EC-4716-AAF0-55AE5C748FC7}" destId="{C4A0BA54-A326-4B6C-95E1-B7DC6FA04861}" srcOrd="3" destOrd="0" presId="urn:microsoft.com/office/officeart/2008/layout/HalfCircleOrganizationChart"/>
+    <dgm:cxn modelId="{95CFBC76-CD83-4376-B784-700069A5E7C2}" type="presParOf" srcId="{C96A120F-4BEF-466F-B7A5-CA2FA8D47ED8}" destId="{ADA46A1B-5A0A-4F8A-8D43-AB32220582B9}" srcOrd="1" destOrd="0" presId="urn:microsoft.com/office/officeart/2008/layout/HalfCircleOrganizationChart"/>
+    <dgm:cxn modelId="{0A2F3D15-BE03-4B03-8BD2-630D10F407EB}" type="presParOf" srcId="{C96A120F-4BEF-466F-B7A5-CA2FA8D47ED8}" destId="{73365851-6D6B-4D15-A6B1-122CA8CDC26E}" srcOrd="2" destOrd="0" presId="urn:microsoft.com/office/officeart/2008/layout/HalfCircleOrganizationChart"/>
+    <dgm:cxn modelId="{F574D238-3841-439A-9017-E8D72673C282}" type="presParOf" srcId="{1CBC4831-07C0-437F-AE35-7DF3F75608CB}" destId="{C59F37AB-D26B-4005-A99C-6793EC0B22E6}" srcOrd="2" destOrd="0" presId="urn:microsoft.com/office/officeart/2008/layout/HalfCircleOrganizationChart"/>
+    <dgm:cxn modelId="{FCE62FF2-7E5E-425C-9C94-FCFBF9933FBB}" type="presParOf" srcId="{1CBC4831-07C0-437F-AE35-7DF3F75608CB}" destId="{26E0A28E-51D3-4C55-9E37-AA86C2804207}" srcOrd="3" destOrd="0" presId="urn:microsoft.com/office/officeart/2008/layout/HalfCircleOrganizationChart"/>
+    <dgm:cxn modelId="{A7F3D3AE-BD5C-448C-A720-473ACF0E4492}" type="presParOf" srcId="{26E0A28E-51D3-4C55-9E37-AA86C2804207}" destId="{551E1F90-8FCB-43FF-8D6B-F32C11B63655}" srcOrd="0" destOrd="0" presId="urn:microsoft.com/office/officeart/2008/layout/HalfCircleOrganizationChart"/>
+    <dgm:cxn modelId="{A4295860-E699-4EAF-9EE8-BBEA32DAA80E}" type="presParOf" srcId="{551E1F90-8FCB-43FF-8D6B-F32C11B63655}" destId="{D99F7ACA-2051-41A4-8A90-15673E3DF93D}" srcOrd="0" destOrd="0" presId="urn:microsoft.com/office/officeart/2008/layout/HalfCircleOrganizationChart"/>
+    <dgm:cxn modelId="{D21238AB-699B-44E9-8ED2-E91A5335FF76}" type="presParOf" srcId="{551E1F90-8FCB-43FF-8D6B-F32C11B63655}" destId="{4F1433CA-D7E8-4D72-AFD1-E23ED1ED0495}" srcOrd="1" destOrd="0" presId="urn:microsoft.com/office/officeart/2008/layout/HalfCircleOrganizationChart"/>
+    <dgm:cxn modelId="{2B42F202-62D2-445C-899C-DC268A16EB8D}" type="presParOf" srcId="{551E1F90-8FCB-43FF-8D6B-F32C11B63655}" destId="{7D85BCDC-1D77-4D19-A778-8DA8EF19719A}" srcOrd="2" destOrd="0" presId="urn:microsoft.com/office/officeart/2008/layout/HalfCircleOrganizationChart"/>
+    <dgm:cxn modelId="{CF00E5D6-0F1D-4968-B1ED-ABFE79AB0EEE}" type="presParOf" srcId="{551E1F90-8FCB-43FF-8D6B-F32C11B63655}" destId="{12493A91-2A64-4B06-BEA5-6851240DBAB0}" srcOrd="3" destOrd="0" presId="urn:microsoft.com/office/officeart/2008/layout/HalfCircleOrganizationChart"/>
+    <dgm:cxn modelId="{B09A4F94-02AF-4686-A16C-ED4CE2A3446F}" type="presParOf" srcId="{26E0A28E-51D3-4C55-9E37-AA86C2804207}" destId="{F633A8C5-D4F3-4410-AB75-92ACE484B80F}" srcOrd="1" destOrd="0" presId="urn:microsoft.com/office/officeart/2008/layout/HalfCircleOrganizationChart"/>
+    <dgm:cxn modelId="{037204D9-4395-48AE-93D2-C8D18AB00300}" type="presParOf" srcId="{26E0A28E-51D3-4C55-9E37-AA86C2804207}" destId="{6150AAE1-D240-44B6-B661-B43C5F4CD3C4}" srcOrd="2" destOrd="0" presId="urn:microsoft.com/office/officeart/2008/layout/HalfCircleOrganizationChart"/>
+    <dgm:cxn modelId="{AA8B5F1E-2436-43C0-8D61-3D427D68DC99}" type="presParOf" srcId="{1CBC4831-07C0-437F-AE35-7DF3F75608CB}" destId="{0E9850E6-1718-4425-8CDC-8FE19D4DB2AC}" srcOrd="4" destOrd="0" presId="urn:microsoft.com/office/officeart/2008/layout/HalfCircleOrganizationChart"/>
+    <dgm:cxn modelId="{D3F58225-6282-43DD-9D41-A5547D3116AD}" type="presParOf" srcId="{1CBC4831-07C0-437F-AE35-7DF3F75608CB}" destId="{149E7403-4618-4772-A236-341D9BED8708}" srcOrd="5" destOrd="0" presId="urn:microsoft.com/office/officeart/2008/layout/HalfCircleOrganizationChart"/>
+    <dgm:cxn modelId="{ACCE17DE-BF0E-47CE-B4F6-E53F9685BAB2}" type="presParOf" srcId="{149E7403-4618-4772-A236-341D9BED8708}" destId="{97903273-F9C4-4372-8710-644C08EDBC30}" srcOrd="0" destOrd="0" presId="urn:microsoft.com/office/officeart/2008/layout/HalfCircleOrganizationChart"/>
+    <dgm:cxn modelId="{B3E84540-CF6A-4C6E-8DF4-C1DD4843F80B}" type="presParOf" srcId="{97903273-F9C4-4372-8710-644C08EDBC30}" destId="{CD51A903-2B6E-4026-8B3E-41F241E18CFD}" srcOrd="0" destOrd="0" presId="urn:microsoft.com/office/officeart/2008/layout/HalfCircleOrganizationChart"/>
+    <dgm:cxn modelId="{5BC17BA6-0A23-4D16-B573-4937ED701D81}" type="presParOf" srcId="{97903273-F9C4-4372-8710-644C08EDBC30}" destId="{C1C28402-2EE1-4CC6-B0FA-F5EAE02F7288}" srcOrd="1" destOrd="0" presId="urn:microsoft.com/office/officeart/2008/layout/HalfCircleOrganizationChart"/>
+    <dgm:cxn modelId="{3681E744-3864-41AE-82A6-4EEF3FF6E21C}" type="presParOf" srcId="{97903273-F9C4-4372-8710-644C08EDBC30}" destId="{5635C8D8-C472-4F2C-AEE8-D5290572F24B}" srcOrd="2" destOrd="0" presId="urn:microsoft.com/office/officeart/2008/layout/HalfCircleOrganizationChart"/>
+    <dgm:cxn modelId="{E0FEF52D-BC4C-4D43-B02D-74764117C410}" type="presParOf" srcId="{97903273-F9C4-4372-8710-644C08EDBC30}" destId="{A502D77C-0D8C-4ABD-8A62-3D139FFEA67C}" srcOrd="3" destOrd="0" presId="urn:microsoft.com/office/officeart/2008/layout/HalfCircleOrganizationChart"/>
+    <dgm:cxn modelId="{4F082DCE-2D5F-4224-AE92-FF8B2C883B19}" type="presParOf" srcId="{149E7403-4618-4772-A236-341D9BED8708}" destId="{9405C881-516E-4075-A94F-DE6277B33AB6}" srcOrd="1" destOrd="0" presId="urn:microsoft.com/office/officeart/2008/layout/HalfCircleOrganizationChart"/>
+    <dgm:cxn modelId="{72A05FE1-751D-4B58-B6CF-A4D9FA3835C7}" type="presParOf" srcId="{149E7403-4618-4772-A236-341D9BED8708}" destId="{F628CEA8-071E-40E8-9925-13102484456B}" srcOrd="2" destOrd="0" presId="urn:microsoft.com/office/officeart/2008/layout/HalfCircleOrganizationChart"/>
+    <dgm:cxn modelId="{EC174F3B-F6AB-4D38-8B75-337F0555D019}" type="presParOf" srcId="{1CBC4831-07C0-437F-AE35-7DF3F75608CB}" destId="{D2B58606-D988-475C-8018-11CB8E6618B2}" srcOrd="6" destOrd="0" presId="urn:microsoft.com/office/officeart/2008/layout/HalfCircleOrganizationChart"/>
+    <dgm:cxn modelId="{7715128C-50B3-476F-961D-5E1E43094359}" type="presParOf" srcId="{1CBC4831-07C0-437F-AE35-7DF3F75608CB}" destId="{5F029405-37E7-47F4-BFE5-8A3EDCB2DECA}" srcOrd="7" destOrd="0" presId="urn:microsoft.com/office/officeart/2008/layout/HalfCircleOrganizationChart"/>
+    <dgm:cxn modelId="{297C10B9-1A46-4A75-80A0-342058F0A0A5}" type="presParOf" srcId="{5F029405-37E7-47F4-BFE5-8A3EDCB2DECA}" destId="{F7C6D2B0-6D81-4548-8D66-94B705C50CA2}" srcOrd="0" destOrd="0" presId="urn:microsoft.com/office/officeart/2008/layout/HalfCircleOrganizationChart"/>
+    <dgm:cxn modelId="{61BF3FB4-1646-4998-ADA3-64BEC6975F9A}" type="presParOf" srcId="{F7C6D2B0-6D81-4548-8D66-94B705C50CA2}" destId="{BACAC20B-19BA-49BD-B640-2980FFE4FD4E}" srcOrd="0" destOrd="0" presId="urn:microsoft.com/office/officeart/2008/layout/HalfCircleOrganizationChart"/>
+    <dgm:cxn modelId="{B80C5D6E-C213-4FB6-9606-6688D5FD7A1B}" type="presParOf" srcId="{F7C6D2B0-6D81-4548-8D66-94B705C50CA2}" destId="{4DBF3254-FF0A-4EA4-B5C1-991E67BB04FF}" srcOrd="1" destOrd="0" presId="urn:microsoft.com/office/officeart/2008/layout/HalfCircleOrganizationChart"/>
+    <dgm:cxn modelId="{6C5562F9-C0DE-4A4B-B1E8-C0EC1146033A}" type="presParOf" srcId="{F7C6D2B0-6D81-4548-8D66-94B705C50CA2}" destId="{8013672D-7DA0-44FC-A1C9-6C5C6407404B}" srcOrd="2" destOrd="0" presId="urn:microsoft.com/office/officeart/2008/layout/HalfCircleOrganizationChart"/>
+    <dgm:cxn modelId="{ED32CCD9-66F1-4A4F-B7D5-F5B257909A7E}" type="presParOf" srcId="{F7C6D2B0-6D81-4548-8D66-94B705C50CA2}" destId="{109E2261-AC72-4F72-A16A-CB1A16092092}" srcOrd="3" destOrd="0" presId="urn:microsoft.com/office/officeart/2008/layout/HalfCircleOrganizationChart"/>
+    <dgm:cxn modelId="{3B152005-38AD-4A3E-ADE0-E81460090C24}" type="presParOf" srcId="{5F029405-37E7-47F4-BFE5-8A3EDCB2DECA}" destId="{CC85166A-3B92-45F2-BA0F-DE303DEFFC2B}" srcOrd="1" destOrd="0" presId="urn:microsoft.com/office/officeart/2008/layout/HalfCircleOrganizationChart"/>
+    <dgm:cxn modelId="{C60942CB-F8C8-4A1E-8940-8CC5D43FFA56}" type="presParOf" srcId="{5F029405-37E7-47F4-BFE5-8A3EDCB2DECA}" destId="{6799443A-8142-4F3D-A48F-FC80EAAFD2BE}" srcOrd="2" destOrd="0" presId="urn:microsoft.com/office/officeart/2008/layout/HalfCircleOrganizationChart"/>
+    <dgm:cxn modelId="{F8C3DDB0-1130-44F6-925E-EEBDE661A3AE}" type="presParOf" srcId="{0CDDBBFF-8D41-49B3-B930-320E5BB63D61}" destId="{2E95F0E4-1D55-4985-805C-45B5D7DE39A5}" srcOrd="2" destOrd="0" presId="urn:microsoft.com/office/officeart/2008/layout/HalfCircleOrganizationChart"/>
+    <dgm:cxn modelId="{9D73E622-51C0-4970-A0D4-2696EA0E6A3B}" type="presParOf" srcId="{DEDBBC6A-9934-40DD-9F01-E720EB044C8C}" destId="{73E378DD-1EF6-459F-B154-8B413AB30C4D}" srcOrd="6" destOrd="0" presId="urn:microsoft.com/office/officeart/2008/layout/HalfCircleOrganizationChart"/>
+    <dgm:cxn modelId="{88D921FB-23C6-4AC2-88D1-F4B4874735C8}" type="presParOf" srcId="{DEDBBC6A-9934-40DD-9F01-E720EB044C8C}" destId="{53800CE3-1FFD-4C88-9ED2-2C6B7A3E777C}" srcOrd="7" destOrd="0" presId="urn:microsoft.com/office/officeart/2008/layout/HalfCircleOrganizationChart"/>
+    <dgm:cxn modelId="{E5EF7586-18B2-4995-B342-B8551B70798A}" type="presParOf" srcId="{53800CE3-1FFD-4C88-9ED2-2C6B7A3E777C}" destId="{34E4C54B-623E-4AA2-8A1D-85B198B31B3C}" srcOrd="0" destOrd="0" presId="urn:microsoft.com/office/officeart/2008/layout/HalfCircleOrganizationChart"/>
+    <dgm:cxn modelId="{FD7C973C-73D8-478D-8A7D-7210D0F525FE}" type="presParOf" srcId="{34E4C54B-623E-4AA2-8A1D-85B198B31B3C}" destId="{6A14AC55-BCE3-463C-8334-DA59CC30D160}" srcOrd="0" destOrd="0" presId="urn:microsoft.com/office/officeart/2008/layout/HalfCircleOrganizationChart"/>
+    <dgm:cxn modelId="{CC69C8C6-61E9-4DC3-BBCC-AF1E0ECC324C}" type="presParOf" srcId="{34E4C54B-623E-4AA2-8A1D-85B198B31B3C}" destId="{986C1203-90C6-4208-BFBB-2332627FC2EE}" srcOrd="1" destOrd="0" presId="urn:microsoft.com/office/officeart/2008/layout/HalfCircleOrganizationChart"/>
+    <dgm:cxn modelId="{EBFF8290-7F66-4497-A183-69ABB53BCA71}" type="presParOf" srcId="{34E4C54B-623E-4AA2-8A1D-85B198B31B3C}" destId="{C5DF791A-D8E2-4F76-B1DC-6FE2CAF1B708}" srcOrd="2" destOrd="0" presId="urn:microsoft.com/office/officeart/2008/layout/HalfCircleOrganizationChart"/>
+    <dgm:cxn modelId="{2AD97AA2-20C6-43E2-A69B-9345E4B83E71}" type="presParOf" srcId="{34E4C54B-623E-4AA2-8A1D-85B198B31B3C}" destId="{4E01D137-E984-459C-AD22-AD667C3FA9F2}" srcOrd="3" destOrd="0" presId="urn:microsoft.com/office/officeart/2008/layout/HalfCircleOrganizationChart"/>
+    <dgm:cxn modelId="{84A96C7E-77ED-43A7-98B8-FF8395811814}" type="presParOf" srcId="{53800CE3-1FFD-4C88-9ED2-2C6B7A3E777C}" destId="{65FAAEC5-ABE0-4AC0-8607-DFE1A20537C1}" srcOrd="1" destOrd="0" presId="urn:microsoft.com/office/officeart/2008/layout/HalfCircleOrganizationChart"/>
+    <dgm:cxn modelId="{7EE64127-107F-457A-9D26-6196966C07D0}" type="presParOf" srcId="{53800CE3-1FFD-4C88-9ED2-2C6B7A3E777C}" destId="{45FD8E05-8F6C-4431-9A5F-1583DE2C1D22}" srcOrd="2" destOrd="0" presId="urn:microsoft.com/office/officeart/2008/layout/HalfCircleOrganizationChart"/>
+    <dgm:cxn modelId="{D6DCA3FC-A06D-4916-A8C2-2DB50CA816B2}" type="presParOf" srcId="{DEDBBC6A-9934-40DD-9F01-E720EB044C8C}" destId="{306981A2-3895-432E-8EEB-A37953242421}" srcOrd="8" destOrd="0" presId="urn:microsoft.com/office/officeart/2008/layout/HalfCircleOrganizationChart"/>
+    <dgm:cxn modelId="{E41D024B-1960-4F37-98A3-60C933F7FC0E}" type="presParOf" srcId="{DEDBBC6A-9934-40DD-9F01-E720EB044C8C}" destId="{6F040255-5D2D-4D6E-85CC-7676CEE14DD7}" srcOrd="9" destOrd="0" presId="urn:microsoft.com/office/officeart/2008/layout/HalfCircleOrganizationChart"/>
+    <dgm:cxn modelId="{DB1DF489-66B3-4906-8A3F-988CE1AF387B}" type="presParOf" srcId="{6F040255-5D2D-4D6E-85CC-7676CEE14DD7}" destId="{10738A3E-D845-4EEE-840D-ABD3AECB8B78}" srcOrd="0" destOrd="0" presId="urn:microsoft.com/office/officeart/2008/layout/HalfCircleOrganizationChart"/>
+    <dgm:cxn modelId="{7B2BA7E3-9162-4695-A9E2-8AE9E09EB02E}" type="presParOf" srcId="{10738A3E-D845-4EEE-840D-ABD3AECB8B78}" destId="{7D485581-4AB2-4BDE-9E74-48FFB82E184C}" srcOrd="0" destOrd="0" presId="urn:microsoft.com/office/officeart/2008/layout/HalfCircleOrganizationChart"/>
+    <dgm:cxn modelId="{94747D74-B766-43F0-BFF7-C2A59923DB5D}" type="presParOf" srcId="{10738A3E-D845-4EEE-840D-ABD3AECB8B78}" destId="{99C56E27-4DB5-4A25-8FD2-A80EE4F63D45}" srcOrd="1" destOrd="0" presId="urn:microsoft.com/office/officeart/2008/layout/HalfCircleOrganizationChart"/>
+    <dgm:cxn modelId="{E4BE551B-597D-4850-85D8-A6C236E8AE61}" type="presParOf" srcId="{10738A3E-D845-4EEE-840D-ABD3AECB8B78}" destId="{43B4AD64-AE99-4B15-A8E0-92FD36681125}" srcOrd="2" destOrd="0" presId="urn:microsoft.com/office/officeart/2008/layout/HalfCircleOrganizationChart"/>
+    <dgm:cxn modelId="{7263E4F5-012F-4713-80B7-DD6C6F88DCA0}" type="presParOf" srcId="{10738A3E-D845-4EEE-840D-ABD3AECB8B78}" destId="{B6B0C08F-5904-4DE4-8546-A64ACB9E7955}" srcOrd="3" destOrd="0" presId="urn:microsoft.com/office/officeart/2008/layout/HalfCircleOrganizationChart"/>
+    <dgm:cxn modelId="{6FB2EC82-1269-4776-8DDD-20CB6CAF61E0}" type="presParOf" srcId="{6F040255-5D2D-4D6E-85CC-7676CEE14DD7}" destId="{B7E0B437-1F8C-43A1-9AB2-D022833CFDD2}" srcOrd="1" destOrd="0" presId="urn:microsoft.com/office/officeart/2008/layout/HalfCircleOrganizationChart"/>
+    <dgm:cxn modelId="{FD1EFC3F-0378-49E5-8E10-0FD1D27EEE67}" type="presParOf" srcId="{6F040255-5D2D-4D6E-85CC-7676CEE14DD7}" destId="{BBC325DE-710E-4DB9-949A-7B3D076ED2C3}" srcOrd="2" destOrd="0" presId="urn:microsoft.com/office/officeart/2008/layout/HalfCircleOrganizationChart"/>
+    <dgm:cxn modelId="{458BC106-7DD9-4D8F-AFE6-E7952B916325}" type="presParOf" srcId="{66CCAF3E-2F6E-43D3-813B-3ECEB1325470}" destId="{1D97B393-B318-41A1-90C5-E0306F823F27}" srcOrd="2" destOrd="0" presId="urn:microsoft.com/office/officeart/2008/layout/HalfCircleOrganizationChart"/>
+    <dgm:cxn modelId="{54C1E993-DD00-4E55-A0D2-B636B2F6A668}" type="presParOf" srcId="{02AB8600-5F5B-44FC-BFBB-F9ABFADFEBEC}" destId="{536988CD-29B6-4005-B7FB-867EB3AE4643}" srcOrd="2" destOrd="0" presId="urn:microsoft.com/office/officeart/2008/layout/HalfCircleOrganizationChart"/>
+    <dgm:cxn modelId="{3EE39FA4-25E5-4E8C-8E4B-85C1F8E96BD0}" type="presParOf" srcId="{02AB8600-5F5B-44FC-BFBB-F9ABFADFEBEC}" destId="{9C8BC452-CDA2-4EA1-A8B2-C0494D1A31F3}" srcOrd="3" destOrd="0" presId="urn:microsoft.com/office/officeart/2008/layout/HalfCircleOrganizationChart"/>
+    <dgm:cxn modelId="{D0990BDB-59BA-484E-BD8C-B517D1EBD311}" type="presParOf" srcId="{9C8BC452-CDA2-4EA1-A8B2-C0494D1A31F3}" destId="{607AAFC2-A325-4E59-8EBD-F87BD15EAC3E}" srcOrd="0" destOrd="0" presId="urn:microsoft.com/office/officeart/2008/layout/HalfCircleOrganizationChart"/>
+    <dgm:cxn modelId="{A6984942-D88E-4732-9A6F-4284A9017633}" type="presParOf" srcId="{607AAFC2-A325-4E59-8EBD-F87BD15EAC3E}" destId="{EE01E743-250D-4114-A0F3-755996D6016F}" srcOrd="0" destOrd="0" presId="urn:microsoft.com/office/officeart/2008/layout/HalfCircleOrganizationChart"/>
+    <dgm:cxn modelId="{875B5BCE-A40F-43D5-B341-E72DCB46E5D5}" type="presParOf" srcId="{607AAFC2-A325-4E59-8EBD-F87BD15EAC3E}" destId="{08577A7D-2172-46E5-B591-8F9D9197AB3B}" srcOrd="1" destOrd="0" presId="urn:microsoft.com/office/officeart/2008/layout/HalfCircleOrganizationChart"/>
+    <dgm:cxn modelId="{FD5AEBC1-E8DD-48CB-890D-377106B0CF34}" type="presParOf" srcId="{607AAFC2-A325-4E59-8EBD-F87BD15EAC3E}" destId="{41A15BAA-EBD2-4E0E-AFA7-3E83E2F4C946}" srcOrd="2" destOrd="0" presId="urn:microsoft.com/office/officeart/2008/layout/HalfCircleOrganizationChart"/>
+    <dgm:cxn modelId="{A7109C22-4BC9-4EAD-B3C3-4E443B41CD2F}" type="presParOf" srcId="{607AAFC2-A325-4E59-8EBD-F87BD15EAC3E}" destId="{73ECEE54-6EEC-4DDC-B16D-7186BE061455}" srcOrd="3" destOrd="0" presId="urn:microsoft.com/office/officeart/2008/layout/HalfCircleOrganizationChart"/>
+    <dgm:cxn modelId="{D5B6C901-4A75-4300-AD26-60BA50F1AEFA}" type="presParOf" srcId="{9C8BC452-CDA2-4EA1-A8B2-C0494D1A31F3}" destId="{614873C9-C6B6-4B16-AAFF-68143D882C8C}" srcOrd="1" destOrd="0" presId="urn:microsoft.com/office/officeart/2008/layout/HalfCircleOrganizationChart"/>
+    <dgm:cxn modelId="{EE953102-2D93-4961-A304-5E43248700B1}" type="presParOf" srcId="{614873C9-C6B6-4B16-AAFF-68143D882C8C}" destId="{EB2605F0-ED8E-479E-898D-C8D703259437}" srcOrd="0" destOrd="0" presId="urn:microsoft.com/office/officeart/2008/layout/HalfCircleOrganizationChart"/>
+    <dgm:cxn modelId="{AB155E39-DD20-45F1-8C62-007A853DD82C}" type="presParOf" srcId="{614873C9-C6B6-4B16-AAFF-68143D882C8C}" destId="{77E0B46F-BC57-4F68-9FF4-87FD44B770D5}" srcOrd="1" destOrd="0" presId="urn:microsoft.com/office/officeart/2008/layout/HalfCircleOrganizationChart"/>
+    <dgm:cxn modelId="{231D60DB-920D-4857-BF9B-8E792830C8DD}" type="presParOf" srcId="{77E0B46F-BC57-4F68-9FF4-87FD44B770D5}" destId="{D172C2FA-C67D-4A87-8C18-CF9D350ECABA}" srcOrd="0" destOrd="0" presId="urn:microsoft.com/office/officeart/2008/layout/HalfCircleOrganizationChart"/>
+    <dgm:cxn modelId="{0D8E71DA-8501-4D40-9022-219E4597678C}" type="presParOf" srcId="{D172C2FA-C67D-4A87-8C18-CF9D350ECABA}" destId="{94DD0416-7D25-40DA-A097-1B8D715CA141}" srcOrd="0" destOrd="0" presId="urn:microsoft.com/office/officeart/2008/layout/HalfCircleOrganizationChart"/>
+    <dgm:cxn modelId="{19AB7E94-61D8-4326-9C54-50E37C587B3F}" type="presParOf" srcId="{D172C2FA-C67D-4A87-8C18-CF9D350ECABA}" destId="{B93D4DBD-E1FA-4874-A57C-25F874AFCB31}" srcOrd="1" destOrd="0" presId="urn:microsoft.com/office/officeart/2008/layout/HalfCircleOrganizationChart"/>
+    <dgm:cxn modelId="{70CA8D4A-79E8-4225-8D63-67105D255449}" type="presParOf" srcId="{D172C2FA-C67D-4A87-8C18-CF9D350ECABA}" destId="{F7292380-1E5B-4E85-A538-7ECEEC570E3A}" srcOrd="2" destOrd="0" presId="urn:microsoft.com/office/officeart/2008/layout/HalfCircleOrganizationChart"/>
+    <dgm:cxn modelId="{5042681F-285B-4508-8078-417B66EE2FA2}" type="presParOf" srcId="{D172C2FA-C67D-4A87-8C18-CF9D350ECABA}" destId="{0FA4EADE-EBDC-4D77-87DB-215B165C7D5B}" srcOrd="3" destOrd="0" presId="urn:microsoft.com/office/officeart/2008/layout/HalfCircleOrganizationChart"/>
+    <dgm:cxn modelId="{51A84C6D-29BF-41ED-A97D-57F70A0E0E5B}" type="presParOf" srcId="{77E0B46F-BC57-4F68-9FF4-87FD44B770D5}" destId="{9D59E900-2548-4CA5-A00D-AE759EF10431}" srcOrd="1" destOrd="0" presId="urn:microsoft.com/office/officeart/2008/layout/HalfCircleOrganizationChart"/>
+    <dgm:cxn modelId="{208C30B3-6A46-4564-982E-0D52E2E737FE}" type="presParOf" srcId="{77E0B46F-BC57-4F68-9FF4-87FD44B770D5}" destId="{06D82BD5-60A7-4DCD-A747-1B7B6C3CB45F}" srcOrd="2" destOrd="0" presId="urn:microsoft.com/office/officeart/2008/layout/HalfCircleOrganizationChart"/>
+    <dgm:cxn modelId="{2623D637-A2E5-47C5-AF3F-C300F02D7FB2}" type="presParOf" srcId="{9C8BC452-CDA2-4EA1-A8B2-C0494D1A31F3}" destId="{B3C1B678-7AC2-4068-B87E-8214534D3E66}" srcOrd="2" destOrd="0" presId="urn:microsoft.com/office/officeart/2008/layout/HalfCircleOrganizationChart"/>
+    <dgm:cxn modelId="{A127969B-9B58-4097-B92D-D36067C71092}" type="presParOf" srcId="{905A791A-54A5-45D2-B713-0F06D19FBA49}" destId="{16FED8EE-6679-44FF-B756-296ED88E6C09}" srcOrd="2" destOrd="0" presId="urn:microsoft.com/office/officeart/2008/layout/HalfCircleOrganizationChart"/>
+    <dgm:cxn modelId="{5B32A6F2-792D-4210-BE55-3100AC247AE3}" type="presParOf" srcId="{DF90A936-7529-4CA1-B838-5029D90A47C8}" destId="{C834BF65-EA6A-4288-9C64-69FCD3368F86}" srcOrd="2" destOrd="0" presId="urn:microsoft.com/office/officeart/2008/layout/HalfCircleOrganizationChart"/>
   </dgm:cxnLst>
   <dgm:bg/>
   <dgm:whole/>
@@ -20796,174 +20759,174 @@
     </dgm:pt>
   </dgm:ptLst>
   <dgm:cxnLst>
-    <dgm:cxn modelId="{40D2316A-CE3B-42C8-95AE-61FEA8759C05}" type="presOf" srcId="{747A3469-DAA0-45C3-A3B9-E882224FF3E7}" destId="{E66D8275-6300-4E6B-992B-A24387DB5828}" srcOrd="1" destOrd="0" presId="urn:microsoft.com/office/officeart/2008/layout/HalfCircleOrganizationChart"/>
-    <dgm:cxn modelId="{09663F36-DC03-421E-8D55-5817A6CEF91F}" type="presOf" srcId="{B5DC3BEF-EC05-4C71-A166-2D02E8F6BAEA}" destId="{62E05336-6F11-41C4-8DF8-DE149B8F70BA}" srcOrd="0" destOrd="0" presId="urn:microsoft.com/office/officeart/2008/layout/HalfCircleOrganizationChart"/>
-    <dgm:cxn modelId="{8118E0E8-9226-4E29-9C7A-3985DAA56824}" type="presOf" srcId="{9E407362-58C4-41FC-B05C-020180C2E48F}" destId="{70F29631-A519-41B8-ADC9-0C2103D50398}" srcOrd="0" destOrd="0" presId="urn:microsoft.com/office/officeart/2008/layout/HalfCircleOrganizationChart"/>
-    <dgm:cxn modelId="{BF04B827-9BCB-4D09-B008-FA1702694D56}" type="presOf" srcId="{D735C6B3-7012-4FA7-9F6F-849C7CEBB0F1}" destId="{E4685DC4-1493-4356-B9FC-D4DA326082F1}" srcOrd="0" destOrd="0" presId="urn:microsoft.com/office/officeart/2008/layout/HalfCircleOrganizationChart"/>
-    <dgm:cxn modelId="{682AE1B4-6D43-46B6-8922-A211F8C1AB1B}" type="presOf" srcId="{982237AD-A51E-47CD-9960-A6D324E49064}" destId="{AF45BF92-CD78-496F-99E5-1271454B054A}" srcOrd="1" destOrd="0" presId="urn:microsoft.com/office/officeart/2008/layout/HalfCircleOrganizationChart"/>
-    <dgm:cxn modelId="{65AAAA49-F0EF-42BB-8343-7831C19799E6}" type="presOf" srcId="{7B784DE3-67B9-4A8E-95EF-B78B519B7493}" destId="{36267307-C87C-4890-8ACD-342B4DDCB98A}" srcOrd="1" destOrd="0" presId="urn:microsoft.com/office/officeart/2008/layout/HalfCircleOrganizationChart"/>
-    <dgm:cxn modelId="{664383D3-7E51-4EB1-B9CE-4664E4602705}" type="presOf" srcId="{56531FCF-CFF5-4ACA-9D72-5AE0440F578F}" destId="{5D9C7866-B9A2-465D-B044-7B52EB414DAF}" srcOrd="1" destOrd="0" presId="urn:microsoft.com/office/officeart/2008/layout/HalfCircleOrganizationChart"/>
-    <dgm:cxn modelId="{4AE8A63F-C1A4-49F0-8EE4-59C28AB39E99}" type="presOf" srcId="{982237AD-A51E-47CD-9960-A6D324E49064}" destId="{52956E41-C621-42CD-94B5-9F2A4196B636}" srcOrd="0" destOrd="0" presId="urn:microsoft.com/office/officeart/2008/layout/HalfCircleOrganizationChart"/>
-    <dgm:cxn modelId="{8C33F3A8-D5DA-42EF-87DC-967828085F17}" type="presOf" srcId="{0A22F079-1DCB-43A2-882F-3F9EA2D1A62A}" destId="{054AD203-C4A7-429E-A9CD-51C7FA1DCA05}" srcOrd="1" destOrd="0" presId="urn:microsoft.com/office/officeart/2008/layout/HalfCircleOrganizationChart"/>
+    <dgm:cxn modelId="{96CE15EC-1559-4CEA-AA53-EC04000112BD}" type="presOf" srcId="{30FB5BD2-F52F-481D-9AF2-9C230060ECDA}" destId="{0B7EA0BE-2D72-42E9-83EE-2795C17BCDE7}" srcOrd="0" destOrd="0" presId="urn:microsoft.com/office/officeart/2008/layout/HalfCircleOrganizationChart"/>
+    <dgm:cxn modelId="{9D42E949-6554-42C6-93CB-6E5F9B41C0C8}" type="presOf" srcId="{982237AD-A51E-47CD-9960-A6D324E49064}" destId="{AF45BF92-CD78-496F-99E5-1271454B054A}" srcOrd="1" destOrd="0" presId="urn:microsoft.com/office/officeart/2008/layout/HalfCircleOrganizationChart"/>
+    <dgm:cxn modelId="{61747F00-40EC-4439-BAB0-FCCEB10A05A6}" type="presOf" srcId="{C454CB3A-672B-4C82-B53E-3CF5C0B0E9C8}" destId="{2F29019F-B6DA-40A0-9E88-D2D075BED363}" srcOrd="0" destOrd="0" presId="urn:microsoft.com/office/officeart/2008/layout/HalfCircleOrganizationChart"/>
+    <dgm:cxn modelId="{240360A2-A5FE-44CD-A6D2-E0CF49D181D6}" type="presOf" srcId="{DC186313-CA4B-49D2-8255-ED259AC632E1}" destId="{F544963C-8600-442C-A7CE-368406EAAB2A}" srcOrd="0" destOrd="0" presId="urn:microsoft.com/office/officeart/2008/layout/HalfCircleOrganizationChart"/>
+    <dgm:cxn modelId="{9A0FE56B-479C-48C6-A57D-1266F5F88E17}" type="presOf" srcId="{A0160E3C-9101-4BAF-8123-C088A7CF8EA1}" destId="{2D14FB3D-5D37-452D-A2F0-912A86E0A5A0}" srcOrd="0" destOrd="0" presId="urn:microsoft.com/office/officeart/2008/layout/HalfCircleOrganizationChart"/>
+    <dgm:cxn modelId="{F3720588-D3C8-4099-9105-1A3A05D89510}" type="presOf" srcId="{9DD1B2AE-C62B-4FEF-B56E-DBAAEA0A1AEC}" destId="{300C7342-32D2-44F8-8B29-5847436623F2}" srcOrd="0" destOrd="0" presId="urn:microsoft.com/office/officeart/2008/layout/HalfCircleOrganizationChart"/>
     <dgm:cxn modelId="{BB254063-E198-4DC9-84C5-D951C8F74B78}" srcId="{9DD1B2AE-C62B-4FEF-B56E-DBAAEA0A1AEC}" destId="{CF1BD372-6F2B-4456-A400-B70D8C1FDCF5}" srcOrd="0" destOrd="0" parTransId="{A0160E3C-9101-4BAF-8123-C088A7CF8EA1}" sibTransId="{662E9350-14D3-4E99-8408-F2D2F70D0064}"/>
-    <dgm:cxn modelId="{FCC1F414-1807-4A58-AA81-64CF60A6527D}" type="presOf" srcId="{B6684365-D54F-478D-9660-9C3464D1B89E}" destId="{691933D6-6D02-4D87-AF3F-D99B65288AEB}" srcOrd="0" destOrd="0" presId="urn:microsoft.com/office/officeart/2008/layout/HalfCircleOrganizationChart"/>
-    <dgm:cxn modelId="{3C2971E9-6B7B-4ED3-B7B8-7BE00F2F8BF8}" type="presOf" srcId="{6E54C7FA-318A-4B69-B963-7A99F1373484}" destId="{BD385A44-DFB9-4637-8188-50F7B3C49A9C}" srcOrd="0" destOrd="0" presId="urn:microsoft.com/office/officeart/2008/layout/HalfCircleOrganizationChart"/>
+    <dgm:cxn modelId="{882B3200-08E8-4052-986B-42B1AB8D29E0}" type="presOf" srcId="{0A22F079-1DCB-43A2-882F-3F9EA2D1A62A}" destId="{91CEB00E-6449-4719-8AFC-64B242689B5E}" srcOrd="0" destOrd="0" presId="urn:microsoft.com/office/officeart/2008/layout/HalfCircleOrganizationChart"/>
+    <dgm:cxn modelId="{B3DB2863-A670-495A-8363-69796D998B50}" type="presOf" srcId="{FAAB4E34-47FB-4C36-AE11-A26114E71DD7}" destId="{3E76617A-5C47-4A7A-BC10-F5919F79CD5E}" srcOrd="0" destOrd="0" presId="urn:microsoft.com/office/officeart/2008/layout/HalfCircleOrganizationChart"/>
+    <dgm:cxn modelId="{9F770350-2E23-4941-93B5-C52D2D1AB6A8}" type="presOf" srcId="{7CABD028-3E01-446D-B3FF-89BAB7A26384}" destId="{641C1B2A-26CE-4C2D-ADF8-3AB496F5E9BD}" srcOrd="1" destOrd="0" presId="urn:microsoft.com/office/officeart/2008/layout/HalfCircleOrganizationChart"/>
+    <dgm:cxn modelId="{F84D380C-72A7-4C28-BCCC-23D147BE9BA2}" type="presOf" srcId="{CF1BD372-6F2B-4456-A400-B70D8C1FDCF5}" destId="{092E8EC6-8918-4B3D-8C87-036886558620}" srcOrd="1" destOrd="0" presId="urn:microsoft.com/office/officeart/2008/layout/HalfCircleOrganizationChart"/>
     <dgm:cxn modelId="{70D8B3B3-43DD-490A-9828-88767605E70D}" srcId="{9DD1B2AE-C62B-4FEF-B56E-DBAAEA0A1AEC}" destId="{1A7A9600-FF5E-4EA2-A58A-05D976625CAD}" srcOrd="3" destOrd="0" parTransId="{30FB5BD2-F52F-481D-9AF2-9C230060ECDA}" sibTransId="{DBA60486-D0C9-4FD3-A779-395009E85EEB}"/>
-    <dgm:cxn modelId="{9DFBF6FA-8BAA-43B1-AD0C-1B73233AF7B2}" type="presOf" srcId="{747A3469-DAA0-45C3-A3B9-E882224FF3E7}" destId="{C696432B-A6FA-4691-8499-E26A2BD0D507}" srcOrd="0" destOrd="0" presId="urn:microsoft.com/office/officeart/2008/layout/HalfCircleOrganizationChart"/>
-    <dgm:cxn modelId="{F558E7D7-E570-4CAF-A6C1-DE5E4410FED8}" type="presOf" srcId="{FFA96C12-48EE-4676-A716-4EB6424348BE}" destId="{806D5F68-383F-4D5E-B99E-7499235DDC87}" srcOrd="0" destOrd="0" presId="urn:microsoft.com/office/officeart/2008/layout/HalfCircleOrganizationChart"/>
-    <dgm:cxn modelId="{FF22CB46-656C-48E0-81A5-A90C338E1D74}" type="presOf" srcId="{7B784DE3-67B9-4A8E-95EF-B78B519B7493}" destId="{855CFB59-E626-4255-BBBA-A576B5417EB0}" srcOrd="0" destOrd="0" presId="urn:microsoft.com/office/officeart/2008/layout/HalfCircleOrganizationChart"/>
+    <dgm:cxn modelId="{8281F1A8-140E-46DC-A989-42CEBCC4056C}" type="presOf" srcId="{FFA96C12-48EE-4676-A716-4EB6424348BE}" destId="{806D5F68-383F-4D5E-B99E-7499235DDC87}" srcOrd="0" destOrd="0" presId="urn:microsoft.com/office/officeart/2008/layout/HalfCircleOrganizationChart"/>
+    <dgm:cxn modelId="{46C664B6-1AA5-4C36-BFB8-9307964BEBCF}" type="presOf" srcId="{6E54C7FA-318A-4B69-B963-7A99F1373484}" destId="{049580BB-E1BB-4A62-BDEF-39AB5BB4F471}" srcOrd="1" destOrd="0" presId="urn:microsoft.com/office/officeart/2008/layout/HalfCircleOrganizationChart"/>
     <dgm:cxn modelId="{B3BA1E32-E607-4940-81C4-33DA3B7147F3}" srcId="{9DD1B2AE-C62B-4FEF-B56E-DBAAEA0A1AEC}" destId="{7CABD028-3E01-446D-B3FF-89BAB7A26384}" srcOrd="5" destOrd="0" parTransId="{B6684365-D54F-478D-9660-9C3464D1B89E}" sibTransId="{5A2C7781-29B6-4A01-84DC-E69829E945A2}"/>
+    <dgm:cxn modelId="{D2655646-E1E4-495B-80F3-1393676ED319}" type="presOf" srcId="{982237AD-A51E-47CD-9960-A6D324E49064}" destId="{52956E41-C621-42CD-94B5-9F2A4196B636}" srcOrd="0" destOrd="0" presId="urn:microsoft.com/office/officeart/2008/layout/HalfCircleOrganizationChart"/>
+    <dgm:cxn modelId="{B2293B2B-B01D-4A74-AE4D-A80659E0C92F}" type="presOf" srcId="{7B784DE3-67B9-4A8E-95EF-B78B519B7493}" destId="{855CFB59-E626-4255-BBBA-A576B5417EB0}" srcOrd="0" destOrd="0" presId="urn:microsoft.com/office/officeart/2008/layout/HalfCircleOrganizationChart"/>
     <dgm:cxn modelId="{6994EBAA-D86E-4F58-801D-C4D7946875BA}" srcId="{9DD1B2AE-C62B-4FEF-B56E-DBAAEA0A1AEC}" destId="{7B784DE3-67B9-4A8E-95EF-B78B519B7493}" srcOrd="4" destOrd="0" parTransId="{9E407362-58C4-41FC-B05C-020180C2E48F}" sibTransId="{1DA8A762-49B9-4A08-93A6-0D4E1866411A}"/>
-    <dgm:cxn modelId="{BC56F10B-A32E-4433-AD98-E88E513ABFCD}" type="presOf" srcId="{DC186313-CA4B-49D2-8255-ED259AC632E1}" destId="{F544963C-8600-442C-A7CE-368406EAAB2A}" srcOrd="0" destOrd="0" presId="urn:microsoft.com/office/officeart/2008/layout/HalfCircleOrganizationChart"/>
+    <dgm:cxn modelId="{A199AA65-9A38-46FA-A0CE-FE123658A1E7}" type="presOf" srcId="{1A7A9600-FF5E-4EA2-A58A-05D976625CAD}" destId="{3CA01E8C-0D1C-41C8-8CF6-7A9EC98D7BE7}" srcOrd="1" destOrd="0" presId="urn:microsoft.com/office/officeart/2008/layout/HalfCircleOrganizationChart"/>
+    <dgm:cxn modelId="{5D318EBE-4B58-4F1F-ACB3-343C6F0347AA}" type="presOf" srcId="{1A7A9600-FF5E-4EA2-A58A-05D976625CAD}" destId="{4A1E70A8-13CC-4DD6-BCB4-6A070F7CC8E9}" srcOrd="0" destOrd="0" presId="urn:microsoft.com/office/officeart/2008/layout/HalfCircleOrganizationChart"/>
     <dgm:cxn modelId="{834BB1D0-2DB0-47C3-9146-CF46BF00C0E0}" srcId="{C5D7A61E-9D80-44DA-ADED-B7778A661163}" destId="{9DD1B2AE-C62B-4FEF-B56E-DBAAEA0A1AEC}" srcOrd="0" destOrd="0" parTransId="{0F9CAA5D-AF2F-4B47-99B5-9A94B72B560E}" sibTransId="{C4D9ADE7-EF14-46D4-8ADE-416483C20A09}"/>
-    <dgm:cxn modelId="{265A9269-81D4-4200-A87D-9D23C02E2658}" type="presOf" srcId="{C454CB3A-672B-4C82-B53E-3CF5C0B0E9C8}" destId="{2F29019F-B6DA-40A0-9E88-D2D075BED363}" srcOrd="0" destOrd="0" presId="urn:microsoft.com/office/officeart/2008/layout/HalfCircleOrganizationChart"/>
-    <dgm:cxn modelId="{BCF4B477-E325-41B0-8A87-E30BF1DC5116}" type="presOf" srcId="{DC186313-CA4B-49D2-8255-ED259AC632E1}" destId="{EEE093E1-CE2D-4F0B-B895-AD6A28CCE207}" srcOrd="1" destOrd="0" presId="urn:microsoft.com/office/officeart/2008/layout/HalfCircleOrganizationChart"/>
-    <dgm:cxn modelId="{A506D63C-86F9-4A42-BB75-534D36637046}" type="presOf" srcId="{A0160E3C-9101-4BAF-8123-C088A7CF8EA1}" destId="{2D14FB3D-5D37-452D-A2F0-912A86E0A5A0}" srcOrd="0" destOrd="0" presId="urn:microsoft.com/office/officeart/2008/layout/HalfCircleOrganizationChart"/>
     <dgm:cxn modelId="{13A1D846-A207-49AC-BE4C-0999749C455D}" srcId="{9DD1B2AE-C62B-4FEF-B56E-DBAAEA0A1AEC}" destId="{DC186313-CA4B-49D2-8255-ED259AC632E1}" srcOrd="1" destOrd="0" parTransId="{F7322F22-13D6-4B68-A0D0-2D619A4D1627}" sibTransId="{048099A8-E20D-4229-BB8D-91E6F49CF71F}"/>
-    <dgm:cxn modelId="{8F851967-D067-4383-A793-0ED4E91A8BC0}" type="presOf" srcId="{C5D7A61E-9D80-44DA-ADED-B7778A661163}" destId="{2E4A6BE1-6BF8-4A2D-AE7E-56254EEF6077}" srcOrd="0" destOrd="0" presId="urn:microsoft.com/office/officeart/2008/layout/HalfCircleOrganizationChart"/>
-    <dgm:cxn modelId="{09735097-C2B5-41C2-ACB4-F51B61253A0F}" type="presOf" srcId="{FAAB4E34-47FB-4C36-AE11-A26114E71DD7}" destId="{3E76617A-5C47-4A7A-BC10-F5919F79CD5E}" srcOrd="0" destOrd="0" presId="urn:microsoft.com/office/officeart/2008/layout/HalfCircleOrganizationChart"/>
+    <dgm:cxn modelId="{7CEB1155-E089-4849-8474-9A0879F0E1A5}" type="presOf" srcId="{C5D7A61E-9D80-44DA-ADED-B7778A661163}" destId="{2E4A6BE1-6BF8-4A2D-AE7E-56254EEF6077}" srcOrd="0" destOrd="0" presId="urn:microsoft.com/office/officeart/2008/layout/HalfCircleOrganizationChart"/>
+    <dgm:cxn modelId="{AC17BEA7-EE38-43A1-B0A2-0C5DEDB77947}" type="presOf" srcId="{B5DC3BEF-EC05-4C71-A166-2D02E8F6BAEA}" destId="{62E05336-6F11-41C4-8DF8-DE149B8F70BA}" srcOrd="0" destOrd="0" presId="urn:microsoft.com/office/officeart/2008/layout/HalfCircleOrganizationChart"/>
+    <dgm:cxn modelId="{AFBB93BF-71D5-461C-A191-77A7723523ED}" type="presOf" srcId="{56531FCF-CFF5-4ACA-9D72-5AE0440F578F}" destId="{B16F52E8-8FEB-4CCD-9224-C3577C892889}" srcOrd="0" destOrd="0" presId="urn:microsoft.com/office/officeart/2008/layout/HalfCircleOrganizationChart"/>
+    <dgm:cxn modelId="{A2253DF0-33B2-455C-9076-5873EFCD9FAC}" type="presOf" srcId="{9E407362-58C4-41FC-B05C-020180C2E48F}" destId="{70F29631-A519-41B8-ADC9-0C2103D50398}" srcOrd="0" destOrd="0" presId="urn:microsoft.com/office/officeart/2008/layout/HalfCircleOrganizationChart"/>
     <dgm:cxn modelId="{07C3698B-19AB-4D55-B200-8B4E9481A2CC}" srcId="{1A7A9600-FF5E-4EA2-A58A-05D976625CAD}" destId="{747A3469-DAA0-45C3-A3B9-E882224FF3E7}" srcOrd="3" destOrd="0" parTransId="{44A31B63-14A0-4B95-AF1E-8D8C9FFCFF2A}" sibTransId="{A4DF87ED-F6D0-4EF0-939E-601547751184}"/>
-    <dgm:cxn modelId="{CC708BCC-9F06-4746-859C-C2BDB8601EA1}" type="presOf" srcId="{7CABD028-3E01-446D-B3FF-89BAB7A26384}" destId="{641C1B2A-26CE-4C2D-ADF8-3AB496F5E9BD}" srcOrd="1" destOrd="0" presId="urn:microsoft.com/office/officeart/2008/layout/HalfCircleOrganizationChart"/>
-    <dgm:cxn modelId="{BD4D6D7F-54DE-4FEA-95D9-68F6F715E39B}" type="presOf" srcId="{9DD1B2AE-C62B-4FEF-B56E-DBAAEA0A1AEC}" destId="{300C7342-32D2-44F8-8B29-5847436623F2}" srcOrd="0" destOrd="0" presId="urn:microsoft.com/office/officeart/2008/layout/HalfCircleOrganizationChart"/>
-    <dgm:cxn modelId="{21DACF49-4E2E-4C94-99FA-C55BE8F8F16A}" type="presOf" srcId="{6E54C7FA-318A-4B69-B963-7A99F1373484}" destId="{049580BB-E1BB-4A62-BDEF-39AB5BB4F471}" srcOrd="1" destOrd="0" presId="urn:microsoft.com/office/officeart/2008/layout/HalfCircleOrganizationChart"/>
-    <dgm:cxn modelId="{11759125-B4C5-49FE-BD73-E7351095E9D4}" type="presOf" srcId="{CF1BD372-6F2B-4456-A400-B70D8C1FDCF5}" destId="{59849B06-7719-49E6-AA6C-2E5F80A18382}" srcOrd="0" destOrd="0" presId="urn:microsoft.com/office/officeart/2008/layout/HalfCircleOrganizationChart"/>
+    <dgm:cxn modelId="{4B9E234A-F508-44D5-862F-3B72EC336B3A}" type="presOf" srcId="{FFC28398-8714-4ABF-A15A-9B0CE3858FA2}" destId="{CF7CA0EE-5AEC-4629-9ABC-EAD75B5EF8D7}" srcOrd="0" destOrd="0" presId="urn:microsoft.com/office/officeart/2008/layout/HalfCircleOrganizationChart"/>
     <dgm:cxn modelId="{ABBAD13D-CB28-40EB-A51A-2B8BAD976B89}" srcId="{1A7A9600-FF5E-4EA2-A58A-05D976625CAD}" destId="{B5DC3BEF-EC05-4C71-A166-2D02E8F6BAEA}" srcOrd="2" destOrd="0" parTransId="{FFC28398-8714-4ABF-A15A-9B0CE3858FA2}" sibTransId="{25B25355-AA0E-4945-A53C-8F835106F514}"/>
-    <dgm:cxn modelId="{598F2452-B461-415F-942E-D12270AC99DF}" type="presOf" srcId="{3D8BD050-4023-486A-8422-4092333E263E}" destId="{A8F29182-9BBA-4DA7-AB7E-7CEC2C6715C7}" srcOrd="0" destOrd="0" presId="urn:microsoft.com/office/officeart/2008/layout/HalfCircleOrganizationChart"/>
-    <dgm:cxn modelId="{82F66039-9717-4A15-87A3-9A0275737569}" type="presOf" srcId="{B5DC3BEF-EC05-4C71-A166-2D02E8F6BAEA}" destId="{248C7BF8-6C33-49CB-AAD5-93BC9662E007}" srcOrd="1" destOrd="0" presId="urn:microsoft.com/office/officeart/2008/layout/HalfCircleOrganizationChart"/>
+    <dgm:cxn modelId="{BB57E2AE-9118-4717-8F34-0ABEAFE04AA0}" type="presOf" srcId="{6E54C7FA-318A-4B69-B963-7A99F1373484}" destId="{BD385A44-DFB9-4637-8188-50F7B3C49A9C}" srcOrd="0" destOrd="0" presId="urn:microsoft.com/office/officeart/2008/layout/HalfCircleOrganizationChart"/>
     <dgm:cxn modelId="{6F0A640E-52B3-4ECE-9DD1-5360FF804E96}" srcId="{1A7A9600-FF5E-4EA2-A58A-05D976625CAD}" destId="{0A22F079-1DCB-43A2-882F-3F9EA2D1A62A}" srcOrd="0" destOrd="0" parTransId="{3D8BD050-4023-486A-8422-4092333E263E}" sibTransId="{A34BA240-3A4F-4999-8490-3E2E130D5811}"/>
-    <dgm:cxn modelId="{765AB38F-17C1-40AE-9F15-10420105CDD3}" type="presOf" srcId="{44A31B63-14A0-4B95-AF1E-8D8C9FFCFF2A}" destId="{198AD457-87F0-4867-9475-FF580F801FEF}" srcOrd="0" destOrd="0" presId="urn:microsoft.com/office/officeart/2008/layout/HalfCircleOrganizationChart"/>
+    <dgm:cxn modelId="{6E459D9A-4A6A-4EFB-BC05-04C10FA39B4A}" type="presOf" srcId="{9DD1B2AE-C62B-4FEF-B56E-DBAAEA0A1AEC}" destId="{3C129D5B-F6AD-4EF8-85E4-F6E1412068A6}" srcOrd="1" destOrd="0" presId="urn:microsoft.com/office/officeart/2008/layout/HalfCircleOrganizationChart"/>
+    <dgm:cxn modelId="{59C47C83-2B44-4205-A19E-A6901777D930}" type="presOf" srcId="{0F9CAA5D-AF2F-4B47-99B5-9A94B72B560E}" destId="{BCEA6683-DBE7-4042-BEA2-9E6815A6759F}" srcOrd="0" destOrd="0" presId="urn:microsoft.com/office/officeart/2008/layout/HalfCircleOrganizationChart"/>
     <dgm:cxn modelId="{EEAFA8CB-FE94-43F9-A809-E113D3D66B0D}" srcId="{1A7A9600-FF5E-4EA2-A58A-05D976625CAD}" destId="{56531FCF-CFF5-4ACA-9D72-5AE0440F578F}" srcOrd="1" destOrd="0" parTransId="{D735C6B3-7012-4FA7-9F6F-849C7CEBB0F1}" sibTransId="{42C23543-26A6-4984-9616-D56DE2BE1055}"/>
-    <dgm:cxn modelId="{4832F45E-0E8D-4874-912D-9DACDAF2F2B8}" type="presOf" srcId="{0A22F079-1DCB-43A2-882F-3F9EA2D1A62A}" destId="{91CEB00E-6449-4719-8AFC-64B242689B5E}" srcOrd="0" destOrd="0" presId="urn:microsoft.com/office/officeart/2008/layout/HalfCircleOrganizationChart"/>
-    <dgm:cxn modelId="{5FABEECF-D2DA-4AEF-B45C-7EE97DD7B5B4}" type="presOf" srcId="{9DD1B2AE-C62B-4FEF-B56E-DBAAEA0A1AEC}" destId="{3C129D5B-F6AD-4EF8-85E4-F6E1412068A6}" srcOrd="1" destOrd="0" presId="urn:microsoft.com/office/officeart/2008/layout/HalfCircleOrganizationChart"/>
-    <dgm:cxn modelId="{FF2AC9DC-2F5F-4321-BEBD-DB565F6DA4C1}" type="presOf" srcId="{56531FCF-CFF5-4ACA-9D72-5AE0440F578F}" destId="{B16F52E8-8FEB-4CCD-9224-C3577C892889}" srcOrd="0" destOrd="0" presId="urn:microsoft.com/office/officeart/2008/layout/HalfCircleOrganizationChart"/>
-    <dgm:cxn modelId="{EB512AFD-FADE-47C9-A2CE-64690BDDB1B0}" type="presOf" srcId="{F7322F22-13D6-4B68-A0D0-2D619A4D1627}" destId="{62B778C9-EF70-4628-9154-C18E71E5C58C}" srcOrd="0" destOrd="0" presId="urn:microsoft.com/office/officeart/2008/layout/HalfCircleOrganizationChart"/>
-    <dgm:cxn modelId="{D5D040EA-95B6-4310-9503-BF69E12ECF63}" type="presOf" srcId="{0F9CAA5D-AF2F-4B47-99B5-9A94B72B560E}" destId="{BCEA6683-DBE7-4042-BEA2-9E6815A6759F}" srcOrd="0" destOrd="0" presId="urn:microsoft.com/office/officeart/2008/layout/HalfCircleOrganizationChart"/>
+    <dgm:cxn modelId="{15912A33-05BC-4967-AEC9-1B21FED0FA87}" type="presOf" srcId="{3D8BD050-4023-486A-8422-4092333E263E}" destId="{A8F29182-9BBA-4DA7-AB7E-7CEC2C6715C7}" srcOrd="0" destOrd="0" presId="urn:microsoft.com/office/officeart/2008/layout/HalfCircleOrganizationChart"/>
     <dgm:cxn modelId="{DFC504FA-8A67-4353-B679-D6AFC42C2D40}" srcId="{1A7A9600-FF5E-4EA2-A58A-05D976625CAD}" destId="{982237AD-A51E-47CD-9960-A6D324E49064}" srcOrd="4" destOrd="0" parTransId="{FFA96C12-48EE-4676-A716-4EB6424348BE}" sibTransId="{3B2876A8-1E6C-4270-BE48-0EC6EA7C0C44}"/>
-    <dgm:cxn modelId="{D4B76780-0CE5-48BB-8C9C-203129C88C23}" type="presOf" srcId="{FFC28398-8714-4ABF-A15A-9B0CE3858FA2}" destId="{CF7CA0EE-5AEC-4629-9ABC-EAD75B5EF8D7}" srcOrd="0" destOrd="0" presId="urn:microsoft.com/office/officeart/2008/layout/HalfCircleOrganizationChart"/>
-    <dgm:cxn modelId="{67632C1E-A502-40F2-BF93-C99F324E68D3}" type="presOf" srcId="{7CABD028-3E01-446D-B3FF-89BAB7A26384}" destId="{03BA9EF7-369C-4DD5-AE14-96E082917CE6}" srcOrd="0" destOrd="0" presId="urn:microsoft.com/office/officeart/2008/layout/HalfCircleOrganizationChart"/>
-    <dgm:cxn modelId="{2D20C9D7-3ADC-4520-908E-62656C70BC71}" type="presOf" srcId="{30FB5BD2-F52F-481D-9AF2-9C230060ECDA}" destId="{0B7EA0BE-2D72-42E9-83EE-2795C17BCDE7}" srcOrd="0" destOrd="0" presId="urn:microsoft.com/office/officeart/2008/layout/HalfCircleOrganizationChart"/>
-    <dgm:cxn modelId="{FC02D604-F05C-48DD-BC5A-58CC9962F1A1}" type="presOf" srcId="{1A7A9600-FF5E-4EA2-A58A-05D976625CAD}" destId="{4A1E70A8-13CC-4DD6-BCB4-6A070F7CC8E9}" srcOrd="0" destOrd="0" presId="urn:microsoft.com/office/officeart/2008/layout/HalfCircleOrganizationChart"/>
+    <dgm:cxn modelId="{7D8CD034-2E1D-41E0-99F2-18AA1E9B5BF6}" type="presOf" srcId="{B6684365-D54F-478D-9660-9C3464D1B89E}" destId="{691933D6-6D02-4D87-AF3F-D99B65288AEB}" srcOrd="0" destOrd="0" presId="urn:microsoft.com/office/officeart/2008/layout/HalfCircleOrganizationChart"/>
+    <dgm:cxn modelId="{3A6A654C-C62B-4273-864F-C06614CB939D}" type="presOf" srcId="{44A31B63-14A0-4B95-AF1E-8D8C9FFCFF2A}" destId="{198AD457-87F0-4867-9475-FF580F801FEF}" srcOrd="0" destOrd="0" presId="urn:microsoft.com/office/officeart/2008/layout/HalfCircleOrganizationChart"/>
+    <dgm:cxn modelId="{5342FBA1-C3CB-4D9D-9AF8-1206894AF965}" type="presOf" srcId="{7B784DE3-67B9-4A8E-95EF-B78B519B7493}" destId="{36267307-C87C-4890-8ACD-342B4DDCB98A}" srcOrd="1" destOrd="0" presId="urn:microsoft.com/office/officeart/2008/layout/HalfCircleOrganizationChart"/>
+    <dgm:cxn modelId="{E36B7635-7BE9-4DE9-A6D9-186200139586}" type="presOf" srcId="{747A3469-DAA0-45C3-A3B9-E882224FF3E7}" destId="{C696432B-A6FA-4691-8499-E26A2BD0D507}" srcOrd="0" destOrd="0" presId="urn:microsoft.com/office/officeart/2008/layout/HalfCircleOrganizationChart"/>
+    <dgm:cxn modelId="{50FAEF5E-7FF5-43BB-A79C-CCF9990D9BF2}" type="presOf" srcId="{56531FCF-CFF5-4ACA-9D72-5AE0440F578F}" destId="{5D9C7866-B9A2-465D-B044-7B52EB414DAF}" srcOrd="1" destOrd="0" presId="urn:microsoft.com/office/officeart/2008/layout/HalfCircleOrganizationChart"/>
+    <dgm:cxn modelId="{1ADC2DC3-764D-4B14-A2A1-8D921046C515}" type="presOf" srcId="{C5D7A61E-9D80-44DA-ADED-B7778A661163}" destId="{148606E6-52EA-446C-B433-D31E2C90911D}" srcOrd="1" destOrd="0" presId="urn:microsoft.com/office/officeart/2008/layout/HalfCircleOrganizationChart"/>
+    <dgm:cxn modelId="{624E7F2E-C510-4883-98CF-4CCD09EAA4DF}" type="presOf" srcId="{F7322F22-13D6-4B68-A0D0-2D619A4D1627}" destId="{62B778C9-EF70-4628-9154-C18E71E5C58C}" srcOrd="0" destOrd="0" presId="urn:microsoft.com/office/officeart/2008/layout/HalfCircleOrganizationChart"/>
+    <dgm:cxn modelId="{DB3CB676-8589-4989-9286-3FBE2C8A3DFE}" type="presOf" srcId="{DC186313-CA4B-49D2-8255-ED259AC632E1}" destId="{EEE093E1-CE2D-4F0B-B895-AD6A28CCE207}" srcOrd="1" destOrd="0" presId="urn:microsoft.com/office/officeart/2008/layout/HalfCircleOrganizationChart"/>
+    <dgm:cxn modelId="{8E7EE18D-BA87-468A-A329-0E6CCDA475EB}" type="presOf" srcId="{0A22F079-1DCB-43A2-882F-3F9EA2D1A62A}" destId="{054AD203-C4A7-429E-A9CD-51C7FA1DCA05}" srcOrd="1" destOrd="0" presId="urn:microsoft.com/office/officeart/2008/layout/HalfCircleOrganizationChart"/>
     <dgm:cxn modelId="{D408A0B9-896D-4686-B65C-A10CF750354C}" srcId="{FAAB4E34-47FB-4C36-AE11-A26114E71DD7}" destId="{C5D7A61E-9D80-44DA-ADED-B7778A661163}" srcOrd="0" destOrd="0" parTransId="{3EB8434F-9B0D-40B7-BBAF-87A0FC58E804}" sibTransId="{57ECC62B-F221-4792-A2A6-05DDAEA52543}"/>
-    <dgm:cxn modelId="{D0A4CA5D-0BD3-45BE-ABEF-A7161A2B024B}" type="presOf" srcId="{C5D7A61E-9D80-44DA-ADED-B7778A661163}" destId="{148606E6-52EA-446C-B433-D31E2C90911D}" srcOrd="1" destOrd="0" presId="urn:microsoft.com/office/officeart/2008/layout/HalfCircleOrganizationChart"/>
-    <dgm:cxn modelId="{0F04D4B0-D321-4742-BD35-2F4C01F55CC2}" type="presOf" srcId="{CF1BD372-6F2B-4456-A400-B70D8C1FDCF5}" destId="{092E8EC6-8918-4B3D-8C87-036886558620}" srcOrd="1" destOrd="0" presId="urn:microsoft.com/office/officeart/2008/layout/HalfCircleOrganizationChart"/>
+    <dgm:cxn modelId="{1CE403B2-D7E4-4DAB-83FA-D5F57A12AECF}" type="presOf" srcId="{747A3469-DAA0-45C3-A3B9-E882224FF3E7}" destId="{E66D8275-6300-4E6B-992B-A24387DB5828}" srcOrd="1" destOrd="0" presId="urn:microsoft.com/office/officeart/2008/layout/HalfCircleOrganizationChart"/>
+    <dgm:cxn modelId="{2A9DC679-11F7-4946-B22E-24E95846EDC0}" type="presOf" srcId="{7CABD028-3E01-446D-B3FF-89BAB7A26384}" destId="{03BA9EF7-369C-4DD5-AE14-96E082917CE6}" srcOrd="0" destOrd="0" presId="urn:microsoft.com/office/officeart/2008/layout/HalfCircleOrganizationChart"/>
+    <dgm:cxn modelId="{71DBA778-869F-478C-982E-28E0104991D6}" type="presOf" srcId="{B5DC3BEF-EC05-4C71-A166-2D02E8F6BAEA}" destId="{248C7BF8-6C33-49CB-AAD5-93BC9662E007}" srcOrd="1" destOrd="0" presId="urn:microsoft.com/office/officeart/2008/layout/HalfCircleOrganizationChart"/>
+    <dgm:cxn modelId="{16E8C115-2CAD-426D-978D-BEF4A33EFF21}" type="presOf" srcId="{D735C6B3-7012-4FA7-9F6F-849C7CEBB0F1}" destId="{E4685DC4-1493-4356-B9FC-D4DA326082F1}" srcOrd="0" destOrd="0" presId="urn:microsoft.com/office/officeart/2008/layout/HalfCircleOrganizationChart"/>
+    <dgm:cxn modelId="{37A5992A-9271-4500-9630-E8A0ABB69C66}" type="presOf" srcId="{CF1BD372-6F2B-4456-A400-B70D8C1FDCF5}" destId="{59849B06-7719-49E6-AA6C-2E5F80A18382}" srcOrd="0" destOrd="0" presId="urn:microsoft.com/office/officeart/2008/layout/HalfCircleOrganizationChart"/>
     <dgm:cxn modelId="{E703DD5D-9B0D-437C-8361-2805473F92B5}" srcId="{9DD1B2AE-C62B-4FEF-B56E-DBAAEA0A1AEC}" destId="{6E54C7FA-318A-4B69-B963-7A99F1373484}" srcOrd="2" destOrd="0" parTransId="{C454CB3A-672B-4C82-B53E-3CF5C0B0E9C8}" sibTransId="{5AA84E52-21BA-4D5A-A235-C67822F47BD1}"/>
-    <dgm:cxn modelId="{C7D7F805-2B01-4DD2-99DB-E28B969CA295}" type="presOf" srcId="{1A7A9600-FF5E-4EA2-A58A-05D976625CAD}" destId="{3CA01E8C-0D1C-41C8-8CF6-7A9EC98D7BE7}" srcOrd="1" destOrd="0" presId="urn:microsoft.com/office/officeart/2008/layout/HalfCircleOrganizationChart"/>
-    <dgm:cxn modelId="{30D6E013-CEC0-4957-A426-D06FB96F91E9}" type="presParOf" srcId="{3E76617A-5C47-4A7A-BC10-F5919F79CD5E}" destId="{DF90A936-7529-4CA1-B838-5029D90A47C8}" srcOrd="0" destOrd="0" presId="urn:microsoft.com/office/officeart/2008/layout/HalfCircleOrganizationChart"/>
-    <dgm:cxn modelId="{97B4A160-EE82-4811-B0BD-CA7010D95AFA}" type="presParOf" srcId="{DF90A936-7529-4CA1-B838-5029D90A47C8}" destId="{F0CA9F51-7313-443C-BEC3-EF4766F3FBB1}" srcOrd="0" destOrd="0" presId="urn:microsoft.com/office/officeart/2008/layout/HalfCircleOrganizationChart"/>
-    <dgm:cxn modelId="{208AD54F-DB32-4560-8BB2-A7551EC9E687}" type="presParOf" srcId="{F0CA9F51-7313-443C-BEC3-EF4766F3FBB1}" destId="{2E4A6BE1-6BF8-4A2D-AE7E-56254EEF6077}" srcOrd="0" destOrd="0" presId="urn:microsoft.com/office/officeart/2008/layout/HalfCircleOrganizationChart"/>
-    <dgm:cxn modelId="{6C855306-9D2B-468D-94C3-A2F223144228}" type="presParOf" srcId="{F0CA9F51-7313-443C-BEC3-EF4766F3FBB1}" destId="{6B767094-57DA-44C9-B8C6-9C8810CA8210}" srcOrd="1" destOrd="0" presId="urn:microsoft.com/office/officeart/2008/layout/HalfCircleOrganizationChart"/>
-    <dgm:cxn modelId="{00714FD4-6A92-4608-ABC7-532FF2E06CD5}" type="presParOf" srcId="{F0CA9F51-7313-443C-BEC3-EF4766F3FBB1}" destId="{54833412-AD98-471A-AE19-D595AD0B5D34}" srcOrd="2" destOrd="0" presId="urn:microsoft.com/office/officeart/2008/layout/HalfCircleOrganizationChart"/>
-    <dgm:cxn modelId="{D8AF735B-CC9F-48F8-A9A2-C8E5B20F8C0D}" type="presParOf" srcId="{F0CA9F51-7313-443C-BEC3-EF4766F3FBB1}" destId="{148606E6-52EA-446C-B433-D31E2C90911D}" srcOrd="3" destOrd="0" presId="urn:microsoft.com/office/officeart/2008/layout/HalfCircleOrganizationChart"/>
-    <dgm:cxn modelId="{BB3CC404-2339-441F-BEA0-553788F4F5AA}" type="presParOf" srcId="{DF90A936-7529-4CA1-B838-5029D90A47C8}" destId="{23FBF582-B45E-4F55-88C6-9F7EB618CCB8}" srcOrd="1" destOrd="0" presId="urn:microsoft.com/office/officeart/2008/layout/HalfCircleOrganizationChart"/>
-    <dgm:cxn modelId="{D58F107C-7501-402B-B602-A7DB06A46F5F}" type="presParOf" srcId="{23FBF582-B45E-4F55-88C6-9F7EB618CCB8}" destId="{BCEA6683-DBE7-4042-BEA2-9E6815A6759F}" srcOrd="0" destOrd="0" presId="urn:microsoft.com/office/officeart/2008/layout/HalfCircleOrganizationChart"/>
-    <dgm:cxn modelId="{B1874970-7BF5-4709-B853-3D3270E3A198}" type="presParOf" srcId="{23FBF582-B45E-4F55-88C6-9F7EB618CCB8}" destId="{28A1C0EB-7551-4DE6-BBA2-5DF5EDA63648}" srcOrd="1" destOrd="0" presId="urn:microsoft.com/office/officeart/2008/layout/HalfCircleOrganizationChart"/>
-    <dgm:cxn modelId="{10E5511B-6606-45D0-B373-8DDD8BAFF908}" type="presParOf" srcId="{28A1C0EB-7551-4DE6-BBA2-5DF5EDA63648}" destId="{FB9757FD-FCB2-4503-A695-455204268BF3}" srcOrd="0" destOrd="0" presId="urn:microsoft.com/office/officeart/2008/layout/HalfCircleOrganizationChart"/>
-    <dgm:cxn modelId="{797AEA5C-7B56-454B-94F1-86B1F37142CB}" type="presParOf" srcId="{FB9757FD-FCB2-4503-A695-455204268BF3}" destId="{300C7342-32D2-44F8-8B29-5847436623F2}" srcOrd="0" destOrd="0" presId="urn:microsoft.com/office/officeart/2008/layout/HalfCircleOrganizationChart"/>
-    <dgm:cxn modelId="{EE703C83-858D-4044-8480-FCE73556684C}" type="presParOf" srcId="{FB9757FD-FCB2-4503-A695-455204268BF3}" destId="{9C9D6438-1A37-4111-97FD-724E76273495}" srcOrd="1" destOrd="0" presId="urn:microsoft.com/office/officeart/2008/layout/HalfCircleOrganizationChart"/>
-    <dgm:cxn modelId="{A9FBD368-9251-4046-813A-90D78A95825B}" type="presParOf" srcId="{FB9757FD-FCB2-4503-A695-455204268BF3}" destId="{3B0DF62C-30F3-46A5-86E2-C0E9CA915015}" srcOrd="2" destOrd="0" presId="urn:microsoft.com/office/officeart/2008/layout/HalfCircleOrganizationChart"/>
-    <dgm:cxn modelId="{F5C5CB85-1D87-404A-A6D3-B9EF5AB26705}" type="presParOf" srcId="{FB9757FD-FCB2-4503-A695-455204268BF3}" destId="{3C129D5B-F6AD-4EF8-85E4-F6E1412068A6}" srcOrd="3" destOrd="0" presId="urn:microsoft.com/office/officeart/2008/layout/HalfCircleOrganizationChart"/>
-    <dgm:cxn modelId="{3A22F79E-AD90-4969-8FDB-4912D3671A6E}" type="presParOf" srcId="{28A1C0EB-7551-4DE6-BBA2-5DF5EDA63648}" destId="{8DACBE95-5392-4ADA-800E-909707B56C70}" srcOrd="1" destOrd="0" presId="urn:microsoft.com/office/officeart/2008/layout/HalfCircleOrganizationChart"/>
-    <dgm:cxn modelId="{B330DBC2-ADBA-48E3-8207-FDF7207A2957}" type="presParOf" srcId="{8DACBE95-5392-4ADA-800E-909707B56C70}" destId="{2D14FB3D-5D37-452D-A2F0-912A86E0A5A0}" srcOrd="0" destOrd="0" presId="urn:microsoft.com/office/officeart/2008/layout/HalfCircleOrganizationChart"/>
-    <dgm:cxn modelId="{955990E9-9CDD-41B5-A975-AEA117C5DF68}" type="presParOf" srcId="{8DACBE95-5392-4ADA-800E-909707B56C70}" destId="{E3C36FD9-283E-4C99-BCAD-1682D314E869}" srcOrd="1" destOrd="0" presId="urn:microsoft.com/office/officeart/2008/layout/HalfCircleOrganizationChart"/>
-    <dgm:cxn modelId="{04600954-DA5C-4A40-8583-E6242DC840A3}" type="presParOf" srcId="{E3C36FD9-283E-4C99-BCAD-1682D314E869}" destId="{94D78B23-AFD3-4478-ABC4-524172009CF3}" srcOrd="0" destOrd="0" presId="urn:microsoft.com/office/officeart/2008/layout/HalfCircleOrganizationChart"/>
-    <dgm:cxn modelId="{DC6AECA4-8650-4819-957F-960611286471}" type="presParOf" srcId="{94D78B23-AFD3-4478-ABC4-524172009CF3}" destId="{59849B06-7719-49E6-AA6C-2E5F80A18382}" srcOrd="0" destOrd="0" presId="urn:microsoft.com/office/officeart/2008/layout/HalfCircleOrganizationChart"/>
-    <dgm:cxn modelId="{F449B883-D4F4-4175-BB05-B6454B1A114D}" type="presParOf" srcId="{94D78B23-AFD3-4478-ABC4-524172009CF3}" destId="{4FAAA8E4-1061-425A-8413-373DA2B09A39}" srcOrd="1" destOrd="0" presId="urn:microsoft.com/office/officeart/2008/layout/HalfCircleOrganizationChart"/>
-    <dgm:cxn modelId="{7D15993C-2D18-4A3B-BC61-B81FEF585766}" type="presParOf" srcId="{94D78B23-AFD3-4478-ABC4-524172009CF3}" destId="{84EC7D7F-59F0-44D8-A648-6061A956DC7F}" srcOrd="2" destOrd="0" presId="urn:microsoft.com/office/officeart/2008/layout/HalfCircleOrganizationChart"/>
-    <dgm:cxn modelId="{F27C98BB-F79D-42E3-9FBB-90FB5E7366CD}" type="presParOf" srcId="{94D78B23-AFD3-4478-ABC4-524172009CF3}" destId="{092E8EC6-8918-4B3D-8C87-036886558620}" srcOrd="3" destOrd="0" presId="urn:microsoft.com/office/officeart/2008/layout/HalfCircleOrganizationChart"/>
-    <dgm:cxn modelId="{8615AF53-572A-4007-935F-40F2E052E2AF}" type="presParOf" srcId="{E3C36FD9-283E-4C99-BCAD-1682D314E869}" destId="{AE57B44D-6A27-419D-9FDA-ADEDA7395526}" srcOrd="1" destOrd="0" presId="urn:microsoft.com/office/officeart/2008/layout/HalfCircleOrganizationChart"/>
-    <dgm:cxn modelId="{A53BE1A8-54CF-4C3D-A912-60F485C9A1EB}" type="presParOf" srcId="{E3C36FD9-283E-4C99-BCAD-1682D314E869}" destId="{D90A0D19-2E92-43A6-9099-0112BEFD22DF}" srcOrd="2" destOrd="0" presId="urn:microsoft.com/office/officeart/2008/layout/HalfCircleOrganizationChart"/>
-    <dgm:cxn modelId="{6739EFF2-BCEC-4F5D-9BF2-4B6D8F01BD39}" type="presParOf" srcId="{8DACBE95-5392-4ADA-800E-909707B56C70}" destId="{62B778C9-EF70-4628-9154-C18E71E5C58C}" srcOrd="2" destOrd="0" presId="urn:microsoft.com/office/officeart/2008/layout/HalfCircleOrganizationChart"/>
-    <dgm:cxn modelId="{76563A5F-7F1C-4D3E-8E1E-D0DB7376A250}" type="presParOf" srcId="{8DACBE95-5392-4ADA-800E-909707B56C70}" destId="{FBDD69BF-6E2B-4704-9057-252880E9B33E}" srcOrd="3" destOrd="0" presId="urn:microsoft.com/office/officeart/2008/layout/HalfCircleOrganizationChart"/>
-    <dgm:cxn modelId="{EE9E9FB8-76A5-4289-A8C3-9A360568D780}" type="presParOf" srcId="{FBDD69BF-6E2B-4704-9057-252880E9B33E}" destId="{54B8A0A0-6EBA-458D-ADAA-DBD6C7366312}" srcOrd="0" destOrd="0" presId="urn:microsoft.com/office/officeart/2008/layout/HalfCircleOrganizationChart"/>
-    <dgm:cxn modelId="{CDB821F0-037A-4DB5-A3BA-09606160AE60}" type="presParOf" srcId="{54B8A0A0-6EBA-458D-ADAA-DBD6C7366312}" destId="{F544963C-8600-442C-A7CE-368406EAAB2A}" srcOrd="0" destOrd="0" presId="urn:microsoft.com/office/officeart/2008/layout/HalfCircleOrganizationChart"/>
-    <dgm:cxn modelId="{55EAF16A-AD74-4D3D-9F56-D4E05DCFAEF0}" type="presParOf" srcId="{54B8A0A0-6EBA-458D-ADAA-DBD6C7366312}" destId="{F212C5E2-2CCC-483F-B6EB-8C51DD5096F8}" srcOrd="1" destOrd="0" presId="urn:microsoft.com/office/officeart/2008/layout/HalfCircleOrganizationChart"/>
-    <dgm:cxn modelId="{CA00E248-2290-4D45-9FFD-704BFF9A67DF}" type="presParOf" srcId="{54B8A0A0-6EBA-458D-ADAA-DBD6C7366312}" destId="{35A9936C-3641-45CA-A48A-0545ACD8DB3B}" srcOrd="2" destOrd="0" presId="urn:microsoft.com/office/officeart/2008/layout/HalfCircleOrganizationChart"/>
-    <dgm:cxn modelId="{451CC253-4DE8-47ED-B2C7-2681F45D8474}" type="presParOf" srcId="{54B8A0A0-6EBA-458D-ADAA-DBD6C7366312}" destId="{EEE093E1-CE2D-4F0B-B895-AD6A28CCE207}" srcOrd="3" destOrd="0" presId="urn:microsoft.com/office/officeart/2008/layout/HalfCircleOrganizationChart"/>
-    <dgm:cxn modelId="{1986AEA3-7BD0-4929-81E4-E50C1BC424A7}" type="presParOf" srcId="{FBDD69BF-6E2B-4704-9057-252880E9B33E}" destId="{BF386665-0A0D-4C51-B811-1D276C1AE4DA}" srcOrd="1" destOrd="0" presId="urn:microsoft.com/office/officeart/2008/layout/HalfCircleOrganizationChart"/>
-    <dgm:cxn modelId="{5C56C8B8-2D66-4CA4-A4A7-C4B4014C8E81}" type="presParOf" srcId="{FBDD69BF-6E2B-4704-9057-252880E9B33E}" destId="{5AE11ED6-EB1E-45B7-A817-ACBF9F5C4D88}" srcOrd="2" destOrd="0" presId="urn:microsoft.com/office/officeart/2008/layout/HalfCircleOrganizationChart"/>
-    <dgm:cxn modelId="{B4F2FF3F-CA39-48A5-9337-0846A30EE4B1}" type="presParOf" srcId="{8DACBE95-5392-4ADA-800E-909707B56C70}" destId="{2F29019F-B6DA-40A0-9E88-D2D075BED363}" srcOrd="4" destOrd="0" presId="urn:microsoft.com/office/officeart/2008/layout/HalfCircleOrganizationChart"/>
-    <dgm:cxn modelId="{15E95727-1951-4080-A15F-1C43D724C2FE}" type="presParOf" srcId="{8DACBE95-5392-4ADA-800E-909707B56C70}" destId="{CE05C3E3-9465-4157-9625-38E0D773F45B}" srcOrd="5" destOrd="0" presId="urn:microsoft.com/office/officeart/2008/layout/HalfCircleOrganizationChart"/>
-    <dgm:cxn modelId="{7AF728D0-3315-40D7-85DA-A2B627DD2E84}" type="presParOf" srcId="{CE05C3E3-9465-4157-9625-38E0D773F45B}" destId="{2E2ABB89-1D59-4679-8E08-18971D211078}" srcOrd="0" destOrd="0" presId="urn:microsoft.com/office/officeart/2008/layout/HalfCircleOrganizationChart"/>
-    <dgm:cxn modelId="{96AD0826-31B1-454C-A45B-D36CC4121999}" type="presParOf" srcId="{2E2ABB89-1D59-4679-8E08-18971D211078}" destId="{BD385A44-DFB9-4637-8188-50F7B3C49A9C}" srcOrd="0" destOrd="0" presId="urn:microsoft.com/office/officeart/2008/layout/HalfCircleOrganizationChart"/>
-    <dgm:cxn modelId="{793F3319-2ACC-471B-B869-1612A924E5D2}" type="presParOf" srcId="{2E2ABB89-1D59-4679-8E08-18971D211078}" destId="{9C92E658-24E0-4B01-82D5-B7F58EE420EF}" srcOrd="1" destOrd="0" presId="urn:microsoft.com/office/officeart/2008/layout/HalfCircleOrganizationChart"/>
-    <dgm:cxn modelId="{29FD0B24-6371-49B2-A129-823A8880DD2A}" type="presParOf" srcId="{2E2ABB89-1D59-4679-8E08-18971D211078}" destId="{0589B96E-6B39-4679-8A04-B4A709BA3321}" srcOrd="2" destOrd="0" presId="urn:microsoft.com/office/officeart/2008/layout/HalfCircleOrganizationChart"/>
-    <dgm:cxn modelId="{EC99DB66-8B99-4B8B-BD10-EE878A31C199}" type="presParOf" srcId="{2E2ABB89-1D59-4679-8E08-18971D211078}" destId="{049580BB-E1BB-4A62-BDEF-39AB5BB4F471}" srcOrd="3" destOrd="0" presId="urn:microsoft.com/office/officeart/2008/layout/HalfCircleOrganizationChart"/>
-    <dgm:cxn modelId="{E835E050-FB0D-43AB-A19F-2313E753875D}" type="presParOf" srcId="{CE05C3E3-9465-4157-9625-38E0D773F45B}" destId="{C0C0FE60-CE2E-4CF5-B2D6-88C66D5F7B0A}" srcOrd="1" destOrd="0" presId="urn:microsoft.com/office/officeart/2008/layout/HalfCircleOrganizationChart"/>
-    <dgm:cxn modelId="{E8E2B4A9-721B-4862-B7FF-1E2F5AD178AF}" type="presParOf" srcId="{CE05C3E3-9465-4157-9625-38E0D773F45B}" destId="{3065E040-1251-498E-93F8-A30CAF508367}" srcOrd="2" destOrd="0" presId="urn:microsoft.com/office/officeart/2008/layout/HalfCircleOrganizationChart"/>
-    <dgm:cxn modelId="{404B19E9-7C5B-44F8-BE66-E6642B0DA1AD}" type="presParOf" srcId="{8DACBE95-5392-4ADA-800E-909707B56C70}" destId="{0B7EA0BE-2D72-42E9-83EE-2795C17BCDE7}" srcOrd="6" destOrd="0" presId="urn:microsoft.com/office/officeart/2008/layout/HalfCircleOrganizationChart"/>
-    <dgm:cxn modelId="{709F2E72-FAF7-4151-8A6F-66D7735AD245}" type="presParOf" srcId="{8DACBE95-5392-4ADA-800E-909707B56C70}" destId="{3FD1E9CE-2E60-406E-833B-A4CB1A45F0F8}" srcOrd="7" destOrd="0" presId="urn:microsoft.com/office/officeart/2008/layout/HalfCircleOrganizationChart"/>
-    <dgm:cxn modelId="{E4E4118F-9841-4562-B83F-8B99FB9A4509}" type="presParOf" srcId="{3FD1E9CE-2E60-406E-833B-A4CB1A45F0F8}" destId="{5B1F5AD9-6174-42BA-AE0E-FC2ACC66976E}" srcOrd="0" destOrd="0" presId="urn:microsoft.com/office/officeart/2008/layout/HalfCircleOrganizationChart"/>
-    <dgm:cxn modelId="{0AD90FA5-1109-4E42-821C-86B1CB547245}" type="presParOf" srcId="{5B1F5AD9-6174-42BA-AE0E-FC2ACC66976E}" destId="{4A1E70A8-13CC-4DD6-BCB4-6A070F7CC8E9}" srcOrd="0" destOrd="0" presId="urn:microsoft.com/office/officeart/2008/layout/HalfCircleOrganizationChart"/>
-    <dgm:cxn modelId="{858BD78B-FCBB-406B-A6A0-BD707E118B2E}" type="presParOf" srcId="{5B1F5AD9-6174-42BA-AE0E-FC2ACC66976E}" destId="{FB64FDCD-6C75-4105-86E7-D843212A0B7C}" srcOrd="1" destOrd="0" presId="urn:microsoft.com/office/officeart/2008/layout/HalfCircleOrganizationChart"/>
-    <dgm:cxn modelId="{1ADFF313-9B96-49EA-9CB2-065F180B5055}" type="presParOf" srcId="{5B1F5AD9-6174-42BA-AE0E-FC2ACC66976E}" destId="{7FF8F91B-131B-4550-9E7B-B95619E888B4}" srcOrd="2" destOrd="0" presId="urn:microsoft.com/office/officeart/2008/layout/HalfCircleOrganizationChart"/>
-    <dgm:cxn modelId="{E24D9115-F668-409B-851C-F149F2990EDA}" type="presParOf" srcId="{5B1F5AD9-6174-42BA-AE0E-FC2ACC66976E}" destId="{3CA01E8C-0D1C-41C8-8CF6-7A9EC98D7BE7}" srcOrd="3" destOrd="0" presId="urn:microsoft.com/office/officeart/2008/layout/HalfCircleOrganizationChart"/>
-    <dgm:cxn modelId="{F3B861CD-608E-4CCF-802C-C2116288219F}" type="presParOf" srcId="{3FD1E9CE-2E60-406E-833B-A4CB1A45F0F8}" destId="{7A8BA6CE-03FF-4D79-97F4-7692A71A5AA4}" srcOrd="1" destOrd="0" presId="urn:microsoft.com/office/officeart/2008/layout/HalfCircleOrganizationChart"/>
-    <dgm:cxn modelId="{04D5B121-795B-4F62-A524-E9F29CA39271}" type="presParOf" srcId="{7A8BA6CE-03FF-4D79-97F4-7692A71A5AA4}" destId="{A8F29182-9BBA-4DA7-AB7E-7CEC2C6715C7}" srcOrd="0" destOrd="0" presId="urn:microsoft.com/office/officeart/2008/layout/HalfCircleOrganizationChart"/>
-    <dgm:cxn modelId="{D701856D-D178-42F5-9411-D4E992D7FCD6}" type="presParOf" srcId="{7A8BA6CE-03FF-4D79-97F4-7692A71A5AA4}" destId="{DCDF1481-EFBC-4F32-B484-19FCB4837006}" srcOrd="1" destOrd="0" presId="urn:microsoft.com/office/officeart/2008/layout/HalfCircleOrganizationChart"/>
-    <dgm:cxn modelId="{E5F960E2-887A-4421-84D6-26E90B4B16B8}" type="presParOf" srcId="{DCDF1481-EFBC-4F32-B484-19FCB4837006}" destId="{1F884253-F5AB-46B3-B9F1-4BB5016023FF}" srcOrd="0" destOrd="0" presId="urn:microsoft.com/office/officeart/2008/layout/HalfCircleOrganizationChart"/>
-    <dgm:cxn modelId="{65DC496D-D02B-4A25-BB31-E12C8A7BBCA2}" type="presParOf" srcId="{1F884253-F5AB-46B3-B9F1-4BB5016023FF}" destId="{91CEB00E-6449-4719-8AFC-64B242689B5E}" srcOrd="0" destOrd="0" presId="urn:microsoft.com/office/officeart/2008/layout/HalfCircleOrganizationChart"/>
-    <dgm:cxn modelId="{D6F656F9-F7A9-467E-9CA5-FEC3D1B0C042}" type="presParOf" srcId="{1F884253-F5AB-46B3-B9F1-4BB5016023FF}" destId="{CCCC7A46-1A99-44E5-A99A-D09346933E67}" srcOrd="1" destOrd="0" presId="urn:microsoft.com/office/officeart/2008/layout/HalfCircleOrganizationChart"/>
-    <dgm:cxn modelId="{F0E4A09E-BBA5-4C53-8379-6C447FF27E3E}" type="presParOf" srcId="{1F884253-F5AB-46B3-B9F1-4BB5016023FF}" destId="{23D7FF5C-5B20-4C4E-BB41-692C97CB6C57}" srcOrd="2" destOrd="0" presId="urn:microsoft.com/office/officeart/2008/layout/HalfCircleOrganizationChart"/>
-    <dgm:cxn modelId="{62820CAD-6DDB-46FA-AA76-93AA17BDE658}" type="presParOf" srcId="{1F884253-F5AB-46B3-B9F1-4BB5016023FF}" destId="{054AD203-C4A7-429E-A9CD-51C7FA1DCA05}" srcOrd="3" destOrd="0" presId="urn:microsoft.com/office/officeart/2008/layout/HalfCircleOrganizationChart"/>
-    <dgm:cxn modelId="{F6518270-952C-44DE-A93D-C34C0437E0F8}" type="presParOf" srcId="{DCDF1481-EFBC-4F32-B484-19FCB4837006}" destId="{8E0A9073-0EAC-4F56-BE78-71E5FBD4A82D}" srcOrd="1" destOrd="0" presId="urn:microsoft.com/office/officeart/2008/layout/HalfCircleOrganizationChart"/>
-    <dgm:cxn modelId="{1E29F013-597A-4797-BDBE-6D6D344A4D51}" type="presParOf" srcId="{DCDF1481-EFBC-4F32-B484-19FCB4837006}" destId="{8D9F9D8A-5F91-49E6-AE29-E8752612F420}" srcOrd="2" destOrd="0" presId="urn:microsoft.com/office/officeart/2008/layout/HalfCircleOrganizationChart"/>
-    <dgm:cxn modelId="{E521A681-A00F-4EB3-9AB0-4FD0FF6BF5C1}" type="presParOf" srcId="{7A8BA6CE-03FF-4D79-97F4-7692A71A5AA4}" destId="{E4685DC4-1493-4356-B9FC-D4DA326082F1}" srcOrd="2" destOrd="0" presId="urn:microsoft.com/office/officeart/2008/layout/HalfCircleOrganizationChart"/>
-    <dgm:cxn modelId="{F6183D6D-C2F9-46FB-A095-A7BC9B2B34C1}" type="presParOf" srcId="{7A8BA6CE-03FF-4D79-97F4-7692A71A5AA4}" destId="{C186DFB1-B11F-411F-97F5-C95F24CC29C3}" srcOrd="3" destOrd="0" presId="urn:microsoft.com/office/officeart/2008/layout/HalfCircleOrganizationChart"/>
-    <dgm:cxn modelId="{4515DF30-D403-488B-9D4E-52E2F7AE2445}" type="presParOf" srcId="{C186DFB1-B11F-411F-97F5-C95F24CC29C3}" destId="{B94E0E89-5695-47ED-805E-2C3C78681C06}" srcOrd="0" destOrd="0" presId="urn:microsoft.com/office/officeart/2008/layout/HalfCircleOrganizationChart"/>
-    <dgm:cxn modelId="{829D16A5-0730-4F18-A848-05498FE4172C}" type="presParOf" srcId="{B94E0E89-5695-47ED-805E-2C3C78681C06}" destId="{B16F52E8-8FEB-4CCD-9224-C3577C892889}" srcOrd="0" destOrd="0" presId="urn:microsoft.com/office/officeart/2008/layout/HalfCircleOrganizationChart"/>
-    <dgm:cxn modelId="{B639755A-E69B-47C9-A9D0-022FF260B3A7}" type="presParOf" srcId="{B94E0E89-5695-47ED-805E-2C3C78681C06}" destId="{160EBF9C-43CB-49AA-A128-8EB8AC70169A}" srcOrd="1" destOrd="0" presId="urn:microsoft.com/office/officeart/2008/layout/HalfCircleOrganizationChart"/>
-    <dgm:cxn modelId="{00AF7ECC-591E-4541-BEA5-FB08788F0DDD}" type="presParOf" srcId="{B94E0E89-5695-47ED-805E-2C3C78681C06}" destId="{81F9A785-4C1D-4B92-AC28-8FF089084F75}" srcOrd="2" destOrd="0" presId="urn:microsoft.com/office/officeart/2008/layout/HalfCircleOrganizationChart"/>
-    <dgm:cxn modelId="{352004E7-B259-406B-A887-40BCC9948A06}" type="presParOf" srcId="{B94E0E89-5695-47ED-805E-2C3C78681C06}" destId="{5D9C7866-B9A2-465D-B044-7B52EB414DAF}" srcOrd="3" destOrd="0" presId="urn:microsoft.com/office/officeart/2008/layout/HalfCircleOrganizationChart"/>
-    <dgm:cxn modelId="{0A3755DC-39FC-47AE-956F-BB872C22139F}" type="presParOf" srcId="{C186DFB1-B11F-411F-97F5-C95F24CC29C3}" destId="{CBF64ED2-7BA5-4DFC-9B3C-BC0BB2DC7B48}" srcOrd="1" destOrd="0" presId="urn:microsoft.com/office/officeart/2008/layout/HalfCircleOrganizationChart"/>
-    <dgm:cxn modelId="{76CCCBB2-0756-4F31-B0B0-C530BC06F3F7}" type="presParOf" srcId="{C186DFB1-B11F-411F-97F5-C95F24CC29C3}" destId="{C863DD30-5EA1-474B-A9E0-0858956A16DA}" srcOrd="2" destOrd="0" presId="urn:microsoft.com/office/officeart/2008/layout/HalfCircleOrganizationChart"/>
-    <dgm:cxn modelId="{4484A160-C69B-4EFE-AFAD-99CA9CD25DFB}" type="presParOf" srcId="{7A8BA6CE-03FF-4D79-97F4-7692A71A5AA4}" destId="{CF7CA0EE-5AEC-4629-9ABC-EAD75B5EF8D7}" srcOrd="4" destOrd="0" presId="urn:microsoft.com/office/officeart/2008/layout/HalfCircleOrganizationChart"/>
-    <dgm:cxn modelId="{4BC87E78-F812-48B7-AF26-D4D0C8D98EDB}" type="presParOf" srcId="{7A8BA6CE-03FF-4D79-97F4-7692A71A5AA4}" destId="{98795648-A9A4-4EB5-BE02-A57D6775C6E4}" srcOrd="5" destOrd="0" presId="urn:microsoft.com/office/officeart/2008/layout/HalfCircleOrganizationChart"/>
-    <dgm:cxn modelId="{AD1C6FAC-6A17-45FF-A988-EE8A31B66948}" type="presParOf" srcId="{98795648-A9A4-4EB5-BE02-A57D6775C6E4}" destId="{05E679AA-8180-4B79-BBB8-C5D008D45357}" srcOrd="0" destOrd="0" presId="urn:microsoft.com/office/officeart/2008/layout/HalfCircleOrganizationChart"/>
-    <dgm:cxn modelId="{37E7280E-8E8D-4C5D-8577-4E31F834DCE6}" type="presParOf" srcId="{05E679AA-8180-4B79-BBB8-C5D008D45357}" destId="{62E05336-6F11-41C4-8DF8-DE149B8F70BA}" srcOrd="0" destOrd="0" presId="urn:microsoft.com/office/officeart/2008/layout/HalfCircleOrganizationChart"/>
-    <dgm:cxn modelId="{6112519A-88C8-4E95-83C3-0C20399D41A4}" type="presParOf" srcId="{05E679AA-8180-4B79-BBB8-C5D008D45357}" destId="{C738466E-1390-466A-839B-5C6B47116E18}" srcOrd="1" destOrd="0" presId="urn:microsoft.com/office/officeart/2008/layout/HalfCircleOrganizationChart"/>
-    <dgm:cxn modelId="{D93E0D05-0AEE-46A2-B2D8-1A3F7AA3C0E3}" type="presParOf" srcId="{05E679AA-8180-4B79-BBB8-C5D008D45357}" destId="{8B50AD40-CA92-4C29-80DB-B9C68BFAC947}" srcOrd="2" destOrd="0" presId="urn:microsoft.com/office/officeart/2008/layout/HalfCircleOrganizationChart"/>
-    <dgm:cxn modelId="{04DE1E1C-EA4F-45B9-97BF-7390D7E1108E}" type="presParOf" srcId="{05E679AA-8180-4B79-BBB8-C5D008D45357}" destId="{248C7BF8-6C33-49CB-AAD5-93BC9662E007}" srcOrd="3" destOrd="0" presId="urn:microsoft.com/office/officeart/2008/layout/HalfCircleOrganizationChart"/>
-    <dgm:cxn modelId="{3CC5FA15-8E70-4069-AD4E-95A2A952B7F1}" type="presParOf" srcId="{98795648-A9A4-4EB5-BE02-A57D6775C6E4}" destId="{46DBFBF2-1B91-45B4-9180-952418E2CAB4}" srcOrd="1" destOrd="0" presId="urn:microsoft.com/office/officeart/2008/layout/HalfCircleOrganizationChart"/>
-    <dgm:cxn modelId="{BB2AAFBD-4493-4358-A0DA-6F38FF220805}" type="presParOf" srcId="{98795648-A9A4-4EB5-BE02-A57D6775C6E4}" destId="{C3E0AA44-6EA4-4B2A-BCBC-7CF06801197A}" srcOrd="2" destOrd="0" presId="urn:microsoft.com/office/officeart/2008/layout/HalfCircleOrganizationChart"/>
-    <dgm:cxn modelId="{A40932EA-0957-4483-899D-A3873E11A0AC}" type="presParOf" srcId="{7A8BA6CE-03FF-4D79-97F4-7692A71A5AA4}" destId="{198AD457-87F0-4867-9475-FF580F801FEF}" srcOrd="6" destOrd="0" presId="urn:microsoft.com/office/officeart/2008/layout/HalfCircleOrganizationChart"/>
-    <dgm:cxn modelId="{B5C59A71-94FE-41BA-8DB9-EB6FE61E4D27}" type="presParOf" srcId="{7A8BA6CE-03FF-4D79-97F4-7692A71A5AA4}" destId="{5E225BB1-D663-4D19-9A56-A9E3EAB51CF3}" srcOrd="7" destOrd="0" presId="urn:microsoft.com/office/officeart/2008/layout/HalfCircleOrganizationChart"/>
-    <dgm:cxn modelId="{C932F50A-5496-4E90-93CB-FE9FAAE4AAC8}" type="presParOf" srcId="{5E225BB1-D663-4D19-9A56-A9E3EAB51CF3}" destId="{AAD7F3C1-59D0-4298-9FC0-A36569574A4A}" srcOrd="0" destOrd="0" presId="urn:microsoft.com/office/officeart/2008/layout/HalfCircleOrganizationChart"/>
-    <dgm:cxn modelId="{0F4F5764-7A60-4E02-95CD-1261F0B0988B}" type="presParOf" srcId="{AAD7F3C1-59D0-4298-9FC0-A36569574A4A}" destId="{C696432B-A6FA-4691-8499-E26A2BD0D507}" srcOrd="0" destOrd="0" presId="urn:microsoft.com/office/officeart/2008/layout/HalfCircleOrganizationChart"/>
-    <dgm:cxn modelId="{27CE3C13-3DEC-4911-B09A-9A16A09BD538}" type="presParOf" srcId="{AAD7F3C1-59D0-4298-9FC0-A36569574A4A}" destId="{CCC3A28F-11CB-46D7-BE18-A75CC7980E36}" srcOrd="1" destOrd="0" presId="urn:microsoft.com/office/officeart/2008/layout/HalfCircleOrganizationChart"/>
-    <dgm:cxn modelId="{B4C4A2D0-5DC0-424E-9F49-FA3A35AA2E72}" type="presParOf" srcId="{AAD7F3C1-59D0-4298-9FC0-A36569574A4A}" destId="{14217E00-A533-4D40-930C-0C862E900488}" srcOrd="2" destOrd="0" presId="urn:microsoft.com/office/officeart/2008/layout/HalfCircleOrganizationChart"/>
-    <dgm:cxn modelId="{E0CB30E8-7B50-4A5E-830E-8A662009856B}" type="presParOf" srcId="{AAD7F3C1-59D0-4298-9FC0-A36569574A4A}" destId="{E66D8275-6300-4E6B-992B-A24387DB5828}" srcOrd="3" destOrd="0" presId="urn:microsoft.com/office/officeart/2008/layout/HalfCircleOrganizationChart"/>
-    <dgm:cxn modelId="{BA83E586-58FA-439E-BE4B-63549EBF3FFD}" type="presParOf" srcId="{5E225BB1-D663-4D19-9A56-A9E3EAB51CF3}" destId="{4688DF5E-F41D-4AA2-9698-FA3ECC675C46}" srcOrd="1" destOrd="0" presId="urn:microsoft.com/office/officeart/2008/layout/HalfCircleOrganizationChart"/>
-    <dgm:cxn modelId="{39EE1248-5AA4-4C7B-AEE9-6998F2519A43}" type="presParOf" srcId="{5E225BB1-D663-4D19-9A56-A9E3EAB51CF3}" destId="{8EDF77A8-5467-462D-982D-5854A2BEE124}" srcOrd="2" destOrd="0" presId="urn:microsoft.com/office/officeart/2008/layout/HalfCircleOrganizationChart"/>
-    <dgm:cxn modelId="{2F8B3FA3-96FE-4C2C-ADC1-956465639CE9}" type="presParOf" srcId="{7A8BA6CE-03FF-4D79-97F4-7692A71A5AA4}" destId="{806D5F68-383F-4D5E-B99E-7499235DDC87}" srcOrd="8" destOrd="0" presId="urn:microsoft.com/office/officeart/2008/layout/HalfCircleOrganizationChart"/>
-    <dgm:cxn modelId="{1FCE32DC-F8AC-4B13-A5C4-4A581D7BF4B9}" type="presParOf" srcId="{7A8BA6CE-03FF-4D79-97F4-7692A71A5AA4}" destId="{1B457487-B605-40FF-B813-0C1A141FAC6A}" srcOrd="9" destOrd="0" presId="urn:microsoft.com/office/officeart/2008/layout/HalfCircleOrganizationChart"/>
-    <dgm:cxn modelId="{8EC821E7-4B69-4957-AD1A-2DD63F484E7A}" type="presParOf" srcId="{1B457487-B605-40FF-B813-0C1A141FAC6A}" destId="{2597F91B-87ED-498D-8A8C-87EA0688CAC6}" srcOrd="0" destOrd="0" presId="urn:microsoft.com/office/officeart/2008/layout/HalfCircleOrganizationChart"/>
-    <dgm:cxn modelId="{D6B67608-CDBF-4D44-AF28-25689524214E}" type="presParOf" srcId="{2597F91B-87ED-498D-8A8C-87EA0688CAC6}" destId="{52956E41-C621-42CD-94B5-9F2A4196B636}" srcOrd="0" destOrd="0" presId="urn:microsoft.com/office/officeart/2008/layout/HalfCircleOrganizationChart"/>
-    <dgm:cxn modelId="{794207C3-B589-48D5-895C-4C568378DCD9}" type="presParOf" srcId="{2597F91B-87ED-498D-8A8C-87EA0688CAC6}" destId="{6AC4BA90-8A0A-4DF1-88E8-FB14E8D661AC}" srcOrd="1" destOrd="0" presId="urn:microsoft.com/office/officeart/2008/layout/HalfCircleOrganizationChart"/>
-    <dgm:cxn modelId="{7466D2B4-F6F6-44A1-A00B-46AD28D31A7C}" type="presParOf" srcId="{2597F91B-87ED-498D-8A8C-87EA0688CAC6}" destId="{53E7DAB8-5391-48F9-A01C-77CE432E7AE3}" srcOrd="2" destOrd="0" presId="urn:microsoft.com/office/officeart/2008/layout/HalfCircleOrganizationChart"/>
-    <dgm:cxn modelId="{F2507944-2735-430C-99D0-C44AF24247D7}" type="presParOf" srcId="{2597F91B-87ED-498D-8A8C-87EA0688CAC6}" destId="{AF45BF92-CD78-496F-99E5-1271454B054A}" srcOrd="3" destOrd="0" presId="urn:microsoft.com/office/officeart/2008/layout/HalfCircleOrganizationChart"/>
-    <dgm:cxn modelId="{4FB5AB3A-36D0-4A4C-A9CC-ABE40FB647BC}" type="presParOf" srcId="{1B457487-B605-40FF-B813-0C1A141FAC6A}" destId="{EBE0E35A-7A89-4F1D-833C-BC2079211035}" srcOrd="1" destOrd="0" presId="urn:microsoft.com/office/officeart/2008/layout/HalfCircleOrganizationChart"/>
-    <dgm:cxn modelId="{68441A6D-E850-4616-9A90-D0B1C7D69B17}" type="presParOf" srcId="{1B457487-B605-40FF-B813-0C1A141FAC6A}" destId="{5124765E-5698-4FE9-8A29-8BE349EED62A}" srcOrd="2" destOrd="0" presId="urn:microsoft.com/office/officeart/2008/layout/HalfCircleOrganizationChart"/>
-    <dgm:cxn modelId="{61D7CF19-8FB9-4CCF-B3E0-76A7D6FCBA71}" type="presParOf" srcId="{3FD1E9CE-2E60-406E-833B-A4CB1A45F0F8}" destId="{46F4BB3B-4444-4FD8-A3D9-AC5FD53ED6B7}" srcOrd="2" destOrd="0" presId="urn:microsoft.com/office/officeart/2008/layout/HalfCircleOrganizationChart"/>
-    <dgm:cxn modelId="{2E8BDAB6-0E8D-493D-BA21-0E59D27F3FDB}" type="presParOf" srcId="{8DACBE95-5392-4ADA-800E-909707B56C70}" destId="{70F29631-A519-41B8-ADC9-0C2103D50398}" srcOrd="8" destOrd="0" presId="urn:microsoft.com/office/officeart/2008/layout/HalfCircleOrganizationChart"/>
-    <dgm:cxn modelId="{3B566A5E-026F-45D5-AA15-77FDED25D189}" type="presParOf" srcId="{8DACBE95-5392-4ADA-800E-909707B56C70}" destId="{E6486C7E-CF75-498D-9BE6-32D34F6F7A1E}" srcOrd="9" destOrd="0" presId="urn:microsoft.com/office/officeart/2008/layout/HalfCircleOrganizationChart"/>
-    <dgm:cxn modelId="{64CB2697-49A5-424F-AD92-712AE810E122}" type="presParOf" srcId="{E6486C7E-CF75-498D-9BE6-32D34F6F7A1E}" destId="{A96549F8-2B9F-4E1B-9825-6747ACC251E0}" srcOrd="0" destOrd="0" presId="urn:microsoft.com/office/officeart/2008/layout/HalfCircleOrganizationChart"/>
-    <dgm:cxn modelId="{D9DE3FCD-5218-4132-8576-3FA5ACC82C83}" type="presParOf" srcId="{A96549F8-2B9F-4E1B-9825-6747ACC251E0}" destId="{855CFB59-E626-4255-BBBA-A576B5417EB0}" srcOrd="0" destOrd="0" presId="urn:microsoft.com/office/officeart/2008/layout/HalfCircleOrganizationChart"/>
-    <dgm:cxn modelId="{F1348D9D-6C9A-4DD5-8BBA-4EDFB974904D}" type="presParOf" srcId="{A96549F8-2B9F-4E1B-9825-6747ACC251E0}" destId="{ED373F08-1C0E-4C20-88AE-AFF8DF1A2265}" srcOrd="1" destOrd="0" presId="urn:microsoft.com/office/officeart/2008/layout/HalfCircleOrganizationChart"/>
-    <dgm:cxn modelId="{410945B9-BCD2-4DE7-A789-248529024659}" type="presParOf" srcId="{A96549F8-2B9F-4E1B-9825-6747ACC251E0}" destId="{38C39D6D-5E52-413C-95AE-8694511A31CA}" srcOrd="2" destOrd="0" presId="urn:microsoft.com/office/officeart/2008/layout/HalfCircleOrganizationChart"/>
-    <dgm:cxn modelId="{6EB8FEB3-6340-42B0-A556-EBB643C5D029}" type="presParOf" srcId="{A96549F8-2B9F-4E1B-9825-6747ACC251E0}" destId="{36267307-C87C-4890-8ACD-342B4DDCB98A}" srcOrd="3" destOrd="0" presId="urn:microsoft.com/office/officeart/2008/layout/HalfCircleOrganizationChart"/>
-    <dgm:cxn modelId="{4F2BC92C-82F8-453B-990F-2E983EFF7019}" type="presParOf" srcId="{E6486C7E-CF75-498D-9BE6-32D34F6F7A1E}" destId="{8ABCB29A-9AAC-41E5-A5A4-6F1C6238BA4D}" srcOrd="1" destOrd="0" presId="urn:microsoft.com/office/officeart/2008/layout/HalfCircleOrganizationChart"/>
-    <dgm:cxn modelId="{DF3B5014-1218-4FB4-B4EC-A89F0C2357B2}" type="presParOf" srcId="{E6486C7E-CF75-498D-9BE6-32D34F6F7A1E}" destId="{03403ECF-A9AE-417D-ADF7-8AB19E741CE5}" srcOrd="2" destOrd="0" presId="urn:microsoft.com/office/officeart/2008/layout/HalfCircleOrganizationChart"/>
-    <dgm:cxn modelId="{F5CB2F87-B77E-4A1A-8F50-1B266EB6FE64}" type="presParOf" srcId="{8DACBE95-5392-4ADA-800E-909707B56C70}" destId="{691933D6-6D02-4D87-AF3F-D99B65288AEB}" srcOrd="10" destOrd="0" presId="urn:microsoft.com/office/officeart/2008/layout/HalfCircleOrganizationChart"/>
-    <dgm:cxn modelId="{50DECB30-6694-4EBE-ADB0-694F9593C655}" type="presParOf" srcId="{8DACBE95-5392-4ADA-800E-909707B56C70}" destId="{288AA61B-E2A8-4B87-9F10-B6E20B974A98}" srcOrd="11" destOrd="0" presId="urn:microsoft.com/office/officeart/2008/layout/HalfCircleOrganizationChart"/>
-    <dgm:cxn modelId="{9963921C-920D-4F55-ABCE-5E1887074DBA}" type="presParOf" srcId="{288AA61B-E2A8-4B87-9F10-B6E20B974A98}" destId="{D3319CCC-E214-45DF-8EB7-1F320748E5DD}" srcOrd="0" destOrd="0" presId="urn:microsoft.com/office/officeart/2008/layout/HalfCircleOrganizationChart"/>
-    <dgm:cxn modelId="{6B076866-A53F-4308-8039-D0AE97514CDE}" type="presParOf" srcId="{D3319CCC-E214-45DF-8EB7-1F320748E5DD}" destId="{03BA9EF7-369C-4DD5-AE14-96E082917CE6}" srcOrd="0" destOrd="0" presId="urn:microsoft.com/office/officeart/2008/layout/HalfCircleOrganizationChart"/>
-    <dgm:cxn modelId="{33F53A8C-64FF-438D-929F-F2F2768D42EE}" type="presParOf" srcId="{D3319CCC-E214-45DF-8EB7-1F320748E5DD}" destId="{9070B6C0-00B9-4B74-BDC4-19632055523F}" srcOrd="1" destOrd="0" presId="urn:microsoft.com/office/officeart/2008/layout/HalfCircleOrganizationChart"/>
-    <dgm:cxn modelId="{7DE3286B-D755-4640-B3A4-29A171611D66}" type="presParOf" srcId="{D3319CCC-E214-45DF-8EB7-1F320748E5DD}" destId="{18B79F30-44E5-4798-868B-A92D1AB4D80F}" srcOrd="2" destOrd="0" presId="urn:microsoft.com/office/officeart/2008/layout/HalfCircleOrganizationChart"/>
-    <dgm:cxn modelId="{D86CD4F4-5DCE-4B5F-81A3-95D908170BBC}" type="presParOf" srcId="{D3319CCC-E214-45DF-8EB7-1F320748E5DD}" destId="{641C1B2A-26CE-4C2D-ADF8-3AB496F5E9BD}" srcOrd="3" destOrd="0" presId="urn:microsoft.com/office/officeart/2008/layout/HalfCircleOrganizationChart"/>
-    <dgm:cxn modelId="{126447E5-6900-46F9-8406-6CCEC563CAB4}" type="presParOf" srcId="{288AA61B-E2A8-4B87-9F10-B6E20B974A98}" destId="{34F3F230-CA97-4EFE-8D3C-528BA0660562}" srcOrd="1" destOrd="0" presId="urn:microsoft.com/office/officeart/2008/layout/HalfCircleOrganizationChart"/>
-    <dgm:cxn modelId="{8764AFC7-CBBC-468C-B2B8-6B63C793C5E8}" type="presParOf" srcId="{288AA61B-E2A8-4B87-9F10-B6E20B974A98}" destId="{D1EF7429-A89B-46D1-A613-09DE84FFF212}" srcOrd="2" destOrd="0" presId="urn:microsoft.com/office/officeart/2008/layout/HalfCircleOrganizationChart"/>
-    <dgm:cxn modelId="{A7772093-201C-4EF1-9047-209C2B9B03D2}" type="presParOf" srcId="{28A1C0EB-7551-4DE6-BBA2-5DF5EDA63648}" destId="{32C6D64D-6A73-4D38-AB90-610E0A2F0034}" srcOrd="2" destOrd="0" presId="urn:microsoft.com/office/officeart/2008/layout/HalfCircleOrganizationChart"/>
-    <dgm:cxn modelId="{E820B878-9443-472A-8E30-7C1C0C70F1C7}" type="presParOf" srcId="{DF90A936-7529-4CA1-B838-5029D90A47C8}" destId="{C834BF65-EA6A-4288-9C64-69FCD3368F86}" srcOrd="2" destOrd="0" presId="urn:microsoft.com/office/officeart/2008/layout/HalfCircleOrganizationChart"/>
+    <dgm:cxn modelId="{8A67F60B-CF73-4738-9876-240D3A5A27EB}" type="presParOf" srcId="{3E76617A-5C47-4A7A-BC10-F5919F79CD5E}" destId="{DF90A936-7529-4CA1-B838-5029D90A47C8}" srcOrd="0" destOrd="0" presId="urn:microsoft.com/office/officeart/2008/layout/HalfCircleOrganizationChart"/>
+    <dgm:cxn modelId="{E5EA82EA-F23F-48C1-8C87-74A41BE3D5C3}" type="presParOf" srcId="{DF90A936-7529-4CA1-B838-5029D90A47C8}" destId="{F0CA9F51-7313-443C-BEC3-EF4766F3FBB1}" srcOrd="0" destOrd="0" presId="urn:microsoft.com/office/officeart/2008/layout/HalfCircleOrganizationChart"/>
+    <dgm:cxn modelId="{5843AF1D-6AB9-453E-A85E-FD2F8638E5C5}" type="presParOf" srcId="{F0CA9F51-7313-443C-BEC3-EF4766F3FBB1}" destId="{2E4A6BE1-6BF8-4A2D-AE7E-56254EEF6077}" srcOrd="0" destOrd="0" presId="urn:microsoft.com/office/officeart/2008/layout/HalfCircleOrganizationChart"/>
+    <dgm:cxn modelId="{C385C19E-9B7F-4DD0-A9DB-1CA4CAA32259}" type="presParOf" srcId="{F0CA9F51-7313-443C-BEC3-EF4766F3FBB1}" destId="{6B767094-57DA-44C9-B8C6-9C8810CA8210}" srcOrd="1" destOrd="0" presId="urn:microsoft.com/office/officeart/2008/layout/HalfCircleOrganizationChart"/>
+    <dgm:cxn modelId="{2E89CB3F-3206-44E3-8B46-FA81CE177833}" type="presParOf" srcId="{F0CA9F51-7313-443C-BEC3-EF4766F3FBB1}" destId="{54833412-AD98-471A-AE19-D595AD0B5D34}" srcOrd="2" destOrd="0" presId="urn:microsoft.com/office/officeart/2008/layout/HalfCircleOrganizationChart"/>
+    <dgm:cxn modelId="{47686B9D-78AB-4384-93F2-9E8668681DA5}" type="presParOf" srcId="{F0CA9F51-7313-443C-BEC3-EF4766F3FBB1}" destId="{148606E6-52EA-446C-B433-D31E2C90911D}" srcOrd="3" destOrd="0" presId="urn:microsoft.com/office/officeart/2008/layout/HalfCircleOrganizationChart"/>
+    <dgm:cxn modelId="{371C7A93-D3D8-4F9E-9B1B-0FDE093967DF}" type="presParOf" srcId="{DF90A936-7529-4CA1-B838-5029D90A47C8}" destId="{23FBF582-B45E-4F55-88C6-9F7EB618CCB8}" srcOrd="1" destOrd="0" presId="urn:microsoft.com/office/officeart/2008/layout/HalfCircleOrganizationChart"/>
+    <dgm:cxn modelId="{9AC2B513-CA21-44B0-AE60-F20F5CA68439}" type="presParOf" srcId="{23FBF582-B45E-4F55-88C6-9F7EB618CCB8}" destId="{BCEA6683-DBE7-4042-BEA2-9E6815A6759F}" srcOrd="0" destOrd="0" presId="urn:microsoft.com/office/officeart/2008/layout/HalfCircleOrganizationChart"/>
+    <dgm:cxn modelId="{5599B70A-FC97-4053-A756-8F8D57DF4AF6}" type="presParOf" srcId="{23FBF582-B45E-4F55-88C6-9F7EB618CCB8}" destId="{28A1C0EB-7551-4DE6-BBA2-5DF5EDA63648}" srcOrd="1" destOrd="0" presId="urn:microsoft.com/office/officeart/2008/layout/HalfCircleOrganizationChart"/>
+    <dgm:cxn modelId="{EC503FDB-E1FE-4FBA-B01D-3D0E6203C92E}" type="presParOf" srcId="{28A1C0EB-7551-4DE6-BBA2-5DF5EDA63648}" destId="{FB9757FD-FCB2-4503-A695-455204268BF3}" srcOrd="0" destOrd="0" presId="urn:microsoft.com/office/officeart/2008/layout/HalfCircleOrganizationChart"/>
+    <dgm:cxn modelId="{6A8C2D86-5EB5-4D16-AB66-A05A6338F2C3}" type="presParOf" srcId="{FB9757FD-FCB2-4503-A695-455204268BF3}" destId="{300C7342-32D2-44F8-8B29-5847436623F2}" srcOrd="0" destOrd="0" presId="urn:microsoft.com/office/officeart/2008/layout/HalfCircleOrganizationChart"/>
+    <dgm:cxn modelId="{3EAAC86F-5911-408D-8AC0-0E91C9B18197}" type="presParOf" srcId="{FB9757FD-FCB2-4503-A695-455204268BF3}" destId="{9C9D6438-1A37-4111-97FD-724E76273495}" srcOrd="1" destOrd="0" presId="urn:microsoft.com/office/officeart/2008/layout/HalfCircleOrganizationChart"/>
+    <dgm:cxn modelId="{F353C113-0C67-40F2-AC79-4CE49898F293}" type="presParOf" srcId="{FB9757FD-FCB2-4503-A695-455204268BF3}" destId="{3B0DF62C-30F3-46A5-86E2-C0E9CA915015}" srcOrd="2" destOrd="0" presId="urn:microsoft.com/office/officeart/2008/layout/HalfCircleOrganizationChart"/>
+    <dgm:cxn modelId="{21BBA886-1D3E-435F-B75A-C4841085269E}" type="presParOf" srcId="{FB9757FD-FCB2-4503-A695-455204268BF3}" destId="{3C129D5B-F6AD-4EF8-85E4-F6E1412068A6}" srcOrd="3" destOrd="0" presId="urn:microsoft.com/office/officeart/2008/layout/HalfCircleOrganizationChart"/>
+    <dgm:cxn modelId="{04DC5980-795B-4BDC-AF97-FD7FB4FAD4B2}" type="presParOf" srcId="{28A1C0EB-7551-4DE6-BBA2-5DF5EDA63648}" destId="{8DACBE95-5392-4ADA-800E-909707B56C70}" srcOrd="1" destOrd="0" presId="urn:microsoft.com/office/officeart/2008/layout/HalfCircleOrganizationChart"/>
+    <dgm:cxn modelId="{7BE1BEF8-8D2F-4AFF-A6EC-3F0D79F1E3BB}" type="presParOf" srcId="{8DACBE95-5392-4ADA-800E-909707B56C70}" destId="{2D14FB3D-5D37-452D-A2F0-912A86E0A5A0}" srcOrd="0" destOrd="0" presId="urn:microsoft.com/office/officeart/2008/layout/HalfCircleOrganizationChart"/>
+    <dgm:cxn modelId="{5809DA8A-B972-4AE5-B029-E22C5DA0AE83}" type="presParOf" srcId="{8DACBE95-5392-4ADA-800E-909707B56C70}" destId="{E3C36FD9-283E-4C99-BCAD-1682D314E869}" srcOrd="1" destOrd="0" presId="urn:microsoft.com/office/officeart/2008/layout/HalfCircleOrganizationChart"/>
+    <dgm:cxn modelId="{331C5EF6-9F16-4BFF-9250-D3F7B31586FD}" type="presParOf" srcId="{E3C36FD9-283E-4C99-BCAD-1682D314E869}" destId="{94D78B23-AFD3-4478-ABC4-524172009CF3}" srcOrd="0" destOrd="0" presId="urn:microsoft.com/office/officeart/2008/layout/HalfCircleOrganizationChart"/>
+    <dgm:cxn modelId="{C17B2A06-1FFF-44B7-8005-B977C6FF3B26}" type="presParOf" srcId="{94D78B23-AFD3-4478-ABC4-524172009CF3}" destId="{59849B06-7719-49E6-AA6C-2E5F80A18382}" srcOrd="0" destOrd="0" presId="urn:microsoft.com/office/officeart/2008/layout/HalfCircleOrganizationChart"/>
+    <dgm:cxn modelId="{5B4355EE-C5E2-4C1E-9C87-7A7057ADBCFB}" type="presParOf" srcId="{94D78B23-AFD3-4478-ABC4-524172009CF3}" destId="{4FAAA8E4-1061-425A-8413-373DA2B09A39}" srcOrd="1" destOrd="0" presId="urn:microsoft.com/office/officeart/2008/layout/HalfCircleOrganizationChart"/>
+    <dgm:cxn modelId="{DC7EE31D-4009-4CD1-BB9D-A8030DE38C86}" type="presParOf" srcId="{94D78B23-AFD3-4478-ABC4-524172009CF3}" destId="{84EC7D7F-59F0-44D8-A648-6061A956DC7F}" srcOrd="2" destOrd="0" presId="urn:microsoft.com/office/officeart/2008/layout/HalfCircleOrganizationChart"/>
+    <dgm:cxn modelId="{536D10A9-18A0-4A7D-9903-21713DC2988D}" type="presParOf" srcId="{94D78B23-AFD3-4478-ABC4-524172009CF3}" destId="{092E8EC6-8918-4B3D-8C87-036886558620}" srcOrd="3" destOrd="0" presId="urn:microsoft.com/office/officeart/2008/layout/HalfCircleOrganizationChart"/>
+    <dgm:cxn modelId="{19A35CA2-6D43-4FA2-A311-52D4501119D8}" type="presParOf" srcId="{E3C36FD9-283E-4C99-BCAD-1682D314E869}" destId="{AE57B44D-6A27-419D-9FDA-ADEDA7395526}" srcOrd="1" destOrd="0" presId="urn:microsoft.com/office/officeart/2008/layout/HalfCircleOrganizationChart"/>
+    <dgm:cxn modelId="{BDBBE05D-A9B5-440C-ABE8-700A9631FC5E}" type="presParOf" srcId="{E3C36FD9-283E-4C99-BCAD-1682D314E869}" destId="{D90A0D19-2E92-43A6-9099-0112BEFD22DF}" srcOrd="2" destOrd="0" presId="urn:microsoft.com/office/officeart/2008/layout/HalfCircleOrganizationChart"/>
+    <dgm:cxn modelId="{44F4EF34-9E88-4F35-B3E9-175F8A3AE2DD}" type="presParOf" srcId="{8DACBE95-5392-4ADA-800E-909707B56C70}" destId="{62B778C9-EF70-4628-9154-C18E71E5C58C}" srcOrd="2" destOrd="0" presId="urn:microsoft.com/office/officeart/2008/layout/HalfCircleOrganizationChart"/>
+    <dgm:cxn modelId="{C7141647-F82E-4556-AED1-9B9C31876EC1}" type="presParOf" srcId="{8DACBE95-5392-4ADA-800E-909707B56C70}" destId="{FBDD69BF-6E2B-4704-9057-252880E9B33E}" srcOrd="3" destOrd="0" presId="urn:microsoft.com/office/officeart/2008/layout/HalfCircleOrganizationChart"/>
+    <dgm:cxn modelId="{A2AE5781-F48E-48F6-9231-725753F5D6B1}" type="presParOf" srcId="{FBDD69BF-6E2B-4704-9057-252880E9B33E}" destId="{54B8A0A0-6EBA-458D-ADAA-DBD6C7366312}" srcOrd="0" destOrd="0" presId="urn:microsoft.com/office/officeart/2008/layout/HalfCircleOrganizationChart"/>
+    <dgm:cxn modelId="{50245268-BE4F-4716-8369-28185632AE6F}" type="presParOf" srcId="{54B8A0A0-6EBA-458D-ADAA-DBD6C7366312}" destId="{F544963C-8600-442C-A7CE-368406EAAB2A}" srcOrd="0" destOrd="0" presId="urn:microsoft.com/office/officeart/2008/layout/HalfCircleOrganizationChart"/>
+    <dgm:cxn modelId="{278DC035-C229-419E-922D-BF991D6FC10B}" type="presParOf" srcId="{54B8A0A0-6EBA-458D-ADAA-DBD6C7366312}" destId="{F212C5E2-2CCC-483F-B6EB-8C51DD5096F8}" srcOrd="1" destOrd="0" presId="urn:microsoft.com/office/officeart/2008/layout/HalfCircleOrganizationChart"/>
+    <dgm:cxn modelId="{093E0E01-0E03-4876-AED5-C1A06941CA0B}" type="presParOf" srcId="{54B8A0A0-6EBA-458D-ADAA-DBD6C7366312}" destId="{35A9936C-3641-45CA-A48A-0545ACD8DB3B}" srcOrd="2" destOrd="0" presId="urn:microsoft.com/office/officeart/2008/layout/HalfCircleOrganizationChart"/>
+    <dgm:cxn modelId="{BD159E91-F4AA-4B95-8A67-E841CB17DE95}" type="presParOf" srcId="{54B8A0A0-6EBA-458D-ADAA-DBD6C7366312}" destId="{EEE093E1-CE2D-4F0B-B895-AD6A28CCE207}" srcOrd="3" destOrd="0" presId="urn:microsoft.com/office/officeart/2008/layout/HalfCircleOrganizationChart"/>
+    <dgm:cxn modelId="{E4D626B8-D004-4535-95E8-CF695F936522}" type="presParOf" srcId="{FBDD69BF-6E2B-4704-9057-252880E9B33E}" destId="{BF386665-0A0D-4C51-B811-1D276C1AE4DA}" srcOrd="1" destOrd="0" presId="urn:microsoft.com/office/officeart/2008/layout/HalfCircleOrganizationChart"/>
+    <dgm:cxn modelId="{7B80A32A-7D4E-4102-AA0B-97CAF7877E6F}" type="presParOf" srcId="{FBDD69BF-6E2B-4704-9057-252880E9B33E}" destId="{5AE11ED6-EB1E-45B7-A817-ACBF9F5C4D88}" srcOrd="2" destOrd="0" presId="urn:microsoft.com/office/officeart/2008/layout/HalfCircleOrganizationChart"/>
+    <dgm:cxn modelId="{90887A89-676F-423A-B045-4FEDDDA5330A}" type="presParOf" srcId="{8DACBE95-5392-4ADA-800E-909707B56C70}" destId="{2F29019F-B6DA-40A0-9E88-D2D075BED363}" srcOrd="4" destOrd="0" presId="urn:microsoft.com/office/officeart/2008/layout/HalfCircleOrganizationChart"/>
+    <dgm:cxn modelId="{229612F7-7465-4380-8062-AB46C6E61317}" type="presParOf" srcId="{8DACBE95-5392-4ADA-800E-909707B56C70}" destId="{CE05C3E3-9465-4157-9625-38E0D773F45B}" srcOrd="5" destOrd="0" presId="urn:microsoft.com/office/officeart/2008/layout/HalfCircleOrganizationChart"/>
+    <dgm:cxn modelId="{68D19E75-EC02-456B-8D9D-90FC67209683}" type="presParOf" srcId="{CE05C3E3-9465-4157-9625-38E0D773F45B}" destId="{2E2ABB89-1D59-4679-8E08-18971D211078}" srcOrd="0" destOrd="0" presId="urn:microsoft.com/office/officeart/2008/layout/HalfCircleOrganizationChart"/>
+    <dgm:cxn modelId="{8AA1CE73-5584-4E6D-93B6-08B1EEF5B609}" type="presParOf" srcId="{2E2ABB89-1D59-4679-8E08-18971D211078}" destId="{BD385A44-DFB9-4637-8188-50F7B3C49A9C}" srcOrd="0" destOrd="0" presId="urn:microsoft.com/office/officeart/2008/layout/HalfCircleOrganizationChart"/>
+    <dgm:cxn modelId="{CD5C519F-4E8D-409B-AEC9-E552B9340BF8}" type="presParOf" srcId="{2E2ABB89-1D59-4679-8E08-18971D211078}" destId="{9C92E658-24E0-4B01-82D5-B7F58EE420EF}" srcOrd="1" destOrd="0" presId="urn:microsoft.com/office/officeart/2008/layout/HalfCircleOrganizationChart"/>
+    <dgm:cxn modelId="{DA48714C-54B7-47C8-A3BA-E0A01F79F012}" type="presParOf" srcId="{2E2ABB89-1D59-4679-8E08-18971D211078}" destId="{0589B96E-6B39-4679-8A04-B4A709BA3321}" srcOrd="2" destOrd="0" presId="urn:microsoft.com/office/officeart/2008/layout/HalfCircleOrganizationChart"/>
+    <dgm:cxn modelId="{6FAD66B5-7916-4833-8E22-AE22F3292128}" type="presParOf" srcId="{2E2ABB89-1D59-4679-8E08-18971D211078}" destId="{049580BB-E1BB-4A62-BDEF-39AB5BB4F471}" srcOrd="3" destOrd="0" presId="urn:microsoft.com/office/officeart/2008/layout/HalfCircleOrganizationChart"/>
+    <dgm:cxn modelId="{3618301D-C4AB-457E-A53E-DBF5C7F67708}" type="presParOf" srcId="{CE05C3E3-9465-4157-9625-38E0D773F45B}" destId="{C0C0FE60-CE2E-4CF5-B2D6-88C66D5F7B0A}" srcOrd="1" destOrd="0" presId="urn:microsoft.com/office/officeart/2008/layout/HalfCircleOrganizationChart"/>
+    <dgm:cxn modelId="{33091F90-5FFD-4E12-AF11-FDE724B1E010}" type="presParOf" srcId="{CE05C3E3-9465-4157-9625-38E0D773F45B}" destId="{3065E040-1251-498E-93F8-A30CAF508367}" srcOrd="2" destOrd="0" presId="urn:microsoft.com/office/officeart/2008/layout/HalfCircleOrganizationChart"/>
+    <dgm:cxn modelId="{9A88377D-E190-400D-BD48-67A53D17B58C}" type="presParOf" srcId="{8DACBE95-5392-4ADA-800E-909707B56C70}" destId="{0B7EA0BE-2D72-42E9-83EE-2795C17BCDE7}" srcOrd="6" destOrd="0" presId="urn:microsoft.com/office/officeart/2008/layout/HalfCircleOrganizationChart"/>
+    <dgm:cxn modelId="{3834027C-5DAA-42A2-84BC-31166BF9230B}" type="presParOf" srcId="{8DACBE95-5392-4ADA-800E-909707B56C70}" destId="{3FD1E9CE-2E60-406E-833B-A4CB1A45F0F8}" srcOrd="7" destOrd="0" presId="urn:microsoft.com/office/officeart/2008/layout/HalfCircleOrganizationChart"/>
+    <dgm:cxn modelId="{85B10054-10E3-48A2-9573-F7C2007BC682}" type="presParOf" srcId="{3FD1E9CE-2E60-406E-833B-A4CB1A45F0F8}" destId="{5B1F5AD9-6174-42BA-AE0E-FC2ACC66976E}" srcOrd="0" destOrd="0" presId="urn:microsoft.com/office/officeart/2008/layout/HalfCircleOrganizationChart"/>
+    <dgm:cxn modelId="{08DD4053-CD07-4A87-8F01-C22955F3C47B}" type="presParOf" srcId="{5B1F5AD9-6174-42BA-AE0E-FC2ACC66976E}" destId="{4A1E70A8-13CC-4DD6-BCB4-6A070F7CC8E9}" srcOrd="0" destOrd="0" presId="urn:microsoft.com/office/officeart/2008/layout/HalfCircleOrganizationChart"/>
+    <dgm:cxn modelId="{9032E33C-9CE3-4C99-A310-0F14131D58E0}" type="presParOf" srcId="{5B1F5AD9-6174-42BA-AE0E-FC2ACC66976E}" destId="{FB64FDCD-6C75-4105-86E7-D843212A0B7C}" srcOrd="1" destOrd="0" presId="urn:microsoft.com/office/officeart/2008/layout/HalfCircleOrganizationChart"/>
+    <dgm:cxn modelId="{76AADA35-D109-462A-8799-EF1F5A45B811}" type="presParOf" srcId="{5B1F5AD9-6174-42BA-AE0E-FC2ACC66976E}" destId="{7FF8F91B-131B-4550-9E7B-B95619E888B4}" srcOrd="2" destOrd="0" presId="urn:microsoft.com/office/officeart/2008/layout/HalfCircleOrganizationChart"/>
+    <dgm:cxn modelId="{1C6682B1-F3FB-49CC-B2BB-1146EECE4B08}" type="presParOf" srcId="{5B1F5AD9-6174-42BA-AE0E-FC2ACC66976E}" destId="{3CA01E8C-0D1C-41C8-8CF6-7A9EC98D7BE7}" srcOrd="3" destOrd="0" presId="urn:microsoft.com/office/officeart/2008/layout/HalfCircleOrganizationChart"/>
+    <dgm:cxn modelId="{1068B015-BB8E-401F-BA3E-40D3EDCF9130}" type="presParOf" srcId="{3FD1E9CE-2E60-406E-833B-A4CB1A45F0F8}" destId="{7A8BA6CE-03FF-4D79-97F4-7692A71A5AA4}" srcOrd="1" destOrd="0" presId="urn:microsoft.com/office/officeart/2008/layout/HalfCircleOrganizationChart"/>
+    <dgm:cxn modelId="{59EFA528-0D83-4F49-80CB-0E848637FA60}" type="presParOf" srcId="{7A8BA6CE-03FF-4D79-97F4-7692A71A5AA4}" destId="{A8F29182-9BBA-4DA7-AB7E-7CEC2C6715C7}" srcOrd="0" destOrd="0" presId="urn:microsoft.com/office/officeart/2008/layout/HalfCircleOrganizationChart"/>
+    <dgm:cxn modelId="{B352BA68-C751-4117-B5F0-A2AB2F110332}" type="presParOf" srcId="{7A8BA6CE-03FF-4D79-97F4-7692A71A5AA4}" destId="{DCDF1481-EFBC-4F32-B484-19FCB4837006}" srcOrd="1" destOrd="0" presId="urn:microsoft.com/office/officeart/2008/layout/HalfCircleOrganizationChart"/>
+    <dgm:cxn modelId="{A28DF1C6-FA2E-4F57-BF11-54F538188032}" type="presParOf" srcId="{DCDF1481-EFBC-4F32-B484-19FCB4837006}" destId="{1F884253-F5AB-46B3-B9F1-4BB5016023FF}" srcOrd="0" destOrd="0" presId="urn:microsoft.com/office/officeart/2008/layout/HalfCircleOrganizationChart"/>
+    <dgm:cxn modelId="{E9DA53DB-1387-4451-872B-F382C6177D78}" type="presParOf" srcId="{1F884253-F5AB-46B3-B9F1-4BB5016023FF}" destId="{91CEB00E-6449-4719-8AFC-64B242689B5E}" srcOrd="0" destOrd="0" presId="urn:microsoft.com/office/officeart/2008/layout/HalfCircleOrganizationChart"/>
+    <dgm:cxn modelId="{39933C03-B92B-4A29-816C-613D1BAE25B6}" type="presParOf" srcId="{1F884253-F5AB-46B3-B9F1-4BB5016023FF}" destId="{CCCC7A46-1A99-44E5-A99A-D09346933E67}" srcOrd="1" destOrd="0" presId="urn:microsoft.com/office/officeart/2008/layout/HalfCircleOrganizationChart"/>
+    <dgm:cxn modelId="{DD81B3AC-EC26-4919-9AA4-19AC6B7FF202}" type="presParOf" srcId="{1F884253-F5AB-46B3-B9F1-4BB5016023FF}" destId="{23D7FF5C-5B20-4C4E-BB41-692C97CB6C57}" srcOrd="2" destOrd="0" presId="urn:microsoft.com/office/officeart/2008/layout/HalfCircleOrganizationChart"/>
+    <dgm:cxn modelId="{A0439B27-CC4D-4F45-927B-2F2DB7B790A6}" type="presParOf" srcId="{1F884253-F5AB-46B3-B9F1-4BB5016023FF}" destId="{054AD203-C4A7-429E-A9CD-51C7FA1DCA05}" srcOrd="3" destOrd="0" presId="urn:microsoft.com/office/officeart/2008/layout/HalfCircleOrganizationChart"/>
+    <dgm:cxn modelId="{09D07687-3937-4975-A840-96F67F81DD8D}" type="presParOf" srcId="{DCDF1481-EFBC-4F32-B484-19FCB4837006}" destId="{8E0A9073-0EAC-4F56-BE78-71E5FBD4A82D}" srcOrd="1" destOrd="0" presId="urn:microsoft.com/office/officeart/2008/layout/HalfCircleOrganizationChart"/>
+    <dgm:cxn modelId="{0AEAB9D7-314E-429A-9987-64A69A01C5FB}" type="presParOf" srcId="{DCDF1481-EFBC-4F32-B484-19FCB4837006}" destId="{8D9F9D8A-5F91-49E6-AE29-E8752612F420}" srcOrd="2" destOrd="0" presId="urn:microsoft.com/office/officeart/2008/layout/HalfCircleOrganizationChart"/>
+    <dgm:cxn modelId="{6A47C4A3-B3A1-46DD-B8A6-68ACAC969114}" type="presParOf" srcId="{7A8BA6CE-03FF-4D79-97F4-7692A71A5AA4}" destId="{E4685DC4-1493-4356-B9FC-D4DA326082F1}" srcOrd="2" destOrd="0" presId="urn:microsoft.com/office/officeart/2008/layout/HalfCircleOrganizationChart"/>
+    <dgm:cxn modelId="{EFB48E10-631B-46D5-9D43-A22473500869}" type="presParOf" srcId="{7A8BA6CE-03FF-4D79-97F4-7692A71A5AA4}" destId="{C186DFB1-B11F-411F-97F5-C95F24CC29C3}" srcOrd="3" destOrd="0" presId="urn:microsoft.com/office/officeart/2008/layout/HalfCircleOrganizationChart"/>
+    <dgm:cxn modelId="{9DC07797-A70B-40EA-A689-AD83AE2B002D}" type="presParOf" srcId="{C186DFB1-B11F-411F-97F5-C95F24CC29C3}" destId="{B94E0E89-5695-47ED-805E-2C3C78681C06}" srcOrd="0" destOrd="0" presId="urn:microsoft.com/office/officeart/2008/layout/HalfCircleOrganizationChart"/>
+    <dgm:cxn modelId="{B9382A97-C225-4499-B004-AF3FB36CD011}" type="presParOf" srcId="{B94E0E89-5695-47ED-805E-2C3C78681C06}" destId="{B16F52E8-8FEB-4CCD-9224-C3577C892889}" srcOrd="0" destOrd="0" presId="urn:microsoft.com/office/officeart/2008/layout/HalfCircleOrganizationChart"/>
+    <dgm:cxn modelId="{A9E1F981-78A6-47AF-A48B-5C24A74D35CD}" type="presParOf" srcId="{B94E0E89-5695-47ED-805E-2C3C78681C06}" destId="{160EBF9C-43CB-49AA-A128-8EB8AC70169A}" srcOrd="1" destOrd="0" presId="urn:microsoft.com/office/officeart/2008/layout/HalfCircleOrganizationChart"/>
+    <dgm:cxn modelId="{688F6191-2933-4608-ABCC-4AB54859262A}" type="presParOf" srcId="{B94E0E89-5695-47ED-805E-2C3C78681C06}" destId="{81F9A785-4C1D-4B92-AC28-8FF089084F75}" srcOrd="2" destOrd="0" presId="urn:microsoft.com/office/officeart/2008/layout/HalfCircleOrganizationChart"/>
+    <dgm:cxn modelId="{7728B9BA-078C-4352-B4F4-57115C2551DC}" type="presParOf" srcId="{B94E0E89-5695-47ED-805E-2C3C78681C06}" destId="{5D9C7866-B9A2-465D-B044-7B52EB414DAF}" srcOrd="3" destOrd="0" presId="urn:microsoft.com/office/officeart/2008/layout/HalfCircleOrganizationChart"/>
+    <dgm:cxn modelId="{7FD16DBA-C531-4CB7-BD9A-6F25AC2F7271}" type="presParOf" srcId="{C186DFB1-B11F-411F-97F5-C95F24CC29C3}" destId="{CBF64ED2-7BA5-4DFC-9B3C-BC0BB2DC7B48}" srcOrd="1" destOrd="0" presId="urn:microsoft.com/office/officeart/2008/layout/HalfCircleOrganizationChart"/>
+    <dgm:cxn modelId="{7FAC92D8-FDB7-44C7-9EF4-E0BFA8F82653}" type="presParOf" srcId="{C186DFB1-B11F-411F-97F5-C95F24CC29C3}" destId="{C863DD30-5EA1-474B-A9E0-0858956A16DA}" srcOrd="2" destOrd="0" presId="urn:microsoft.com/office/officeart/2008/layout/HalfCircleOrganizationChart"/>
+    <dgm:cxn modelId="{427BE864-2BAD-46C0-819B-F21DA4DA4582}" type="presParOf" srcId="{7A8BA6CE-03FF-4D79-97F4-7692A71A5AA4}" destId="{CF7CA0EE-5AEC-4629-9ABC-EAD75B5EF8D7}" srcOrd="4" destOrd="0" presId="urn:microsoft.com/office/officeart/2008/layout/HalfCircleOrganizationChart"/>
+    <dgm:cxn modelId="{C3727F09-F6B6-4DD1-9FD9-66D3EA4E5F65}" type="presParOf" srcId="{7A8BA6CE-03FF-4D79-97F4-7692A71A5AA4}" destId="{98795648-A9A4-4EB5-BE02-A57D6775C6E4}" srcOrd="5" destOrd="0" presId="urn:microsoft.com/office/officeart/2008/layout/HalfCircleOrganizationChart"/>
+    <dgm:cxn modelId="{87B73280-17A9-4078-AB81-7EC45BD972D7}" type="presParOf" srcId="{98795648-A9A4-4EB5-BE02-A57D6775C6E4}" destId="{05E679AA-8180-4B79-BBB8-C5D008D45357}" srcOrd="0" destOrd="0" presId="urn:microsoft.com/office/officeart/2008/layout/HalfCircleOrganizationChart"/>
+    <dgm:cxn modelId="{BFAFE22E-2091-427C-8A52-E14CE6E86FDD}" type="presParOf" srcId="{05E679AA-8180-4B79-BBB8-C5D008D45357}" destId="{62E05336-6F11-41C4-8DF8-DE149B8F70BA}" srcOrd="0" destOrd="0" presId="urn:microsoft.com/office/officeart/2008/layout/HalfCircleOrganizationChart"/>
+    <dgm:cxn modelId="{D5FC5A48-6794-48E6-8364-CA2B2B9B0C19}" type="presParOf" srcId="{05E679AA-8180-4B79-BBB8-C5D008D45357}" destId="{C738466E-1390-466A-839B-5C6B47116E18}" srcOrd="1" destOrd="0" presId="urn:microsoft.com/office/officeart/2008/layout/HalfCircleOrganizationChart"/>
+    <dgm:cxn modelId="{DB21EA44-4C7F-4F2D-84F9-8592D7DA0816}" type="presParOf" srcId="{05E679AA-8180-4B79-BBB8-C5D008D45357}" destId="{8B50AD40-CA92-4C29-80DB-B9C68BFAC947}" srcOrd="2" destOrd="0" presId="urn:microsoft.com/office/officeart/2008/layout/HalfCircleOrganizationChart"/>
+    <dgm:cxn modelId="{29239590-E515-443A-BE23-795F80A165B0}" type="presParOf" srcId="{05E679AA-8180-4B79-BBB8-C5D008D45357}" destId="{248C7BF8-6C33-49CB-AAD5-93BC9662E007}" srcOrd="3" destOrd="0" presId="urn:microsoft.com/office/officeart/2008/layout/HalfCircleOrganizationChart"/>
+    <dgm:cxn modelId="{6A70C201-52A2-450A-B019-213258CCE243}" type="presParOf" srcId="{98795648-A9A4-4EB5-BE02-A57D6775C6E4}" destId="{46DBFBF2-1B91-45B4-9180-952418E2CAB4}" srcOrd="1" destOrd="0" presId="urn:microsoft.com/office/officeart/2008/layout/HalfCircleOrganizationChart"/>
+    <dgm:cxn modelId="{E12C74C8-D061-408D-A8F2-28A7A17164FA}" type="presParOf" srcId="{98795648-A9A4-4EB5-BE02-A57D6775C6E4}" destId="{C3E0AA44-6EA4-4B2A-BCBC-7CF06801197A}" srcOrd="2" destOrd="0" presId="urn:microsoft.com/office/officeart/2008/layout/HalfCircleOrganizationChart"/>
+    <dgm:cxn modelId="{32CD260F-AD4E-44A7-BF41-975108DCCB2E}" type="presParOf" srcId="{7A8BA6CE-03FF-4D79-97F4-7692A71A5AA4}" destId="{198AD457-87F0-4867-9475-FF580F801FEF}" srcOrd="6" destOrd="0" presId="urn:microsoft.com/office/officeart/2008/layout/HalfCircleOrganizationChart"/>
+    <dgm:cxn modelId="{F5786FFD-39C1-44EA-8AD0-2ECF7EF90977}" type="presParOf" srcId="{7A8BA6CE-03FF-4D79-97F4-7692A71A5AA4}" destId="{5E225BB1-D663-4D19-9A56-A9E3EAB51CF3}" srcOrd="7" destOrd="0" presId="urn:microsoft.com/office/officeart/2008/layout/HalfCircleOrganizationChart"/>
+    <dgm:cxn modelId="{F1C40A12-09E5-436C-83B9-4D3D392C5B85}" type="presParOf" srcId="{5E225BB1-D663-4D19-9A56-A9E3EAB51CF3}" destId="{AAD7F3C1-59D0-4298-9FC0-A36569574A4A}" srcOrd="0" destOrd="0" presId="urn:microsoft.com/office/officeart/2008/layout/HalfCircleOrganizationChart"/>
+    <dgm:cxn modelId="{3EB6AB13-9C5E-437B-9A97-E6533CFD5E54}" type="presParOf" srcId="{AAD7F3C1-59D0-4298-9FC0-A36569574A4A}" destId="{C696432B-A6FA-4691-8499-E26A2BD0D507}" srcOrd="0" destOrd="0" presId="urn:microsoft.com/office/officeart/2008/layout/HalfCircleOrganizationChart"/>
+    <dgm:cxn modelId="{3982D405-082C-479E-914E-82E3FCEAFA55}" type="presParOf" srcId="{AAD7F3C1-59D0-4298-9FC0-A36569574A4A}" destId="{CCC3A28F-11CB-46D7-BE18-A75CC7980E36}" srcOrd="1" destOrd="0" presId="urn:microsoft.com/office/officeart/2008/layout/HalfCircleOrganizationChart"/>
+    <dgm:cxn modelId="{4B8565B0-9989-4879-9A9F-B1B957713541}" type="presParOf" srcId="{AAD7F3C1-59D0-4298-9FC0-A36569574A4A}" destId="{14217E00-A533-4D40-930C-0C862E900488}" srcOrd="2" destOrd="0" presId="urn:microsoft.com/office/officeart/2008/layout/HalfCircleOrganizationChart"/>
+    <dgm:cxn modelId="{69A97EB7-545B-44D6-8CB3-6F33D1EF59D5}" type="presParOf" srcId="{AAD7F3C1-59D0-4298-9FC0-A36569574A4A}" destId="{E66D8275-6300-4E6B-992B-A24387DB5828}" srcOrd="3" destOrd="0" presId="urn:microsoft.com/office/officeart/2008/layout/HalfCircleOrganizationChart"/>
+    <dgm:cxn modelId="{A6BCCFB5-4679-42A4-8F99-A4247FECF45D}" type="presParOf" srcId="{5E225BB1-D663-4D19-9A56-A9E3EAB51CF3}" destId="{4688DF5E-F41D-4AA2-9698-FA3ECC675C46}" srcOrd="1" destOrd="0" presId="urn:microsoft.com/office/officeart/2008/layout/HalfCircleOrganizationChart"/>
+    <dgm:cxn modelId="{5BD64BDC-A5A4-4512-8523-77235649EF0C}" type="presParOf" srcId="{5E225BB1-D663-4D19-9A56-A9E3EAB51CF3}" destId="{8EDF77A8-5467-462D-982D-5854A2BEE124}" srcOrd="2" destOrd="0" presId="urn:microsoft.com/office/officeart/2008/layout/HalfCircleOrganizationChart"/>
+    <dgm:cxn modelId="{F7AFA799-0835-4495-8B72-93CAB5227C61}" type="presParOf" srcId="{7A8BA6CE-03FF-4D79-97F4-7692A71A5AA4}" destId="{806D5F68-383F-4D5E-B99E-7499235DDC87}" srcOrd="8" destOrd="0" presId="urn:microsoft.com/office/officeart/2008/layout/HalfCircleOrganizationChart"/>
+    <dgm:cxn modelId="{CE73BCCA-403B-487D-BA32-7938F6200D82}" type="presParOf" srcId="{7A8BA6CE-03FF-4D79-97F4-7692A71A5AA4}" destId="{1B457487-B605-40FF-B813-0C1A141FAC6A}" srcOrd="9" destOrd="0" presId="urn:microsoft.com/office/officeart/2008/layout/HalfCircleOrganizationChart"/>
+    <dgm:cxn modelId="{BF87DCC9-4CB7-4898-83DF-7A8C5BD31AE7}" type="presParOf" srcId="{1B457487-B605-40FF-B813-0C1A141FAC6A}" destId="{2597F91B-87ED-498D-8A8C-87EA0688CAC6}" srcOrd="0" destOrd="0" presId="urn:microsoft.com/office/officeart/2008/layout/HalfCircleOrganizationChart"/>
+    <dgm:cxn modelId="{BD760F69-082D-45F7-9983-8F6FB0B49708}" type="presParOf" srcId="{2597F91B-87ED-498D-8A8C-87EA0688CAC6}" destId="{52956E41-C621-42CD-94B5-9F2A4196B636}" srcOrd="0" destOrd="0" presId="urn:microsoft.com/office/officeart/2008/layout/HalfCircleOrganizationChart"/>
+    <dgm:cxn modelId="{6D216744-C61D-4C9F-A817-FA2FB0CB60D9}" type="presParOf" srcId="{2597F91B-87ED-498D-8A8C-87EA0688CAC6}" destId="{6AC4BA90-8A0A-4DF1-88E8-FB14E8D661AC}" srcOrd="1" destOrd="0" presId="urn:microsoft.com/office/officeart/2008/layout/HalfCircleOrganizationChart"/>
+    <dgm:cxn modelId="{E8AB268D-F374-4D7E-A4D1-235A9FB6BB56}" type="presParOf" srcId="{2597F91B-87ED-498D-8A8C-87EA0688CAC6}" destId="{53E7DAB8-5391-48F9-A01C-77CE432E7AE3}" srcOrd="2" destOrd="0" presId="urn:microsoft.com/office/officeart/2008/layout/HalfCircleOrganizationChart"/>
+    <dgm:cxn modelId="{2F4B57B4-DA35-4B0F-9627-ED6290F26214}" type="presParOf" srcId="{2597F91B-87ED-498D-8A8C-87EA0688CAC6}" destId="{AF45BF92-CD78-496F-99E5-1271454B054A}" srcOrd="3" destOrd="0" presId="urn:microsoft.com/office/officeart/2008/layout/HalfCircleOrganizationChart"/>
+    <dgm:cxn modelId="{F744A497-4585-4FA3-BBD5-E83CD0F09116}" type="presParOf" srcId="{1B457487-B605-40FF-B813-0C1A141FAC6A}" destId="{EBE0E35A-7A89-4F1D-833C-BC2079211035}" srcOrd="1" destOrd="0" presId="urn:microsoft.com/office/officeart/2008/layout/HalfCircleOrganizationChart"/>
+    <dgm:cxn modelId="{E8F9E4EF-3F32-4AE9-8F5A-CC427D8C1F6E}" type="presParOf" srcId="{1B457487-B605-40FF-B813-0C1A141FAC6A}" destId="{5124765E-5698-4FE9-8A29-8BE349EED62A}" srcOrd="2" destOrd="0" presId="urn:microsoft.com/office/officeart/2008/layout/HalfCircleOrganizationChart"/>
+    <dgm:cxn modelId="{A9FEF6EC-F8F5-41E4-A6F6-5D6BA1404E0C}" type="presParOf" srcId="{3FD1E9CE-2E60-406E-833B-A4CB1A45F0F8}" destId="{46F4BB3B-4444-4FD8-A3D9-AC5FD53ED6B7}" srcOrd="2" destOrd="0" presId="urn:microsoft.com/office/officeart/2008/layout/HalfCircleOrganizationChart"/>
+    <dgm:cxn modelId="{1EBA3022-00B4-4851-BE1B-4AB1C56588EA}" type="presParOf" srcId="{8DACBE95-5392-4ADA-800E-909707B56C70}" destId="{70F29631-A519-41B8-ADC9-0C2103D50398}" srcOrd="8" destOrd="0" presId="urn:microsoft.com/office/officeart/2008/layout/HalfCircleOrganizationChart"/>
+    <dgm:cxn modelId="{0D563183-C7AA-4495-A01F-5AFE4D077D8D}" type="presParOf" srcId="{8DACBE95-5392-4ADA-800E-909707B56C70}" destId="{E6486C7E-CF75-498D-9BE6-32D34F6F7A1E}" srcOrd="9" destOrd="0" presId="urn:microsoft.com/office/officeart/2008/layout/HalfCircleOrganizationChart"/>
+    <dgm:cxn modelId="{4E94BEA5-43E1-40A8-A49C-3A625D2E8020}" type="presParOf" srcId="{E6486C7E-CF75-498D-9BE6-32D34F6F7A1E}" destId="{A96549F8-2B9F-4E1B-9825-6747ACC251E0}" srcOrd="0" destOrd="0" presId="urn:microsoft.com/office/officeart/2008/layout/HalfCircleOrganizationChart"/>
+    <dgm:cxn modelId="{A8F91192-516C-4169-850D-DBCD78A9B993}" type="presParOf" srcId="{A96549F8-2B9F-4E1B-9825-6747ACC251E0}" destId="{855CFB59-E626-4255-BBBA-A576B5417EB0}" srcOrd="0" destOrd="0" presId="urn:microsoft.com/office/officeart/2008/layout/HalfCircleOrganizationChart"/>
+    <dgm:cxn modelId="{22B46F21-83AB-4EC8-9C9C-3EC5B1637A9F}" type="presParOf" srcId="{A96549F8-2B9F-4E1B-9825-6747ACC251E0}" destId="{ED373F08-1C0E-4C20-88AE-AFF8DF1A2265}" srcOrd="1" destOrd="0" presId="urn:microsoft.com/office/officeart/2008/layout/HalfCircleOrganizationChart"/>
+    <dgm:cxn modelId="{93CFF708-B7C9-4DF5-995A-D2067E629CB0}" type="presParOf" srcId="{A96549F8-2B9F-4E1B-9825-6747ACC251E0}" destId="{38C39D6D-5E52-413C-95AE-8694511A31CA}" srcOrd="2" destOrd="0" presId="urn:microsoft.com/office/officeart/2008/layout/HalfCircleOrganizationChart"/>
+    <dgm:cxn modelId="{B5D4B96A-C6E6-424D-9BA1-5194F0A244E6}" type="presParOf" srcId="{A96549F8-2B9F-4E1B-9825-6747ACC251E0}" destId="{36267307-C87C-4890-8ACD-342B4DDCB98A}" srcOrd="3" destOrd="0" presId="urn:microsoft.com/office/officeart/2008/layout/HalfCircleOrganizationChart"/>
+    <dgm:cxn modelId="{5B22AC59-7262-48B4-8FE6-E4D93E952644}" type="presParOf" srcId="{E6486C7E-CF75-498D-9BE6-32D34F6F7A1E}" destId="{8ABCB29A-9AAC-41E5-A5A4-6F1C6238BA4D}" srcOrd="1" destOrd="0" presId="urn:microsoft.com/office/officeart/2008/layout/HalfCircleOrganizationChart"/>
+    <dgm:cxn modelId="{858F6B20-C12B-4806-91B9-A4ED741A98BD}" type="presParOf" srcId="{E6486C7E-CF75-498D-9BE6-32D34F6F7A1E}" destId="{03403ECF-A9AE-417D-ADF7-8AB19E741CE5}" srcOrd="2" destOrd="0" presId="urn:microsoft.com/office/officeart/2008/layout/HalfCircleOrganizationChart"/>
+    <dgm:cxn modelId="{503541E4-FB2D-4572-A49F-F813393D4166}" type="presParOf" srcId="{8DACBE95-5392-4ADA-800E-909707B56C70}" destId="{691933D6-6D02-4D87-AF3F-D99B65288AEB}" srcOrd="10" destOrd="0" presId="urn:microsoft.com/office/officeart/2008/layout/HalfCircleOrganizationChart"/>
+    <dgm:cxn modelId="{0E391CE0-0E0F-4B7F-B8AE-7809F43A05BC}" type="presParOf" srcId="{8DACBE95-5392-4ADA-800E-909707B56C70}" destId="{288AA61B-E2A8-4B87-9F10-B6E20B974A98}" srcOrd="11" destOrd="0" presId="urn:microsoft.com/office/officeart/2008/layout/HalfCircleOrganizationChart"/>
+    <dgm:cxn modelId="{97E160FD-A3EC-4749-A77C-4F847B3B7270}" type="presParOf" srcId="{288AA61B-E2A8-4B87-9F10-B6E20B974A98}" destId="{D3319CCC-E214-45DF-8EB7-1F320748E5DD}" srcOrd="0" destOrd="0" presId="urn:microsoft.com/office/officeart/2008/layout/HalfCircleOrganizationChart"/>
+    <dgm:cxn modelId="{D1DE6244-ED7E-4152-8EA8-57329774719C}" type="presParOf" srcId="{D3319CCC-E214-45DF-8EB7-1F320748E5DD}" destId="{03BA9EF7-369C-4DD5-AE14-96E082917CE6}" srcOrd="0" destOrd="0" presId="urn:microsoft.com/office/officeart/2008/layout/HalfCircleOrganizationChart"/>
+    <dgm:cxn modelId="{BE250747-4DFA-4BD8-987B-1864BD743367}" type="presParOf" srcId="{D3319CCC-E214-45DF-8EB7-1F320748E5DD}" destId="{9070B6C0-00B9-4B74-BDC4-19632055523F}" srcOrd="1" destOrd="0" presId="urn:microsoft.com/office/officeart/2008/layout/HalfCircleOrganizationChart"/>
+    <dgm:cxn modelId="{8B91EEE5-AD9E-45D8-9E65-50637B7F5E40}" type="presParOf" srcId="{D3319CCC-E214-45DF-8EB7-1F320748E5DD}" destId="{18B79F30-44E5-4798-868B-A92D1AB4D80F}" srcOrd="2" destOrd="0" presId="urn:microsoft.com/office/officeart/2008/layout/HalfCircleOrganizationChart"/>
+    <dgm:cxn modelId="{9982EB15-2676-4EF0-B245-CAE0F2D3FB86}" type="presParOf" srcId="{D3319CCC-E214-45DF-8EB7-1F320748E5DD}" destId="{641C1B2A-26CE-4C2D-ADF8-3AB496F5E9BD}" srcOrd="3" destOrd="0" presId="urn:microsoft.com/office/officeart/2008/layout/HalfCircleOrganizationChart"/>
+    <dgm:cxn modelId="{9C95D98E-413E-4861-BC54-E8697203E8C7}" type="presParOf" srcId="{288AA61B-E2A8-4B87-9F10-B6E20B974A98}" destId="{34F3F230-CA97-4EFE-8D3C-528BA0660562}" srcOrd="1" destOrd="0" presId="urn:microsoft.com/office/officeart/2008/layout/HalfCircleOrganizationChart"/>
+    <dgm:cxn modelId="{91FA54C7-2E4E-4D0B-A8F0-5BF7E7B6D55A}" type="presParOf" srcId="{288AA61B-E2A8-4B87-9F10-B6E20B974A98}" destId="{D1EF7429-A89B-46D1-A613-09DE84FFF212}" srcOrd="2" destOrd="0" presId="urn:microsoft.com/office/officeart/2008/layout/HalfCircleOrganizationChart"/>
+    <dgm:cxn modelId="{EAA8E916-001A-47A3-8A43-DA80004257E3}" type="presParOf" srcId="{28A1C0EB-7551-4DE6-BBA2-5DF5EDA63648}" destId="{32C6D64D-6A73-4D38-AB90-610E0A2F0034}" srcOrd="2" destOrd="0" presId="urn:microsoft.com/office/officeart/2008/layout/HalfCircleOrganizationChart"/>
+    <dgm:cxn modelId="{3B5975E4-38B1-4773-9178-51035BAD643B}" type="presParOf" srcId="{DF90A936-7529-4CA1-B838-5029D90A47C8}" destId="{C834BF65-EA6A-4288-9C64-69FCD3368F86}" srcOrd="2" destOrd="0" presId="urn:microsoft.com/office/officeart/2008/layout/HalfCircleOrganizationChart"/>
   </dgm:cxnLst>
   <dgm:bg/>
   <dgm:whole/>
@@ -31459,16 +31422,25 @@
 </file>
 
 <file path=customXml/item2.xml><?xml version="1.0" encoding="utf-8"?>
+<LongProperties xmlns="http://schemas.microsoft.com/office/2006/metadata/longProperties"/>
+</file>
+
+<file path=customXml/item3.xml><?xml version="1.0" encoding="utf-8"?>
 <p:properties xmlns:p="http://schemas.microsoft.com/office/2006/metadata/properties" xmlns:xsi="http://www.w3.org/2001/XMLSchema-instance">
   <documentManagement/>
 </p:properties>
 </file>
 
-<file path=customXml/item3.xml><?xml version="1.0" encoding="utf-8"?>
-<LongProperties xmlns="http://schemas.microsoft.com/office/2006/metadata/longProperties"/>
+<file path=customXml/item4.xml><?xml version="1.0" encoding="utf-8"?>
+<?mso-contentType ?>
+<FormTemplates xmlns="http://schemas.microsoft.com/sharepoint/v3/contenttype/forms">
+  <Display>DocumentLibraryForm</Display>
+  <Edit>DocumentLibraryForm</Edit>
+  <New>DocumentLibraryForm</New>
+</FormTemplates>
 </file>
 
-<file path=customXml/item4.xml><?xml version="1.0" encoding="utf-8"?>
+<file path=customXml/item5.xml><?xml version="1.0" encoding="utf-8"?>
 <ct:contentTypeSchema xmlns:ct="http://schemas.microsoft.com/office/2006/metadata/contentType" xmlns:ma="http://schemas.microsoft.com/office/2006/metadata/properties/metaAttributes" ct:_="" ma:_="" ma:contentTypeName="Document" ma:contentTypeID="0x01010005A068604E74C047BC66B3ED07869872" ma:contentTypeVersion="0" ma:contentTypeDescription="Create a new document." ma:contentTypeScope="" ma:versionID="7d65b694ac3f1c289d6201da35c196e2">
   <xsd:schema xmlns:xsd="http://www.w3.org/2001/XMLSchema" xmlns:p="http://schemas.microsoft.com/office/2006/metadata/properties" targetNamespace="http://schemas.microsoft.com/office/2006/metadata/properties" ma:root="true" ma:fieldsID="4aeb20c0e3442673af7ee10786458764">
     <xsd:element name="properties">
@@ -31517,15 +31489,6 @@
 </ct:contentTypeSchema>
 </file>
 
-<file path=customXml/item5.xml><?xml version="1.0" encoding="utf-8"?>
-<?mso-contentType ?>
-<FormTemplates xmlns="http://schemas.microsoft.com/sharepoint/v3/contenttype/forms">
-  <Display>DocumentLibraryForm</Display>
-  <Edit>DocumentLibraryForm</Edit>
-  <New>DocumentLibraryForm</New>
-</FormTemplates>
-</file>
-
 <file path=customXml/item6.xml><?xml version="1.0" encoding="utf-8"?>
 <b:Sources xmlns:b="http://schemas.openxmlformats.org/officeDocument/2006/bibliography" xmlns="http://schemas.openxmlformats.org/officeDocument/2006/bibliography" SelectedStyle="\APA.XSL" StyleName="APA"/>
 </file>
@@ -31539,6 +31502,14 @@
 </file>
 
 <file path=customXml/itemProps2.xml><?xml version="1.0" encoding="utf-8"?>
+<ds:datastoreItem xmlns:ds="http://schemas.openxmlformats.org/officeDocument/2006/customXml" ds:itemID="{C160D463-E0A4-43CC-B4FC-6A78BAE7598D}">
+  <ds:schemaRefs>
+    <ds:schemaRef ds:uri="http://schemas.microsoft.com/office/2006/metadata/longProperties"/>
+  </ds:schemaRefs>
+</ds:datastoreItem>
+</file>
+
+<file path=customXml/itemProps3.xml><?xml version="1.0" encoding="utf-8"?>
 <ds:datastoreItem xmlns:ds="http://schemas.openxmlformats.org/officeDocument/2006/customXml" ds:itemID="{413EE0B9-61A1-4D97-84E8-9D6D67F97DB6}">
   <ds:schemaRefs>
     <ds:schemaRef ds:uri="http://schemas.microsoft.com/office/2006/metadata/properties"/>
@@ -31546,15 +31517,15 @@
 </ds:datastoreItem>
 </file>
 
-<file path=customXml/itemProps3.xml><?xml version="1.0" encoding="utf-8"?>
-<ds:datastoreItem xmlns:ds="http://schemas.openxmlformats.org/officeDocument/2006/customXml" ds:itemID="{C160D463-E0A4-43CC-B4FC-6A78BAE7598D}">
+<file path=customXml/itemProps4.xml><?xml version="1.0" encoding="utf-8"?>
+<ds:datastoreItem xmlns:ds="http://schemas.openxmlformats.org/officeDocument/2006/customXml" ds:itemID="{F17621D5-8118-4296-944B-367BCA2FC84A}">
   <ds:schemaRefs>
-    <ds:schemaRef ds:uri="http://schemas.microsoft.com/office/2006/metadata/longProperties"/>
+    <ds:schemaRef ds:uri="http://schemas.microsoft.com/sharepoint/v3/contenttype/forms"/>
   </ds:schemaRefs>
 </ds:datastoreItem>
 </file>
 
-<file path=customXml/itemProps4.xml><?xml version="1.0" encoding="utf-8"?>
+<file path=customXml/itemProps5.xml><?xml version="1.0" encoding="utf-8"?>
 <ds:datastoreItem xmlns:ds="http://schemas.openxmlformats.org/officeDocument/2006/customXml" ds:itemID="{4B6682AA-9958-42C0-800B-F1C642F7FC6C}">
   <ds:schemaRefs>
     <ds:schemaRef ds:uri="http://schemas.microsoft.com/office/2006/metadata/contentType"/>
@@ -31569,16 +31540,8 @@
 </ds:datastoreItem>
 </file>
 
-<file path=customXml/itemProps5.xml><?xml version="1.0" encoding="utf-8"?>
-<ds:datastoreItem xmlns:ds="http://schemas.openxmlformats.org/officeDocument/2006/customXml" ds:itemID="{F17621D5-8118-4296-944B-367BCA2FC84A}">
-  <ds:schemaRefs>
-    <ds:schemaRef ds:uri="http://schemas.microsoft.com/sharepoint/v3/contenttype/forms"/>
-  </ds:schemaRefs>
-</ds:datastoreItem>
-</file>
-
 <file path=customXml/itemProps6.xml><?xml version="1.0" encoding="utf-8"?>
-<ds:datastoreItem xmlns:ds="http://schemas.openxmlformats.org/officeDocument/2006/customXml" ds:itemID="{5D23E849-6BC7-4827-8AF3-845B86DF3438}">
+<ds:datastoreItem xmlns:ds="http://schemas.openxmlformats.org/officeDocument/2006/customXml" ds:itemID="{CDD9261E-C0B9-4784-A2E5-A87596099CB7}">
   <ds:schemaRefs>
     <ds:schemaRef ds:uri="http://schemas.openxmlformats.org/officeDocument/2006/bibliography"/>
   </ds:schemaRefs>

</xml_diff>